<commit_message>
dry.pdf bla bla nla
</commit_message>
<xml_diff>
--- a/Dry.docx
+++ b/Dry.docx
@@ -67,7 +67,7 @@
         <w:spacing w:line="360" w:lineRule="auto"/>
         <w:jc w:val="center"/>
         <w:rPr>
-          <w:rFonts w:ascii="David" w:hAnsi="David" w:cs="David" w:hint="cs"/>
+          <w:rFonts w:ascii="David" w:hAnsi="David" w:cs="David"/>
           <w:sz w:val="44"/>
           <w:szCs w:val="44"/>
           <w:rtl/>
@@ -256,16 +256,7 @@
           <w:szCs w:val="44"/>
           <w:rtl/>
         </w:rPr>
-        <w:t xml:space="preserve">תרגיל </w:t>
-      </w:r>
-      <w:r>
-        <w:rPr>
-          <w:rFonts w:ascii="David" w:hAnsi="David" w:cs="David" w:hint="cs"/>
-          <w:sz w:val="44"/>
-          <w:szCs w:val="44"/>
-          <w:rtl/>
-        </w:rPr>
-        <w:t>2</w:t>
+        <w:t>תרגיל 2</w:t>
       </w:r>
     </w:p>
     <w:p>
@@ -286,8 +277,39 @@
           <w:szCs w:val="44"/>
           <w:rtl/>
         </w:rPr>
-        <w:t>מגישים: אייל אמדור, בארי זיטלני</w:t>
-      </w:r>
+        <w:t xml:space="preserve">מגישים: אייל </w:t>
+      </w:r>
+      <w:proofErr w:type="spellStart"/>
+      <w:r>
+        <w:rPr>
+          <w:rFonts w:ascii="David" w:hAnsi="David" w:cs="David" w:hint="cs"/>
+          <w:sz w:val="44"/>
+          <w:szCs w:val="44"/>
+          <w:rtl/>
+        </w:rPr>
+        <w:t>אמדור</w:t>
+      </w:r>
+      <w:proofErr w:type="spellEnd"/>
+      <w:r>
+        <w:rPr>
+          <w:rFonts w:ascii="David" w:hAnsi="David" w:cs="David" w:hint="cs"/>
+          <w:sz w:val="44"/>
+          <w:szCs w:val="44"/>
+          <w:rtl/>
+        </w:rPr>
+        <w:t xml:space="preserve">, בארי </w:t>
+      </w:r>
+      <w:proofErr w:type="spellStart"/>
+      <w:r>
+        <w:rPr>
+          <w:rFonts w:ascii="David" w:hAnsi="David" w:cs="David" w:hint="cs"/>
+          <w:sz w:val="44"/>
+          <w:szCs w:val="44"/>
+          <w:rtl/>
+        </w:rPr>
+        <w:t>זיטלני</w:t>
+      </w:r>
+      <w:proofErr w:type="spellEnd"/>
     </w:p>
     <w:p>
       <w:pPr>
@@ -392,6 +414,7 @@
           <w:rtl/>
         </w:rPr>
       </w:pPr>
+      <w:proofErr w:type="spellStart"/>
       <w:r>
         <w:rPr>
           <w:rFonts w:ascii="David" w:hAnsi="David" w:cs="David" w:hint="cs"/>
@@ -408,7 +431,17 @@
           <w:szCs w:val="24"/>
           <w:rtl/>
         </w:rPr>
-        <w:t>פרמל את הבעיה</w:t>
+        <w:t>פרמל</w:t>
+      </w:r>
+      <w:proofErr w:type="spellEnd"/>
+      <w:r>
+        <w:rPr>
+          <w:rFonts w:ascii="David" w:hAnsi="David" w:cs="David" w:hint="cs"/>
+          <w:sz w:val="24"/>
+          <w:szCs w:val="24"/>
+          <w:rtl/>
+        </w:rPr>
+        <w:t xml:space="preserve"> את הבעיה</w:t>
       </w:r>
       <w:r>
         <w:rPr>
@@ -422,7 +455,7 @@
     </w:p>
     <w:p>
       <w:pPr>
-        <w:pStyle w:val="ListParagraph"/>
+        <w:pStyle w:val="a3"/>
         <w:numPr>
           <w:ilvl w:val="0"/>
           <w:numId w:val="3"/>
@@ -1006,6 +1039,9 @@
             </m:e>
           </m:d>
           <m:r>
+            <m:rPr>
+              <m:sty m:val="p"/>
+            </m:rPr>
             <w:rPr>
               <w:rFonts w:ascii="David" w:eastAsiaTheme="minorEastAsia" w:hAnsi="David" w:cs="David"/>
               <w:sz w:val="24"/>
@@ -1152,6 +1188,9 @@
             </m:e>
           </m:d>
           <m:r>
+            <m:rPr>
+              <m:sty m:val="p"/>
+            </m:rPr>
             <w:rPr>
               <w:rFonts w:ascii="David" w:eastAsiaTheme="minorEastAsia" w:hAnsi="David" w:cs="David"/>
               <w:sz w:val="24"/>
@@ -1220,34 +1259,18 @@
                   <w:sz w:val="24"/>
                   <w:szCs w:val="24"/>
                 </w:rPr>
-                <m:t>position(source)</m:t>
-              </m:r>
-              <m:r>
-                <w:rPr>
-                  <w:rFonts w:ascii="Cambria Math" w:hAnsi="Cambria Math" w:cs="David"/>
-                  <w:sz w:val="24"/>
-                  <w:szCs w:val="24"/>
-                </w:rPr>
-                <m:t>,</m:t>
-              </m:r>
-              <m:r>
-                <w:rPr>
-                  <w:rFonts w:ascii="Cambria Math" w:hAnsi="Cambria Math" w:cs="David"/>
-                  <w:sz w:val="24"/>
-                  <w:szCs w:val="24"/>
-                </w:rPr>
-                <m:t>position(destination</m:t>
+                <m:t>position(source),position(destination</m:t>
               </m:r>
             </m:e>
           </m:d>
           <m:r>
             <w:rPr>
-              <w:rFonts w:ascii="Cambria Math" w:eastAsiaTheme="minorEastAsia" w:hAnsi="Cambria Math" w:cs="David"/>
+              <w:rFonts w:ascii="Cambria Math" w:hAnsi="Cambria Math" w:cs="David"/>
               <w:sz w:val="24"/>
               <w:szCs w:val="24"/>
               <w:lang w:val="en-US"/>
             </w:rPr>
-            <m:t>,∀</m:t>
+            <m:t>)</m:t>
           </m:r>
           <m:r>
             <w:rPr>
@@ -1256,16 +1279,7 @@
               <w:szCs w:val="24"/>
               <w:lang w:val="en-US"/>
             </w:rPr>
-            <m:t>i</m:t>
-          </m:r>
-          <m:r>
-            <w:rPr>
-              <w:rFonts w:ascii="Cambria Math" w:eastAsiaTheme="minorEastAsia" w:hAnsi="Cambria Math" w:cs="David"/>
-              <w:sz w:val="24"/>
-              <w:szCs w:val="24"/>
-              <w:lang w:val="en-US"/>
-            </w:rPr>
-            <m:t>∈</m:t>
+            <m:t>,∀i∈</m:t>
           </m:r>
           <m:d>
             <m:dPr>
@@ -1294,6 +1308,9 @@
             </m:e>
           </m:d>
           <m:r>
+            <m:rPr>
+              <m:sty m:val="p"/>
+            </m:rPr>
             <w:rPr>
               <w:rFonts w:ascii="David" w:eastAsiaTheme="minorEastAsia" w:hAnsi="David" w:cs="David"/>
               <w:sz w:val="24"/>
@@ -1373,25 +1390,7 @@
               <w:szCs w:val="24"/>
               <w:lang w:val="en-US"/>
             </w:rPr>
-            <m:t>,∀</m:t>
-          </m:r>
-          <m:r>
-            <w:rPr>
-              <w:rFonts w:ascii="Cambria Math" w:eastAsiaTheme="minorEastAsia" w:hAnsi="Cambria Math" w:cs="David"/>
-              <w:sz w:val="24"/>
-              <w:szCs w:val="24"/>
-              <w:lang w:val="en-US"/>
-            </w:rPr>
-            <m:t>i</m:t>
-          </m:r>
-          <m:r>
-            <w:rPr>
-              <w:rFonts w:ascii="Cambria Math" w:eastAsiaTheme="minorEastAsia" w:hAnsi="Cambria Math" w:cs="David"/>
-              <w:sz w:val="24"/>
-              <w:szCs w:val="24"/>
-              <w:lang w:val="en-US"/>
-            </w:rPr>
-            <m:t>∈</m:t>
+            <m:t>,∀i∈</m:t>
           </m:r>
           <m:d>
             <m:dPr>
@@ -1420,6 +1419,9 @@
             </m:e>
           </m:d>
           <m:r>
+            <m:rPr>
+              <m:sty m:val="p"/>
+            </m:rPr>
             <w:rPr>
               <w:rFonts w:ascii="David" w:eastAsiaTheme="minorEastAsia" w:hAnsi="David" w:cs="David"/>
               <w:sz w:val="24"/>
@@ -1499,25 +1501,7 @@
               <w:szCs w:val="24"/>
               <w:lang w:val="en-US"/>
             </w:rPr>
-            <m:t>,∀</m:t>
-          </m:r>
-          <m:r>
-            <w:rPr>
-              <w:rFonts w:ascii="Cambria Math" w:eastAsiaTheme="minorEastAsia" w:hAnsi="Cambria Math" w:cs="David"/>
-              <w:sz w:val="24"/>
-              <w:szCs w:val="24"/>
-              <w:lang w:val="en-US"/>
-            </w:rPr>
-            <m:t>i</m:t>
-          </m:r>
-          <m:r>
-            <w:rPr>
-              <w:rFonts w:ascii="Cambria Math" w:eastAsiaTheme="minorEastAsia" w:hAnsi="Cambria Math" w:cs="David"/>
-              <w:sz w:val="24"/>
-              <w:szCs w:val="24"/>
-              <w:lang w:val="en-US"/>
-            </w:rPr>
-            <m:t>∈</m:t>
+            <m:t>,∀i∈</m:t>
           </m:r>
           <m:d>
             <m:dPr>
@@ -1546,6 +1530,9 @@
             </m:e>
           </m:d>
           <m:r>
+            <m:rPr>
+              <m:sty m:val="p"/>
+            </m:rPr>
             <w:rPr>
               <w:rFonts w:ascii="David" w:eastAsiaTheme="minorEastAsia" w:hAnsi="David" w:cs="David"/>
               <w:sz w:val="24"/>
@@ -1614,15 +1601,7 @@
                   <w:sz w:val="24"/>
                   <w:szCs w:val="24"/>
                 </w:rPr>
-                <m:t>position</m:t>
-              </m:r>
-              <m:r>
-                <w:rPr>
-                  <w:rFonts w:ascii="Cambria Math" w:hAnsi="Cambria Math" w:cs="David"/>
-                  <w:sz w:val="24"/>
-                  <w:szCs w:val="24"/>
-                </w:rPr>
-                <m:t>∪</m:t>
+                <m:t>position∪</m:t>
               </m:r>
               <m:d>
                 <m:dPr>
@@ -1657,25 +1636,7 @@
               <w:szCs w:val="24"/>
               <w:lang w:val="en-US"/>
             </w:rPr>
-            <m:t>,∀</m:t>
-          </m:r>
-          <m:r>
-            <w:rPr>
-              <w:rFonts w:ascii="Cambria Math" w:eastAsiaTheme="minorEastAsia" w:hAnsi="Cambria Math" w:cs="David"/>
-              <w:sz w:val="24"/>
-              <w:szCs w:val="24"/>
-              <w:lang w:val="en-US"/>
-            </w:rPr>
-            <m:t>i</m:t>
-          </m:r>
-          <m:r>
-            <w:rPr>
-              <w:rFonts w:ascii="Cambria Math" w:eastAsiaTheme="minorEastAsia" w:hAnsi="Cambria Math" w:cs="David"/>
-              <w:sz w:val="24"/>
-              <w:szCs w:val="24"/>
-              <w:lang w:val="en-US"/>
-            </w:rPr>
-            <m:t>∈</m:t>
+            <m:t>,∀i∈</m:t>
           </m:r>
           <m:d>
             <m:dPr>
@@ -1704,6 +1665,9 @@
             </m:e>
           </m:d>
           <m:r>
+            <m:rPr>
+              <m:sty m:val="p"/>
+            </m:rPr>
             <w:rPr>
               <w:rFonts w:ascii="David" w:eastAsiaTheme="minorEastAsia" w:hAnsi="David" w:cs="David"/>
               <w:sz w:val="24"/>
@@ -1720,15 +1684,7 @@
               <w:sz w:val="24"/>
               <w:szCs w:val="24"/>
             </w:rPr>
-            <m:t>Turn</m:t>
-          </m:r>
-          <m:r>
-            <w:rPr>
-              <w:rFonts w:ascii="Cambria Math" w:hAnsi="Cambria Math" w:cs="David"/>
-              <w:sz w:val="24"/>
-              <w:szCs w:val="24"/>
-            </w:rPr>
-            <m:t>=</m:t>
+            <m:t>Turn=</m:t>
           </m:r>
           <m:d>
             <m:dPr>
@@ -1757,6 +1713,9 @@
             </m:e>
           </m:d>
           <m:r>
+            <m:rPr>
+              <m:sty m:val="p"/>
+            </m:rPr>
             <w:rPr>
               <w:rFonts w:ascii="Cambria Math" w:eastAsiaTheme="minorEastAsia" w:hAnsi="Cambria Math" w:cs="David"/>
               <w:sz w:val="24"/>
@@ -1776,14 +1735,6 @@
             <m:t>Max Steps</m:t>
           </m:r>
           <m:r>
-            <w:rPr>
-              <w:rFonts w:ascii="Cambria Math" w:hAnsi="Cambria Math" w:cs="David"/>
-              <w:sz w:val="24"/>
-              <w:szCs w:val="24"/>
-            </w:rPr>
-            <m:t>=</m:t>
-          </m:r>
-          <m:r>
             <m:rPr>
               <m:scr m:val="double-struck"/>
             </m:rPr>
@@ -1792,9 +1743,12 @@
               <w:sz w:val="24"/>
               <w:szCs w:val="24"/>
             </w:rPr>
-            <m:t>N</m:t>
+            <m:t>=N</m:t>
           </m:r>
           <m:r>
+            <m:rPr>
+              <m:sty m:val="p"/>
+            </m:rPr>
             <w:rPr>
               <w:rFonts w:ascii="David" w:eastAsiaTheme="minorEastAsia" w:hAnsi="David" w:cs="David"/>
               <w:sz w:val="24"/>
@@ -1817,7 +1771,7 @@
     </w:p>
     <w:p>
       <w:pPr>
-        <w:pStyle w:val="ListParagraph"/>
+        <w:pStyle w:val="a3"/>
         <w:numPr>
           <w:ilvl w:val="1"/>
           <w:numId w:val="3"/>
@@ -1879,6 +1833,7 @@
         </w:rPr>
         <w:t xml:space="preserve">, יוגדר להיות </w:t>
       </w:r>
+      <w:proofErr w:type="spellStart"/>
       <w:r>
         <w:rPr>
           <w:rFonts w:ascii="David" w:hAnsi="David" w:cs="David"/>
@@ -1886,7 +1841,17 @@
           <w:szCs w:val="24"/>
           <w:lang w:val="en-US"/>
         </w:rPr>
-        <w:t xml:space="preserve">tupple </w:t>
+        <w:t>tupple</w:t>
+      </w:r>
+      <w:proofErr w:type="spellEnd"/>
+      <w:r>
+        <w:rPr>
+          <w:rFonts w:ascii="David" w:hAnsi="David" w:cs="David"/>
+          <w:sz w:val="24"/>
+          <w:szCs w:val="24"/>
+          <w:lang w:val="en-US"/>
+        </w:rPr>
+        <w:t xml:space="preserve"> </w:t>
       </w:r>
       <w:r>
         <w:rPr>
@@ -1916,23 +1881,7 @@
               <w:sz w:val="24"/>
               <w:szCs w:val="24"/>
             </w:rPr>
-            <m:t>position=(x,y)</m:t>
-          </m:r>
-          <m:r>
-            <w:rPr>
-              <w:rFonts w:ascii="Cambria Math" w:eastAsiaTheme="minorEastAsia" w:hAnsi="Cambria Math" w:cs="David"/>
-              <w:sz w:val="24"/>
-              <w:szCs w:val="24"/>
-            </w:rPr>
-            <m:t>|x,y</m:t>
-          </m:r>
-          <m:r>
-            <w:rPr>
-              <w:rFonts w:ascii="Cambria Math" w:eastAsiaTheme="minorEastAsia" w:hAnsi="Cambria Math" w:cs="David"/>
-              <w:sz w:val="24"/>
-              <w:szCs w:val="24"/>
-            </w:rPr>
-            <m:t>∈</m:t>
+            <m:t>position=(x,y)|x,y∈</m:t>
           </m:r>
           <m:d>
             <m:dPr>
@@ -1963,7 +1912,7 @@
     </w:p>
     <w:p>
       <w:pPr>
-        <w:pStyle w:val="ListParagraph"/>
+        <w:pStyle w:val="a3"/>
         <w:numPr>
           <w:ilvl w:val="1"/>
           <w:numId w:val="3"/>
@@ -2035,7 +1984,7 @@
     </w:p>
     <w:p>
       <w:pPr>
-        <w:pStyle w:val="ListParagraph"/>
+        <w:pStyle w:val="a3"/>
         <w:numPr>
           <w:ilvl w:val="1"/>
           <w:numId w:val="3"/>
@@ -2127,7 +2076,7 @@
     </w:p>
     <w:p>
       <w:pPr>
-        <w:pStyle w:val="ListParagraph"/>
+        <w:pStyle w:val="a3"/>
         <w:numPr>
           <w:ilvl w:val="1"/>
           <w:numId w:val="3"/>
@@ -2301,7 +2250,7 @@
     </w:p>
     <w:p>
       <w:pPr>
-        <w:pStyle w:val="ListParagraph"/>
+        <w:pStyle w:val="a3"/>
         <w:bidi/>
         <w:ind w:left="1080"/>
         <w:rPr>
@@ -2313,7 +2262,7 @@
     </w:p>
     <w:p>
       <w:pPr>
-        <w:pStyle w:val="ListParagraph"/>
+        <w:pStyle w:val="a3"/>
         <w:numPr>
           <w:ilvl w:val="0"/>
           <w:numId w:val="3"/>
@@ -2530,23 +2479,7 @@
                           <w:sz w:val="24"/>
                           <w:szCs w:val="24"/>
                         </w:rPr>
-                        <m:t>None</m:t>
-                      </m:r>
-                      <m:r>
-                        <w:rPr>
-                          <w:rFonts w:ascii="Cambria Math" w:eastAsiaTheme="minorEastAsia" w:hAnsi="Cambria Math" w:cs="David"/>
-                          <w:sz w:val="24"/>
-                          <w:szCs w:val="24"/>
-                        </w:rPr>
-                        <m:t>,</m:t>
-                      </m:r>
-                      <m:r>
-                        <w:rPr>
-                          <w:rFonts w:ascii="Cambria Math" w:eastAsiaTheme="minorEastAsia" w:hAnsi="Cambria Math" w:cs="David"/>
-                          <w:sz w:val="24"/>
-                          <w:szCs w:val="24"/>
-                        </w:rPr>
-                        <m:t>operator</m:t>
+                        <m:t>None,operator</m:t>
                       </m:r>
                     </m:e>
                     <m:sub>
@@ -2573,6 +2506,9 @@
             </m:e>
           </m:d>
           <m:r>
+            <m:rPr>
+              <m:sty m:val="p"/>
+            </m:rPr>
             <w:rPr>
               <w:rFonts w:ascii="David" w:eastAsiaTheme="minorEastAsia" w:hAnsi="David" w:cs="David"/>
               <w:sz w:val="24"/>
@@ -2668,6 +2604,9 @@
             </m:e>
           </m:d>
           <m:r>
+            <m:rPr>
+              <m:sty m:val="p"/>
+            </m:rPr>
             <w:rPr>
               <w:rFonts w:ascii="David" w:eastAsiaTheme="minorEastAsia" w:hAnsi="David" w:cs="David"/>
               <w:sz w:val="24"/>
@@ -2698,7 +2637,7 @@
     </w:p>
     <w:p>
       <w:pPr>
-        <w:pStyle w:val="ListParagraph"/>
+        <w:pStyle w:val="a3"/>
         <w:numPr>
           <w:ilvl w:val="0"/>
           <w:numId w:val="3"/>
@@ -2787,15 +2726,7 @@
               <w:sz w:val="24"/>
               <w:szCs w:val="24"/>
             </w:rPr>
-            <m:t>I</m:t>
-          </m:r>
-          <m:r>
-            <w:rPr>
-              <w:rFonts w:ascii="Cambria Math" w:hAnsi="Cambria Math" w:cs="David"/>
-              <w:sz w:val="24"/>
-              <w:szCs w:val="24"/>
-            </w:rPr>
-            <m:t>=</m:t>
+            <m:t>I=</m:t>
           </m:r>
           <m:d>
             <m:dPr>
@@ -3740,15 +3671,7 @@
                         <w:sz w:val="24"/>
                         <w:szCs w:val="24"/>
                       </w:rPr>
-                      <m:t>Turn</m:t>
-                    </m:r>
-                    <m:r>
-                      <w:rPr>
-                        <w:rFonts w:ascii="Cambria Math" w:eastAsia="Cambria Math" w:hAnsi="Cambria Math" w:cs="Cambria Math"/>
-                        <w:sz w:val="24"/>
-                        <w:szCs w:val="24"/>
-                      </w:rPr>
-                      <m:t>=random</m:t>
+                      <m:t>Turn=random</m:t>
                     </m:r>
                     <m:ctrlPr>
                       <w:rPr>
@@ -3768,15 +3691,7 @@
                         <w:sz w:val="24"/>
                         <w:szCs w:val="24"/>
                       </w:rPr>
-                      <m:t>Max Steps</m:t>
-                    </m:r>
-                    <m:r>
-                      <w:rPr>
-                        <w:rFonts w:ascii="Cambria Math" w:eastAsia="Cambria Math" w:hAnsi="Cambria Math" w:cs="Cambria Math"/>
-                        <w:sz w:val="24"/>
-                        <w:szCs w:val="24"/>
-                      </w:rPr>
-                      <m:t>=given max steps</m:t>
+                      <m:t>Max Steps=given max steps</m:t>
                     </m:r>
                   </m:e>
                 </m:mr>
@@ -3784,6 +3699,9 @@
             </m:e>
           </m:d>
           <m:r>
+            <m:rPr>
+              <m:sty m:val="p"/>
+            </m:rPr>
             <w:rPr>
               <w:rFonts w:ascii="David" w:eastAsiaTheme="minorEastAsia" w:hAnsi="David" w:cs="David"/>
               <w:sz w:val="24"/>
@@ -3791,7 +3709,12 @@
             </w:rPr>
             <w:br/>
           </m:r>
+        </m:oMath>
+        <m:oMath>
           <m:r>
+            <m:rPr>
+              <m:sty m:val="p"/>
+            </m:rPr>
             <w:rPr>
               <w:rFonts w:ascii="David" w:eastAsiaTheme="minorEastAsia" w:hAnsi="David" w:cs="David"/>
               <w:sz w:val="24"/>
@@ -3878,47 +3801,7 @@
                 <w:sz w:val="24"/>
                 <w:szCs w:val="24"/>
               </w:rPr>
-              <m:t xml:space="preserve">, </m:t>
-            </m:r>
-            <m:r>
-              <w:rPr>
-                <w:rFonts w:ascii="Cambria Math" w:hAnsi="Cambria Math" w:cs="David"/>
-                <w:sz w:val="24"/>
-                <w:szCs w:val="24"/>
-              </w:rPr>
-              <m:t>20</m:t>
-            </m:r>
-            <m:r>
-              <w:rPr>
-                <w:rFonts w:ascii="Cambria Math" w:hAnsi="Cambria Math" w:cs="David"/>
-                <w:sz w:val="24"/>
-                <w:szCs w:val="24"/>
-              </w:rPr>
-              <m:t xml:space="preserve">, </m:t>
-            </m:r>
-            <m:r>
-              <w:rPr>
-                <w:rFonts w:ascii="Cambria Math" w:hAnsi="Cambria Math" w:cs="David"/>
-                <w:sz w:val="24"/>
-                <w:szCs w:val="24"/>
-              </w:rPr>
-              <m:t>0</m:t>
-            </m:r>
-            <m:r>
-              <w:rPr>
-                <w:rFonts w:ascii="Cambria Math" w:hAnsi="Cambria Math" w:cs="David"/>
-                <w:sz w:val="24"/>
-                <w:szCs w:val="24"/>
-              </w:rPr>
-              <m:t xml:space="preserve">, </m:t>
-            </m:r>
-            <m:r>
-              <w:rPr>
-                <w:rFonts w:ascii="Cambria Math" w:hAnsi="Cambria Math" w:cs="David"/>
-                <w:sz w:val="24"/>
-                <w:szCs w:val="24"/>
-              </w:rPr>
-              <m:t>None</m:t>
+              <m:t>, 20, 0, None</m:t>
             </m:r>
           </m:e>
         </m:d>
@@ -3961,7 +3844,7 @@
     </w:p>
     <w:p>
       <w:pPr>
-        <w:pStyle w:val="ListParagraph"/>
+        <w:pStyle w:val="a3"/>
         <w:numPr>
           <w:ilvl w:val="0"/>
           <w:numId w:val="3"/>
@@ -4030,31 +3913,7 @@
               <w:sz w:val="24"/>
               <w:szCs w:val="24"/>
             </w:rPr>
-            <m:t>G = {s ∈ S</m:t>
-          </m:r>
-          <m:r>
-            <w:rPr>
-              <w:rFonts w:ascii="Cambria Math" w:eastAsiaTheme="minorEastAsia" w:hAnsi="Cambria Math" w:cs="David"/>
-              <w:sz w:val="24"/>
-              <w:szCs w:val="24"/>
-            </w:rPr>
-            <m:t xml:space="preserve"> </m:t>
-          </m:r>
-          <m:r>
-            <w:rPr>
-              <w:rFonts w:ascii="Cambria Math" w:eastAsiaTheme="minorEastAsia" w:hAnsi="Cambria Math" w:cs="David"/>
-              <w:sz w:val="24"/>
-              <w:szCs w:val="24"/>
-            </w:rPr>
-            <m:t>|</m:t>
-          </m:r>
-          <m:r>
-            <w:rPr>
-              <w:rFonts w:ascii="Cambria Math" w:eastAsiaTheme="minorEastAsia" w:hAnsi="Cambria Math" w:cs="David"/>
-              <w:sz w:val="24"/>
-              <w:szCs w:val="24"/>
-            </w:rPr>
-            <m:t xml:space="preserve"> </m:t>
+            <m:t xml:space="preserve">G = {s ∈ S | </m:t>
           </m:r>
           <m:r>
             <w:rPr>
@@ -4104,17 +3963,12 @@
               <w:sz w:val="24"/>
               <w:szCs w:val="24"/>
             </w:rPr>
-            <m:t xml:space="preserve"> </m:t>
+            <m:t xml:space="preserve"> R1. battary = 0}</m:t>
           </m:r>
           <m:r>
-            <w:rPr>
-              <w:rFonts w:ascii="Cambria Math" w:eastAsiaTheme="minorEastAsia" w:hAnsi="Cambria Math" w:cs="David"/>
-              <w:sz w:val="24"/>
-              <w:szCs w:val="24"/>
-            </w:rPr>
-            <m:t>R1. battary = 0}</m:t>
-          </m:r>
-          <m:r>
+            <m:rPr>
+              <m:sty m:val="p"/>
+            </m:rPr>
             <w:rPr>
               <w:rFonts w:ascii="David" w:eastAsiaTheme="minorEastAsia" w:hAnsi="David" w:cs="David"/>
               <w:sz w:val="24"/>
@@ -4155,17 +4009,7 @@
           <w:rtl/>
         </w:rPr>
         <w:lastRenderedPageBreak/>
-        <w:t xml:space="preserve">שאלה </w:t>
-      </w:r>
-      <w:r>
-        <w:rPr>
-          <w:rFonts w:ascii="David" w:hAnsi="David" w:cs="David" w:hint="cs"/>
-          <w:sz w:val="24"/>
-          <w:szCs w:val="24"/>
-          <w:u w:val="single"/>
-          <w:rtl/>
-        </w:rPr>
-        <w:t>2</w:t>
+        <w:t>שאלה 2</w:t>
       </w:r>
     </w:p>
     <w:p>
@@ -4175,6 +4019,7 @@
           <w:rFonts w:ascii="David" w:eastAsiaTheme="minorEastAsia" w:hAnsi="David" w:cs="David"/>
           <w:sz w:val="24"/>
           <w:szCs w:val="24"/>
+          <w:rtl/>
         </w:rPr>
       </w:pPr>
       <w:r>
@@ -4184,19 +4029,1214 @@
           <w:szCs w:val="24"/>
           <w:rtl/>
         </w:rPr>
-        <w:t>נגדיר את היוריסטיקה הבאה:</w:t>
+        <w:t>נגדיר את היוריסטיקה הבאה</w:t>
+      </w:r>
+      <w:r>
+        <w:rPr>
+          <w:rFonts w:ascii="David" w:hAnsi="David" w:cs="David" w:hint="cs"/>
+          <w:sz w:val="24"/>
+          <w:szCs w:val="24"/>
+          <w:rtl/>
+        </w:rPr>
+        <w:t xml:space="preserve"> עבור </w:t>
+      </w:r>
+      <m:oMath>
+        <m:r>
+          <w:rPr>
+            <w:rFonts w:ascii="Cambria Math" w:hAnsi="Cambria Math" w:cs="David"/>
+            <w:sz w:val="24"/>
+            <w:szCs w:val="24"/>
+          </w:rPr>
+          <m:t>s</m:t>
+        </m:r>
+        <m:r>
+          <w:rPr>
+            <w:rFonts w:ascii="Cambria Math" w:hAnsi="Cambria Math" w:cs="David"/>
+            <w:sz w:val="24"/>
+            <w:szCs w:val="24"/>
+            <w:lang w:val="en-US"/>
+          </w:rPr>
+          <m:t>∈S</m:t>
+        </m:r>
+      </m:oMath>
+      <w:r>
+        <w:rPr>
+          <w:rFonts w:ascii="David" w:hAnsi="David" w:cs="David" w:hint="cs"/>
+          <w:sz w:val="24"/>
+          <w:szCs w:val="24"/>
+          <w:rtl/>
+        </w:rPr>
+        <w:t>:</w:t>
       </w:r>
     </w:p>
     <w:p>
       <w:pPr>
-        <w:pStyle w:val="ListParagraph"/>
         <w:bidi/>
         <w:spacing w:line="360" w:lineRule="auto"/>
-        <w:ind w:left="360"/>
+        <w:rPr>
+          <w:rFonts w:ascii="David" w:eastAsiaTheme="minorEastAsia" w:hAnsi="David" w:cs="David" w:hint="cs"/>
+          <w:i/>
+          <w:sz w:val="20"/>
+          <w:szCs w:val="20"/>
+          <w:rtl/>
+          <w:lang w:val="en-US"/>
+        </w:rPr>
+      </w:pPr>
+      <m:oMathPara>
+        <m:oMath>
+          <m:r>
+            <w:rPr>
+              <w:rFonts w:ascii="Cambria Math" w:eastAsiaTheme="minorEastAsia" w:hAnsi="Cambria Math" w:cs="David"/>
+              <w:sz w:val="20"/>
+              <w:szCs w:val="20"/>
+              <w:lang w:val="en-US"/>
+            </w:rPr>
+            <m:t>P</m:t>
+          </m:r>
+          <m:d>
+            <m:dPr>
+              <m:ctrlPr>
+                <w:rPr>
+                  <w:rFonts w:ascii="Cambria Math" w:eastAsiaTheme="minorEastAsia" w:hAnsi="Cambria Math" w:cs="David"/>
+                  <w:i/>
+                  <w:sz w:val="20"/>
+                  <w:szCs w:val="20"/>
+                  <w:lang w:val="en-US"/>
+                </w:rPr>
+              </m:ctrlPr>
+            </m:dPr>
+            <m:e>
+              <m:r>
+                <w:rPr>
+                  <w:rFonts w:ascii="Cambria Math" w:eastAsiaTheme="minorEastAsia" w:hAnsi="Cambria Math" w:cs="David"/>
+                  <w:sz w:val="20"/>
+                  <w:szCs w:val="20"/>
+                  <w:lang w:val="en-US"/>
+                </w:rPr>
+                <m:t>s</m:t>
+              </m:r>
+            </m:e>
+          </m:d>
+          <m:r>
+            <w:rPr>
+              <w:rFonts w:ascii="Cambria Math" w:eastAsiaTheme="minorEastAsia" w:hAnsi="Cambria Math" w:cs="David"/>
+              <w:sz w:val="20"/>
+              <w:szCs w:val="20"/>
+              <w:lang w:val="en-US"/>
+            </w:rPr>
+            <m:t>=</m:t>
+          </m:r>
+          <m:d>
+            <m:dPr>
+              <m:begChr m:val="{"/>
+              <m:endChr m:val=""/>
+              <m:ctrlPr>
+                <w:rPr>
+                  <w:rFonts w:ascii="Cambria Math" w:eastAsiaTheme="minorEastAsia" w:hAnsi="Cambria Math" w:cs="David"/>
+                  <w:i/>
+                  <w:sz w:val="20"/>
+                  <w:szCs w:val="20"/>
+                  <w:lang w:val="en-US"/>
+                </w:rPr>
+              </m:ctrlPr>
+            </m:dPr>
+            <m:e>
+              <m:eqArr>
+                <m:eqArrPr>
+                  <m:ctrlPr>
+                    <w:rPr>
+                      <w:rFonts w:ascii="Cambria Math" w:eastAsiaTheme="minorEastAsia" w:hAnsi="Cambria Math" w:cs="David"/>
+                      <w:i/>
+                      <w:sz w:val="20"/>
+                      <w:szCs w:val="20"/>
+                      <w:lang w:val="en-US"/>
+                    </w:rPr>
+                  </m:ctrlPr>
+                </m:eqArrPr>
+                <m:e>
+                  <m:r>
+                    <w:rPr>
+                      <w:rFonts w:ascii="Cambria Math" w:hAnsi="Cambria Math" w:cs="David"/>
+                      <w:sz w:val="20"/>
+                      <w:szCs w:val="20"/>
+                    </w:rPr>
+                    <m:t>R</m:t>
+                  </m:r>
+                  <m:r>
+                    <w:rPr>
+                      <w:rFonts w:ascii="Cambria Math" w:hAnsi="Cambria Math" w:cs="David"/>
+                      <w:sz w:val="20"/>
+                      <w:szCs w:val="20"/>
+                      <w:lang w:val="en-US"/>
+                    </w:rPr>
+                    <m:t>.package</m:t>
+                  </m:r>
+                  <m:r>
+                    <w:rPr>
+                      <w:rFonts w:ascii="Cambria Math" w:hAnsi="Cambria Math" w:cs="David"/>
+                      <w:sz w:val="20"/>
+                      <w:szCs w:val="20"/>
+                    </w:rPr>
+                    <m:t>,  &amp;</m:t>
+                  </m:r>
+                  <m:r>
+                    <w:rPr>
+                      <w:rFonts w:ascii="Cambria Math" w:hAnsi="Cambria Math" w:cs="David"/>
+                      <w:sz w:val="20"/>
+                      <w:szCs w:val="20"/>
+                    </w:rPr>
+                    <m:t>R</m:t>
+                  </m:r>
+                  <m:r>
+                    <w:rPr>
+                      <w:rFonts w:ascii="Cambria Math" w:hAnsi="Cambria Math" w:cs="David"/>
+                      <w:sz w:val="20"/>
+                      <w:szCs w:val="20"/>
+                      <w:lang w:val="en-US"/>
+                    </w:rPr>
+                    <m:t>.package</m:t>
+                  </m:r>
+                </m:e>
+                <m:e>
+                  <m:func>
+                    <m:funcPr>
+                      <m:ctrlPr>
+                        <w:rPr>
+                          <w:rFonts w:ascii="Cambria Math" w:hAnsi="Cambria Math" w:cs="David"/>
+                          <w:i/>
+                          <w:sz w:val="20"/>
+                          <w:szCs w:val="20"/>
+                        </w:rPr>
+                      </m:ctrlPr>
+                    </m:funcPr>
+                    <m:fName>
+                      <m:r>
+                        <m:rPr>
+                          <m:sty m:val="p"/>
+                        </m:rPr>
+                        <w:rPr>
+                          <w:rFonts w:ascii="Cambria Math" w:hAnsi="Cambria Math" w:cs="David"/>
+                          <w:sz w:val="20"/>
+                          <w:szCs w:val="20"/>
+                        </w:rPr>
+                        <m:t>arg</m:t>
+                      </m:r>
+                    </m:fName>
+                    <m:e>
+                      <m:r>
+                        <m:rPr>
+                          <m:sty m:val="p"/>
+                        </m:rPr>
+                        <w:rPr>
+                          <w:rFonts w:ascii="Cambria Math" w:hAnsi="Cambria Math" w:cs="David"/>
+                          <w:sz w:val="20"/>
+                          <w:szCs w:val="20"/>
+                        </w:rPr>
+                        <m:t>min</m:t>
+                      </m:r>
+                    </m:e>
+                  </m:func>
+                  <m:d>
+                    <m:dPr>
+                      <m:begChr m:val="{"/>
+                      <m:endChr m:val="}"/>
+                      <m:ctrlPr>
+                        <w:rPr>
+                          <w:rFonts w:ascii="Cambria Math" w:hAnsi="Cambria Math" w:cs="David"/>
+                          <w:i/>
+                          <w:sz w:val="20"/>
+                          <w:szCs w:val="20"/>
+                          <w:lang w:val="en-US"/>
+                        </w:rPr>
+                      </m:ctrlPr>
+                    </m:dPr>
+                    <m:e>
+                      <m:r>
+                        <w:rPr>
+                          <w:rFonts w:ascii="Cambria Math" w:hAnsi="Cambria Math" w:cs="David"/>
+                          <w:sz w:val="20"/>
+                          <w:szCs w:val="20"/>
+                          <w:lang w:val="en-US"/>
+                        </w:rPr>
+                        <m:t>MD</m:t>
+                      </m:r>
+                      <m:d>
+                        <m:dPr>
+                          <m:ctrlPr>
+                            <w:rPr>
+                              <w:rFonts w:ascii="Cambria Math" w:hAnsi="Cambria Math" w:cs="David"/>
+                              <w:i/>
+                              <w:sz w:val="20"/>
+                              <w:szCs w:val="20"/>
+                              <w:lang w:val="en-US"/>
+                            </w:rPr>
+                          </m:ctrlPr>
+                        </m:dPr>
+                        <m:e>
+                          <m:r>
+                            <w:rPr>
+                              <w:rFonts w:ascii="Cambria Math" w:hAnsi="Cambria Math" w:cs="David"/>
+                              <w:sz w:val="20"/>
+                              <w:szCs w:val="20"/>
+                              <w:lang w:val="en-US"/>
+                            </w:rPr>
+                            <m:t>R.position,</m:t>
+                          </m:r>
+                          <m:sSub>
+                            <m:sSubPr>
+                              <m:ctrlPr>
+                                <w:rPr>
+                                  <w:rFonts w:ascii="Cambria Math" w:hAnsi="Cambria Math" w:cs="David"/>
+                                  <w:i/>
+                                  <w:sz w:val="20"/>
+                                  <w:szCs w:val="20"/>
+                                  <w:lang w:val="en-US"/>
+                                </w:rPr>
+                              </m:ctrlPr>
+                            </m:sSubPr>
+                            <m:e>
+                              <m:r>
+                                <w:rPr>
+                                  <w:rFonts w:ascii="Cambria Math" w:hAnsi="Cambria Math" w:cs="David"/>
+                                  <w:sz w:val="20"/>
+                                  <w:szCs w:val="20"/>
+                                  <w:lang w:val="en-US"/>
+                                </w:rPr>
+                                <m:t>p</m:t>
+                              </m:r>
+                            </m:e>
+                            <m:sub>
+                              <m:r>
+                                <w:rPr>
+                                  <w:rFonts w:ascii="Cambria Math" w:hAnsi="Cambria Math" w:cs="David"/>
+                                  <w:sz w:val="20"/>
+                                  <w:szCs w:val="20"/>
+                                  <w:lang w:val="en-US"/>
+                                </w:rPr>
+                                <m:t>i</m:t>
+                              </m:r>
+                            </m:sub>
+                          </m:sSub>
+                        </m:e>
+                      </m:d>
+                    </m:e>
+                    <m:e>
+                      <m:r>
+                        <w:rPr>
+                          <w:rFonts w:ascii="Cambria Math" w:hAnsi="Cambria Math" w:cs="David"/>
+                          <w:sz w:val="20"/>
+                          <w:szCs w:val="20"/>
+                          <w:lang w:val="en-US"/>
+                        </w:rPr>
+                        <m:t>i∈</m:t>
+                      </m:r>
+                      <m:d>
+                        <m:dPr>
+                          <m:begChr m:val="{"/>
+                          <m:endChr m:val="}"/>
+                          <m:ctrlPr>
+                            <w:rPr>
+                              <w:rFonts w:ascii="Cambria Math" w:hAnsi="Cambria Math" w:cs="David"/>
+                              <w:i/>
+                              <w:sz w:val="20"/>
+                              <w:szCs w:val="20"/>
+                              <w:lang w:val="en-US"/>
+                            </w:rPr>
+                          </m:ctrlPr>
+                        </m:dPr>
+                        <m:e>
+                          <m:r>
+                            <w:rPr>
+                              <w:rFonts w:ascii="Cambria Math" w:hAnsi="Cambria Math" w:cs="David"/>
+                              <w:sz w:val="20"/>
+                              <w:szCs w:val="20"/>
+                              <w:lang w:val="en-US"/>
+                            </w:rPr>
+                            <m:t>0,1</m:t>
+                          </m:r>
+                        </m:e>
+                      </m:d>
+                    </m:e>
+                  </m:d>
+                  <m:r>
+                    <w:rPr>
+                      <w:rFonts w:ascii="Cambria Math" w:hAnsi="Cambria Math" w:cs="David"/>
+                      <w:sz w:val="20"/>
+                      <w:szCs w:val="20"/>
+                    </w:rPr>
+                    <m:t>,  &amp;</m:t>
+                  </m:r>
+                  <m:r>
+                    <w:rPr>
+                      <w:rFonts w:ascii="Cambria Math" w:hAnsi="Cambria Math" w:cs="David"/>
+                      <w:sz w:val="20"/>
+                      <w:szCs w:val="20"/>
+                    </w:rPr>
+                    <m:t>o</m:t>
+                  </m:r>
+                  <m:r>
+                    <w:rPr>
+                      <w:rFonts w:ascii="Cambria Math" w:hAnsi="Cambria Math" w:cs="David"/>
+                      <w:sz w:val="20"/>
+                      <w:szCs w:val="20"/>
+                      <w:lang w:val="en-US"/>
+                    </w:rPr>
+                    <m:t>therwise</m:t>
+                  </m:r>
+                </m:e>
+              </m:eqArr>
+            </m:e>
+          </m:d>
+        </m:oMath>
+      </m:oMathPara>
+    </w:p>
+    <w:p>
+      <w:pPr>
+        <w:bidi/>
+        <w:spacing w:line="360" w:lineRule="auto"/>
+        <w:rPr>
+          <w:rFonts w:ascii="David" w:eastAsiaTheme="minorEastAsia" w:hAnsi="David" w:cs="David" w:hint="cs"/>
+          <w:i/>
+          <w:sz w:val="20"/>
+          <w:szCs w:val="20"/>
+          <w:rtl/>
+          <w:lang w:val="en-US"/>
+        </w:rPr>
+      </w:pPr>
+      <m:oMathPara>
+        <m:oMath>
+          <m:r>
+            <w:rPr>
+              <w:rFonts w:ascii="Cambria Math" w:eastAsiaTheme="minorEastAsia" w:hAnsi="Cambria Math" w:cs="David"/>
+              <w:sz w:val="20"/>
+              <w:szCs w:val="20"/>
+              <w:lang w:val="en-US"/>
+            </w:rPr>
+            <m:t>P</m:t>
+          </m:r>
+          <m:d>
+            <m:dPr>
+              <m:ctrlPr>
+                <w:rPr>
+                  <w:rFonts w:ascii="Cambria Math" w:eastAsiaTheme="minorEastAsia" w:hAnsi="Cambria Math" w:cs="David"/>
+                  <w:i/>
+                  <w:sz w:val="20"/>
+                  <w:szCs w:val="20"/>
+                  <w:lang w:val="en-US"/>
+                </w:rPr>
+              </m:ctrlPr>
+            </m:dPr>
+            <m:e>
+              <m:r>
+                <w:rPr>
+                  <w:rFonts w:ascii="Cambria Math" w:eastAsiaTheme="minorEastAsia" w:hAnsi="Cambria Math" w:cs="David"/>
+                  <w:sz w:val="20"/>
+                  <w:szCs w:val="20"/>
+                  <w:lang w:val="en-US"/>
+                </w:rPr>
+                <m:t>s</m:t>
+              </m:r>
+            </m:e>
+          </m:d>
+          <m:r>
+            <w:rPr>
+              <w:rFonts w:ascii="Cambria Math" w:eastAsiaTheme="minorEastAsia" w:hAnsi="Cambria Math" w:cs="David"/>
+              <w:sz w:val="20"/>
+              <w:szCs w:val="20"/>
+              <w:lang w:val="en-US"/>
+            </w:rPr>
+            <m:t>=</m:t>
+          </m:r>
+          <m:d>
+            <m:dPr>
+              <m:begChr m:val="{"/>
+              <m:endChr m:val=""/>
+              <m:ctrlPr>
+                <w:rPr>
+                  <w:rFonts w:ascii="Cambria Math" w:eastAsiaTheme="minorEastAsia" w:hAnsi="Cambria Math" w:cs="David"/>
+                  <w:i/>
+                  <w:sz w:val="20"/>
+                  <w:szCs w:val="20"/>
+                  <w:lang w:val="en-US"/>
+                </w:rPr>
+              </m:ctrlPr>
+            </m:dPr>
+            <m:e>
+              <m:eqArr>
+                <m:eqArrPr>
+                  <m:ctrlPr>
+                    <w:rPr>
+                      <w:rFonts w:ascii="Cambria Math" w:eastAsiaTheme="minorEastAsia" w:hAnsi="Cambria Math" w:cs="David"/>
+                      <w:i/>
+                      <w:sz w:val="20"/>
+                      <w:szCs w:val="20"/>
+                      <w:lang w:val="en-US"/>
+                    </w:rPr>
+                  </m:ctrlPr>
+                </m:eqArrPr>
+                <m:e>
+                  <m:r>
+                    <w:rPr>
+                      <w:rFonts w:ascii="Cambria Math" w:hAnsi="Cambria Math" w:cs="David"/>
+                      <w:sz w:val="20"/>
+                      <w:szCs w:val="20"/>
+                    </w:rPr>
+                    <m:t>R</m:t>
+                  </m:r>
+                  <m:r>
+                    <w:rPr>
+                      <w:rFonts w:ascii="Cambria Math" w:hAnsi="Cambria Math" w:cs="David"/>
+                      <w:sz w:val="20"/>
+                      <w:szCs w:val="20"/>
+                      <w:lang w:val="en-US"/>
+                    </w:rPr>
+                    <m:t>.package</m:t>
+                  </m:r>
+                  <m:r>
+                    <w:rPr>
+                      <w:rFonts w:ascii="Cambria Math" w:hAnsi="Cambria Math" w:cs="David"/>
+                      <w:sz w:val="20"/>
+                      <w:szCs w:val="20"/>
+                    </w:rPr>
+                    <m:t>,  &amp;</m:t>
+                  </m:r>
+                  <m:r>
+                    <w:rPr>
+                      <w:rFonts w:ascii="Cambria Math" w:hAnsi="Cambria Math" w:cs="David"/>
+                      <w:sz w:val="20"/>
+                      <w:szCs w:val="20"/>
+                    </w:rPr>
+                    <m:t>R</m:t>
+                  </m:r>
+                  <m:r>
+                    <w:rPr>
+                      <w:rFonts w:ascii="Cambria Math" w:hAnsi="Cambria Math" w:cs="David"/>
+                      <w:sz w:val="20"/>
+                      <w:szCs w:val="20"/>
+                      <w:lang w:val="en-US"/>
+                    </w:rPr>
+                    <m:t>.package</m:t>
+                  </m:r>
+                </m:e>
+                <m:e>
+                  <m:func>
+                    <m:funcPr>
+                      <m:ctrlPr>
+                        <w:rPr>
+                          <w:rFonts w:ascii="Cambria Math" w:hAnsi="Cambria Math" w:cs="David"/>
+                          <w:i/>
+                          <w:sz w:val="20"/>
+                          <w:szCs w:val="20"/>
+                        </w:rPr>
+                      </m:ctrlPr>
+                    </m:funcPr>
+                    <m:fName>
+                      <m:r>
+                        <m:rPr>
+                          <m:sty m:val="p"/>
+                        </m:rPr>
+                        <w:rPr>
+                          <w:rFonts w:ascii="Cambria Math" w:hAnsi="Cambria Math" w:cs="David"/>
+                          <w:sz w:val="20"/>
+                          <w:szCs w:val="20"/>
+                        </w:rPr>
+                        <m:t>arg</m:t>
+                      </m:r>
+                    </m:fName>
+                    <m:e>
+                      <m:r>
+                        <m:rPr>
+                          <m:sty m:val="p"/>
+                        </m:rPr>
+                        <w:rPr>
+                          <w:rFonts w:ascii="Cambria Math" w:hAnsi="Cambria Math" w:cs="David"/>
+                          <w:sz w:val="20"/>
+                          <w:szCs w:val="20"/>
+                        </w:rPr>
+                        <m:t>min</m:t>
+                      </m:r>
+                    </m:e>
+                  </m:func>
+                  <m:d>
+                    <m:dPr>
+                      <m:begChr m:val="{"/>
+                      <m:endChr m:val="}"/>
+                      <m:ctrlPr>
+                        <w:rPr>
+                          <w:rFonts w:ascii="Cambria Math" w:hAnsi="Cambria Math" w:cs="David"/>
+                          <w:i/>
+                          <w:sz w:val="20"/>
+                          <w:szCs w:val="20"/>
+                          <w:lang w:val="en-US"/>
+                        </w:rPr>
+                      </m:ctrlPr>
+                    </m:dPr>
+                    <m:e>
+                      <m:r>
+                        <w:rPr>
+                          <w:rFonts w:ascii="Cambria Math" w:hAnsi="Cambria Math" w:cs="David"/>
+                          <w:sz w:val="20"/>
+                          <w:szCs w:val="20"/>
+                          <w:lang w:val="en-US"/>
+                        </w:rPr>
+                        <m:t>MD</m:t>
+                      </m:r>
+                      <m:d>
+                        <m:dPr>
+                          <m:ctrlPr>
+                            <w:rPr>
+                              <w:rFonts w:ascii="Cambria Math" w:hAnsi="Cambria Math" w:cs="David"/>
+                              <w:i/>
+                              <w:sz w:val="20"/>
+                              <w:szCs w:val="20"/>
+                              <w:lang w:val="en-US"/>
+                            </w:rPr>
+                          </m:ctrlPr>
+                        </m:dPr>
+                        <m:e>
+                          <m:r>
+                            <w:rPr>
+                              <w:rFonts w:ascii="Cambria Math" w:hAnsi="Cambria Math" w:cs="David"/>
+                              <w:sz w:val="20"/>
+                              <w:szCs w:val="20"/>
+                              <w:lang w:val="en-US"/>
+                            </w:rPr>
+                            <m:t>R.position,</m:t>
+                          </m:r>
+                          <m:sSub>
+                            <m:sSubPr>
+                              <m:ctrlPr>
+                                <w:rPr>
+                                  <w:rFonts w:ascii="Cambria Math" w:hAnsi="Cambria Math" w:cs="David"/>
+                                  <w:i/>
+                                  <w:sz w:val="20"/>
+                                  <w:szCs w:val="20"/>
+                                  <w:lang w:val="en-US"/>
+                                </w:rPr>
+                              </m:ctrlPr>
+                            </m:sSubPr>
+                            <m:e>
+                              <m:r>
+                                <w:rPr>
+                                  <w:rFonts w:ascii="Cambria Math" w:hAnsi="Cambria Math" w:cs="David"/>
+                                  <w:sz w:val="20"/>
+                                  <w:szCs w:val="20"/>
+                                  <w:lang w:val="en-US"/>
+                                </w:rPr>
+                                <m:t>p</m:t>
+                              </m:r>
+                            </m:e>
+                            <m:sub>
+                              <m:r>
+                                <w:rPr>
+                                  <w:rFonts w:ascii="Cambria Math" w:hAnsi="Cambria Math" w:cs="David"/>
+                                  <w:sz w:val="20"/>
+                                  <w:szCs w:val="20"/>
+                                  <w:lang w:val="en-US"/>
+                                </w:rPr>
+                                <m:t>i</m:t>
+                              </m:r>
+                            </m:sub>
+                          </m:sSub>
+                        </m:e>
+                      </m:d>
+                    </m:e>
+                    <m:e>
+                      <m:r>
+                        <w:rPr>
+                          <w:rFonts w:ascii="Cambria Math" w:hAnsi="Cambria Math" w:cs="David"/>
+                          <w:sz w:val="20"/>
+                          <w:szCs w:val="20"/>
+                          <w:lang w:val="en-US"/>
+                        </w:rPr>
+                        <m:t>i∈</m:t>
+                      </m:r>
+                      <m:d>
+                        <m:dPr>
+                          <m:begChr m:val="{"/>
+                          <m:endChr m:val="}"/>
+                          <m:ctrlPr>
+                            <w:rPr>
+                              <w:rFonts w:ascii="Cambria Math" w:hAnsi="Cambria Math" w:cs="David"/>
+                              <w:i/>
+                              <w:sz w:val="20"/>
+                              <w:szCs w:val="20"/>
+                              <w:lang w:val="en-US"/>
+                            </w:rPr>
+                          </m:ctrlPr>
+                        </m:dPr>
+                        <m:e>
+                          <m:r>
+                            <w:rPr>
+                              <w:rFonts w:ascii="Cambria Math" w:hAnsi="Cambria Math" w:cs="David"/>
+                              <w:sz w:val="20"/>
+                              <w:szCs w:val="20"/>
+                              <w:lang w:val="en-US"/>
+                            </w:rPr>
+                            <m:t>0,1</m:t>
+                          </m:r>
+                        </m:e>
+                      </m:d>
+                    </m:e>
+                  </m:d>
+                  <m:r>
+                    <w:rPr>
+                      <w:rFonts w:ascii="Cambria Math" w:hAnsi="Cambria Math" w:cs="David"/>
+                      <w:sz w:val="20"/>
+                      <w:szCs w:val="20"/>
+                    </w:rPr>
+                    <m:t>,  &amp;</m:t>
+                  </m:r>
+                  <m:r>
+                    <w:rPr>
+                      <w:rFonts w:ascii="Cambria Math" w:hAnsi="Cambria Math" w:cs="David"/>
+                      <w:sz w:val="20"/>
+                      <w:szCs w:val="20"/>
+                    </w:rPr>
+                    <m:t>o</m:t>
+                  </m:r>
+                  <m:r>
+                    <w:rPr>
+                      <w:rFonts w:ascii="Cambria Math" w:hAnsi="Cambria Math" w:cs="David"/>
+                      <w:sz w:val="20"/>
+                      <w:szCs w:val="20"/>
+                      <w:lang w:val="en-US"/>
+                    </w:rPr>
+                    <m:t>therwise</m:t>
+                  </m:r>
+                </m:e>
+              </m:eqArr>
+            </m:e>
+          </m:d>
+        </m:oMath>
+      </m:oMathPara>
+    </w:p>
+    <w:p>
+      <w:pPr>
+        <w:bidi/>
+        <w:rPr>
+          <w:rFonts w:ascii="David" w:eastAsiaTheme="minorEastAsia" w:hAnsi="David" w:cs="David" w:hint="cs"/>
+          <w:sz w:val="24"/>
+          <w:szCs w:val="24"/>
+          <w:rtl/>
+        </w:rPr>
+      </w:pPr>
+      <m:oMathPara>
+        <m:oMath>
+          <m:r>
+            <w:rPr>
+              <w:rFonts w:ascii="Cambria Math" w:eastAsiaTheme="minorEastAsia" w:hAnsi="Cambria Math" w:cs="David"/>
+              <w:sz w:val="24"/>
+              <w:szCs w:val="24"/>
+            </w:rPr>
+            <m:t>h</m:t>
+          </m:r>
+          <m:d>
+            <m:dPr>
+              <m:ctrlPr>
+                <w:rPr>
+                  <w:rFonts w:ascii="Cambria Math" w:eastAsiaTheme="minorEastAsia" w:hAnsi="Cambria Math" w:cs="David"/>
+                  <w:i/>
+                  <w:sz w:val="24"/>
+                  <w:szCs w:val="24"/>
+                  <w:lang w:val="en-US"/>
+                </w:rPr>
+              </m:ctrlPr>
+            </m:dPr>
+            <m:e>
+              <m:r>
+                <w:rPr>
+                  <w:rFonts w:ascii="Cambria Math" w:eastAsiaTheme="minorEastAsia" w:hAnsi="Cambria Math" w:cs="David"/>
+                  <w:sz w:val="24"/>
+                  <w:szCs w:val="24"/>
+                  <w:lang w:val="en-US"/>
+                </w:rPr>
+                <m:t>S</m:t>
+              </m:r>
+            </m:e>
+          </m:d>
+          <m:r>
+            <w:rPr>
+              <w:rFonts w:ascii="Cambria Math" w:eastAsiaTheme="minorEastAsia" w:hAnsi="Cambria Math" w:cs="David"/>
+              <w:sz w:val="24"/>
+              <w:szCs w:val="24"/>
+              <w:lang w:val="en-US"/>
+            </w:rPr>
+            <m:t>=</m:t>
+          </m:r>
+        </m:oMath>
+      </m:oMathPara>
+    </w:p>
+    <w:p>
+      <w:pPr>
+        <w:bidi/>
+        <w:spacing w:line="360" w:lineRule="auto"/>
         <w:rPr>
           <w:rFonts w:ascii="David" w:eastAsiaTheme="minorEastAsia" w:hAnsi="David" w:cs="David"/>
-          <w:sz w:val="24"/>
-          <w:szCs w:val="24"/>
+          <w:i/>
+          <w:sz w:val="18"/>
+          <w:szCs w:val="18"/>
+          <w:rtl/>
+          <w:lang w:val="en-US"/>
+        </w:rPr>
+      </w:pPr>
+      <m:oMathPara>
+        <m:oMath>
+          <m:d>
+            <m:dPr>
+              <m:begChr m:val="{"/>
+              <m:endChr m:val=""/>
+              <m:ctrlPr>
+                <w:rPr>
+                  <w:rFonts w:ascii="Cambria Math" w:eastAsiaTheme="minorEastAsia" w:hAnsi="Cambria Math" w:cs="David"/>
+                  <w:i/>
+                  <w:sz w:val="18"/>
+                  <w:szCs w:val="18"/>
+                  <w:lang w:val="en-US"/>
+                </w:rPr>
+              </m:ctrlPr>
+            </m:dPr>
+            <m:e>
+              <m:eqArr>
+                <m:eqArrPr>
+                  <m:ctrlPr>
+                    <w:rPr>
+                      <w:rFonts w:ascii="Cambria Math" w:eastAsiaTheme="minorEastAsia" w:hAnsi="Cambria Math" w:cs="David"/>
+                      <w:i/>
+                      <w:sz w:val="18"/>
+                      <w:szCs w:val="18"/>
+                      <w:lang w:val="en-US"/>
+                    </w:rPr>
+                  </m:ctrlPr>
+                </m:eqArrPr>
+                <m:e>
+                  <m:r>
+                    <w:rPr>
+                      <w:rFonts w:ascii="Cambria Math" w:hAnsi="Cambria Math" w:cs="David"/>
+                      <w:sz w:val="18"/>
+                      <w:szCs w:val="18"/>
+                    </w:rPr>
+                    <m:t>R</m:t>
+                  </m:r>
+                  <m:r>
+                    <w:rPr>
+                      <w:rFonts w:ascii="Cambria Math" w:hAnsi="Cambria Math" w:cs="David"/>
+                      <w:sz w:val="18"/>
+                      <w:szCs w:val="18"/>
+                      <w:lang w:val="en-US"/>
+                    </w:rPr>
+                    <m:t>.battery∙100+R.credit-</m:t>
+                  </m:r>
+                  <m:r>
+                    <m:rPr>
+                      <m:sty m:val="p"/>
+                    </m:rPr>
+                    <w:rPr>
+                      <w:rFonts w:ascii="Cambria Math" w:hAnsi="Cambria Math" w:cs="David"/>
+                      <w:sz w:val="18"/>
+                      <w:szCs w:val="18"/>
+                      <w:lang w:val="en-US"/>
+                    </w:rPr>
+                    <m:t>min⁡</m:t>
+                  </m:r>
+                  <m:r>
+                    <w:rPr>
+                      <w:rFonts w:ascii="Cambria Math" w:hAnsi="Cambria Math" w:cs="David"/>
+                      <w:sz w:val="18"/>
+                      <w:szCs w:val="18"/>
+                      <w:lang w:val="en-US"/>
+                    </w:rPr>
+                    <m:t>{MD</m:t>
+                  </m:r>
+                  <m:d>
+                    <m:dPr>
+                      <m:endChr m:val="|"/>
+                      <m:ctrlPr>
+                        <w:rPr>
+                          <w:rFonts w:ascii="Cambria Math" w:hAnsi="Cambria Math" w:cs="David"/>
+                          <w:i/>
+                          <w:sz w:val="18"/>
+                          <w:szCs w:val="18"/>
+                          <w:lang w:val="en-US"/>
+                        </w:rPr>
+                      </m:ctrlPr>
+                    </m:dPr>
+                    <m:e>
+                      <m:r>
+                        <w:rPr>
+                          <w:rFonts w:ascii="Cambria Math" w:hAnsi="Cambria Math" w:cs="David"/>
+                          <w:sz w:val="18"/>
+                          <w:szCs w:val="18"/>
+                          <w:lang w:val="en-US"/>
+                        </w:rPr>
+                        <m:t>R.position,</m:t>
+                      </m:r>
+                      <m:sSub>
+                        <m:sSubPr>
+                          <m:ctrlPr>
+                            <w:rPr>
+                              <w:rFonts w:ascii="Cambria Math" w:hAnsi="Cambria Math" w:cs="David"/>
+                              <w:i/>
+                              <w:sz w:val="18"/>
+                              <w:szCs w:val="18"/>
+                              <w:lang w:val="en-US"/>
+                            </w:rPr>
+                          </m:ctrlPr>
+                        </m:sSubPr>
+                        <m:e>
+                          <m:r>
+                            <w:rPr>
+                              <w:rFonts w:ascii="Cambria Math" w:hAnsi="Cambria Math" w:cs="David"/>
+                              <w:sz w:val="18"/>
+                              <w:szCs w:val="18"/>
+                              <w:lang w:val="en-US"/>
+                            </w:rPr>
+                            <m:t>c</m:t>
+                          </m:r>
+                        </m:e>
+                        <m:sub>
+                          <m:r>
+                            <w:rPr>
+                              <w:rFonts w:ascii="Cambria Math" w:hAnsi="Cambria Math" w:cs="David"/>
+                              <w:sz w:val="18"/>
+                              <w:szCs w:val="18"/>
+                              <w:lang w:val="en-US"/>
+                            </w:rPr>
+                            <m:t>i</m:t>
+                          </m:r>
+                        </m:sub>
+                      </m:sSub>
+                      <m:r>
+                        <w:rPr>
+                          <w:rFonts w:ascii="Cambria Math" w:hAnsi="Cambria Math" w:cs="David"/>
+                          <w:sz w:val="18"/>
+                          <w:szCs w:val="18"/>
+                          <w:lang w:val="en-US"/>
+                        </w:rPr>
+                        <m:t>)</m:t>
+                      </m:r>
+                    </m:e>
+                  </m:d>
+                  <m:r>
+                    <w:rPr>
+                      <w:rFonts w:ascii="Cambria Math" w:hAnsi="Cambria Math" w:cs="David"/>
+                      <w:sz w:val="18"/>
+                      <w:szCs w:val="18"/>
+                      <w:lang w:val="en-US"/>
+                    </w:rPr>
+                    <m:t>i∈</m:t>
+                  </m:r>
+                  <m:d>
+                    <m:dPr>
+                      <m:begChr m:val="{"/>
+                      <m:endChr m:val="}"/>
+                      <m:ctrlPr>
+                        <w:rPr>
+                          <w:rFonts w:ascii="Cambria Math" w:hAnsi="Cambria Math" w:cs="David"/>
+                          <w:i/>
+                          <w:sz w:val="18"/>
+                          <w:szCs w:val="18"/>
+                          <w:lang w:val="en-US"/>
+                        </w:rPr>
+                      </m:ctrlPr>
+                    </m:dPr>
+                    <m:e>
+                      <m:r>
+                        <w:rPr>
+                          <w:rFonts w:ascii="Cambria Math" w:hAnsi="Cambria Math" w:cs="David"/>
+                          <w:sz w:val="18"/>
+                          <w:szCs w:val="18"/>
+                          <w:lang w:val="en-US"/>
+                        </w:rPr>
+                        <m:t>0,1</m:t>
+                      </m:r>
+                    </m:e>
+                  </m:d>
+                  <m:r>
+                    <w:rPr>
+                      <w:rFonts w:ascii="Cambria Math" w:hAnsi="Cambria Math" w:cs="David"/>
+                      <w:sz w:val="18"/>
+                      <w:szCs w:val="18"/>
+                      <w:lang w:val="en-US"/>
+                    </w:rPr>
+                    <m:t>}</m:t>
+                  </m:r>
+                  <m:r>
+                    <w:rPr>
+                      <w:rFonts w:ascii="Cambria Math" w:hAnsi="Cambria Math" w:cs="David"/>
+                      <w:sz w:val="18"/>
+                      <w:szCs w:val="18"/>
+                    </w:rPr>
+                    <m:t>,  &amp;M</m:t>
+                  </m:r>
+                  <m:r>
+                    <w:rPr>
+                      <w:rFonts w:ascii="Cambria Math" w:hAnsi="Cambria Math" w:cs="David"/>
+                      <w:sz w:val="18"/>
+                      <w:szCs w:val="18"/>
+                      <w:lang w:val="en-US"/>
+                    </w:rPr>
+                    <m:t>D(R.position,</m:t>
+                  </m:r>
+                  <m:r>
+                    <w:rPr>
+                      <w:rFonts w:ascii="Cambria Math" w:eastAsiaTheme="minorEastAsia" w:hAnsi="Cambria Math" w:cs="David"/>
+                      <w:sz w:val="18"/>
+                      <w:szCs w:val="18"/>
+                    </w:rPr>
+                    <m:t>t</m:t>
+                  </m:r>
+                  <m:r>
+                    <w:rPr>
+                      <w:rFonts w:ascii="Cambria Math" w:eastAsiaTheme="minorEastAsia" w:hAnsi="Cambria Math" w:cs="David"/>
+                      <w:sz w:val="18"/>
+                      <w:szCs w:val="18"/>
+                      <w:lang w:val="en-US"/>
+                    </w:rPr>
+                    <m:t>arget</m:t>
+                  </m:r>
+                  <m:d>
+                    <m:dPr>
+                      <m:ctrlPr>
+                        <w:rPr>
+                          <w:rFonts w:ascii="Cambria Math" w:hAnsi="Cambria Math" w:cs="David"/>
+                          <w:i/>
+                          <w:sz w:val="18"/>
+                          <w:szCs w:val="18"/>
+                          <w:lang w:val="en-US"/>
+                        </w:rPr>
+                      </m:ctrlPr>
+                    </m:dPr>
+                    <m:e>
+                      <m:r>
+                        <w:rPr>
+                          <w:rFonts w:ascii="Cambria Math" w:hAnsi="Cambria Math" w:cs="David"/>
+                          <w:sz w:val="18"/>
+                          <w:szCs w:val="18"/>
+                          <w:lang w:val="en-US"/>
+                        </w:rPr>
+                        <m:t>s</m:t>
+                      </m:r>
+                    </m:e>
+                  </m:d>
+                  <m:r>
+                    <w:rPr>
+                      <w:rFonts w:ascii="Cambria Math" w:hAnsi="Cambria Math" w:cs="David"/>
+                      <w:sz w:val="18"/>
+                      <w:szCs w:val="18"/>
+                      <w:lang w:val="en-US"/>
+                    </w:rPr>
+                    <m:t>)≥</m:t>
+                  </m:r>
+                  <m:r>
+                    <m:rPr>
+                      <m:lit/>
+                    </m:rPr>
+                    <w:rPr>
+                      <w:rFonts w:ascii="Cambria Math" w:hAnsi="Cambria Math" w:cs="David"/>
+                      <w:sz w:val="18"/>
+                      <w:szCs w:val="18"/>
+                      <w:lang w:val="en-US"/>
+                    </w:rPr>
+                    <m:t xml:space="preserve"> </m:t>
+                  </m:r>
+                  <m:r>
+                    <w:rPr>
+                      <w:rFonts w:ascii="Cambria Math" w:hAnsi="Cambria Math" w:cs="David"/>
+                      <w:sz w:val="18"/>
+                      <w:szCs w:val="18"/>
+                      <w:lang w:val="en-US"/>
+                    </w:rPr>
+                    <m:t>R.battery</m:t>
+                  </m:r>
+                </m:e>
+                <m:e>
+                  <m:r>
+                    <w:rPr>
+                      <w:rFonts w:ascii="Cambria Math" w:hAnsi="Cambria Math" w:cs="David"/>
+                      <w:sz w:val="18"/>
+                      <w:szCs w:val="18"/>
+                    </w:rPr>
+                    <m:t>2</m:t>
+                  </m:r>
+                  <m:r>
+                    <w:rPr>
+                      <w:rFonts w:ascii="Cambria Math" w:hAnsi="Cambria Math" w:cs="David"/>
+                      <w:sz w:val="18"/>
+                      <w:szCs w:val="18"/>
+                      <w:lang w:val="en-US"/>
+                    </w:rPr>
+                    <m:t>*MD(</m:t>
+                  </m:r>
+                  <m:r>
+                    <w:rPr>
+                      <w:rFonts w:ascii="Cambria Math" w:hAnsi="Cambria Math" w:cs="David"/>
+                      <w:sz w:val="18"/>
+                      <w:szCs w:val="18"/>
+                      <w:lang w:val="en-US"/>
+                    </w:rPr>
+                    <m:t>P(s).sorce,P(s).destination)</m:t>
+                  </m:r>
+                  <m:r>
+                    <w:rPr>
+                      <w:rFonts w:ascii="Cambria Math" w:hAnsi="Cambria Math" w:cs="David"/>
+                      <w:sz w:val="18"/>
+                      <w:szCs w:val="18"/>
+                      <w:lang w:val="en-US"/>
+                    </w:rPr>
+                    <m:t>-MD</m:t>
+                  </m:r>
+                  <m:d>
+                    <m:dPr>
+                      <m:ctrlPr>
+                        <w:rPr>
+                          <w:rFonts w:ascii="Cambria Math" w:hAnsi="Cambria Math" w:cs="David"/>
+                          <w:i/>
+                          <w:sz w:val="18"/>
+                          <w:szCs w:val="18"/>
+                          <w:lang w:val="en-US"/>
+                        </w:rPr>
+                      </m:ctrlPr>
+                    </m:dPr>
+                    <m:e>
+                      <m:r>
+                        <w:rPr>
+                          <w:rFonts w:ascii="Cambria Math" w:hAnsi="Cambria Math" w:cs="David"/>
+                          <w:sz w:val="18"/>
+                          <w:szCs w:val="18"/>
+                          <w:lang w:val="en-US"/>
+                        </w:rPr>
+                        <m:t xml:space="preserve">R.position, </m:t>
+                      </m:r>
+                      <m:r>
+                        <w:rPr>
+                          <w:rFonts w:ascii="Cambria Math" w:hAnsi="Cambria Math" w:cs="David"/>
+                          <w:sz w:val="18"/>
+                          <w:szCs w:val="18"/>
+                          <w:lang w:val="en-US"/>
+                        </w:rPr>
+                        <m:t>target</m:t>
+                      </m:r>
+                      <m:d>
+                        <m:dPr>
+                          <m:ctrlPr>
+                            <w:rPr>
+                              <w:rFonts w:ascii="Cambria Math" w:hAnsi="Cambria Math" w:cs="David"/>
+                              <w:i/>
+                              <w:sz w:val="18"/>
+                              <w:szCs w:val="18"/>
+                              <w:lang w:val="en-US"/>
+                            </w:rPr>
+                          </m:ctrlPr>
+                        </m:dPr>
+                        <m:e>
+                          <m:r>
+                            <w:rPr>
+                              <w:rFonts w:ascii="Cambria Math" w:hAnsi="Cambria Math" w:cs="David"/>
+                              <w:sz w:val="18"/>
+                              <w:szCs w:val="18"/>
+                              <w:lang w:val="en-US"/>
+                            </w:rPr>
+                            <m:t>s</m:t>
+                          </m:r>
+                        </m:e>
+                      </m:d>
+                    </m:e>
+                  </m:d>
+                  <m:r>
+                    <w:rPr>
+                      <w:rFonts w:ascii="Cambria Math" w:hAnsi="Cambria Math" w:cs="David"/>
+                      <w:sz w:val="18"/>
+                      <w:szCs w:val="18"/>
+                      <w:lang w:val="en-US"/>
+                    </w:rPr>
+                    <m:t>+R.credit</m:t>
+                  </m:r>
+                  <m:r>
+                    <w:rPr>
+                      <w:rFonts w:ascii="Cambria Math" w:hAnsi="Cambria Math" w:cs="David"/>
+                      <w:sz w:val="18"/>
+                      <w:szCs w:val="18"/>
+                    </w:rPr>
+                    <m:t>,  &amp;M</m:t>
+                  </m:r>
+                  <m:r>
+                    <w:rPr>
+                      <w:rFonts w:ascii="Cambria Math" w:hAnsi="Cambria Math" w:cs="David"/>
+                      <w:sz w:val="18"/>
+                      <w:szCs w:val="18"/>
+                      <w:lang w:val="en-US"/>
+                    </w:rPr>
+                    <m:t>D(R.position,</m:t>
+                  </m:r>
+                  <m:r>
+                    <w:rPr>
+                      <w:rFonts w:ascii="Cambria Math" w:eastAsiaTheme="minorEastAsia" w:hAnsi="Cambria Math" w:cs="David"/>
+                      <w:sz w:val="18"/>
+                      <w:szCs w:val="18"/>
+                    </w:rPr>
+                    <m:t>t</m:t>
+                  </m:r>
+                  <m:r>
+                    <w:rPr>
+                      <w:rFonts w:ascii="Cambria Math" w:eastAsiaTheme="minorEastAsia" w:hAnsi="Cambria Math" w:cs="David"/>
+                      <w:sz w:val="18"/>
+                      <w:szCs w:val="18"/>
+                      <w:lang w:val="en-US"/>
+                    </w:rPr>
+                    <m:t>arget</m:t>
+                  </m:r>
+                  <m:d>
+                    <m:dPr>
+                      <m:ctrlPr>
+                        <w:rPr>
+                          <w:rFonts w:ascii="Cambria Math" w:hAnsi="Cambria Math" w:cs="David"/>
+                          <w:i/>
+                          <w:sz w:val="18"/>
+                          <w:szCs w:val="18"/>
+                          <w:lang w:val="en-US"/>
+                        </w:rPr>
+                      </m:ctrlPr>
+                    </m:dPr>
+                    <m:e>
+                      <m:r>
+                        <w:rPr>
+                          <w:rFonts w:ascii="Cambria Math" w:hAnsi="Cambria Math" w:cs="David"/>
+                          <w:sz w:val="18"/>
+                          <w:szCs w:val="18"/>
+                          <w:lang w:val="en-US"/>
+                        </w:rPr>
+                        <m:t>s</m:t>
+                      </m:r>
+                    </m:e>
+                  </m:d>
+                  <m:r>
+                    <w:rPr>
+                      <w:rFonts w:ascii="Cambria Math" w:hAnsi="Cambria Math" w:cs="David"/>
+                      <w:sz w:val="18"/>
+                      <w:szCs w:val="18"/>
+                      <w:lang w:val="en-US"/>
+                    </w:rPr>
+                    <m:t>)&lt;R.battery</m:t>
+                  </m:r>
+                </m:e>
+              </m:eqArr>
+            </m:e>
+          </m:d>
+        </m:oMath>
+      </m:oMathPara>
+    </w:p>
+    <w:p>
+      <w:pPr>
+        <w:bidi/>
+        <w:spacing w:line="360" w:lineRule="auto"/>
+        <w:rPr>
+          <w:rFonts w:ascii="David" w:eastAsiaTheme="minorEastAsia" w:hAnsi="David" w:cs="David" w:hint="cs"/>
+          <w:i/>
+          <w:sz w:val="20"/>
+          <w:szCs w:val="20"/>
+          <w:rtl/>
+          <w:lang w:val="en-US"/>
         </w:rPr>
       </w:pPr>
     </w:p>
@@ -4572,7 +5612,7 @@
         <w:kern w:val="2"/>
         <w:sz w:val="22"/>
         <w:szCs w:val="22"/>
-        <w:lang w:val="en-IL" w:eastAsia="en-US" w:bidi="he-IL"/>
+        <w:lang w:eastAsia="en-US" w:bidi="he-IL"/>
         <w14:ligatures w14:val="standardContextual"/>
       </w:rPr>
     </w:rPrDefault>
@@ -4960,17 +6000,18 @@
     <w:lsdException w:name="Unresolved Mention" w:semiHidden="1" w:unhideWhenUsed="1"/>
     <w:lsdException w:name="Smart Link" w:semiHidden="1" w:unhideWhenUsed="1"/>
   </w:latentStyles>
-  <w:style w:type="paragraph" w:default="1" w:styleId="Normal">
+  <w:style w:type="paragraph" w:default="1" w:styleId="a">
     <w:name w:val="Normal"/>
     <w:qFormat/>
     <w:rsid w:val="006C4AAB"/>
   </w:style>
-  <w:style w:type="character" w:default="1" w:styleId="DefaultParagraphFont">
+  <w:style w:type="character" w:default="1" w:styleId="a0">
     <w:name w:val="Default Paragraph Font"/>
     <w:uiPriority w:val="1"/>
+    <w:semiHidden/>
     <w:unhideWhenUsed/>
   </w:style>
-  <w:style w:type="table" w:default="1" w:styleId="TableNormal">
+  <w:style w:type="table" w:default="1" w:styleId="a1">
     <w:name w:val="Normal Table"/>
     <w:uiPriority w:val="99"/>
     <w:semiHidden/>
@@ -4985,15 +6026,15 @@
       </w:tblCellMar>
     </w:tblPr>
   </w:style>
-  <w:style w:type="numbering" w:default="1" w:styleId="NoList">
+  <w:style w:type="numbering" w:default="1" w:styleId="a2">
     <w:name w:val="No List"/>
     <w:uiPriority w:val="99"/>
     <w:semiHidden/>
     <w:unhideWhenUsed/>
   </w:style>
-  <w:style w:type="paragraph" w:styleId="ListParagraph">
+  <w:style w:type="paragraph" w:styleId="a3">
     <w:name w:val="List Paragraph"/>
-    <w:basedOn w:val="Normal"/>
+    <w:basedOn w:val="a"/>
     <w:uiPriority w:val="34"/>
     <w:qFormat/>
     <w:rsid w:val="008E1F0E"/>
@@ -5002,9 +6043,9 @@
       <w:contextualSpacing/>
     </w:pPr>
   </w:style>
-  <w:style w:type="character" w:styleId="PlaceholderText">
+  <w:style w:type="character" w:styleId="a4">
     <w:name w:val="Placeholder Text"/>
-    <w:basedOn w:val="DefaultParagraphFont"/>
+    <w:basedOn w:val="a0"/>
     <w:uiPriority w:val="99"/>
     <w:semiHidden/>
     <w:rsid w:val="0001644C"/>
@@ -5308,4 +6349,16 @@
     </a:ext>
   </a:extLst>
 </a:theme>
+</file>
+
+<file path=customXml/item1.xml><?xml version="1.0" encoding="utf-8"?>
+<b:Sources xmlns:b="http://schemas.openxmlformats.org/officeDocument/2006/bibliography" xmlns="http://schemas.openxmlformats.org/officeDocument/2006/bibliography" SelectedStyle="\APASixthEditionOfficeOnline.xsl" StyleName="APA" Version="6"/>
+</file>
+
+<file path=customXml/itemProps1.xml><?xml version="1.0" encoding="utf-8"?>
+<ds:datastoreItem xmlns:ds="http://schemas.openxmlformats.org/officeDocument/2006/customXml" ds:itemID="{25F57E36-7B53-4AA3-A2B5-206ACF992E10}">
+  <ds:schemaRefs>
+    <ds:schemaRef ds:uri="http://schemas.openxmlformats.org/officeDocument/2006/bibliography"/>
+  </ds:schemaRefs>
+</ds:datastoreItem>
 </file>
</xml_diff>

<commit_message>
Finished dry part of Expectimax
</commit_message>
<xml_diff>
--- a/Dry.docx
+++ b/Dry.docx
@@ -415,7 +415,7 @@
     </w:p>
     <w:p>
       <w:pPr>
-        <w:pStyle w:val="a3"/>
+        <w:pStyle w:val="ListParagraph"/>
         <w:numPr>
           <w:ilvl w:val="0"/>
           <w:numId w:val="3"/>
@@ -1698,7 +1698,7 @@
     </w:p>
     <w:p>
       <w:pPr>
-        <w:pStyle w:val="a3"/>
+        <w:pStyle w:val="ListParagraph"/>
         <w:numPr>
           <w:ilvl w:val="1"/>
           <w:numId w:val="3"/>
@@ -1822,7 +1822,7 @@
     </w:p>
     <w:p>
       <w:pPr>
-        <w:pStyle w:val="a3"/>
+        <w:pStyle w:val="ListParagraph"/>
         <w:numPr>
           <w:ilvl w:val="1"/>
           <w:numId w:val="3"/>
@@ -1890,7 +1890,7 @@
     </w:p>
     <w:p>
       <w:pPr>
-        <w:pStyle w:val="a3"/>
+        <w:pStyle w:val="ListParagraph"/>
         <w:numPr>
           <w:ilvl w:val="1"/>
           <w:numId w:val="3"/>
@@ -1976,7 +1976,7 @@
     </w:p>
     <w:p>
       <w:pPr>
-        <w:pStyle w:val="a3"/>
+        <w:pStyle w:val="ListParagraph"/>
         <w:numPr>
           <w:ilvl w:val="1"/>
           <w:numId w:val="3"/>
@@ -2144,7 +2144,7 @@
     </w:p>
     <w:p>
       <w:pPr>
-        <w:pStyle w:val="a3"/>
+        <w:pStyle w:val="ListParagraph"/>
         <w:bidi/>
         <w:spacing w:line="360" w:lineRule="auto"/>
         <w:ind w:left="1080"/>
@@ -2157,7 +2157,7 @@
     </w:p>
     <w:p>
       <w:pPr>
-        <w:pStyle w:val="a3"/>
+        <w:pStyle w:val="ListParagraph"/>
         <w:numPr>
           <w:ilvl w:val="0"/>
           <w:numId w:val="3"/>
@@ -2523,7 +2523,7 @@
     </w:p>
     <w:p>
       <w:pPr>
-        <w:pStyle w:val="a3"/>
+        <w:pStyle w:val="ListParagraph"/>
         <w:numPr>
           <w:ilvl w:val="0"/>
           <w:numId w:val="3"/>
@@ -3703,7 +3703,7 @@
     </w:p>
     <w:p>
       <w:pPr>
-        <w:pStyle w:val="a3"/>
+        <w:pStyle w:val="ListParagraph"/>
         <w:numPr>
           <w:ilvl w:val="0"/>
           <w:numId w:val="3"/>
@@ -4833,15 +4833,12 @@
     </w:p>
     <w:p>
       <w:pPr>
-        <w:bidi/>
-        <w:spacing w:line="360" w:lineRule="auto"/>
-        <w:rPr>
-          <w:rFonts w:ascii="David" w:hAnsi="David" w:cs="David" w:hint="cs"/>
+        <w:rPr>
+          <w:rFonts w:ascii="David" w:hAnsi="David" w:cs="David"/>
           <w:color w:val="4472C4" w:themeColor="accent1"/>
           <w:sz w:val="32"/>
           <w:szCs w:val="32"/>
           <w:u w:val="single"/>
-          <w:rtl/>
         </w:rPr>
       </w:pPr>
       <w:r>
@@ -4852,7 +4849,7 @@
           <w:szCs w:val="32"/>
           <w:u w:val="single"/>
         </w:rPr>
-        <w:t>RB-Minimax</w:t>
+        <w:br w:type="page"/>
       </w:r>
     </w:p>
     <w:p>
@@ -4861,374 +4858,6 @@
         <w:spacing w:line="360" w:lineRule="auto"/>
         <w:rPr>
           <w:rFonts w:ascii="David" w:hAnsi="David" w:cs="David"/>
-          <w:sz w:val="24"/>
-          <w:szCs w:val="24"/>
-          <w:u w:val="single"/>
-          <w:rtl/>
-        </w:rPr>
-      </w:pPr>
-      <w:r>
-        <w:rPr>
-          <w:rFonts w:ascii="David" w:hAnsi="David" w:cs="David" w:hint="cs"/>
-          <w:sz w:val="24"/>
-          <w:szCs w:val="24"/>
-          <w:u w:val="single"/>
-          <w:rtl/>
-        </w:rPr>
-        <w:t xml:space="preserve">שאלה </w:t>
-      </w:r>
-      <w:r>
-        <w:rPr>
-          <w:rFonts w:ascii="David" w:hAnsi="David" w:cs="David" w:hint="cs"/>
-          <w:sz w:val="24"/>
-          <w:szCs w:val="24"/>
-          <w:u w:val="single"/>
-          <w:rtl/>
-        </w:rPr>
-        <w:t>1</w:t>
-      </w:r>
-    </w:p>
-    <w:p>
-      <w:pPr>
-        <w:bidi/>
-        <w:spacing w:line="360" w:lineRule="auto"/>
-        <w:contextualSpacing/>
-        <w:rPr>
-          <w:rFonts w:ascii="David" w:hAnsi="David" w:cs="David"/>
-          <w:sz w:val="24"/>
-          <w:szCs w:val="24"/>
-          <w:rtl/>
-        </w:rPr>
-      </w:pPr>
-      <w:r>
-        <w:rPr>
-          <w:rFonts w:ascii="David" w:hAnsi="David" w:cs="David" w:hint="cs"/>
-          <w:sz w:val="24"/>
-          <w:szCs w:val="24"/>
-          <w:rtl/>
-        </w:rPr>
-        <w:t xml:space="preserve">בהינתן מינמקס מוגבל במשאבים, שימוש ביורסטיקה קלה לחישוב ייתן עץ פעולות עמוק יותר ולכן ייצג בחירה על מרחב אפשרויות רחב יותר </w:t>
-      </w:r>
-      <w:r>
-        <w:rPr>
-          <w:rFonts w:ascii="David" w:hAnsi="David" w:cs="David"/>
-          <w:sz w:val="24"/>
-          <w:szCs w:val="24"/>
-          <w:rtl/>
-        </w:rPr>
-        <w:t>–</w:t>
-      </w:r>
-      <w:r>
-        <w:rPr>
-          <w:rFonts w:ascii="David" w:hAnsi="David" w:cs="David" w:hint="cs"/>
-          <w:sz w:val="24"/>
-          <w:szCs w:val="24"/>
-          <w:rtl/>
-        </w:rPr>
-        <w:t xml:space="preserve"> כלומר ניבוי שחוזה בצורה מדויקת יותר את "עתיד" המשחק. לעומת זאת, היורסטיקה הינה קלה ולכן מתארת פחות נאמנה את המציאות, כלומר מביאה לידי ביטוי פחות פרמטרים או מורכבויות שצעדים מסוימים עלול ליצור.</w:t>
-      </w:r>
-    </w:p>
-    <w:p>
-      <w:pPr>
-        <w:bidi/>
-        <w:spacing w:line="360" w:lineRule="auto"/>
-        <w:contextualSpacing/>
-        <w:rPr>
-          <w:rFonts w:ascii="David" w:hAnsi="David" w:cs="David"/>
-          <w:sz w:val="24"/>
-          <w:szCs w:val="24"/>
-          <w:rtl/>
-        </w:rPr>
-      </w:pPr>
-      <w:r>
-        <w:rPr>
-          <w:rFonts w:ascii="David" w:hAnsi="David" w:cs="David" w:hint="cs"/>
-          <w:sz w:val="24"/>
-          <w:szCs w:val="24"/>
-          <w:rtl/>
-        </w:rPr>
-        <w:t>מנגד, שימוש ביורסטיקה כבדה לחישוב ייתן עץ פעולות עמוק פחות ולכן ייצג בחירה על מרחב אפשרויות מוגבל יותר כלומר ינבא פחות מהשלכות הצעד במשחק ("רואה פחות רחוק"). לעומת זאת, היורסטיקה הכבדה מתארת בצורה מהימנה יותר את המציאות ולכן השערוך היורסטי טובה יותר.</w:t>
-      </w:r>
-    </w:p>
-    <w:p>
-      <w:pPr>
-        <w:bidi/>
-        <w:spacing w:line="360" w:lineRule="auto"/>
-        <w:contextualSpacing/>
-        <w:rPr>
-          <w:rFonts w:ascii="David" w:hAnsi="David" w:cs="David"/>
-          <w:sz w:val="24"/>
-          <w:szCs w:val="24"/>
-          <w:u w:val="single"/>
-          <w:rtl/>
-        </w:rPr>
-      </w:pPr>
-      <w:r>
-        <w:rPr>
-          <w:rFonts w:ascii="David" w:hAnsi="David" w:cs="David" w:hint="cs"/>
-          <w:sz w:val="24"/>
-          <w:szCs w:val="24"/>
-          <w:u w:val="single"/>
-          <w:rtl/>
-        </w:rPr>
-        <w:t>שאלה 2</w:t>
-      </w:r>
-    </w:p>
-    <w:p>
-      <w:pPr>
-        <w:bidi/>
-        <w:spacing w:line="360" w:lineRule="auto"/>
-        <w:contextualSpacing/>
-        <w:rPr>
-          <w:rFonts w:ascii="David" w:hAnsi="David" w:cs="David"/>
-          <w:sz w:val="24"/>
-          <w:szCs w:val="24"/>
-          <w:rtl/>
-        </w:rPr>
-      </w:pPr>
-      <w:r>
-        <w:rPr>
-          <w:rFonts w:ascii="David" w:hAnsi="David" w:cs="David" w:hint="cs"/>
-          <w:sz w:val="24"/>
-          <w:szCs w:val="24"/>
-          <w:rtl/>
-        </w:rPr>
-        <w:lastRenderedPageBreak/>
-        <w:t>ייתכן ולדנה אין באג באלגוריתם. כתלות במימושה לאלגוריתם מינימקס, אין התחייבות של האלגוריתם לבחירת הניצחון המהיר ביותר, לכן אם יש לסוכן של דנה אפשרות לנצח בתור הנוכחי והיא לא נבחרת ייתכן וקיימת אפשרות לניצחון בהמשך המשחק והאלגוריתם בוחר בה.</w:t>
-      </w:r>
-    </w:p>
-    <w:p>
-      <w:pPr>
-        <w:bidi/>
-        <w:spacing w:line="360" w:lineRule="auto"/>
-        <w:contextualSpacing/>
-        <w:rPr>
-          <w:rFonts w:ascii="David" w:hAnsi="David" w:cs="David"/>
-          <w:sz w:val="24"/>
-          <w:szCs w:val="24"/>
-          <w:rtl/>
-        </w:rPr>
-      </w:pPr>
-      <w:r>
-        <w:rPr>
-          <w:rFonts w:ascii="David" w:hAnsi="David" w:cs="David" w:hint="cs"/>
-          <w:sz w:val="24"/>
-          <w:szCs w:val="24"/>
-          <w:u w:val="single"/>
-          <w:rtl/>
-        </w:rPr>
-        <w:t>שאלה 3</w:t>
-      </w:r>
-    </w:p>
-    <w:p>
-      <w:pPr>
-        <w:bidi/>
-        <w:spacing w:line="360" w:lineRule="auto"/>
-        <w:contextualSpacing/>
-        <w:rPr>
-          <w:rFonts w:ascii="David" w:hAnsi="David" w:cs="David"/>
-          <w:sz w:val="24"/>
-          <w:szCs w:val="24"/>
-          <w:rtl/>
-        </w:rPr>
-      </w:pPr>
-      <w:r>
-        <w:rPr>
-          <w:rFonts w:ascii="David" w:hAnsi="David" w:cs="David" w:hint="cs"/>
-          <w:sz w:val="24"/>
-          <w:szCs w:val="24"/>
-          <w:rtl/>
-        </w:rPr>
-        <w:t xml:space="preserve">אלגוריתמי </w:t>
-      </w:r>
-      <w:r>
-        <w:rPr>
-          <w:rFonts w:ascii="David" w:hAnsi="David" w:cs="David"/>
-          <w:sz w:val="24"/>
-          <w:szCs w:val="24"/>
-        </w:rPr>
-        <w:t>any-time</w:t>
-      </w:r>
-      <w:r>
-        <w:rPr>
-          <w:rFonts w:ascii="David" w:hAnsi="David" w:cs="David" w:hint="cs"/>
-          <w:sz w:val="24"/>
-          <w:szCs w:val="24"/>
-          <w:rtl/>
-        </w:rPr>
-        <w:t xml:space="preserve"> הם אלגוריתמים שיכולים לשפר את ביצועיהם בהינתן משך ריצה ארוך יותר. במקרה הנוכחי, הגבלת זמן במקום הגבלת עומק תתבטא בהרצת מינימקס עד לעומק </w:t>
-      </w:r>
-      <w:r>
-        <w:rPr>
-          <w:rFonts w:ascii="David" w:hAnsi="David" w:cs="David"/>
-          <w:sz w:val="24"/>
-          <w:szCs w:val="24"/>
-        </w:rPr>
-        <w:t>L=1</w:t>
-      </w:r>
-      <w:r>
-        <w:rPr>
-          <w:rFonts w:ascii="David" w:hAnsi="David" w:cs="David" w:hint="cs"/>
-          <w:sz w:val="24"/>
-          <w:szCs w:val="24"/>
-          <w:rtl/>
-        </w:rPr>
-        <w:t xml:space="preserve"> ובסיום כל איטרציה של האלגוריתם נגדיל את </w:t>
-      </w:r>
-      <w:r>
-        <w:rPr>
-          <w:rFonts w:ascii="David" w:hAnsi="David" w:cs="David"/>
-          <w:sz w:val="24"/>
-          <w:szCs w:val="24"/>
-        </w:rPr>
-        <w:t>L</w:t>
-      </w:r>
-      <w:r>
-        <w:rPr>
-          <w:rFonts w:ascii="David" w:hAnsi="David" w:cs="David" w:hint="cs"/>
-          <w:sz w:val="24"/>
-          <w:szCs w:val="24"/>
-          <w:rtl/>
-        </w:rPr>
-        <w:t xml:space="preserve"> ב-1 ונריץ מחדש את </w:t>
-      </w:r>
-      <w:r>
-        <w:rPr>
-          <w:rFonts w:ascii="David" w:hAnsi="David" w:cs="David"/>
-          <w:sz w:val="24"/>
-          <w:szCs w:val="24"/>
-        </w:rPr>
-        <w:t>RB-Minimax</w:t>
-      </w:r>
-      <w:r>
-        <w:rPr>
-          <w:rFonts w:ascii="David" w:hAnsi="David" w:cs="David" w:hint="cs"/>
-          <w:sz w:val="24"/>
-          <w:szCs w:val="24"/>
-          <w:rtl/>
-        </w:rPr>
-        <w:t xml:space="preserve"> עם </w:t>
-      </w:r>
-      <w:r>
-        <w:rPr>
-          <w:rFonts w:ascii="David" w:hAnsi="David" w:cs="David"/>
-          <w:sz w:val="24"/>
-          <w:szCs w:val="24"/>
-        </w:rPr>
-        <w:t>L</w:t>
-      </w:r>
-      <w:r>
-        <w:rPr>
-          <w:rFonts w:ascii="David" w:hAnsi="David" w:cs="David" w:hint="cs"/>
-          <w:sz w:val="24"/>
-          <w:szCs w:val="24"/>
-          <w:rtl/>
-        </w:rPr>
-        <w:t xml:space="preserve"> גדול 1.</w:t>
-      </w:r>
-    </w:p>
-    <w:p>
-      <w:pPr>
-        <w:bidi/>
-        <w:spacing w:line="360" w:lineRule="auto"/>
-        <w:contextualSpacing/>
-        <w:rPr>
-          <w:rFonts w:ascii="David" w:hAnsi="David" w:cs="David"/>
-          <w:sz w:val="24"/>
-          <w:szCs w:val="24"/>
-          <w:rtl/>
-        </w:rPr>
-      </w:pPr>
-      <w:r>
-        <w:rPr>
-          <w:rFonts w:ascii="David" w:hAnsi="David" w:cs="David" w:hint="cs"/>
-          <w:sz w:val="24"/>
-          <w:szCs w:val="24"/>
-          <w:rtl/>
-        </w:rPr>
-        <w:t xml:space="preserve">אלגוריתם </w:t>
-      </w:r>
-      <w:r>
-        <w:rPr>
-          <w:rFonts w:ascii="David" w:hAnsi="David" w:cs="David"/>
-          <w:sz w:val="24"/>
-          <w:szCs w:val="24"/>
-        </w:rPr>
-        <w:t>any-time</w:t>
-      </w:r>
-      <w:r>
-        <w:rPr>
-          <w:rFonts w:ascii="David" w:hAnsi="David" w:cs="David" w:hint="cs"/>
-          <w:sz w:val="24"/>
-          <w:szCs w:val="24"/>
-          <w:rtl/>
-        </w:rPr>
-        <w:t xml:space="preserve"> נוסף שנלמד בקרוס הינו </w:t>
-      </w:r>
-      <w:r>
-        <w:rPr>
-          <w:rFonts w:ascii="David" w:hAnsi="David" w:cs="David"/>
-          <w:sz w:val="24"/>
-          <w:szCs w:val="24"/>
-        </w:rPr>
-        <w:t>ID-DFS</w:t>
-      </w:r>
-      <w:r>
-        <w:rPr>
-          <w:rFonts w:ascii="David" w:hAnsi="David" w:cs="David" w:hint="cs"/>
-          <w:sz w:val="24"/>
-          <w:szCs w:val="24"/>
-          <w:rtl/>
-        </w:rPr>
-        <w:t xml:space="preserve"> שמריץ </w:t>
-      </w:r>
-      <w:r>
-        <w:rPr>
-          <w:rFonts w:ascii="David" w:hAnsi="David" w:cs="David"/>
-          <w:sz w:val="24"/>
-          <w:szCs w:val="24"/>
-        </w:rPr>
-        <w:t>DFS</w:t>
-      </w:r>
-      <w:r>
-        <w:rPr>
-          <w:rFonts w:ascii="David" w:hAnsi="David" w:cs="David" w:hint="cs"/>
-          <w:sz w:val="24"/>
-          <w:szCs w:val="24"/>
-          <w:rtl/>
-        </w:rPr>
-        <w:t xml:space="preserve"> לעומק מוגבל לזמן ריצה מוגבל.</w:t>
-      </w:r>
-    </w:p>
-    <w:p>
-      <w:pPr>
-        <w:bidi/>
-        <w:spacing w:line="360" w:lineRule="auto"/>
-        <w:contextualSpacing/>
-        <w:rPr>
-          <w:rFonts w:ascii="David" w:hAnsi="David" w:cs="David" w:hint="cs"/>
-          <w:sz w:val="24"/>
-          <w:szCs w:val="24"/>
-          <w:rtl/>
-        </w:rPr>
-      </w:pPr>
-      <w:r>
-        <w:rPr>
-          <w:rFonts w:ascii="David" w:hAnsi="David" w:cs="David" w:hint="cs"/>
-          <w:sz w:val="24"/>
-          <w:szCs w:val="24"/>
-          <w:u w:val="single"/>
-          <w:rtl/>
-        </w:rPr>
-        <w:t>שאלה 4</w:t>
-      </w:r>
-    </w:p>
-    <w:p>
-      <w:pPr>
-        <w:bidi/>
-        <w:spacing w:line="360" w:lineRule="auto"/>
-        <w:rPr>
-          <w:rFonts w:ascii="David" w:hAnsi="David" w:cs="David" w:hint="cs"/>
           <w:color w:val="4472C4" w:themeColor="accent1"/>
           <w:sz w:val="32"/>
           <w:szCs w:val="32"/>
@@ -5236,17 +4865,917 @@
           <w:rtl/>
         </w:rPr>
       </w:pPr>
+      <w:r>
+        <w:rPr>
+          <w:rFonts w:ascii="David" w:hAnsi="David" w:cs="David"/>
+          <w:color w:val="4472C4" w:themeColor="accent1"/>
+          <w:sz w:val="32"/>
+          <w:szCs w:val="32"/>
+          <w:u w:val="single"/>
+        </w:rPr>
+        <w:lastRenderedPageBreak/>
+        <w:t>RB-Minimax</w:t>
+      </w:r>
     </w:p>
     <w:p>
       <w:pPr>
         <w:bidi/>
         <w:spacing w:line="360" w:lineRule="auto"/>
         <w:rPr>
-          <w:rFonts w:ascii="David" w:eastAsiaTheme="minorEastAsia" w:hAnsi="David" w:cs="David" w:hint="cs"/>
+          <w:rFonts w:ascii="David" w:hAnsi="David" w:cs="David"/>
+          <w:sz w:val="24"/>
+          <w:szCs w:val="24"/>
+          <w:u w:val="single"/>
+          <w:rtl/>
+        </w:rPr>
+      </w:pPr>
+      <w:r>
+        <w:rPr>
+          <w:rFonts w:ascii="David" w:hAnsi="David" w:cs="David" w:hint="cs"/>
+          <w:sz w:val="24"/>
+          <w:szCs w:val="24"/>
+          <w:u w:val="single"/>
+          <w:rtl/>
+        </w:rPr>
+        <w:t xml:space="preserve">שאלה </w:t>
+      </w:r>
+      <w:r>
+        <w:rPr>
+          <w:rFonts w:ascii="David" w:hAnsi="David" w:cs="David" w:hint="cs"/>
+          <w:sz w:val="24"/>
+          <w:szCs w:val="24"/>
+          <w:u w:val="single"/>
+          <w:rtl/>
+        </w:rPr>
+        <w:t>1</w:t>
+      </w:r>
+    </w:p>
+    <w:p>
+      <w:pPr>
+        <w:bidi/>
+        <w:spacing w:line="360" w:lineRule="auto"/>
+        <w:contextualSpacing/>
+        <w:rPr>
+          <w:rFonts w:ascii="David" w:hAnsi="David" w:cs="David"/>
+          <w:sz w:val="24"/>
+          <w:szCs w:val="24"/>
+          <w:rtl/>
+        </w:rPr>
+      </w:pPr>
+      <w:r>
+        <w:rPr>
+          <w:rFonts w:ascii="David" w:hAnsi="David" w:cs="David" w:hint="cs"/>
+          <w:sz w:val="24"/>
+          <w:szCs w:val="24"/>
+          <w:rtl/>
+        </w:rPr>
+        <w:t xml:space="preserve">בהינתן מינמקס מוגבל במשאבים, שימוש ביורסטיקה קלה לחישוב ייתן עץ פעולות עמוק יותר ולכן ייצג בחירה על מרחב אפשרויות רחב יותר </w:t>
+      </w:r>
+      <w:r>
+        <w:rPr>
+          <w:rFonts w:ascii="David" w:hAnsi="David" w:cs="David"/>
+          <w:sz w:val="24"/>
+          <w:szCs w:val="24"/>
+          <w:rtl/>
+        </w:rPr>
+        <w:t>–</w:t>
+      </w:r>
+      <w:r>
+        <w:rPr>
+          <w:rFonts w:ascii="David" w:hAnsi="David" w:cs="David" w:hint="cs"/>
+          <w:sz w:val="24"/>
+          <w:szCs w:val="24"/>
+          <w:rtl/>
+        </w:rPr>
+        <w:t xml:space="preserve"> כלומר ניבוי שחוזה בצורה מדויקת יותר את "עתיד" המשחק. לעומת זאת, היורסטיקה הינה קלה ולכן מתארת פחות נאמנה את המציאות, כלומר מביאה לידי ביטוי פחות פרמטרים או מורכבויות שצעדים מסוימים עלול ליצור.</w:t>
+      </w:r>
+    </w:p>
+    <w:p>
+      <w:pPr>
+        <w:bidi/>
+        <w:spacing w:line="360" w:lineRule="auto"/>
+        <w:contextualSpacing/>
+        <w:rPr>
+          <w:rFonts w:ascii="David" w:hAnsi="David" w:cs="David"/>
+          <w:sz w:val="24"/>
+          <w:szCs w:val="24"/>
+          <w:rtl/>
+        </w:rPr>
+      </w:pPr>
+      <w:r>
+        <w:rPr>
+          <w:rFonts w:ascii="David" w:hAnsi="David" w:cs="David" w:hint="cs"/>
+          <w:sz w:val="24"/>
+          <w:szCs w:val="24"/>
+          <w:rtl/>
+        </w:rPr>
+        <w:t>מנגד, שימוש ביורסטיקה כבדה לחישוב ייתן עץ פעולות עמוק פחות ולכן ייצג בחירה על מרחב אפשרויות מוגבל יותר כלומר ינבא פחות מהשלכות הצעד במשחק ("רואה פחות רחוק"). לעומת זאת, היורסטיקה הכבדה מתארת בצורה מהימנה יותר את המציאות ולכן השערוך היורסטי טובה יותר.</w:t>
+      </w:r>
+    </w:p>
+    <w:p>
+      <w:pPr>
+        <w:bidi/>
+        <w:spacing w:line="360" w:lineRule="auto"/>
+        <w:contextualSpacing/>
+        <w:rPr>
+          <w:rFonts w:ascii="David" w:hAnsi="David" w:cs="David"/>
+          <w:sz w:val="24"/>
+          <w:szCs w:val="24"/>
+          <w:u w:val="single"/>
+          <w:rtl/>
+        </w:rPr>
+      </w:pPr>
+      <w:r>
+        <w:rPr>
+          <w:rFonts w:ascii="David" w:hAnsi="David" w:cs="David" w:hint="cs"/>
+          <w:sz w:val="24"/>
+          <w:szCs w:val="24"/>
+          <w:u w:val="single"/>
+          <w:rtl/>
+        </w:rPr>
+        <w:t>שאלה 2</w:t>
+      </w:r>
+    </w:p>
+    <w:p>
+      <w:pPr>
+        <w:bidi/>
+        <w:spacing w:line="360" w:lineRule="auto"/>
+        <w:contextualSpacing/>
+        <w:rPr>
+          <w:rFonts w:ascii="David" w:hAnsi="David" w:cs="David"/>
+          <w:sz w:val="24"/>
+          <w:szCs w:val="24"/>
+          <w:rtl/>
+        </w:rPr>
+      </w:pPr>
+      <w:r>
+        <w:rPr>
+          <w:rFonts w:ascii="David" w:hAnsi="David" w:cs="David" w:hint="cs"/>
+          <w:sz w:val="24"/>
+          <w:szCs w:val="24"/>
+          <w:rtl/>
+        </w:rPr>
+        <w:t>ייתכן ולדנה אין באג באלגוריתם. כתלות במימושה לאלגוריתם מינימקס, אין התחייבות של האלגוריתם לבחירת הניצחון המהיר ביותר, לכן אם יש לסוכן של דנה אפשרות לנצח בתור הנוכחי והיא לא נבחרת ייתכן וקיימת אפשרות לניצחון בהמשך המשחק והאלגוריתם בוחר בה.</w:t>
+      </w:r>
+    </w:p>
+    <w:p>
+      <w:pPr>
+        <w:bidi/>
+        <w:spacing w:line="360" w:lineRule="auto"/>
+        <w:contextualSpacing/>
+        <w:rPr>
+          <w:rFonts w:ascii="David" w:hAnsi="David" w:cs="David"/>
+          <w:sz w:val="24"/>
+          <w:szCs w:val="24"/>
+          <w:rtl/>
+        </w:rPr>
+      </w:pPr>
+      <w:r>
+        <w:rPr>
+          <w:rFonts w:ascii="David" w:hAnsi="David" w:cs="David" w:hint="cs"/>
+          <w:sz w:val="24"/>
+          <w:szCs w:val="24"/>
+          <w:u w:val="single"/>
+          <w:rtl/>
+        </w:rPr>
+        <w:t>שאלה 3</w:t>
+      </w:r>
+    </w:p>
+    <w:p>
+      <w:pPr>
+        <w:bidi/>
+        <w:spacing w:line="360" w:lineRule="auto"/>
+        <w:contextualSpacing/>
+        <w:rPr>
+          <w:rFonts w:ascii="David" w:hAnsi="David" w:cs="David"/>
+          <w:sz w:val="24"/>
+          <w:szCs w:val="24"/>
+          <w:rtl/>
+        </w:rPr>
+      </w:pPr>
+      <w:r>
+        <w:rPr>
+          <w:rFonts w:ascii="David" w:hAnsi="David" w:cs="David" w:hint="cs"/>
+          <w:sz w:val="24"/>
+          <w:szCs w:val="24"/>
+          <w:rtl/>
+        </w:rPr>
+        <w:t xml:space="preserve">אלגוריתמי </w:t>
+      </w:r>
+      <w:r>
+        <w:rPr>
+          <w:rFonts w:ascii="David" w:hAnsi="David" w:cs="David"/>
+          <w:sz w:val="24"/>
+          <w:szCs w:val="24"/>
+        </w:rPr>
+        <w:t>any-time</w:t>
+      </w:r>
+      <w:r>
+        <w:rPr>
+          <w:rFonts w:ascii="David" w:hAnsi="David" w:cs="David" w:hint="cs"/>
+          <w:sz w:val="24"/>
+          <w:szCs w:val="24"/>
+          <w:rtl/>
+        </w:rPr>
+        <w:t xml:space="preserve"> הם אלגוריתמים שיכולים לשפר את ביצועיהם בהינתן משך ריצה ארוך יותר. במקרה הנוכחי, הגבלת זמן במקום הגבלת עומק תתבטא בהרצת מינימקס עד לעומק </w:t>
+      </w:r>
+      <w:r>
+        <w:rPr>
+          <w:rFonts w:ascii="David" w:hAnsi="David" w:cs="David"/>
+          <w:sz w:val="24"/>
+          <w:szCs w:val="24"/>
+        </w:rPr>
+        <w:t>L=1</w:t>
+      </w:r>
+      <w:r>
+        <w:rPr>
+          <w:rFonts w:ascii="David" w:hAnsi="David" w:cs="David" w:hint="cs"/>
+          <w:sz w:val="24"/>
+          <w:szCs w:val="24"/>
+          <w:rtl/>
+        </w:rPr>
+        <w:t xml:space="preserve"> ובסיום כל איטרציה של האלגוריתם נגדיל את </w:t>
+      </w:r>
+      <w:r>
+        <w:rPr>
+          <w:rFonts w:ascii="David" w:hAnsi="David" w:cs="David"/>
+          <w:sz w:val="24"/>
+          <w:szCs w:val="24"/>
+        </w:rPr>
+        <w:t>L</w:t>
+      </w:r>
+      <w:r>
+        <w:rPr>
+          <w:rFonts w:ascii="David" w:hAnsi="David" w:cs="David" w:hint="cs"/>
+          <w:sz w:val="24"/>
+          <w:szCs w:val="24"/>
+          <w:rtl/>
+        </w:rPr>
+        <w:t xml:space="preserve"> ב-1 ונריץ מחדש את </w:t>
+      </w:r>
+      <w:r>
+        <w:rPr>
+          <w:rFonts w:ascii="David" w:hAnsi="David" w:cs="David"/>
+          <w:sz w:val="24"/>
+          <w:szCs w:val="24"/>
+        </w:rPr>
+        <w:t>RB-Minimax</w:t>
+      </w:r>
+      <w:r>
+        <w:rPr>
+          <w:rFonts w:ascii="David" w:hAnsi="David" w:cs="David" w:hint="cs"/>
+          <w:sz w:val="24"/>
+          <w:szCs w:val="24"/>
+          <w:rtl/>
+        </w:rPr>
+        <w:t xml:space="preserve"> עם </w:t>
+      </w:r>
+      <w:r>
+        <w:rPr>
+          <w:rFonts w:ascii="David" w:hAnsi="David" w:cs="David"/>
+          <w:sz w:val="24"/>
+          <w:szCs w:val="24"/>
+        </w:rPr>
+        <w:t>L</w:t>
+      </w:r>
+      <w:r>
+        <w:rPr>
+          <w:rFonts w:ascii="David" w:hAnsi="David" w:cs="David" w:hint="cs"/>
+          <w:sz w:val="24"/>
+          <w:szCs w:val="24"/>
+          <w:rtl/>
+        </w:rPr>
+        <w:t xml:space="preserve"> גדול 1.</w:t>
+      </w:r>
+    </w:p>
+    <w:p>
+      <w:pPr>
+        <w:bidi/>
+        <w:spacing w:line="360" w:lineRule="auto"/>
+        <w:contextualSpacing/>
+        <w:rPr>
+          <w:rFonts w:ascii="David" w:hAnsi="David" w:cs="David"/>
+          <w:sz w:val="24"/>
+          <w:szCs w:val="24"/>
+          <w:rtl/>
+        </w:rPr>
+      </w:pPr>
+      <w:r>
+        <w:rPr>
+          <w:rFonts w:ascii="David" w:hAnsi="David" w:cs="David" w:hint="cs"/>
+          <w:sz w:val="24"/>
+          <w:szCs w:val="24"/>
+          <w:rtl/>
+        </w:rPr>
+        <w:t xml:space="preserve">אלגוריתם </w:t>
+      </w:r>
+      <w:r>
+        <w:rPr>
+          <w:rFonts w:ascii="David" w:hAnsi="David" w:cs="David"/>
+          <w:sz w:val="24"/>
+          <w:szCs w:val="24"/>
+        </w:rPr>
+        <w:t>any-time</w:t>
+      </w:r>
+      <w:r>
+        <w:rPr>
+          <w:rFonts w:ascii="David" w:hAnsi="David" w:cs="David" w:hint="cs"/>
+          <w:sz w:val="24"/>
+          <w:szCs w:val="24"/>
+          <w:rtl/>
+        </w:rPr>
+        <w:t xml:space="preserve"> נוסף שנלמד בקרוס הינו </w:t>
+      </w:r>
+      <w:r>
+        <w:rPr>
+          <w:rFonts w:ascii="David" w:hAnsi="David" w:cs="David"/>
+          <w:sz w:val="24"/>
+          <w:szCs w:val="24"/>
+        </w:rPr>
+        <w:t>ID-DFS</w:t>
+      </w:r>
+      <w:r>
+        <w:rPr>
+          <w:rFonts w:ascii="David" w:hAnsi="David" w:cs="David" w:hint="cs"/>
+          <w:sz w:val="24"/>
+          <w:szCs w:val="24"/>
+          <w:rtl/>
+        </w:rPr>
+        <w:t xml:space="preserve"> שמריץ </w:t>
+      </w:r>
+      <w:r>
+        <w:rPr>
+          <w:rFonts w:ascii="David" w:hAnsi="David" w:cs="David"/>
+          <w:sz w:val="24"/>
+          <w:szCs w:val="24"/>
+        </w:rPr>
+        <w:t>DFS</w:t>
+      </w:r>
+      <w:r>
+        <w:rPr>
+          <w:rFonts w:ascii="David" w:hAnsi="David" w:cs="David" w:hint="cs"/>
+          <w:sz w:val="24"/>
+          <w:szCs w:val="24"/>
+          <w:rtl/>
+        </w:rPr>
+        <w:t xml:space="preserve"> לעומק מוגבל לזמן ריצה מוגבל.</w:t>
+      </w:r>
+    </w:p>
+    <w:p>
+      <w:pPr>
+        <w:bidi/>
+        <w:spacing w:line="360" w:lineRule="auto"/>
+        <w:contextualSpacing/>
+        <w:rPr>
+          <w:rFonts w:ascii="David" w:hAnsi="David" w:cs="David"/>
+          <w:sz w:val="24"/>
+          <w:szCs w:val="24"/>
+          <w:rtl/>
+        </w:rPr>
+      </w:pPr>
+      <w:r>
+        <w:rPr>
+          <w:rFonts w:ascii="David" w:hAnsi="David" w:cs="David" w:hint="cs"/>
+          <w:sz w:val="24"/>
+          <w:szCs w:val="24"/>
+          <w:u w:val="single"/>
+          <w:rtl/>
+        </w:rPr>
+        <w:t>שאלה 4</w:t>
+      </w:r>
+    </w:p>
+    <w:p>
+      <w:pPr>
+        <w:bidi/>
+        <w:spacing w:line="360" w:lineRule="auto"/>
+        <w:rPr>
+          <w:rFonts w:ascii="David" w:hAnsi="David" w:cs="David"/>
+          <w:color w:val="4472C4" w:themeColor="accent1"/>
+          <w:sz w:val="32"/>
+          <w:szCs w:val="32"/>
+          <w:u w:val="single"/>
+          <w:rtl/>
+        </w:rPr>
+      </w:pPr>
+    </w:p>
+    <w:p>
+      <w:pPr>
+        <w:rPr>
+          <w:rFonts w:ascii="David" w:eastAsiaTheme="minorEastAsia" w:hAnsi="David" w:cs="David"/>
           <w:i/>
           <w:sz w:val="20"/>
           <w:szCs w:val="20"/>
           <w:rtl/>
+        </w:rPr>
+      </w:pPr>
+      <w:r>
+        <w:rPr>
+          <w:rFonts w:ascii="David" w:eastAsiaTheme="minorEastAsia" w:hAnsi="David" w:cs="David"/>
+          <w:i/>
+          <w:sz w:val="20"/>
+          <w:szCs w:val="20"/>
+          <w:rtl/>
+        </w:rPr>
+        <w:br w:type="page"/>
+      </w:r>
+    </w:p>
+    <w:p>
+      <w:pPr>
+        <w:bidi/>
+        <w:spacing w:line="360" w:lineRule="auto"/>
+        <w:rPr>
+          <w:rFonts w:ascii="David" w:hAnsi="David" w:cs="David"/>
+          <w:color w:val="4472C4" w:themeColor="accent1"/>
+          <w:sz w:val="32"/>
+          <w:szCs w:val="32"/>
+          <w:u w:val="single"/>
+          <w:rtl/>
+        </w:rPr>
+      </w:pPr>
+      <w:r>
+        <w:rPr>
+          <w:rFonts w:ascii="David" w:hAnsi="David" w:cs="David"/>
+          <w:color w:val="4472C4" w:themeColor="accent1"/>
+          <w:sz w:val="32"/>
+          <w:szCs w:val="32"/>
+          <w:u w:val="single"/>
+        </w:rPr>
+        <w:lastRenderedPageBreak/>
+        <w:t>Expecti</w:t>
+      </w:r>
+      <w:r>
+        <w:rPr>
+          <w:rFonts w:ascii="David" w:hAnsi="David" w:cs="David"/>
+          <w:color w:val="4472C4" w:themeColor="accent1"/>
+          <w:sz w:val="32"/>
+          <w:szCs w:val="32"/>
+          <w:u w:val="single"/>
+        </w:rPr>
+        <w:t>max</w:t>
+      </w:r>
+    </w:p>
+    <w:p>
+      <w:pPr>
+        <w:bidi/>
+        <w:spacing w:line="360" w:lineRule="auto"/>
+        <w:rPr>
+          <w:rFonts w:ascii="David" w:hAnsi="David" w:cs="David"/>
+          <w:sz w:val="24"/>
+          <w:szCs w:val="24"/>
+          <w:u w:val="single"/>
+        </w:rPr>
+      </w:pPr>
+      <w:r>
+        <w:rPr>
+          <w:rFonts w:ascii="David" w:hAnsi="David" w:cs="David" w:hint="cs"/>
+          <w:sz w:val="24"/>
+          <w:szCs w:val="24"/>
+          <w:u w:val="single"/>
+          <w:rtl/>
+        </w:rPr>
+        <w:t xml:space="preserve">שאלה </w:t>
+      </w:r>
+      <w:r>
+        <w:rPr>
+          <w:rFonts w:ascii="David" w:hAnsi="David" w:cs="David" w:hint="cs"/>
+          <w:sz w:val="24"/>
+          <w:szCs w:val="24"/>
+          <w:u w:val="single"/>
+          <w:rtl/>
+        </w:rPr>
+        <w:t>1</w:t>
+      </w:r>
+    </w:p>
+    <w:p>
+      <w:pPr>
+        <w:bidi/>
+        <w:spacing w:line="360" w:lineRule="auto"/>
+        <w:rPr>
+          <w:rFonts w:ascii="David" w:hAnsi="David" w:cs="David"/>
+          <w:sz w:val="24"/>
+          <w:szCs w:val="24"/>
+          <w:rtl/>
+        </w:rPr>
+      </w:pPr>
+      <w:r>
+        <w:rPr>
+          <w:rFonts w:ascii="David" w:hAnsi="David" w:cs="David"/>
+          <w:sz w:val="24"/>
+          <w:szCs w:val="24"/>
+          <w:rtl/>
+        </w:rPr>
+        <w:t xml:space="preserve">כאשר שחקן מקסימום </w:t>
+      </w:r>
+      <w:r>
+        <w:rPr>
+          <w:rFonts w:ascii="David" w:hAnsi="David" w:cs="David" w:hint="cs"/>
+          <w:sz w:val="24"/>
+          <w:szCs w:val="24"/>
+          <w:rtl/>
+        </w:rPr>
+        <w:t>ימצא</w:t>
+      </w:r>
+      <w:r>
+        <w:rPr>
+          <w:rFonts w:ascii="David" w:hAnsi="David" w:cs="David"/>
+          <w:sz w:val="24"/>
+          <w:szCs w:val="24"/>
+          <w:rtl/>
+        </w:rPr>
+        <w:t xml:space="preserve"> בצאצאיו צומת בעל ערך 1, הוא יכול לוותר על פיתוח שאר </w:t>
+      </w:r>
+      <w:r>
+        <w:rPr>
+          <w:rFonts w:ascii="David" w:hAnsi="David" w:cs="David" w:hint="cs"/>
+          <w:sz w:val="24"/>
+          <w:szCs w:val="24"/>
+          <w:rtl/>
+        </w:rPr>
+        <w:t xml:space="preserve">הבנים שלו. זאת </w:t>
+      </w:r>
+      <w:r>
+        <w:rPr>
+          <w:rFonts w:ascii="David" w:hAnsi="David" w:cs="David"/>
+          <w:sz w:val="24"/>
+          <w:szCs w:val="24"/>
+          <w:rtl/>
+        </w:rPr>
+        <w:t>מכיוון ש</w:t>
+      </w:r>
+      <w:r>
+        <w:rPr>
+          <w:rFonts w:ascii="David" w:hAnsi="David" w:cs="David" w:hint="cs"/>
+          <w:sz w:val="24"/>
+          <w:szCs w:val="24"/>
+          <w:rtl/>
+        </w:rPr>
+        <w:t xml:space="preserve">מובטח לו שכל ערך אחר בשאר הבנים שלו חסום על ידי </w:t>
+      </w:r>
+      <m:oMath>
+        <m:r>
+          <w:rPr>
+            <w:rFonts w:ascii="Cambria Math" w:hAnsi="Cambria Math" w:cs="David"/>
+            <w:sz w:val="24"/>
+            <w:szCs w:val="24"/>
+          </w:rPr>
+          <m:t xml:space="preserve"> ∀</m:t>
+        </m:r>
+        <m:r>
+          <w:rPr>
+            <w:rFonts w:ascii="Cambria Math" w:hAnsi="Cambria Math" w:cs="Times New Roman"/>
+            <w:sz w:val="24"/>
+            <w:szCs w:val="24"/>
+          </w:rPr>
+          <m:t>s</m:t>
+        </m:r>
+        <m:r>
+          <w:rPr>
+            <w:rFonts w:ascii="Cambria Math" w:hAnsi="Cambria Math" w:cs="Times New Roman"/>
+            <w:sz w:val="24"/>
+            <w:szCs w:val="24"/>
+          </w:rPr>
+          <m:t xml:space="preserve"> :</m:t>
+        </m:r>
+        <m:r>
+          <w:rPr>
+            <w:rFonts w:ascii="Cambria Math" w:hAnsi="Cambria Math" w:cs="David"/>
+            <w:sz w:val="24"/>
+            <w:szCs w:val="24"/>
+          </w:rPr>
+          <m:t>-1 ≤</m:t>
+        </m:r>
+        <m:r>
+          <w:rPr>
+            <w:rFonts w:ascii="Cambria Math" w:hAnsi="Cambria Math" w:cs="David"/>
+            <w:sz w:val="24"/>
+            <w:szCs w:val="24"/>
+          </w:rPr>
+          <m:t xml:space="preserve"> </m:t>
+        </m:r>
+        <m:r>
+          <w:rPr>
+            <w:rFonts w:ascii="Cambria Math" w:hAnsi="Cambria Math" w:cs="David"/>
+            <w:sz w:val="24"/>
+            <w:szCs w:val="24"/>
+          </w:rPr>
+          <m:t>h(s)</m:t>
+        </m:r>
+        <m:r>
+          <w:rPr>
+            <w:rFonts w:ascii="Cambria Math" w:hAnsi="Cambria Math" w:cs="David"/>
+            <w:sz w:val="24"/>
+            <w:szCs w:val="24"/>
+          </w:rPr>
+          <m:t xml:space="preserve"> ≤ 1</m:t>
+        </m:r>
+      </m:oMath>
+      <w:r>
+        <w:rPr>
+          <w:rFonts w:ascii="David" w:eastAsiaTheme="minorEastAsia" w:hAnsi="David" w:cs="David"/>
+          <w:sz w:val="24"/>
+          <w:szCs w:val="24"/>
+        </w:rPr>
+        <w:t xml:space="preserve"> </w:t>
+      </w:r>
+      <w:r>
+        <w:rPr>
+          <w:rFonts w:ascii="David" w:eastAsiaTheme="minorEastAsia" w:hAnsi="David" w:cs="David" w:hint="cs"/>
+          <w:sz w:val="24"/>
+          <w:szCs w:val="24"/>
+          <w:rtl/>
+        </w:rPr>
+        <w:t xml:space="preserve">כלומר </w:t>
+      </w:r>
+      <w:r>
+        <w:rPr>
+          <w:rFonts w:ascii="David" w:hAnsi="David" w:cs="David"/>
+          <w:sz w:val="24"/>
+          <w:szCs w:val="24"/>
+          <w:rtl/>
+        </w:rPr>
+        <w:t xml:space="preserve">לא יימצא </w:t>
+      </w:r>
+      <w:r>
+        <w:rPr>
+          <w:rFonts w:ascii="David" w:hAnsi="David" w:cs="David" w:hint="cs"/>
+          <w:sz w:val="24"/>
+          <w:szCs w:val="24"/>
+          <w:rtl/>
+        </w:rPr>
+        <w:t xml:space="preserve">בהם </w:t>
+      </w:r>
+      <w:r>
+        <w:rPr>
+          <w:rFonts w:ascii="David" w:hAnsi="David" w:cs="David"/>
+          <w:sz w:val="24"/>
+          <w:szCs w:val="24"/>
+          <w:rtl/>
+        </w:rPr>
+        <w:t xml:space="preserve">ערך </w:t>
+      </w:r>
+      <w:r>
+        <w:rPr>
+          <w:rFonts w:ascii="David" w:hAnsi="David" w:cs="David" w:hint="cs"/>
+          <w:sz w:val="24"/>
+          <w:szCs w:val="24"/>
+          <w:rtl/>
+        </w:rPr>
+        <w:t>ה</w:t>
+      </w:r>
+      <w:r>
+        <w:rPr>
+          <w:rFonts w:ascii="David" w:hAnsi="David" w:cs="David"/>
+          <w:sz w:val="24"/>
+          <w:szCs w:val="24"/>
+          <w:rtl/>
+        </w:rPr>
+        <w:t xml:space="preserve">גבוה </w:t>
+      </w:r>
+      <w:r>
+        <w:rPr>
+          <w:rFonts w:ascii="David" w:hAnsi="David" w:cs="David" w:hint="cs"/>
+          <w:sz w:val="24"/>
+          <w:szCs w:val="24"/>
+          <w:rtl/>
+        </w:rPr>
+        <w:t>מ-</w:t>
+      </w:r>
+      <w:r>
+        <w:rPr>
+          <w:rFonts w:ascii="David" w:hAnsi="David" w:cs="David" w:hint="cs"/>
+          <w:sz w:val="24"/>
+          <w:szCs w:val="24"/>
+          <w:rtl/>
+        </w:rPr>
+        <w:t xml:space="preserve"> </w:t>
+      </w:r>
+      <w:r>
+        <w:rPr>
+          <w:rFonts w:ascii="David" w:hAnsi="David" w:cs="David" w:hint="cs"/>
+          <w:sz w:val="24"/>
+          <w:szCs w:val="24"/>
+          <w:rtl/>
+        </w:rPr>
+        <w:t xml:space="preserve">1 </w:t>
+      </w:r>
+      <w:r>
+        <w:rPr>
+          <w:rFonts w:ascii="David" w:hAnsi="David" w:cs="David" w:hint="cs"/>
+          <w:sz w:val="24"/>
+          <w:szCs w:val="24"/>
+          <w:rtl/>
+        </w:rPr>
+        <w:t>(ולכן גם חישוב התוחלת יחזיר ערך בין 1 ל</w:t>
+      </w:r>
+      <w:r>
+        <w:rPr>
+          <w:rFonts w:ascii="David" w:hAnsi="David" w:cs="David" w:hint="cs"/>
+          <w:sz w:val="24"/>
+          <w:szCs w:val="24"/>
+          <w:rtl/>
+        </w:rPr>
+        <w:t>1-</w:t>
+      </w:r>
+      <w:r>
+        <w:rPr>
+          <w:rFonts w:ascii="David" w:hAnsi="David" w:cs="David" w:hint="cs"/>
+          <w:sz w:val="24"/>
+          <w:szCs w:val="24"/>
+          <w:rtl/>
+        </w:rPr>
+        <w:t xml:space="preserve">) </w:t>
+      </w:r>
+      <w:r>
+        <w:rPr>
+          <w:rFonts w:ascii="David" w:hAnsi="David" w:cs="David" w:hint="cs"/>
+          <w:sz w:val="24"/>
+          <w:szCs w:val="24"/>
+          <w:rtl/>
+        </w:rPr>
+        <w:t>ולכן נעדיף לגזום אותם</w:t>
+      </w:r>
+      <w:r>
+        <w:rPr>
+          <w:rFonts w:ascii="David" w:hAnsi="David" w:cs="David"/>
+          <w:sz w:val="24"/>
+          <w:szCs w:val="24"/>
+          <w:rtl/>
+        </w:rPr>
+        <w:t xml:space="preserve">. </w:t>
+      </w:r>
+      <w:r>
+        <w:rPr>
+          <w:rFonts w:ascii="David" w:hAnsi="David" w:cs="David"/>
+          <w:sz w:val="24"/>
+          <w:szCs w:val="24"/>
+          <w:rtl/>
+        </w:rPr>
+        <w:br/>
+      </w:r>
+      <w:r>
+        <w:rPr>
+          <w:rFonts w:ascii="David" w:hAnsi="David" w:cs="David"/>
+          <w:sz w:val="24"/>
+          <w:szCs w:val="24"/>
+          <w:rtl/>
+        </w:rPr>
+        <w:t>באופן דומה, בצומת מינימום, אם שחקן מינימום מוצא צומת בעל ערך של</w:t>
+      </w:r>
+      <w:r>
+        <w:rPr>
+          <w:rFonts w:ascii="David" w:hAnsi="David" w:cs="David" w:hint="cs"/>
+          <w:sz w:val="24"/>
+          <w:szCs w:val="24"/>
+          <w:rtl/>
+        </w:rPr>
+        <w:t xml:space="preserve"> 1-</w:t>
+      </w:r>
+      <w:r>
+        <w:rPr>
+          <w:rFonts w:ascii="David" w:hAnsi="David" w:cs="David"/>
+          <w:sz w:val="24"/>
+          <w:szCs w:val="24"/>
+          <w:rtl/>
+        </w:rPr>
+        <w:t xml:space="preserve">, </w:t>
+      </w:r>
+      <w:r>
+        <w:rPr>
+          <w:rFonts w:ascii="David" w:hAnsi="David" w:cs="David" w:hint="cs"/>
+          <w:sz w:val="24"/>
+          <w:szCs w:val="24"/>
+          <w:rtl/>
+        </w:rPr>
+        <w:t xml:space="preserve">גם </w:t>
+      </w:r>
+      <w:r>
+        <w:rPr>
+          <w:rFonts w:ascii="David" w:hAnsi="David" w:cs="David"/>
+          <w:sz w:val="24"/>
+          <w:szCs w:val="24"/>
+          <w:rtl/>
+        </w:rPr>
+        <w:t>הוא יכול להימנע מפיתוח שאר ה</w:t>
+      </w:r>
+      <w:r>
+        <w:rPr>
+          <w:rFonts w:ascii="David" w:hAnsi="David" w:cs="David" w:hint="cs"/>
+          <w:sz w:val="24"/>
+          <w:szCs w:val="24"/>
+          <w:rtl/>
+        </w:rPr>
+        <w:t>בנים שלו. שוב מאותה סיבה, אין</w:t>
+      </w:r>
+      <w:r>
+        <w:rPr>
+          <w:rFonts w:ascii="David" w:hAnsi="David" w:cs="David"/>
+          <w:sz w:val="24"/>
+          <w:szCs w:val="24"/>
+          <w:rtl/>
+        </w:rPr>
+        <w:t xml:space="preserve"> אפשרות למצוא ערך נמוך יותר בהמשך הפיתוח</w:t>
+      </w:r>
+      <w:r>
+        <w:rPr>
+          <w:rFonts w:ascii="David" w:hAnsi="David" w:cs="David" w:hint="cs"/>
+          <w:sz w:val="24"/>
+          <w:szCs w:val="24"/>
+          <w:rtl/>
+        </w:rPr>
+        <w:t xml:space="preserve"> ולכן נעדיף לגזום את יתר הבנים</w:t>
+      </w:r>
+      <w:r>
+        <w:rPr>
+          <w:rFonts w:ascii="David" w:hAnsi="David" w:cs="David"/>
+          <w:sz w:val="24"/>
+          <w:szCs w:val="24"/>
+          <w:rtl/>
+        </w:rPr>
+        <w:t xml:space="preserve">. </w:t>
+      </w:r>
+    </w:p>
+    <w:p>
+      <w:pPr>
+        <w:bidi/>
+        <w:spacing w:line="360" w:lineRule="auto"/>
+        <w:rPr>
+          <w:rFonts w:ascii="David" w:hAnsi="David" w:cs="David"/>
+          <w:sz w:val="24"/>
+          <w:szCs w:val="24"/>
+          <w:u w:val="single"/>
+          <w:rtl/>
+        </w:rPr>
+      </w:pPr>
+      <w:r>
+        <w:rPr>
+          <w:rFonts w:ascii="David" w:hAnsi="David" w:cs="David" w:hint="cs"/>
+          <w:sz w:val="24"/>
+          <w:szCs w:val="24"/>
+          <w:u w:val="single"/>
+          <w:rtl/>
+        </w:rPr>
+        <w:t xml:space="preserve">שאלה </w:t>
+      </w:r>
+      <w:r>
+        <w:rPr>
+          <w:rFonts w:ascii="David" w:hAnsi="David" w:cs="David" w:hint="cs"/>
+          <w:sz w:val="24"/>
+          <w:szCs w:val="24"/>
+          <w:u w:val="single"/>
+          <w:rtl/>
+        </w:rPr>
+        <w:t>2</w:t>
+      </w:r>
+    </w:p>
+    <w:p>
+      <w:pPr>
+        <w:bidi/>
+        <w:spacing w:line="360" w:lineRule="auto"/>
+        <w:rPr>
+          <w:rFonts w:ascii="David" w:hAnsi="David" w:cs="David"/>
+          <w:sz w:val="24"/>
+          <w:szCs w:val="24"/>
+        </w:rPr>
+      </w:pPr>
+      <w:r>
+        <w:rPr>
+          <w:rFonts w:ascii="David" w:hAnsi="David" w:cs="David" w:hint="cs"/>
+          <w:sz w:val="24"/>
+          <w:szCs w:val="24"/>
+          <w:rtl/>
+        </w:rPr>
+        <w:t>מ</w:t>
+      </w:r>
+      <w:r>
+        <w:rPr>
+          <w:rFonts w:ascii="David" w:hAnsi="David" w:cs="David" w:hint="cs"/>
+          <w:sz w:val="24"/>
+          <w:szCs w:val="24"/>
+          <w:rtl/>
+        </w:rPr>
+        <w:t>ימו</w:t>
+      </w:r>
+      <w:r>
+        <w:rPr>
+          <w:rFonts w:ascii="David" w:hAnsi="David" w:cs="David" w:hint="cs"/>
+          <w:sz w:val="24"/>
+          <w:szCs w:val="24"/>
+          <w:rtl/>
+        </w:rPr>
+        <w:t>ש בקוד.</w:t>
+      </w:r>
+    </w:p>
+    <w:p>
+      <w:pPr>
+        <w:bidi/>
+        <w:spacing w:line="360" w:lineRule="auto"/>
+        <w:rPr>
+          <w:rFonts w:ascii="David" w:eastAsiaTheme="minorEastAsia" w:hAnsi="David" w:cs="David"/>
+          <w:i/>
+          <w:sz w:val="20"/>
+          <w:szCs w:val="20"/>
+          <w:rtl/>
+          <w:lang w:val="en-IL"/>
         </w:rPr>
       </w:pPr>
     </w:p>
@@ -6010,18 +6539,17 @@
     <w:lsdException w:name="Unresolved Mention" w:semiHidden="1" w:unhideWhenUsed="1"/>
     <w:lsdException w:name="Smart Link" w:semiHidden="1" w:unhideWhenUsed="1"/>
   </w:latentStyles>
-  <w:style w:type="paragraph" w:default="1" w:styleId="a">
+  <w:style w:type="paragraph" w:default="1" w:styleId="Normal">
     <w:name w:val="Normal"/>
     <w:qFormat/>
-    <w:rsid w:val="006C4AAB"/>
+    <w:rsid w:val="00E87F96"/>
   </w:style>
-  <w:style w:type="character" w:default="1" w:styleId="a0">
+  <w:style w:type="character" w:default="1" w:styleId="DefaultParagraphFont">
     <w:name w:val="Default Paragraph Font"/>
     <w:uiPriority w:val="1"/>
-    <w:semiHidden/>
     <w:unhideWhenUsed/>
   </w:style>
-  <w:style w:type="table" w:default="1" w:styleId="a1">
+  <w:style w:type="table" w:default="1" w:styleId="TableNormal">
     <w:name w:val="Normal Table"/>
     <w:uiPriority w:val="99"/>
     <w:semiHidden/>
@@ -6036,15 +6564,15 @@
       </w:tblCellMar>
     </w:tblPr>
   </w:style>
-  <w:style w:type="numbering" w:default="1" w:styleId="a2">
+  <w:style w:type="numbering" w:default="1" w:styleId="NoList">
     <w:name w:val="No List"/>
     <w:uiPriority w:val="99"/>
     <w:semiHidden/>
     <w:unhideWhenUsed/>
   </w:style>
-  <w:style w:type="paragraph" w:styleId="a3">
+  <w:style w:type="paragraph" w:styleId="ListParagraph">
     <w:name w:val="List Paragraph"/>
-    <w:basedOn w:val="a"/>
+    <w:basedOn w:val="Normal"/>
     <w:uiPriority w:val="34"/>
     <w:qFormat/>
     <w:rsid w:val="008E1F0E"/>
@@ -6053,9 +6581,9 @@
       <w:contextualSpacing/>
     </w:pPr>
   </w:style>
-  <w:style w:type="character" w:styleId="a4">
+  <w:style w:type="character" w:styleId="PlaceholderText">
     <w:name w:val="Placeholder Text"/>
-    <w:basedOn w:val="a0"/>
+    <w:basedOn w:val="DefaultParagraphFont"/>
     <w:uiPriority w:val="99"/>
     <w:semiHidden/>
     <w:rsid w:val="0001644C"/>

</xml_diff>

<commit_message>
finished first minimax+dry minimax
</commit_message>
<xml_diff>
--- a/Dry.docx
+++ b/Dry.docx
@@ -4836,6 +4836,1040 @@
         <w:bidi/>
         <w:spacing w:line="360" w:lineRule="auto"/>
         <w:rPr>
+          <w:rFonts w:ascii="David" w:hAnsi="David" w:cs="David"/>
+          <w:color w:val="4472C4" w:themeColor="accent1"/>
+          <w:sz w:val="32"/>
+          <w:szCs w:val="32"/>
+          <w:u w:val="single"/>
+          <w:rtl/>
+        </w:rPr>
+      </w:pPr>
+      <w:r>
+        <w:rPr>
+          <w:rFonts w:ascii="David" w:hAnsi="David" w:cs="David"/>
+          <w:color w:val="4472C4" w:themeColor="accent1"/>
+          <w:sz w:val="32"/>
+          <w:szCs w:val="32"/>
+          <w:u w:val="single"/>
+        </w:rPr>
+        <w:t>RB-Minimax</w:t>
+      </w:r>
+    </w:p>
+    <w:p>
+      <w:pPr>
+        <w:bidi/>
+        <w:spacing w:line="360" w:lineRule="auto"/>
+        <w:rPr>
+          <w:rFonts w:ascii="David" w:hAnsi="David" w:cs="David"/>
+          <w:sz w:val="24"/>
+          <w:szCs w:val="24"/>
+          <w:u w:val="single"/>
+          <w:rtl/>
+        </w:rPr>
+      </w:pPr>
+      <w:r>
+        <w:rPr>
+          <w:rFonts w:ascii="David" w:hAnsi="David" w:cs="David" w:hint="cs"/>
+          <w:sz w:val="24"/>
+          <w:szCs w:val="24"/>
+          <w:u w:val="single"/>
+          <w:rtl/>
+        </w:rPr>
+        <w:t xml:space="preserve">שאלה </w:t>
+      </w:r>
+      <w:r>
+        <w:rPr>
+          <w:rFonts w:ascii="David" w:hAnsi="David" w:cs="David" w:hint="cs"/>
+          <w:sz w:val="24"/>
+          <w:szCs w:val="24"/>
+          <w:u w:val="single"/>
+          <w:rtl/>
+        </w:rPr>
+        <w:t>1</w:t>
+      </w:r>
+    </w:p>
+    <w:p>
+      <w:pPr>
+        <w:bidi/>
+        <w:spacing w:line="360" w:lineRule="auto"/>
+        <w:contextualSpacing/>
+        <w:rPr>
+          <w:rFonts w:ascii="David" w:hAnsi="David" w:cs="David"/>
+          <w:sz w:val="24"/>
+          <w:szCs w:val="24"/>
+          <w:rtl/>
+        </w:rPr>
+      </w:pPr>
+      <w:r>
+        <w:rPr>
+          <w:rFonts w:ascii="David" w:hAnsi="David" w:cs="David" w:hint="cs"/>
+          <w:sz w:val="24"/>
+          <w:szCs w:val="24"/>
+          <w:rtl/>
+        </w:rPr>
+        <w:t xml:space="preserve">בהינתן מינמקס מוגבל במשאבים, שימוש ביורסטיקה קלה לחישוב ייתן עץ פעולות עמוק יותר ולכן ייצג בחירה על מרחב אפשרויות רחב יותר </w:t>
+      </w:r>
+      <w:r>
+        <w:rPr>
+          <w:rFonts w:ascii="David" w:hAnsi="David" w:cs="David"/>
+          <w:sz w:val="24"/>
+          <w:szCs w:val="24"/>
+          <w:rtl/>
+        </w:rPr>
+        <w:t>–</w:t>
+      </w:r>
+      <w:r>
+        <w:rPr>
+          <w:rFonts w:ascii="David" w:hAnsi="David" w:cs="David" w:hint="cs"/>
+          <w:sz w:val="24"/>
+          <w:szCs w:val="24"/>
+          <w:rtl/>
+        </w:rPr>
+        <w:t xml:space="preserve"> כלומר ניבוי שחוזה בצורה מדויקת יותר את "עתיד" המשחק. לעומת זאת, היורסטיקה הינה קלה ולכן מתארת פחות נאמנה את המציאות, כלומר מביאה לידי ביטוי פחות פרמטרים או מורכבויות שצעדים מסוימים עלול ליצור.</w:t>
+      </w:r>
+    </w:p>
+    <w:p>
+      <w:pPr>
+        <w:bidi/>
+        <w:spacing w:line="360" w:lineRule="auto"/>
+        <w:contextualSpacing/>
+        <w:rPr>
+          <w:rFonts w:ascii="David" w:hAnsi="David" w:cs="David"/>
+          <w:sz w:val="24"/>
+          <w:szCs w:val="24"/>
+          <w:rtl/>
+        </w:rPr>
+      </w:pPr>
+      <w:r>
+        <w:rPr>
+          <w:rFonts w:ascii="David" w:hAnsi="David" w:cs="David" w:hint="cs"/>
+          <w:sz w:val="24"/>
+          <w:szCs w:val="24"/>
+          <w:rtl/>
+        </w:rPr>
+        <w:t>מנגד, שימוש ביורסטיקה כבדה לחישוב ייתן עץ פעולות עמוק פחות ולכן ייצג בחירה על מרחב אפשרויות מוגבל יותר כלומר ינבא פחות מהשלכות הצעד במשחק ("רואה פחות רחוק"). לעומת זאת, היורסטיקה הכבדה מתארת בצורה מהימנה יותר את המציאות ולכן השערוך היורסטי טובה יותר.</w:t>
+      </w:r>
+    </w:p>
+    <w:p>
+      <w:pPr>
+        <w:bidi/>
+        <w:spacing w:line="360" w:lineRule="auto"/>
+        <w:contextualSpacing/>
+        <w:rPr>
+          <w:rFonts w:ascii="David" w:hAnsi="David" w:cs="David"/>
+          <w:sz w:val="24"/>
+          <w:szCs w:val="24"/>
+          <w:u w:val="single"/>
+          <w:rtl/>
+        </w:rPr>
+      </w:pPr>
+      <w:r>
+        <w:rPr>
+          <w:rFonts w:ascii="David" w:hAnsi="David" w:cs="David" w:hint="cs"/>
+          <w:sz w:val="24"/>
+          <w:szCs w:val="24"/>
+          <w:u w:val="single"/>
+          <w:rtl/>
+        </w:rPr>
+        <w:t>שאלה 2</w:t>
+      </w:r>
+    </w:p>
+    <w:p>
+      <w:pPr>
+        <w:bidi/>
+        <w:spacing w:line="360" w:lineRule="auto"/>
+        <w:contextualSpacing/>
+        <w:rPr>
+          <w:rFonts w:ascii="David" w:hAnsi="David" w:cs="David"/>
+          <w:sz w:val="24"/>
+          <w:szCs w:val="24"/>
+          <w:rtl/>
+        </w:rPr>
+      </w:pPr>
+      <w:r>
+        <w:rPr>
+          <w:rFonts w:ascii="David" w:hAnsi="David" w:cs="David" w:hint="cs"/>
+          <w:sz w:val="24"/>
+          <w:szCs w:val="24"/>
+          <w:rtl/>
+        </w:rPr>
+        <w:lastRenderedPageBreak/>
+        <w:t>ייתכן ולדנה אין באג באלגוריתם. כתלות במימושה לאלגוריתם מינימקס, אין התחייבות של האלגוריתם לבחירת הניצחון המהיר ביותר, לכן אם יש לסוכן של דנה אפשרות לנצח בתור הנוכחי והיא לא נבחרת ייתכן וקיימת אפשרות לניצחון בהמשך המשחק והאלגוריתם בוחר בה.</w:t>
+      </w:r>
+    </w:p>
+    <w:p>
+      <w:pPr>
+        <w:bidi/>
+        <w:spacing w:line="360" w:lineRule="auto"/>
+        <w:contextualSpacing/>
+        <w:rPr>
+          <w:rFonts w:ascii="David" w:hAnsi="David" w:cs="David"/>
+          <w:sz w:val="24"/>
+          <w:szCs w:val="24"/>
+          <w:rtl/>
+        </w:rPr>
+      </w:pPr>
+      <w:r>
+        <w:rPr>
+          <w:rFonts w:ascii="David" w:hAnsi="David" w:cs="David" w:hint="cs"/>
+          <w:sz w:val="24"/>
+          <w:szCs w:val="24"/>
+          <w:u w:val="single"/>
+          <w:rtl/>
+        </w:rPr>
+        <w:t>שאלה 3</w:t>
+      </w:r>
+    </w:p>
+    <w:p>
+      <w:pPr>
+        <w:bidi/>
+        <w:spacing w:line="360" w:lineRule="auto"/>
+        <w:contextualSpacing/>
+        <w:rPr>
+          <w:rFonts w:ascii="David" w:hAnsi="David" w:cs="David"/>
+          <w:sz w:val="24"/>
+          <w:szCs w:val="24"/>
+          <w:rtl/>
+        </w:rPr>
+      </w:pPr>
+      <w:r>
+        <w:rPr>
+          <w:rFonts w:ascii="David" w:hAnsi="David" w:cs="David" w:hint="cs"/>
+          <w:sz w:val="24"/>
+          <w:szCs w:val="24"/>
+          <w:rtl/>
+        </w:rPr>
+        <w:t xml:space="preserve">אלגוריתמי </w:t>
+      </w:r>
+      <w:r>
+        <w:rPr>
+          <w:rFonts w:ascii="David" w:hAnsi="David" w:cs="David"/>
+          <w:sz w:val="24"/>
+          <w:szCs w:val="24"/>
+        </w:rPr>
+        <w:t>any-time</w:t>
+      </w:r>
+      <w:r>
+        <w:rPr>
+          <w:rFonts w:ascii="David" w:hAnsi="David" w:cs="David" w:hint="cs"/>
+          <w:sz w:val="24"/>
+          <w:szCs w:val="24"/>
+          <w:rtl/>
+        </w:rPr>
+        <w:t xml:space="preserve"> הם אלגוריתמים שיכולים לשפר את ביצועיהם בהינתן משך ריצה ארוך יותר. במקרה הנוכחי, הגבלת זמן במקום הגבלת עומק תתבטא בהרצת מינימקס עד לעומק </w:t>
+      </w:r>
+      <w:r>
+        <w:rPr>
+          <w:rFonts w:ascii="David" w:hAnsi="David" w:cs="David"/>
+          <w:sz w:val="24"/>
+          <w:szCs w:val="24"/>
+        </w:rPr>
+        <w:t>L=1</w:t>
+      </w:r>
+      <w:r>
+        <w:rPr>
+          <w:rFonts w:ascii="David" w:hAnsi="David" w:cs="David" w:hint="cs"/>
+          <w:sz w:val="24"/>
+          <w:szCs w:val="24"/>
+          <w:rtl/>
+        </w:rPr>
+        <w:t xml:space="preserve"> ובסיום כל איטרציה של האלגוריתם נגדיל את </w:t>
+      </w:r>
+      <w:r>
+        <w:rPr>
+          <w:rFonts w:ascii="David" w:hAnsi="David" w:cs="David"/>
+          <w:sz w:val="24"/>
+          <w:szCs w:val="24"/>
+        </w:rPr>
+        <w:t>L</w:t>
+      </w:r>
+      <w:r>
+        <w:rPr>
+          <w:rFonts w:ascii="David" w:hAnsi="David" w:cs="David" w:hint="cs"/>
+          <w:sz w:val="24"/>
+          <w:szCs w:val="24"/>
+          <w:rtl/>
+        </w:rPr>
+        <w:t xml:space="preserve"> ב-1 ונריץ מחדש את </w:t>
+      </w:r>
+      <w:r>
+        <w:rPr>
+          <w:rFonts w:ascii="David" w:hAnsi="David" w:cs="David"/>
+          <w:sz w:val="24"/>
+          <w:szCs w:val="24"/>
+        </w:rPr>
+        <w:t>RB-Minimax</w:t>
+      </w:r>
+      <w:r>
+        <w:rPr>
+          <w:rFonts w:ascii="David" w:hAnsi="David" w:cs="David" w:hint="cs"/>
+          <w:sz w:val="24"/>
+          <w:szCs w:val="24"/>
+          <w:rtl/>
+        </w:rPr>
+        <w:t xml:space="preserve"> עם </w:t>
+      </w:r>
+      <w:r>
+        <w:rPr>
+          <w:rFonts w:ascii="David" w:hAnsi="David" w:cs="David"/>
+          <w:sz w:val="24"/>
+          <w:szCs w:val="24"/>
+        </w:rPr>
+        <w:t>L</w:t>
+      </w:r>
+      <w:r>
+        <w:rPr>
+          <w:rFonts w:ascii="David" w:hAnsi="David" w:cs="David" w:hint="cs"/>
+          <w:sz w:val="24"/>
+          <w:szCs w:val="24"/>
+          <w:rtl/>
+        </w:rPr>
+        <w:t xml:space="preserve"> גדול 1.</w:t>
+      </w:r>
+    </w:p>
+    <w:p>
+      <w:pPr>
+        <w:bidi/>
+        <w:spacing w:line="360" w:lineRule="auto"/>
+        <w:contextualSpacing/>
+        <w:rPr>
+          <w:rFonts w:ascii="David" w:hAnsi="David" w:cs="David"/>
+          <w:sz w:val="24"/>
+          <w:szCs w:val="24"/>
+          <w:rtl/>
+        </w:rPr>
+      </w:pPr>
+      <w:r>
+        <w:rPr>
+          <w:rFonts w:ascii="David" w:hAnsi="David" w:cs="David" w:hint="cs"/>
+          <w:sz w:val="24"/>
+          <w:szCs w:val="24"/>
+          <w:rtl/>
+        </w:rPr>
+        <w:t xml:space="preserve">אלגוריתם </w:t>
+      </w:r>
+      <w:r>
+        <w:rPr>
+          <w:rFonts w:ascii="David" w:hAnsi="David" w:cs="David"/>
+          <w:sz w:val="24"/>
+          <w:szCs w:val="24"/>
+        </w:rPr>
+        <w:t>any-time</w:t>
+      </w:r>
+      <w:r>
+        <w:rPr>
+          <w:rFonts w:ascii="David" w:hAnsi="David" w:cs="David" w:hint="cs"/>
+          <w:sz w:val="24"/>
+          <w:szCs w:val="24"/>
+          <w:rtl/>
+        </w:rPr>
+        <w:t xml:space="preserve"> נוסף שנלמד בקרוס הינו </w:t>
+      </w:r>
+      <w:r>
+        <w:rPr>
+          <w:rFonts w:ascii="David" w:hAnsi="David" w:cs="David"/>
+          <w:sz w:val="24"/>
+          <w:szCs w:val="24"/>
+        </w:rPr>
+        <w:t>ID-DFS</w:t>
+      </w:r>
+      <w:r>
+        <w:rPr>
+          <w:rFonts w:ascii="David" w:hAnsi="David" w:cs="David" w:hint="cs"/>
+          <w:sz w:val="24"/>
+          <w:szCs w:val="24"/>
+          <w:rtl/>
+        </w:rPr>
+        <w:t xml:space="preserve"> שמריץ </w:t>
+      </w:r>
+      <w:r>
+        <w:rPr>
+          <w:rFonts w:ascii="David" w:hAnsi="David" w:cs="David"/>
+          <w:sz w:val="24"/>
+          <w:szCs w:val="24"/>
+        </w:rPr>
+        <w:t>DFS</w:t>
+      </w:r>
+      <w:r>
+        <w:rPr>
+          <w:rFonts w:ascii="David" w:hAnsi="David" w:cs="David" w:hint="cs"/>
+          <w:sz w:val="24"/>
+          <w:szCs w:val="24"/>
+          <w:rtl/>
+        </w:rPr>
+        <w:t xml:space="preserve"> לעומק מוגבל לזמן ריצה מוגבל.</w:t>
+      </w:r>
+    </w:p>
+    <w:p>
+      <w:pPr>
+        <w:bidi/>
+        <w:spacing w:line="360" w:lineRule="auto"/>
+        <w:contextualSpacing/>
+        <w:rPr>
+          <w:rFonts w:ascii="David" w:hAnsi="David" w:cs="David"/>
+          <w:sz w:val="24"/>
+          <w:szCs w:val="24"/>
+          <w:u w:val="single"/>
+          <w:rtl/>
+        </w:rPr>
+      </w:pPr>
+      <w:r>
+        <w:rPr>
+          <w:rFonts w:ascii="David" w:hAnsi="David" w:cs="David" w:hint="cs"/>
+          <w:sz w:val="24"/>
+          <w:szCs w:val="24"/>
+          <w:u w:val="single"/>
+          <w:rtl/>
+        </w:rPr>
+        <w:t>שאלה 4</w:t>
+      </w:r>
+    </w:p>
+    <w:p>
+      <w:pPr>
+        <w:bidi/>
+        <w:spacing w:line="360" w:lineRule="auto"/>
+        <w:contextualSpacing/>
+        <w:rPr>
+          <w:rFonts w:ascii="David" w:hAnsi="David" w:cs="David"/>
+          <w:sz w:val="24"/>
+          <w:szCs w:val="24"/>
+          <w:rtl/>
+        </w:rPr>
+      </w:pPr>
+      <w:r>
+        <w:rPr>
+          <w:rFonts w:ascii="David" w:hAnsi="David" w:cs="David" w:hint="cs"/>
+          <w:sz w:val="24"/>
+          <w:szCs w:val="24"/>
+          <w:rtl/>
+        </w:rPr>
+        <w:t>מימוש בקוד.</w:t>
+      </w:r>
+    </w:p>
+    <w:p>
+      <w:pPr>
+        <w:bidi/>
+        <w:spacing w:line="360" w:lineRule="auto"/>
+        <w:contextualSpacing/>
+        <w:rPr>
+          <w:rFonts w:ascii="David" w:hAnsi="David" w:cs="David"/>
+          <w:sz w:val="24"/>
+          <w:szCs w:val="24"/>
+          <w:rtl/>
+        </w:rPr>
+      </w:pPr>
+      <w:r>
+        <w:rPr>
+          <w:rFonts w:ascii="David" w:hAnsi="David" w:cs="David" w:hint="cs"/>
+          <w:sz w:val="24"/>
+          <w:szCs w:val="24"/>
+          <w:u w:val="single"/>
+          <w:rtl/>
+        </w:rPr>
+        <w:t>שאלה 5</w:t>
+      </w:r>
+    </w:p>
+    <w:p>
+      <w:pPr>
+        <w:bidi/>
+        <w:spacing w:line="360" w:lineRule="auto"/>
+        <w:contextualSpacing/>
+        <w:rPr>
+          <w:rFonts w:ascii="David" w:hAnsi="David" w:cs="David" w:hint="cs"/>
+          <w:sz w:val="24"/>
+          <w:szCs w:val="24"/>
+          <w:rtl/>
+        </w:rPr>
+      </w:pPr>
+      <w:r>
+        <w:rPr>
+          <w:rFonts w:ascii="David" w:hAnsi="David" w:cs="David" w:hint="cs"/>
+          <w:sz w:val="24"/>
+          <w:szCs w:val="24"/>
+          <w:rtl/>
+        </w:rPr>
+        <w:t xml:space="preserve">במשחק מרובה משתתפים (שהוא משחק סכום אפס) יש יותר שחקנים שרוצים להרע לי, כלומר יותר צמתי </w:t>
+      </w:r>
+      <w:r>
+        <w:rPr>
+          <w:rFonts w:ascii="David" w:hAnsi="David" w:cs="David"/>
+          <w:sz w:val="24"/>
+          <w:szCs w:val="24"/>
+        </w:rPr>
+        <w:t>OR</w:t>
+      </w:r>
+      <w:r>
+        <w:rPr>
+          <w:rFonts w:ascii="David" w:hAnsi="David" w:cs="David" w:hint="cs"/>
+          <w:sz w:val="24"/>
+          <w:szCs w:val="24"/>
+          <w:rtl/>
+        </w:rPr>
+        <w:t xml:space="preserve"> בעץ, כתלות במספר השחקנים (</w:t>
+      </w:r>
+      <w:r>
+        <w:rPr>
+          <w:rFonts w:ascii="David" w:hAnsi="David" w:cs="David"/>
+          <w:sz w:val="24"/>
+          <w:szCs w:val="24"/>
+        </w:rPr>
+        <w:t>NUM_OF_PLAYERS</w:t>
+      </w:r>
+      <w:r>
+        <w:rPr>
+          <w:rFonts w:ascii="David" w:hAnsi="David" w:cs="David" w:hint="cs"/>
+          <w:sz w:val="24"/>
+          <w:szCs w:val="24"/>
+          <w:rtl/>
+        </w:rPr>
+        <w:t>) ולכן נעשה התאמה לפסודו-קוד מהתרגול:</w:t>
+      </w:r>
+    </w:p>
+    <w:p>
+      <w:pPr>
+        <w:bidi/>
+        <w:spacing w:line="360" w:lineRule="auto"/>
+        <w:contextualSpacing/>
+        <w:rPr>
+          <w:rFonts w:ascii="David" w:hAnsi="David" w:cs="David" w:hint="cs"/>
+          <w:sz w:val="24"/>
+          <w:szCs w:val="24"/>
+          <w:rtl/>
+        </w:rPr>
+      </w:pPr>
+    </w:p>
+    <w:p>
+      <w:pPr>
+        <w:spacing w:line="360" w:lineRule="auto"/>
+        <w:contextualSpacing/>
+        <w:rPr>
+          <w:rFonts w:ascii="David" w:hAnsi="David" w:cs="David"/>
+          <w:sz w:val="24"/>
+          <w:szCs w:val="24"/>
+        </w:rPr>
+      </w:pPr>
+      <w:r>
+        <w:rPr>
+          <w:rFonts w:ascii="David" w:hAnsi="David" w:cs="David"/>
+          <w:sz w:val="24"/>
+          <w:szCs w:val="24"/>
+        </w:rPr>
+        <w:t xml:space="preserve">Function RB-Minimax-Multiple-Players (State, Agent, </w:t>
+      </w:r>
+      <w:r>
+        <w:rPr>
+          <w:rFonts w:ascii="David" w:hAnsi="David" w:cs="David"/>
+          <w:sz w:val="24"/>
+          <w:szCs w:val="24"/>
+        </w:rPr>
+        <w:t>depth, turn_count = 0</w:t>
+      </w:r>
+      <w:r>
+        <w:rPr>
+          <w:rFonts w:ascii="David" w:hAnsi="David" w:cs="David"/>
+          <w:sz w:val="24"/>
+          <w:szCs w:val="24"/>
+        </w:rPr>
+        <w:t>):</w:t>
+      </w:r>
+    </w:p>
+    <w:p>
+      <w:pPr>
+        <w:spacing w:line="360" w:lineRule="auto"/>
+        <w:contextualSpacing/>
+        <w:rPr>
+          <w:rFonts w:ascii="David" w:hAnsi="David" w:cs="David"/>
+          <w:sz w:val="24"/>
+          <w:szCs w:val="24"/>
+        </w:rPr>
+      </w:pPr>
+      <w:r>
+        <w:rPr>
+          <w:rFonts w:ascii="David" w:hAnsi="David" w:cs="David"/>
+          <w:sz w:val="24"/>
+          <w:szCs w:val="24"/>
+        </w:rPr>
+        <w:tab/>
+        <w:t xml:space="preserve">If G(State) OR </w:t>
+      </w:r>
+      <w:r>
+        <w:rPr>
+          <w:rFonts w:ascii="David" w:hAnsi="David" w:cs="David"/>
+          <w:sz w:val="24"/>
+          <w:szCs w:val="24"/>
+        </w:rPr>
+        <w:t>depth</w:t>
+      </w:r>
+      <w:r>
+        <w:rPr>
+          <w:rFonts w:ascii="David" w:hAnsi="David" w:cs="David"/>
+          <w:sz w:val="24"/>
+          <w:szCs w:val="24"/>
+        </w:rPr>
+        <w:t>=0 then return h(State,Agent)</w:t>
+      </w:r>
+    </w:p>
+    <w:p>
+      <w:pPr>
+        <w:spacing w:line="360" w:lineRule="auto"/>
+        <w:contextualSpacing/>
+        <w:rPr>
+          <w:rFonts w:ascii="David" w:hAnsi="David" w:cs="David"/>
+          <w:sz w:val="24"/>
+          <w:szCs w:val="24"/>
+        </w:rPr>
+      </w:pPr>
+      <w:r>
+        <w:rPr>
+          <w:rFonts w:ascii="David" w:eastAsiaTheme="minorEastAsia" w:hAnsi="David" w:cs="David"/>
+          <w:sz w:val="24"/>
+          <w:szCs w:val="24"/>
+        </w:rPr>
+        <w:tab/>
+        <w:t>Children</w:t>
+      </w:r>
+      <m:oMath>
+        <m:r>
+          <w:rPr>
+            <w:rFonts w:ascii="Cambria Math" w:eastAsiaTheme="minorEastAsia" w:hAnsi="Cambria Math" w:cs="David"/>
+            <w:sz w:val="24"/>
+            <w:szCs w:val="24"/>
+          </w:rPr>
+          <m:t>←</m:t>
+        </m:r>
+      </m:oMath>
+      <w:r>
+        <w:rPr>
+          <w:rFonts w:ascii="David" w:eastAsiaTheme="minorEastAsia" w:hAnsi="David" w:cs="David"/>
+          <w:sz w:val="24"/>
+          <w:szCs w:val="24"/>
+        </w:rPr>
+        <w:t>Succ(State)</w:t>
+      </w:r>
+    </w:p>
+    <w:p>
+      <w:pPr>
+        <w:spacing w:line="360" w:lineRule="auto"/>
+        <w:contextualSpacing/>
+        <w:rPr>
+          <w:rFonts w:ascii="David" w:hAnsi="David" w:cs="David"/>
+          <w:sz w:val="24"/>
+          <w:szCs w:val="24"/>
+        </w:rPr>
+      </w:pPr>
+      <w:r>
+        <w:rPr>
+          <w:rFonts w:ascii="David" w:hAnsi="David" w:cs="David"/>
+          <w:sz w:val="24"/>
+          <w:szCs w:val="24"/>
+        </w:rPr>
+        <w:tab/>
+        <w:t>if turn_count % NUM_OF_PLAYERS == 0: // the turn is mine, choose max</w:t>
+      </w:r>
+    </w:p>
+    <w:p>
+      <w:pPr>
+        <w:spacing w:line="360" w:lineRule="auto"/>
+        <w:contextualSpacing/>
+        <w:rPr>
+          <w:rFonts w:ascii="David" w:eastAsiaTheme="minorEastAsia" w:hAnsi="David" w:cs="David"/>
+          <w:sz w:val="24"/>
+          <w:szCs w:val="24"/>
+        </w:rPr>
+      </w:pPr>
+      <w:r>
+        <w:rPr>
+          <w:rFonts w:ascii="David" w:hAnsi="David" w:cs="David"/>
+          <w:sz w:val="24"/>
+          <w:szCs w:val="24"/>
+        </w:rPr>
+        <w:tab/>
+      </w:r>
+      <w:r>
+        <w:rPr>
+          <w:rFonts w:ascii="David" w:hAnsi="David" w:cs="David"/>
+          <w:sz w:val="24"/>
+          <w:szCs w:val="24"/>
+        </w:rPr>
+        <w:tab/>
+        <w:t>CurMax</w:t>
+      </w:r>
+      <m:oMath>
+        <m:r>
+          <w:rPr>
+            <w:rFonts w:ascii="Cambria Math" w:hAnsi="Cambria Math" w:cs="David"/>
+            <w:sz w:val="24"/>
+            <w:szCs w:val="24"/>
+          </w:rPr>
+          <m:t>←</m:t>
+        </m:r>
+        <m:r>
+          <w:rPr>
+            <w:rFonts w:ascii="Cambria Math" w:eastAsiaTheme="minorEastAsia" w:hAnsi="Cambria Math" w:cs="David"/>
+            <w:sz w:val="24"/>
+            <w:szCs w:val="24"/>
+          </w:rPr>
+          <m:t>-\∞</m:t>
+        </m:r>
+      </m:oMath>
+    </w:p>
+    <w:p>
+      <w:pPr>
+        <w:spacing w:line="360" w:lineRule="auto"/>
+        <w:contextualSpacing/>
+        <w:rPr>
+          <w:rFonts w:ascii="David" w:eastAsiaTheme="minorEastAsia" w:hAnsi="David" w:cs="David"/>
+          <w:sz w:val="24"/>
+          <w:szCs w:val="24"/>
+        </w:rPr>
+      </w:pPr>
+      <w:r>
+        <w:rPr>
+          <w:rFonts w:ascii="David" w:eastAsiaTheme="minorEastAsia" w:hAnsi="David" w:cs="David"/>
+          <w:sz w:val="24"/>
+          <w:szCs w:val="24"/>
+        </w:rPr>
+        <w:tab/>
+      </w:r>
+      <w:r>
+        <w:rPr>
+          <w:rFonts w:ascii="David" w:eastAsiaTheme="minorEastAsia" w:hAnsi="David" w:cs="David"/>
+          <w:sz w:val="24"/>
+          <w:szCs w:val="24"/>
+        </w:rPr>
+        <w:tab/>
+        <w:t>Loop for c in Children:</w:t>
+      </w:r>
+    </w:p>
+    <w:p>
+      <w:pPr>
+        <w:spacing w:line="360" w:lineRule="auto"/>
+        <w:ind w:left="720" w:firstLine="720"/>
+        <w:contextualSpacing/>
+        <w:rPr>
+          <w:rFonts w:ascii="David" w:hAnsi="David" w:cs="David"/>
+          <w:sz w:val="24"/>
+          <w:szCs w:val="24"/>
+        </w:rPr>
+      </w:pPr>
+      <w:r>
+        <w:rPr>
+          <w:rFonts w:ascii="David" w:eastAsiaTheme="minorEastAsia" w:hAnsi="David" w:cs="David"/>
+          <w:sz w:val="24"/>
+          <w:szCs w:val="24"/>
+        </w:rPr>
+        <w:tab/>
+        <w:t>v</w:t>
+      </w:r>
+      <m:oMath>
+        <m:r>
+          <w:rPr>
+            <w:rFonts w:ascii="Cambria Math" w:eastAsiaTheme="minorEastAsia" w:hAnsi="Cambria Math" w:cs="David"/>
+            <w:sz w:val="24"/>
+            <w:szCs w:val="24"/>
+          </w:rPr>
+          <m:t>←</m:t>
+        </m:r>
+      </m:oMath>
+      <w:r>
+        <w:rPr>
+          <w:rFonts w:ascii="David" w:hAnsi="David" w:cs="David"/>
+          <w:sz w:val="24"/>
+          <w:szCs w:val="24"/>
+        </w:rPr>
+        <w:t xml:space="preserve"> </w:t>
+      </w:r>
+      <w:r>
+        <w:rPr>
+          <w:rFonts w:ascii="David" w:hAnsi="David" w:cs="David"/>
+          <w:sz w:val="24"/>
+          <w:szCs w:val="24"/>
+        </w:rPr>
+        <w:t>RB-Minimax-Multiple-Players</w:t>
+      </w:r>
+      <w:r>
+        <w:rPr>
+          <w:rFonts w:ascii="David" w:hAnsi="David" w:cs="David"/>
+          <w:sz w:val="24"/>
+          <w:szCs w:val="24"/>
+        </w:rPr>
+        <w:t>(c, Agent, depth-1, turn_count+1)</w:t>
+      </w:r>
+    </w:p>
+    <w:p>
+      <w:pPr>
+        <w:spacing w:line="360" w:lineRule="auto"/>
+        <w:ind w:left="720" w:firstLine="720"/>
+        <w:contextualSpacing/>
+        <w:rPr>
+          <w:rFonts w:ascii="David" w:eastAsiaTheme="minorEastAsia" w:hAnsi="David" w:cs="David"/>
+          <w:sz w:val="24"/>
+          <w:szCs w:val="24"/>
+        </w:rPr>
+      </w:pPr>
+      <w:r>
+        <w:rPr>
+          <w:rFonts w:ascii="David" w:hAnsi="David" w:cs="David"/>
+          <w:sz w:val="24"/>
+          <w:szCs w:val="24"/>
+        </w:rPr>
+        <w:tab/>
+        <w:t>CurMax</w:t>
+      </w:r>
+      <m:oMath>
+        <m:r>
+          <w:rPr>
+            <w:rFonts w:ascii="Cambria Math" w:hAnsi="Cambria Math" w:cs="David"/>
+            <w:sz w:val="24"/>
+            <w:szCs w:val="24"/>
+          </w:rPr>
+          <m:t>←</m:t>
+        </m:r>
+      </m:oMath>
+      <w:r>
+        <w:rPr>
+          <w:rFonts w:ascii="David" w:eastAsiaTheme="minorEastAsia" w:hAnsi="David" w:cs="David"/>
+          <w:sz w:val="24"/>
+          <w:szCs w:val="24"/>
+        </w:rPr>
+        <w:t>Max(v, CurMax)</w:t>
+      </w:r>
+    </w:p>
+    <w:p>
+      <w:pPr>
+        <w:spacing w:line="360" w:lineRule="auto"/>
+        <w:ind w:left="720" w:firstLine="720"/>
+        <w:contextualSpacing/>
+        <w:rPr>
+          <w:rFonts w:ascii="David" w:eastAsiaTheme="minorEastAsia" w:hAnsi="David" w:cs="David"/>
+          <w:sz w:val="24"/>
+          <w:szCs w:val="24"/>
+        </w:rPr>
+      </w:pPr>
+      <w:r>
+        <w:rPr>
+          <w:rFonts w:ascii="David" w:eastAsiaTheme="minorEastAsia" w:hAnsi="David" w:cs="David"/>
+          <w:sz w:val="24"/>
+          <w:szCs w:val="24"/>
+        </w:rPr>
+        <w:t>Return CurMax</w:t>
+      </w:r>
+    </w:p>
+    <w:p>
+      <w:pPr>
+        <w:spacing w:line="360" w:lineRule="auto"/>
+        <w:contextualSpacing/>
+        <w:rPr>
+          <w:rFonts w:ascii="David" w:eastAsiaTheme="minorEastAsia" w:hAnsi="David" w:cs="David"/>
+          <w:sz w:val="24"/>
+          <w:szCs w:val="24"/>
+        </w:rPr>
+      </w:pPr>
+      <w:r>
+        <w:rPr>
+          <w:rFonts w:ascii="David" w:eastAsiaTheme="minorEastAsia" w:hAnsi="David" w:cs="David"/>
+          <w:sz w:val="24"/>
+          <w:szCs w:val="24"/>
+        </w:rPr>
+        <w:tab/>
+        <w:t>else: //the turn is not mine, choose min</w:t>
+      </w:r>
+    </w:p>
+    <w:p>
+      <w:pPr>
+        <w:spacing w:line="360" w:lineRule="auto"/>
+        <w:contextualSpacing/>
+        <w:rPr>
+          <w:rFonts w:ascii="David" w:eastAsiaTheme="minorEastAsia" w:hAnsi="David" w:cs="David"/>
+          <w:sz w:val="24"/>
+          <w:szCs w:val="24"/>
+        </w:rPr>
+      </w:pPr>
+      <w:r>
+        <w:rPr>
+          <w:rFonts w:ascii="David" w:eastAsiaTheme="minorEastAsia" w:hAnsi="David" w:cs="David"/>
+          <w:sz w:val="24"/>
+          <w:szCs w:val="24"/>
+        </w:rPr>
+        <w:tab/>
+      </w:r>
+      <w:r>
+        <w:rPr>
+          <w:rFonts w:ascii="David" w:eastAsiaTheme="minorEastAsia" w:hAnsi="David" w:cs="David"/>
+          <w:sz w:val="24"/>
+          <w:szCs w:val="24"/>
+        </w:rPr>
+        <w:tab/>
+        <w:t>CurMin</w:t>
+      </w:r>
+      <m:oMath>
+        <m:r>
+          <w:rPr>
+            <w:rFonts w:ascii="Cambria Math" w:eastAsiaTheme="minorEastAsia" w:hAnsi="Cambria Math" w:cs="David"/>
+            <w:sz w:val="24"/>
+            <w:szCs w:val="24"/>
+          </w:rPr>
+          <m:t>←∞</m:t>
+        </m:r>
+      </m:oMath>
+    </w:p>
+    <w:p>
+      <w:pPr>
+        <w:spacing w:line="360" w:lineRule="auto"/>
+        <w:contextualSpacing/>
+        <w:rPr>
+          <w:rFonts w:ascii="David" w:eastAsiaTheme="minorEastAsia" w:hAnsi="David" w:cs="David"/>
+          <w:sz w:val="24"/>
+          <w:szCs w:val="24"/>
+        </w:rPr>
+      </w:pPr>
+      <w:r>
+        <w:rPr>
+          <w:rFonts w:ascii="David" w:eastAsiaTheme="minorEastAsia" w:hAnsi="David" w:cs="David"/>
+          <w:sz w:val="24"/>
+          <w:szCs w:val="24"/>
+        </w:rPr>
+        <w:tab/>
+      </w:r>
+      <w:r>
+        <w:rPr>
+          <w:rFonts w:ascii="David" w:eastAsiaTheme="minorEastAsia" w:hAnsi="David" w:cs="David"/>
+          <w:sz w:val="24"/>
+          <w:szCs w:val="24"/>
+        </w:rPr>
+        <w:tab/>
+        <w:t>Loop for c in children:</w:t>
+      </w:r>
+    </w:p>
+    <w:p>
+      <w:pPr>
+        <w:spacing w:line="360" w:lineRule="auto"/>
+        <w:ind w:left="720" w:firstLine="720"/>
+        <w:contextualSpacing/>
+        <w:rPr>
+          <w:rFonts w:ascii="David" w:hAnsi="David" w:cs="David"/>
+          <w:sz w:val="24"/>
+          <w:szCs w:val="24"/>
+        </w:rPr>
+      </w:pPr>
+      <w:r>
+        <w:rPr>
+          <w:rFonts w:ascii="David" w:eastAsiaTheme="minorEastAsia" w:hAnsi="David" w:cs="David"/>
+          <w:sz w:val="24"/>
+          <w:szCs w:val="24"/>
+        </w:rPr>
+        <w:tab/>
+      </w:r>
+      <w:r>
+        <w:rPr>
+          <w:rFonts w:ascii="David" w:eastAsiaTheme="minorEastAsia" w:hAnsi="David" w:cs="David"/>
+          <w:sz w:val="24"/>
+          <w:szCs w:val="24"/>
+        </w:rPr>
+        <w:t>v</w:t>
+      </w:r>
+      <m:oMath>
+        <m:r>
+          <w:rPr>
+            <w:rFonts w:ascii="Cambria Math" w:eastAsiaTheme="minorEastAsia" w:hAnsi="Cambria Math" w:cs="David"/>
+            <w:sz w:val="24"/>
+            <w:szCs w:val="24"/>
+          </w:rPr>
+          <m:t>←</m:t>
+        </m:r>
+      </m:oMath>
+      <w:r>
+        <w:rPr>
+          <w:rFonts w:ascii="David" w:hAnsi="David" w:cs="David"/>
+          <w:sz w:val="24"/>
+          <w:szCs w:val="24"/>
+        </w:rPr>
+        <w:t xml:space="preserve"> </w:t>
+      </w:r>
+      <w:r>
+        <w:rPr>
+          <w:rFonts w:ascii="David" w:hAnsi="David" w:cs="David"/>
+          <w:sz w:val="24"/>
+          <w:szCs w:val="24"/>
+        </w:rPr>
+        <w:t>RB-Minimax-Multiple-Players(c, Agent, depth-1, turn_count+1)</w:t>
+      </w:r>
+    </w:p>
+    <w:p>
+      <w:pPr>
+        <w:spacing w:line="360" w:lineRule="auto"/>
+        <w:ind w:left="720" w:firstLine="720"/>
+        <w:contextualSpacing/>
+        <w:rPr>
+          <w:rFonts w:ascii="David" w:eastAsiaTheme="minorEastAsia" w:hAnsi="David" w:cs="David"/>
+          <w:sz w:val="24"/>
+          <w:szCs w:val="24"/>
+        </w:rPr>
+      </w:pPr>
+      <w:r>
+        <w:rPr>
+          <w:rFonts w:ascii="David" w:hAnsi="David" w:cs="David"/>
+          <w:sz w:val="24"/>
+          <w:szCs w:val="24"/>
+        </w:rPr>
+        <w:tab/>
+        <w:t>CurMin</w:t>
+      </w:r>
+      <m:oMath>
+        <m:r>
+          <w:rPr>
+            <w:rFonts w:ascii="Cambria Math" w:hAnsi="Cambria Math" w:cs="David"/>
+            <w:sz w:val="24"/>
+            <w:szCs w:val="24"/>
+          </w:rPr>
+          <m:t>←</m:t>
+        </m:r>
+      </m:oMath>
+      <w:r>
+        <w:rPr>
+          <w:rFonts w:ascii="David" w:eastAsiaTheme="minorEastAsia" w:hAnsi="David" w:cs="David"/>
+          <w:sz w:val="24"/>
+          <w:szCs w:val="24"/>
+        </w:rPr>
+        <w:t>Min(c, CurMin)</w:t>
+      </w:r>
+    </w:p>
+    <w:p>
+      <w:pPr>
+        <w:spacing w:line="360" w:lineRule="auto"/>
+        <w:ind w:left="720" w:firstLine="720"/>
+        <w:contextualSpacing/>
+        <w:rPr>
+          <w:rFonts w:ascii="David" w:hAnsi="David" w:cs="David"/>
+          <w:sz w:val="24"/>
+          <w:szCs w:val="24"/>
+        </w:rPr>
+      </w:pPr>
+      <w:r>
+        <w:rPr>
+          <w:rFonts w:ascii="David" w:eastAsiaTheme="minorEastAsia" w:hAnsi="David" w:cs="David"/>
+          <w:sz w:val="24"/>
+          <w:szCs w:val="24"/>
+        </w:rPr>
+        <w:t>return CurMin</w:t>
+      </w:r>
+    </w:p>
+    <w:p>
+      <w:pPr>
+        <w:spacing w:line="360" w:lineRule="auto"/>
+        <w:contextualSpacing/>
+        <w:rPr>
+          <w:rFonts w:ascii="David" w:hAnsi="David" w:cs="David"/>
+          <w:sz w:val="24"/>
+          <w:szCs w:val="24"/>
+        </w:rPr>
+      </w:pPr>
+    </w:p>
+    <w:p>
+      <w:pPr>
+        <w:bidi/>
+        <w:spacing w:line="360" w:lineRule="auto"/>
+        <w:rPr>
           <w:rFonts w:ascii="David" w:hAnsi="David" w:cs="David" w:hint="cs"/>
           <w:color w:val="4472C4" w:themeColor="accent1"/>
           <w:sz w:val="32"/>
@@ -4844,405 +5878,13 @@
           <w:rtl/>
         </w:rPr>
       </w:pPr>
-      <w:r>
-        <w:rPr>
-          <w:rFonts w:ascii="David" w:hAnsi="David" w:cs="David"/>
-          <w:color w:val="4472C4" w:themeColor="accent1"/>
-          <w:sz w:val="32"/>
-          <w:szCs w:val="32"/>
-          <w:u w:val="single"/>
-        </w:rPr>
-        <w:t>RB-Minimax</w:t>
-      </w:r>
     </w:p>
     <w:p>
       <w:pPr>
         <w:bidi/>
         <w:spacing w:line="360" w:lineRule="auto"/>
         <w:rPr>
-          <w:rFonts w:ascii="David" w:hAnsi="David" w:cs="David"/>
-          <w:sz w:val="24"/>
-          <w:szCs w:val="24"/>
-          <w:u w:val="single"/>
-          <w:rtl/>
-        </w:rPr>
-      </w:pPr>
-      <w:r>
-        <w:rPr>
-          <w:rFonts w:ascii="David" w:hAnsi="David" w:cs="David" w:hint="cs"/>
-          <w:sz w:val="24"/>
-          <w:szCs w:val="24"/>
-          <w:u w:val="single"/>
-          <w:rtl/>
-        </w:rPr>
-        <w:t xml:space="preserve">שאלה </w:t>
-      </w:r>
-      <w:r>
-        <w:rPr>
-          <w:rFonts w:ascii="David" w:hAnsi="David" w:cs="David" w:hint="cs"/>
-          <w:sz w:val="24"/>
-          <w:szCs w:val="24"/>
-          <w:u w:val="single"/>
-          <w:rtl/>
-        </w:rPr>
-        <w:t>1</w:t>
-      </w:r>
-    </w:p>
-    <w:p>
-      <w:pPr>
-        <w:bidi/>
-        <w:spacing w:line="360" w:lineRule="auto"/>
-        <w:contextualSpacing/>
-        <w:rPr>
-          <w:rFonts w:ascii="David" w:hAnsi="David" w:cs="David"/>
-          <w:sz w:val="24"/>
-          <w:szCs w:val="24"/>
-          <w:rtl/>
-        </w:rPr>
-      </w:pPr>
-      <w:r>
-        <w:rPr>
-          <w:rFonts w:ascii="David" w:hAnsi="David" w:cs="David" w:hint="cs"/>
-          <w:sz w:val="24"/>
-          <w:szCs w:val="24"/>
-          <w:rtl/>
-        </w:rPr>
-        <w:t xml:space="preserve">בהינתן מינמקס מוגבל במשאבים, שימוש ביורסטיקה קלה לחישוב ייתן עץ פעולות עמוק יותר ולכן ייצג בחירה על מרחב אפשרויות רחב יותר </w:t>
-      </w:r>
-      <w:r>
-        <w:rPr>
-          <w:rFonts w:ascii="David" w:hAnsi="David" w:cs="David"/>
-          <w:sz w:val="24"/>
-          <w:szCs w:val="24"/>
-          <w:rtl/>
-        </w:rPr>
-        <w:t>–</w:t>
-      </w:r>
-      <w:r>
-        <w:rPr>
-          <w:rFonts w:ascii="David" w:hAnsi="David" w:cs="David" w:hint="cs"/>
-          <w:sz w:val="24"/>
-          <w:szCs w:val="24"/>
-          <w:rtl/>
-        </w:rPr>
-        <w:t xml:space="preserve"> כלומר ניבוי שחוזה בצורה מדויקת יותר את "עתיד" המשחק. לעומת זאת, היורסטיקה הינה קלה ולכן מתארת פחות נאמנה את המציאות, כלומר מביאה לידי ביטוי פחות פרמטרים או מורכבויות שצעדים מסוימים עלול ליצור.</w:t>
-      </w:r>
-    </w:p>
-    <w:p>
-      <w:pPr>
-        <w:bidi/>
-        <w:spacing w:line="360" w:lineRule="auto"/>
-        <w:contextualSpacing/>
-        <w:rPr>
-          <w:rFonts w:ascii="David" w:hAnsi="David" w:cs="David"/>
-          <w:sz w:val="24"/>
-          <w:szCs w:val="24"/>
-          <w:rtl/>
-        </w:rPr>
-      </w:pPr>
-      <w:r>
-        <w:rPr>
-          <w:rFonts w:ascii="David" w:hAnsi="David" w:cs="David" w:hint="cs"/>
-          <w:sz w:val="24"/>
-          <w:szCs w:val="24"/>
-          <w:rtl/>
-        </w:rPr>
-        <w:t>מנגד, שימוש ביורסטיקה כבדה לחישוב ייתן עץ פעולות עמוק פחות ולכן ייצג בחירה על מרחב אפשרויות מוגבל יותר כלומר ינבא פחות מהשלכות הצעד במשחק ("רואה פחות רחוק"). לעומת זאת, היורסטיקה הכבדה מתארת בצורה מהימנה יותר את המציאות ולכן השערוך היורסטי טובה יותר.</w:t>
-      </w:r>
-    </w:p>
-    <w:p>
-      <w:pPr>
-        <w:bidi/>
-        <w:spacing w:line="360" w:lineRule="auto"/>
-        <w:contextualSpacing/>
-        <w:rPr>
-          <w:rFonts w:ascii="David" w:hAnsi="David" w:cs="David"/>
-          <w:sz w:val="24"/>
-          <w:szCs w:val="24"/>
-          <w:u w:val="single"/>
-          <w:rtl/>
-        </w:rPr>
-      </w:pPr>
-      <w:r>
-        <w:rPr>
-          <w:rFonts w:ascii="David" w:hAnsi="David" w:cs="David" w:hint="cs"/>
-          <w:sz w:val="24"/>
-          <w:szCs w:val="24"/>
-          <w:u w:val="single"/>
-          <w:rtl/>
-        </w:rPr>
-        <w:t>שאלה 2</w:t>
-      </w:r>
-    </w:p>
-    <w:p>
-      <w:pPr>
-        <w:bidi/>
-        <w:spacing w:line="360" w:lineRule="auto"/>
-        <w:contextualSpacing/>
-        <w:rPr>
-          <w:rFonts w:ascii="David" w:hAnsi="David" w:cs="David"/>
-          <w:sz w:val="24"/>
-          <w:szCs w:val="24"/>
-          <w:rtl/>
-        </w:rPr>
-      </w:pPr>
-      <w:r>
-        <w:rPr>
-          <w:rFonts w:ascii="David" w:hAnsi="David" w:cs="David" w:hint="cs"/>
-          <w:sz w:val="24"/>
-          <w:szCs w:val="24"/>
-          <w:rtl/>
-        </w:rPr>
-        <w:lastRenderedPageBreak/>
-        <w:t>ייתכן ולדנה אין באג באלגוריתם. כתלות במימושה לאלגוריתם מינימקס, אין התחייבות של האלגוריתם לבחירת הניצחון המהיר ביותר, לכן אם יש לסוכן של דנה אפשרות לנצח בתור הנוכחי והיא לא נבחרת ייתכן וקיימת אפשרות לניצחון בהמשך המשחק והאלגוריתם בוחר בה.</w:t>
-      </w:r>
-    </w:p>
-    <w:p>
-      <w:pPr>
-        <w:bidi/>
-        <w:spacing w:line="360" w:lineRule="auto"/>
-        <w:contextualSpacing/>
-        <w:rPr>
-          <w:rFonts w:ascii="David" w:hAnsi="David" w:cs="David"/>
-          <w:sz w:val="24"/>
-          <w:szCs w:val="24"/>
-          <w:rtl/>
-        </w:rPr>
-      </w:pPr>
-      <w:r>
-        <w:rPr>
-          <w:rFonts w:ascii="David" w:hAnsi="David" w:cs="David" w:hint="cs"/>
-          <w:sz w:val="24"/>
-          <w:szCs w:val="24"/>
-          <w:u w:val="single"/>
-          <w:rtl/>
-        </w:rPr>
-        <w:t>שאלה 3</w:t>
-      </w:r>
-    </w:p>
-    <w:p>
-      <w:pPr>
-        <w:bidi/>
-        <w:spacing w:line="360" w:lineRule="auto"/>
-        <w:contextualSpacing/>
-        <w:rPr>
-          <w:rFonts w:ascii="David" w:hAnsi="David" w:cs="David"/>
-          <w:sz w:val="24"/>
-          <w:szCs w:val="24"/>
-          <w:rtl/>
-        </w:rPr>
-      </w:pPr>
-      <w:r>
-        <w:rPr>
-          <w:rFonts w:ascii="David" w:hAnsi="David" w:cs="David" w:hint="cs"/>
-          <w:sz w:val="24"/>
-          <w:szCs w:val="24"/>
-          <w:rtl/>
-        </w:rPr>
-        <w:t xml:space="preserve">אלגוריתמי </w:t>
-      </w:r>
-      <w:r>
-        <w:rPr>
-          <w:rFonts w:ascii="David" w:hAnsi="David" w:cs="David"/>
-          <w:sz w:val="24"/>
-          <w:szCs w:val="24"/>
-        </w:rPr>
-        <w:t>any-time</w:t>
-      </w:r>
-      <w:r>
-        <w:rPr>
-          <w:rFonts w:ascii="David" w:hAnsi="David" w:cs="David" w:hint="cs"/>
-          <w:sz w:val="24"/>
-          <w:szCs w:val="24"/>
-          <w:rtl/>
-        </w:rPr>
-        <w:t xml:space="preserve"> הם אלגוריתמים שיכולים לשפר את ביצועיהם בהינתן משך ריצה ארוך יותר. במקרה הנוכחי, הגבלת זמן במקום הגבלת עומק תתבטא בהרצת מינימקס עד לעומק </w:t>
-      </w:r>
-      <w:r>
-        <w:rPr>
-          <w:rFonts w:ascii="David" w:hAnsi="David" w:cs="David"/>
-          <w:sz w:val="24"/>
-          <w:szCs w:val="24"/>
-        </w:rPr>
-        <w:t>L=1</w:t>
-      </w:r>
-      <w:r>
-        <w:rPr>
-          <w:rFonts w:ascii="David" w:hAnsi="David" w:cs="David" w:hint="cs"/>
-          <w:sz w:val="24"/>
-          <w:szCs w:val="24"/>
-          <w:rtl/>
-        </w:rPr>
-        <w:t xml:space="preserve"> ובסיום כל איטרציה של האלגוריתם נגדיל את </w:t>
-      </w:r>
-      <w:r>
-        <w:rPr>
-          <w:rFonts w:ascii="David" w:hAnsi="David" w:cs="David"/>
-          <w:sz w:val="24"/>
-          <w:szCs w:val="24"/>
-        </w:rPr>
-        <w:t>L</w:t>
-      </w:r>
-      <w:r>
-        <w:rPr>
-          <w:rFonts w:ascii="David" w:hAnsi="David" w:cs="David" w:hint="cs"/>
-          <w:sz w:val="24"/>
-          <w:szCs w:val="24"/>
-          <w:rtl/>
-        </w:rPr>
-        <w:t xml:space="preserve"> ב-1 ונריץ מחדש את </w:t>
-      </w:r>
-      <w:r>
-        <w:rPr>
-          <w:rFonts w:ascii="David" w:hAnsi="David" w:cs="David"/>
-          <w:sz w:val="24"/>
-          <w:szCs w:val="24"/>
-        </w:rPr>
-        <w:t>RB-Minimax</w:t>
-      </w:r>
-      <w:r>
-        <w:rPr>
-          <w:rFonts w:ascii="David" w:hAnsi="David" w:cs="David" w:hint="cs"/>
-          <w:sz w:val="24"/>
-          <w:szCs w:val="24"/>
-          <w:rtl/>
-        </w:rPr>
-        <w:t xml:space="preserve"> עם </w:t>
-      </w:r>
-      <w:r>
-        <w:rPr>
-          <w:rFonts w:ascii="David" w:hAnsi="David" w:cs="David"/>
-          <w:sz w:val="24"/>
-          <w:szCs w:val="24"/>
-        </w:rPr>
-        <w:t>L</w:t>
-      </w:r>
-      <w:r>
-        <w:rPr>
-          <w:rFonts w:ascii="David" w:hAnsi="David" w:cs="David" w:hint="cs"/>
-          <w:sz w:val="24"/>
-          <w:szCs w:val="24"/>
-          <w:rtl/>
-        </w:rPr>
-        <w:t xml:space="preserve"> גדול 1.</w:t>
-      </w:r>
-    </w:p>
-    <w:p>
-      <w:pPr>
-        <w:bidi/>
-        <w:spacing w:line="360" w:lineRule="auto"/>
-        <w:contextualSpacing/>
-        <w:rPr>
-          <w:rFonts w:ascii="David" w:hAnsi="David" w:cs="David"/>
-          <w:sz w:val="24"/>
-          <w:szCs w:val="24"/>
-          <w:rtl/>
-        </w:rPr>
-      </w:pPr>
-      <w:r>
-        <w:rPr>
-          <w:rFonts w:ascii="David" w:hAnsi="David" w:cs="David" w:hint="cs"/>
-          <w:sz w:val="24"/>
-          <w:szCs w:val="24"/>
-          <w:rtl/>
-        </w:rPr>
-        <w:t xml:space="preserve">אלגוריתם </w:t>
-      </w:r>
-      <w:r>
-        <w:rPr>
-          <w:rFonts w:ascii="David" w:hAnsi="David" w:cs="David"/>
-          <w:sz w:val="24"/>
-          <w:szCs w:val="24"/>
-        </w:rPr>
-        <w:t>any-time</w:t>
-      </w:r>
-      <w:r>
-        <w:rPr>
-          <w:rFonts w:ascii="David" w:hAnsi="David" w:cs="David" w:hint="cs"/>
-          <w:sz w:val="24"/>
-          <w:szCs w:val="24"/>
-          <w:rtl/>
-        </w:rPr>
-        <w:t xml:space="preserve"> נוסף שנלמד בקרוס הינו </w:t>
-      </w:r>
-      <w:r>
-        <w:rPr>
-          <w:rFonts w:ascii="David" w:hAnsi="David" w:cs="David"/>
-          <w:sz w:val="24"/>
-          <w:szCs w:val="24"/>
-        </w:rPr>
-        <w:t>ID-DFS</w:t>
-      </w:r>
-      <w:r>
-        <w:rPr>
-          <w:rFonts w:ascii="David" w:hAnsi="David" w:cs="David" w:hint="cs"/>
-          <w:sz w:val="24"/>
-          <w:szCs w:val="24"/>
-          <w:rtl/>
-        </w:rPr>
-        <w:t xml:space="preserve"> שמריץ </w:t>
-      </w:r>
-      <w:r>
-        <w:rPr>
-          <w:rFonts w:ascii="David" w:hAnsi="David" w:cs="David"/>
-          <w:sz w:val="24"/>
-          <w:szCs w:val="24"/>
-        </w:rPr>
-        <w:t>DFS</w:t>
-      </w:r>
-      <w:r>
-        <w:rPr>
-          <w:rFonts w:ascii="David" w:hAnsi="David" w:cs="David" w:hint="cs"/>
-          <w:sz w:val="24"/>
-          <w:szCs w:val="24"/>
-          <w:rtl/>
-        </w:rPr>
-        <w:t xml:space="preserve"> לעומק מוגבל לזמן ריצה מוגבל.</w:t>
-      </w:r>
-    </w:p>
-    <w:p>
-      <w:pPr>
-        <w:bidi/>
-        <w:spacing w:line="360" w:lineRule="auto"/>
-        <w:contextualSpacing/>
-        <w:rPr>
-          <w:rFonts w:ascii="David" w:hAnsi="David" w:cs="David" w:hint="cs"/>
-          <w:sz w:val="24"/>
-          <w:szCs w:val="24"/>
-          <w:rtl/>
-        </w:rPr>
-      </w:pPr>
-      <w:r>
-        <w:rPr>
-          <w:rFonts w:ascii="David" w:hAnsi="David" w:cs="David" w:hint="cs"/>
-          <w:sz w:val="24"/>
-          <w:szCs w:val="24"/>
-          <w:u w:val="single"/>
-          <w:rtl/>
-        </w:rPr>
-        <w:t>שאלה 4</w:t>
-      </w:r>
-    </w:p>
-    <w:p>
-      <w:pPr>
-        <w:bidi/>
-        <w:spacing w:line="360" w:lineRule="auto"/>
-        <w:rPr>
-          <w:rFonts w:ascii="David" w:hAnsi="David" w:cs="David" w:hint="cs"/>
-          <w:color w:val="4472C4" w:themeColor="accent1"/>
-          <w:sz w:val="32"/>
-          <w:szCs w:val="32"/>
-          <w:u w:val="single"/>
-          <w:rtl/>
-        </w:rPr>
-      </w:pPr>
-    </w:p>
-    <w:p>
-      <w:pPr>
-        <w:bidi/>
-        <w:spacing w:line="360" w:lineRule="auto"/>
-        <w:rPr>
-          <w:rFonts w:ascii="David" w:eastAsiaTheme="minorEastAsia" w:hAnsi="David" w:cs="David" w:hint="cs"/>
+          <w:rFonts w:ascii="David" w:eastAsiaTheme="minorEastAsia" w:hAnsi="David" w:cs="David"/>
           <w:i/>
           <w:sz w:val="20"/>
           <w:szCs w:val="20"/>

</xml_diff>

<commit_message>
finish a in dry
</commit_message>
<xml_diff>
--- a/Dry.docx
+++ b/Dry.docx
@@ -3837,7 +3837,7 @@
         <w:bidi/>
         <w:spacing w:line="360" w:lineRule="auto"/>
         <w:rPr>
-          <w:rFonts w:ascii="David" w:eastAsiaTheme="minorEastAsia" w:hAnsi="David" w:cs="David"/>
+          <w:rFonts w:ascii="David" w:eastAsiaTheme="minorEastAsia" w:hAnsi="David" w:cs="David" w:hint="cs"/>
           <w:sz w:val="24"/>
           <w:szCs w:val="24"/>
           <w:rtl/>
@@ -4154,7 +4154,7 @@
               <w:sz w:val="20"/>
               <w:szCs w:val="20"/>
             </w:rPr>
-            <m:t>P</m:t>
+            <m:t>target</m:t>
           </m:r>
           <m:d>
             <m:dPr>
@@ -4218,52 +4218,36 @@
                       <w:sz w:val="20"/>
                       <w:szCs w:val="20"/>
                     </w:rPr>
-                    <m:t>R.package,  &amp;R.package</m:t>
+                    <m:t>R.package</m:t>
+                  </m:r>
+                  <m:r>
+                    <w:rPr>
+                      <w:rFonts w:ascii="Cambria Math" w:hAnsi="Cambria Math" w:cs="David"/>
+                      <w:sz w:val="20"/>
+                      <w:szCs w:val="20"/>
+                    </w:rPr>
+                    <m:t>.destination</m:t>
+                  </m:r>
+                  <m:r>
+                    <w:rPr>
+                      <w:rFonts w:ascii="Cambria Math" w:hAnsi="Cambria Math" w:cs="David"/>
+                      <w:sz w:val="20"/>
+                      <w:szCs w:val="20"/>
+                    </w:rPr>
+                    <m:t>,  &amp;R.package</m:t>
                   </m:r>
                 </m:e>
                 <m:e>
-                  <m:func>
-                    <m:funcPr>
-                      <m:ctrlPr>
-                        <w:rPr>
-                          <w:rFonts w:ascii="Cambria Math" w:hAnsi="Cambria Math" w:cs="David"/>
-                          <w:i/>
-                          <w:sz w:val="20"/>
-                          <w:szCs w:val="20"/>
-                        </w:rPr>
-                      </m:ctrlPr>
-                    </m:funcPr>
-                    <m:fName>
-                      <m:r>
-                        <m:rPr>
-                          <m:sty m:val="p"/>
-                        </m:rPr>
-                        <w:rPr>
-                          <w:rFonts w:ascii="Cambria Math" w:hAnsi="Cambria Math" w:cs="David"/>
-                          <w:sz w:val="20"/>
-                          <w:szCs w:val="20"/>
-                        </w:rPr>
-                        <m:t>arg</m:t>
-                      </m:r>
-                    </m:fName>
-                    <m:e>
-                      <m:r>
-                        <m:rPr>
-                          <m:sty m:val="p"/>
-                        </m:rPr>
-                        <w:rPr>
-                          <w:rFonts w:ascii="Cambria Math" w:hAnsi="Cambria Math" w:cs="David"/>
-                          <w:sz w:val="20"/>
-                          <w:szCs w:val="20"/>
-                        </w:rPr>
-                        <m:t>min</m:t>
-                      </m:r>
-                    </m:e>
-                  </m:func>
+                  <m:r>
+                    <w:rPr>
+                      <w:rFonts w:ascii="Cambria Math" w:hAnsi="Cambria Math" w:cs="David"/>
+                      <w:sz w:val="20"/>
+                      <w:szCs w:val="20"/>
+                    </w:rPr>
+                    <m:t>P</m:t>
+                  </m:r>
                   <m:d>
                     <m:dPr>
-                      <m:begChr m:val="{"/>
-                      <m:endChr m:val="}"/>
                       <m:ctrlPr>
                         <w:rPr>
                           <w:rFonts w:ascii="Cambria Math" w:hAnsi="Cambria Math" w:cs="David"/>
@@ -4280,98 +4264,18 @@
                           <w:sz w:val="20"/>
                           <w:szCs w:val="20"/>
                         </w:rPr>
-                        <m:t>MD</m:t>
+                        <m:t>s</m:t>
                       </m:r>
-                      <m:d>
-                        <m:dPr>
-                          <m:ctrlPr>
-                            <w:rPr>
-                              <w:rFonts w:ascii="Cambria Math" w:hAnsi="Cambria Math" w:cs="David"/>
-                              <w:i/>
-                              <w:sz w:val="20"/>
-                              <w:szCs w:val="20"/>
-                            </w:rPr>
-                          </m:ctrlPr>
-                        </m:dPr>
-                        <m:e>
-                          <m:r>
-                            <w:rPr>
-                              <w:rFonts w:ascii="Cambria Math" w:hAnsi="Cambria Math" w:cs="David"/>
-                              <w:sz w:val="20"/>
-                              <w:szCs w:val="20"/>
-                            </w:rPr>
-                            <m:t>R.position,</m:t>
-                          </m:r>
-                          <m:sSub>
-                            <m:sSubPr>
-                              <m:ctrlPr>
-                                <w:rPr>
-                                  <w:rFonts w:ascii="Cambria Math" w:hAnsi="Cambria Math" w:cs="David"/>
-                                  <w:i/>
-                                  <w:sz w:val="20"/>
-                                  <w:szCs w:val="20"/>
-                                </w:rPr>
-                              </m:ctrlPr>
-                            </m:sSubPr>
-                            <m:e>
-                              <m:r>
-                                <w:rPr>
-                                  <w:rFonts w:ascii="Cambria Math" w:hAnsi="Cambria Math" w:cs="David"/>
-                                  <w:sz w:val="20"/>
-                                  <w:szCs w:val="20"/>
-                                </w:rPr>
-                                <m:t>p</m:t>
-                              </m:r>
-                            </m:e>
-                            <m:sub>
-                              <m:r>
-                                <w:rPr>
-                                  <w:rFonts w:ascii="Cambria Math" w:hAnsi="Cambria Math" w:cs="David"/>
-                                  <w:sz w:val="20"/>
-                                  <w:szCs w:val="20"/>
-                                </w:rPr>
-                                <m:t>i</m:t>
-                              </m:r>
-                            </m:sub>
-                          </m:sSub>
-                        </m:e>
-                      </m:d>
-                    </m:e>
-                    <m:e>
-                      <m:r>
-                        <w:rPr>
-                          <w:rFonts w:ascii="Cambria Math" w:hAnsi="Cambria Math" w:cs="David"/>
-                          <w:sz w:val="20"/>
-                          <w:szCs w:val="20"/>
-                        </w:rPr>
-                        <m:t>i∈</m:t>
-                      </m:r>
-                      <m:d>
-                        <m:dPr>
-                          <m:begChr m:val="{"/>
-                          <m:endChr m:val="}"/>
-                          <m:ctrlPr>
-                            <w:rPr>
-                              <w:rFonts w:ascii="Cambria Math" w:hAnsi="Cambria Math" w:cs="David"/>
-                              <w:i/>
-                              <w:sz w:val="20"/>
-                              <w:szCs w:val="20"/>
-                            </w:rPr>
-                          </m:ctrlPr>
-                        </m:dPr>
-                        <m:e>
-                          <m:r>
-                            <w:rPr>
-                              <w:rFonts w:ascii="Cambria Math" w:hAnsi="Cambria Math" w:cs="David"/>
-                              <w:sz w:val="20"/>
-                              <w:szCs w:val="20"/>
-                            </w:rPr>
-                            <m:t>0,1</m:t>
-                          </m:r>
-                        </m:e>
-                      </m:d>
                     </m:e>
                   </m:d>
+                  <m:r>
+                    <w:rPr>
+                      <w:rFonts w:ascii="Cambria Math" w:hAnsi="Cambria Math" w:cs="David"/>
+                      <w:sz w:val="20"/>
+                      <w:szCs w:val="20"/>
+                    </w:rPr>
+                    <m:t>.position</m:t>
+                  </m:r>
                   <m:r>
                     <w:rPr>
                       <w:rFonts w:ascii="Cambria Math" w:hAnsi="Cambria Math" w:cs="David"/>
@@ -4384,6 +4288,802 @@
               </m:eqArr>
             </m:e>
           </m:d>
+        </m:oMath>
+      </m:oMathPara>
+    </w:p>
+    <w:p>
+      <w:pPr>
+        <w:bidi/>
+        <w:spacing w:line="360" w:lineRule="auto"/>
+        <w:rPr>
+          <w:rFonts w:ascii="David" w:eastAsiaTheme="minorEastAsia" w:hAnsi="David" w:cs="David"/>
+          <w:i/>
+          <w:sz w:val="20"/>
+          <w:szCs w:val="20"/>
+          <w:rtl/>
+        </w:rPr>
+      </w:pPr>
+      <m:oMathPara>
+        <m:oMath>
+          <m:r>
+            <w:rPr>
+              <w:rFonts w:ascii="Cambria Math" w:eastAsiaTheme="minorEastAsia" w:hAnsi="Cambria Math" w:cs="David"/>
+              <w:sz w:val="20"/>
+              <w:szCs w:val="20"/>
+            </w:rPr>
+            <m:t>creditW</m:t>
+          </m:r>
+          <m:d>
+            <m:dPr>
+              <m:ctrlPr>
+                <w:rPr>
+                  <w:rFonts w:ascii="Cambria Math" w:eastAsiaTheme="minorEastAsia" w:hAnsi="Cambria Math" w:cs="David"/>
+                  <w:i/>
+                  <w:sz w:val="20"/>
+                  <w:szCs w:val="20"/>
+                </w:rPr>
+              </m:ctrlPr>
+            </m:dPr>
+            <m:e>
+              <m:r>
+                <w:rPr>
+                  <w:rFonts w:ascii="Cambria Math" w:eastAsiaTheme="minorEastAsia" w:hAnsi="Cambria Math" w:cs="David"/>
+                  <w:sz w:val="20"/>
+                  <w:szCs w:val="20"/>
+                </w:rPr>
+                <m:t>s</m:t>
+              </m:r>
+            </m:e>
+          </m:d>
+          <m:r>
+            <w:rPr>
+              <w:rFonts w:ascii="Cambria Math" w:eastAsiaTheme="minorEastAsia" w:hAnsi="Cambria Math" w:cs="David"/>
+              <w:sz w:val="20"/>
+              <w:szCs w:val="20"/>
+            </w:rPr>
+            <m:t>=</m:t>
+          </m:r>
+          <m:d>
+            <m:dPr>
+              <m:begChr m:val="{"/>
+              <m:endChr m:val=""/>
+              <m:ctrlPr>
+                <w:rPr>
+                  <w:rFonts w:ascii="Cambria Math" w:eastAsiaTheme="minorEastAsia" w:hAnsi="Cambria Math" w:cs="David"/>
+                  <w:i/>
+                  <w:sz w:val="20"/>
+                  <w:szCs w:val="20"/>
+                </w:rPr>
+              </m:ctrlPr>
+            </m:dPr>
+            <m:e>
+              <m:eqArr>
+                <m:eqArrPr>
+                  <m:ctrlPr>
+                    <w:rPr>
+                      <w:rFonts w:ascii="Cambria Math" w:eastAsiaTheme="minorEastAsia" w:hAnsi="Cambria Math" w:cs="David"/>
+                      <w:i/>
+                      <w:sz w:val="20"/>
+                      <w:szCs w:val="20"/>
+                    </w:rPr>
+                  </m:ctrlPr>
+                </m:eqArrPr>
+                <m:e>
+                  <m:r>
+                    <w:rPr>
+                      <w:rFonts w:ascii="Cambria Math" w:hAnsi="Cambria Math" w:cs="David"/>
+                      <w:sz w:val="20"/>
+                      <w:szCs w:val="20"/>
+                    </w:rPr>
+                    <m:t>1000</m:t>
+                  </m:r>
+                  <m:r>
+                    <w:rPr>
+                      <w:rFonts w:ascii="Cambria Math" w:hAnsi="Cambria Math" w:cs="David"/>
+                      <w:sz w:val="20"/>
+                      <w:szCs w:val="20"/>
+                    </w:rPr>
+                    <m:t>,  &amp;R.package</m:t>
+                  </m:r>
+                </m:e>
+                <m:e>
+                  <m:r>
+                    <w:rPr>
+                      <w:rFonts w:ascii="Cambria Math" w:hAnsi="Cambria Math" w:cs="David"/>
+                      <w:sz w:val="20"/>
+                      <w:szCs w:val="20"/>
+                    </w:rPr>
+                    <m:t>100</m:t>
+                  </m:r>
+                  <m:r>
+                    <w:rPr>
+                      <w:rFonts w:ascii="Cambria Math" w:hAnsi="Cambria Math" w:cs="David"/>
+                      <w:sz w:val="20"/>
+                      <w:szCs w:val="20"/>
+                    </w:rPr>
+                    <m:t>,  &amp;otherwise</m:t>
+                  </m:r>
+                </m:e>
+              </m:eqArr>
+            </m:e>
+          </m:d>
+        </m:oMath>
+      </m:oMathPara>
+    </w:p>
+    <w:p>
+      <w:pPr>
+        <w:bidi/>
+        <w:spacing w:line="360" w:lineRule="auto"/>
+        <w:rPr>
+          <w:rFonts w:ascii="David" w:eastAsiaTheme="minorEastAsia" w:hAnsi="David" w:cs="David"/>
+          <w:i/>
+          <w:sz w:val="20"/>
+          <w:szCs w:val="20"/>
+          <w:rtl/>
+        </w:rPr>
+      </w:pPr>
+      <m:oMathPara>
+        <m:oMath>
+          <m:r>
+            <w:rPr>
+              <w:rFonts w:ascii="Cambria Math" w:eastAsiaTheme="minorEastAsia" w:hAnsi="Cambria Math" w:cs="David"/>
+              <w:sz w:val="20"/>
+              <w:szCs w:val="20"/>
+            </w:rPr>
+            <m:t>addC</m:t>
+          </m:r>
+          <m:d>
+            <m:dPr>
+              <m:ctrlPr>
+                <w:rPr>
+                  <w:rFonts w:ascii="Cambria Math" w:eastAsiaTheme="minorEastAsia" w:hAnsi="Cambria Math" w:cs="David"/>
+                  <w:i/>
+                  <w:sz w:val="20"/>
+                  <w:szCs w:val="20"/>
+                </w:rPr>
+              </m:ctrlPr>
+            </m:dPr>
+            <m:e>
+              <m:r>
+                <w:rPr>
+                  <w:rFonts w:ascii="Cambria Math" w:eastAsiaTheme="minorEastAsia" w:hAnsi="Cambria Math" w:cs="David"/>
+                  <w:sz w:val="20"/>
+                  <w:szCs w:val="20"/>
+                </w:rPr>
+                <m:t>s</m:t>
+              </m:r>
+            </m:e>
+          </m:d>
+          <m:r>
+            <w:rPr>
+              <w:rFonts w:ascii="Cambria Math" w:eastAsiaTheme="minorEastAsia" w:hAnsi="Cambria Math" w:cs="David"/>
+              <w:sz w:val="20"/>
+              <w:szCs w:val="20"/>
+            </w:rPr>
+            <m:t>=</m:t>
+          </m:r>
+          <m:d>
+            <m:dPr>
+              <m:begChr m:val="{"/>
+              <m:endChr m:val=""/>
+              <m:ctrlPr>
+                <w:rPr>
+                  <w:rFonts w:ascii="Cambria Math" w:eastAsiaTheme="minorEastAsia" w:hAnsi="Cambria Math" w:cs="David"/>
+                  <w:i/>
+                  <w:sz w:val="20"/>
+                  <w:szCs w:val="20"/>
+                </w:rPr>
+              </m:ctrlPr>
+            </m:dPr>
+            <m:e>
+              <m:eqArr>
+                <m:eqArrPr>
+                  <m:ctrlPr>
+                    <w:rPr>
+                      <w:rFonts w:ascii="Cambria Math" w:eastAsiaTheme="minorEastAsia" w:hAnsi="Cambria Math" w:cs="David"/>
+                      <w:i/>
+                      <w:sz w:val="20"/>
+                      <w:szCs w:val="20"/>
+                    </w:rPr>
+                  </m:ctrlPr>
+                </m:eqArrPr>
+                <m:e>
+                  <m:r>
+                    <w:rPr>
+                      <w:rFonts w:ascii="Cambria Math" w:hAnsi="Cambria Math" w:cs="David"/>
+                      <w:sz w:val="20"/>
+                      <w:szCs w:val="20"/>
+                    </w:rPr>
+                    <m:t>0</m:t>
+                  </m:r>
+                  <m:r>
+                    <w:rPr>
+                      <w:rFonts w:ascii="Cambria Math" w:hAnsi="Cambria Math" w:cs="David"/>
+                      <w:sz w:val="20"/>
+                      <w:szCs w:val="20"/>
+                    </w:rPr>
+                    <m:t>,  &amp;R.package</m:t>
+                  </m:r>
+                </m:e>
+                <m:e>
+                  <m:r>
+                    <w:rPr>
+                      <w:rFonts w:ascii="Cambria Math" w:hAnsi="Cambria Math" w:cs="David"/>
+                      <w:sz w:val="20"/>
+                      <w:szCs w:val="20"/>
+                    </w:rPr>
+                    <m:t>MD(P</m:t>
+                  </m:r>
+                  <m:d>
+                    <m:dPr>
+                      <m:ctrlPr>
+                        <w:rPr>
+                          <w:rFonts w:ascii="Cambria Math" w:hAnsi="Cambria Math" w:cs="David"/>
+                          <w:i/>
+                          <w:sz w:val="20"/>
+                          <w:szCs w:val="20"/>
+                        </w:rPr>
+                      </m:ctrlPr>
+                    </m:dPr>
+                    <m:e>
+                      <m:r>
+                        <w:rPr>
+                          <w:rFonts w:ascii="Cambria Math" w:hAnsi="Cambria Math" w:cs="David"/>
+                          <w:sz w:val="20"/>
+                          <w:szCs w:val="20"/>
+                        </w:rPr>
+                        <m:t>s</m:t>
+                      </m:r>
+                    </m:e>
+                  </m:d>
+                  <m:r>
+                    <w:rPr>
+                      <w:rFonts w:ascii="Cambria Math" w:hAnsi="Cambria Math" w:cs="David"/>
+                      <w:sz w:val="20"/>
+                      <w:szCs w:val="20"/>
+                    </w:rPr>
+                    <m:t>.position,P</m:t>
+                  </m:r>
+                  <m:d>
+                    <m:dPr>
+                      <m:ctrlPr>
+                        <w:rPr>
+                          <w:rFonts w:ascii="Cambria Math" w:hAnsi="Cambria Math" w:cs="David"/>
+                          <w:i/>
+                          <w:sz w:val="20"/>
+                          <w:szCs w:val="20"/>
+                        </w:rPr>
+                      </m:ctrlPr>
+                    </m:dPr>
+                    <m:e>
+                      <m:r>
+                        <w:rPr>
+                          <w:rFonts w:ascii="Cambria Math" w:hAnsi="Cambria Math" w:cs="David"/>
+                          <w:sz w:val="20"/>
+                          <w:szCs w:val="20"/>
+                        </w:rPr>
+                        <m:t>s</m:t>
+                      </m:r>
+                    </m:e>
+                  </m:d>
+                  <m:r>
+                    <w:rPr>
+                      <w:rFonts w:ascii="Cambria Math" w:hAnsi="Cambria Math" w:cs="David"/>
+                      <w:sz w:val="20"/>
+                      <w:szCs w:val="20"/>
+                    </w:rPr>
+                    <m:t>.destination)</m:t>
+                  </m:r>
+                  <m:r>
+                    <w:rPr>
+                      <w:rFonts w:ascii="Cambria Math" w:hAnsi="Cambria Math" w:cs="David"/>
+                      <w:sz w:val="20"/>
+                      <w:szCs w:val="20"/>
+                    </w:rPr>
+                    <m:t>,  &amp;otherwise</m:t>
+                  </m:r>
+                </m:e>
+              </m:eqArr>
+            </m:e>
+          </m:d>
+        </m:oMath>
+      </m:oMathPara>
+    </w:p>
+    <w:p>
+      <w:pPr>
+        <w:bidi/>
+        <w:spacing w:line="360" w:lineRule="auto"/>
+        <w:rPr>
+          <w:rFonts w:ascii="David" w:eastAsiaTheme="minorEastAsia" w:hAnsi="David" w:cs="David"/>
+          <w:i/>
+          <w:sz w:val="20"/>
+          <w:szCs w:val="20"/>
+          <w:rtl/>
+        </w:rPr>
+      </w:pPr>
+      <m:oMathPara>
+        <m:oMath>
+          <m:r>
+            <w:rPr>
+              <w:rFonts w:ascii="Cambria Math" w:eastAsiaTheme="minorEastAsia" w:hAnsi="Cambria Math" w:cs="David"/>
+              <w:sz w:val="20"/>
+              <w:szCs w:val="20"/>
+            </w:rPr>
+            <m:t>charger</m:t>
+          </m:r>
+          <m:d>
+            <m:dPr>
+              <m:ctrlPr>
+                <w:rPr>
+                  <w:rFonts w:ascii="Cambria Math" w:eastAsiaTheme="minorEastAsia" w:hAnsi="Cambria Math" w:cs="David"/>
+                  <w:i/>
+                  <w:sz w:val="20"/>
+                  <w:szCs w:val="20"/>
+                </w:rPr>
+              </m:ctrlPr>
+            </m:dPr>
+            <m:e>
+              <m:r>
+                <w:rPr>
+                  <w:rFonts w:ascii="Cambria Math" w:eastAsiaTheme="minorEastAsia" w:hAnsi="Cambria Math" w:cs="David"/>
+                  <w:sz w:val="20"/>
+                  <w:szCs w:val="20"/>
+                </w:rPr>
+                <m:t>s</m:t>
+              </m:r>
+            </m:e>
+          </m:d>
+          <m:r>
+            <w:rPr>
+              <w:rFonts w:ascii="Cambria Math" w:eastAsiaTheme="minorEastAsia" w:hAnsi="Cambria Math" w:cs="David"/>
+              <w:sz w:val="20"/>
+              <w:szCs w:val="20"/>
+            </w:rPr>
+            <m:t>=</m:t>
+          </m:r>
+          <m:func>
+            <m:funcPr>
+              <m:ctrlPr>
+                <w:rPr>
+                  <w:rFonts w:ascii="Cambria Math" w:eastAsiaTheme="minorEastAsia" w:hAnsi="Cambria Math" w:cs="David"/>
+                  <w:i/>
+                  <w:sz w:val="20"/>
+                  <w:szCs w:val="20"/>
+                </w:rPr>
+              </m:ctrlPr>
+            </m:funcPr>
+            <m:fName>
+              <m:r>
+                <m:rPr>
+                  <m:sty m:val="p"/>
+                </m:rPr>
+                <w:rPr>
+                  <w:rFonts w:ascii="Cambria Math" w:eastAsiaTheme="minorEastAsia" w:hAnsi="Cambria Math" w:cs="David"/>
+                  <w:sz w:val="20"/>
+                  <w:szCs w:val="20"/>
+                </w:rPr>
+                <m:t>arg</m:t>
+              </m:r>
+            </m:fName>
+            <m:e>
+              <m:func>
+                <m:funcPr>
+                  <m:ctrlPr>
+                    <w:rPr>
+                      <w:rFonts w:ascii="Cambria Math" w:eastAsiaTheme="minorEastAsia" w:hAnsi="Cambria Math" w:cs="David"/>
+                      <w:i/>
+                      <w:sz w:val="20"/>
+                      <w:szCs w:val="20"/>
+                    </w:rPr>
+                  </m:ctrlPr>
+                </m:funcPr>
+                <m:fName>
+                  <m:r>
+                    <m:rPr>
+                      <m:sty m:val="p"/>
+                    </m:rPr>
+                    <w:rPr>
+                      <w:rFonts w:ascii="Cambria Math" w:eastAsiaTheme="minorEastAsia" w:hAnsi="Cambria Math" w:cs="David"/>
+                      <w:sz w:val="20"/>
+                      <w:szCs w:val="20"/>
+                    </w:rPr>
+                    <m:t>min</m:t>
+                  </m:r>
+                </m:fName>
+                <m:e>
+                  <m:r>
+                    <w:rPr>
+                      <w:rFonts w:ascii="Cambria Math" w:eastAsiaTheme="minorEastAsia" w:hAnsi="Cambria Math" w:cs="David"/>
+                      <w:sz w:val="20"/>
+                      <w:szCs w:val="20"/>
+                    </w:rPr>
+                    <m:t>{MD(R.position,</m:t>
+                  </m:r>
+                  <m:sSub>
+                    <m:sSubPr>
+                      <m:ctrlPr>
+                        <w:rPr>
+                          <w:rFonts w:ascii="Cambria Math" w:eastAsiaTheme="minorEastAsia" w:hAnsi="Cambria Math" w:cs="David"/>
+                          <w:i/>
+                          <w:sz w:val="20"/>
+                          <w:szCs w:val="20"/>
+                        </w:rPr>
+                      </m:ctrlPr>
+                    </m:sSubPr>
+                    <m:e>
+                      <m:r>
+                        <w:rPr>
+                          <w:rFonts w:ascii="Cambria Math" w:eastAsiaTheme="minorEastAsia" w:hAnsi="Cambria Math" w:cs="David"/>
+                          <w:sz w:val="20"/>
+                          <w:szCs w:val="20"/>
+                        </w:rPr>
+                        <m:t>C</m:t>
+                      </m:r>
+                    </m:e>
+                    <m:sub>
+                      <m:r>
+                        <w:rPr>
+                          <w:rFonts w:ascii="Cambria Math" w:eastAsiaTheme="minorEastAsia" w:hAnsi="Cambria Math" w:cs="David"/>
+                          <w:sz w:val="20"/>
+                          <w:szCs w:val="20"/>
+                        </w:rPr>
+                        <m:t>i</m:t>
+                      </m:r>
+                    </m:sub>
+                  </m:sSub>
+                  <m:r>
+                    <w:rPr>
+                      <w:rFonts w:ascii="Cambria Math" w:eastAsiaTheme="minorEastAsia" w:hAnsi="Cambria Math" w:cs="David"/>
+                      <w:sz w:val="20"/>
+                      <w:szCs w:val="20"/>
+                    </w:rPr>
+                    <m:t>)|i∈</m:t>
+                  </m:r>
+                  <m:d>
+                    <m:dPr>
+                      <m:begChr m:val="{"/>
+                      <m:endChr m:val="}"/>
+                      <m:ctrlPr>
+                        <w:rPr>
+                          <w:rFonts w:ascii="Cambria Math" w:eastAsiaTheme="minorEastAsia" w:hAnsi="Cambria Math" w:cs="David"/>
+                          <w:i/>
+                          <w:sz w:val="20"/>
+                          <w:szCs w:val="20"/>
+                        </w:rPr>
+                      </m:ctrlPr>
+                    </m:dPr>
+                    <m:e>
+                      <m:r>
+                        <w:rPr>
+                          <w:rFonts w:ascii="Cambria Math" w:eastAsiaTheme="minorEastAsia" w:hAnsi="Cambria Math" w:cs="David"/>
+                          <w:sz w:val="20"/>
+                          <w:szCs w:val="20"/>
+                        </w:rPr>
+                        <m:t>0,1</m:t>
+                      </m:r>
+                    </m:e>
+                  </m:d>
+                  <m:r>
+                    <w:rPr>
+                      <w:rFonts w:ascii="Cambria Math" w:eastAsiaTheme="minorEastAsia" w:hAnsi="Cambria Math" w:cs="David"/>
+                      <w:sz w:val="20"/>
+                      <w:szCs w:val="20"/>
+                    </w:rPr>
+                    <m:t>)</m:t>
+                  </m:r>
+                </m:e>
+              </m:func>
+            </m:e>
+          </m:func>
+        </m:oMath>
+      </m:oMathPara>
+    </w:p>
+    <w:p>
+      <w:pPr>
+        <w:bidi/>
+        <w:spacing w:line="360" w:lineRule="auto"/>
+        <w:rPr>
+          <w:rFonts w:ascii="David" w:eastAsiaTheme="minorEastAsia" w:hAnsi="David" w:cs="David" w:hint="cs"/>
+          <w:i/>
+          <w:sz w:val="18"/>
+          <w:szCs w:val="18"/>
+          <w:rtl/>
+        </w:rPr>
+      </w:pPr>
+      <m:oMathPara>
+        <m:oMath>
+          <m:r>
+            <w:rPr>
+              <w:rFonts w:ascii="Cambria Math" w:eastAsiaTheme="minorEastAsia" w:hAnsi="Cambria Math" w:cs="David"/>
+              <w:sz w:val="18"/>
+              <w:szCs w:val="18"/>
+            </w:rPr>
+            <m:t>needCharger</m:t>
+          </m:r>
+          <m:d>
+            <m:dPr>
+              <m:ctrlPr>
+                <w:rPr>
+                  <w:rFonts w:ascii="Cambria Math" w:eastAsiaTheme="minorEastAsia" w:hAnsi="Cambria Math" w:cs="David"/>
+                  <w:i/>
+                  <w:sz w:val="18"/>
+                  <w:szCs w:val="18"/>
+                </w:rPr>
+              </m:ctrlPr>
+            </m:dPr>
+            <m:e>
+              <m:r>
+                <w:rPr>
+                  <w:rFonts w:ascii="Cambria Math" w:eastAsiaTheme="minorEastAsia" w:hAnsi="Cambria Math" w:cs="David"/>
+                  <w:sz w:val="18"/>
+                  <w:szCs w:val="18"/>
+                </w:rPr>
+                <m:t>s</m:t>
+              </m:r>
+            </m:e>
+          </m:d>
+          <m:r>
+            <w:rPr>
+              <w:rFonts w:ascii="Cambria Math" w:eastAsiaTheme="minorEastAsia" w:hAnsi="Cambria Math" w:cs="David"/>
+              <w:sz w:val="18"/>
+              <w:szCs w:val="18"/>
+            </w:rPr>
+            <m:t>=</m:t>
+          </m:r>
+          <m:d>
+            <m:dPr>
+              <m:begChr m:val="{"/>
+              <m:endChr m:val=""/>
+              <m:ctrlPr>
+                <w:rPr>
+                  <w:rFonts w:ascii="Cambria Math" w:eastAsiaTheme="minorEastAsia" w:hAnsi="Cambria Math" w:cs="David"/>
+                  <w:i/>
+                  <w:sz w:val="18"/>
+                  <w:szCs w:val="18"/>
+                </w:rPr>
+              </m:ctrlPr>
+            </m:dPr>
+            <m:e>
+              <m:eqArr>
+                <m:eqArrPr>
+                  <m:ctrlPr>
+                    <w:rPr>
+                      <w:rFonts w:ascii="Cambria Math" w:eastAsiaTheme="minorEastAsia" w:hAnsi="Cambria Math" w:cs="David"/>
+                      <w:i/>
+                      <w:sz w:val="18"/>
+                      <w:szCs w:val="18"/>
+                    </w:rPr>
+                  </m:ctrlPr>
+                </m:eqArrPr>
+                <m:e>
+                  <m:r>
+                    <w:rPr>
+                      <w:rFonts w:ascii="Cambria Math" w:hAnsi="Cambria Math" w:cs="David"/>
+                      <w:sz w:val="18"/>
+                      <w:szCs w:val="18"/>
+                    </w:rPr>
+                    <m:t>TRUE</m:t>
+                  </m:r>
+                  <m:r>
+                    <w:rPr>
+                      <w:rFonts w:ascii="Cambria Math" w:hAnsi="Cambria Math" w:cs="David"/>
+                      <w:sz w:val="18"/>
+                      <w:szCs w:val="18"/>
+                    </w:rPr>
+                    <m:t>,  &amp;</m:t>
+                  </m:r>
+                  <m:r>
+                    <w:rPr>
+                      <w:rFonts w:ascii="Cambria Math" w:hAnsi="Cambria Math" w:cs="David"/>
+                      <w:sz w:val="16"/>
+                      <w:szCs w:val="16"/>
+                    </w:rPr>
+                    <m:t>MD</m:t>
+                  </m:r>
+                  <m:d>
+                    <m:dPr>
+                      <m:ctrlPr>
+                        <w:rPr>
+                          <w:rFonts w:ascii="Cambria Math" w:hAnsi="Cambria Math" w:cs="David"/>
+                          <w:i/>
+                          <w:sz w:val="16"/>
+                          <w:szCs w:val="16"/>
+                        </w:rPr>
+                      </m:ctrlPr>
+                    </m:dPr>
+                    <m:e>
+                      <m:r>
+                        <w:rPr>
+                          <w:rFonts w:ascii="Cambria Math" w:hAnsi="Cambria Math" w:cs="David"/>
+                          <w:sz w:val="16"/>
+                          <w:szCs w:val="16"/>
+                        </w:rPr>
+                        <m:t>R.position,</m:t>
+                      </m:r>
+                      <m:r>
+                        <w:rPr>
+                          <w:rFonts w:ascii="Cambria Math" w:eastAsiaTheme="minorEastAsia" w:hAnsi="Cambria Math" w:cs="David"/>
+                          <w:sz w:val="16"/>
+                          <w:szCs w:val="16"/>
+                        </w:rPr>
+                        <m:t>target</m:t>
+                      </m:r>
+                      <m:d>
+                        <m:dPr>
+                          <m:ctrlPr>
+                            <w:rPr>
+                              <w:rFonts w:ascii="Cambria Math" w:eastAsiaTheme="minorEastAsia" w:hAnsi="Cambria Math" w:cs="David"/>
+                              <w:i/>
+                              <w:sz w:val="16"/>
+                              <w:szCs w:val="16"/>
+                            </w:rPr>
+                          </m:ctrlPr>
+                        </m:dPr>
+                        <m:e>
+                          <m:r>
+                            <w:rPr>
+                              <w:rFonts w:ascii="Cambria Math" w:eastAsiaTheme="minorEastAsia" w:hAnsi="Cambria Math" w:cs="David"/>
+                              <w:sz w:val="16"/>
+                              <w:szCs w:val="16"/>
+                            </w:rPr>
+                            <m:t>s</m:t>
+                          </m:r>
+                        </m:e>
+                      </m:d>
+                      <m:ctrlPr>
+                        <w:rPr>
+                          <w:rFonts w:ascii="Cambria Math" w:eastAsiaTheme="minorEastAsia" w:hAnsi="Cambria Math" w:cs="David"/>
+                          <w:i/>
+                          <w:sz w:val="16"/>
+                          <w:szCs w:val="16"/>
+                        </w:rPr>
+                      </m:ctrlPr>
+                    </m:e>
+                  </m:d>
+                  <m:r>
+                    <w:rPr>
+                      <w:rFonts w:ascii="Cambria Math" w:eastAsiaTheme="minorEastAsia" w:hAnsi="Cambria Math" w:cs="David"/>
+                      <w:sz w:val="16"/>
+                      <w:szCs w:val="16"/>
+                    </w:rPr>
+                    <m:t>+MD</m:t>
+                  </m:r>
+                  <m:d>
+                    <m:dPr>
+                      <m:ctrlPr>
+                        <w:rPr>
+                          <w:rFonts w:ascii="Cambria Math" w:eastAsiaTheme="minorEastAsia" w:hAnsi="Cambria Math" w:cs="David"/>
+                          <w:i/>
+                          <w:sz w:val="16"/>
+                          <w:szCs w:val="16"/>
+                        </w:rPr>
+                      </m:ctrlPr>
+                    </m:dPr>
+                    <m:e>
+                      <m:r>
+                        <w:rPr>
+                          <w:rFonts w:ascii="Cambria Math" w:eastAsiaTheme="minorEastAsia" w:hAnsi="Cambria Math" w:cs="David"/>
+                          <w:sz w:val="16"/>
+                          <w:szCs w:val="16"/>
+                        </w:rPr>
+                        <m:t>charger</m:t>
+                      </m:r>
+                      <m:d>
+                        <m:dPr>
+                          <m:ctrlPr>
+                            <w:rPr>
+                              <w:rFonts w:ascii="Cambria Math" w:eastAsiaTheme="minorEastAsia" w:hAnsi="Cambria Math" w:cs="David"/>
+                              <w:i/>
+                              <w:sz w:val="16"/>
+                              <w:szCs w:val="16"/>
+                            </w:rPr>
+                          </m:ctrlPr>
+                        </m:dPr>
+                        <m:e>
+                          <m:r>
+                            <w:rPr>
+                              <w:rFonts w:ascii="Cambria Math" w:eastAsiaTheme="minorEastAsia" w:hAnsi="Cambria Math" w:cs="David"/>
+                              <w:sz w:val="16"/>
+                              <w:szCs w:val="16"/>
+                            </w:rPr>
+                            <m:t>s</m:t>
+                          </m:r>
+                        </m:e>
+                      </m:d>
+                      <m:r>
+                        <w:rPr>
+                          <w:rFonts w:ascii="Cambria Math" w:eastAsiaTheme="minorEastAsia" w:hAnsi="Cambria Math" w:cs="David"/>
+                          <w:sz w:val="16"/>
+                          <w:szCs w:val="16"/>
+                        </w:rPr>
+                        <m:t>,R.position</m:t>
+                      </m:r>
+                    </m:e>
+                  </m:d>
+                  <m:r>
+                    <w:rPr>
+                      <w:rFonts w:ascii="Cambria Math" w:eastAsiaTheme="minorEastAsia" w:hAnsi="Cambria Math" w:cs="David"/>
+                      <w:sz w:val="16"/>
+                      <w:szCs w:val="16"/>
+                    </w:rPr>
+                    <m:t xml:space="preserve">≥R.battery∧R.credit&gt;0 </m:t>
+                  </m:r>
+                </m:e>
+                <m:e>
+                  <m:r>
+                    <w:rPr>
+                      <w:rFonts w:ascii="Cambria Math" w:hAnsi="Cambria Math" w:cs="David"/>
+                      <w:sz w:val="18"/>
+                      <w:szCs w:val="18"/>
+                    </w:rPr>
+                    <m:t>FALSE</m:t>
+                  </m:r>
+                  <m:r>
+                    <w:rPr>
+                      <w:rFonts w:ascii="Cambria Math" w:hAnsi="Cambria Math" w:cs="David"/>
+                      <w:sz w:val="18"/>
+                      <w:szCs w:val="18"/>
+                    </w:rPr>
+                    <m:t>,  &amp;otherwise</m:t>
+                  </m:r>
+                </m:e>
+              </m:eqArr>
+            </m:e>
+          </m:d>
+        </m:oMath>
+      </m:oMathPara>
+    </w:p>
+    <w:p>
+      <w:pPr>
+        <w:bidi/>
+        <w:spacing w:line="360" w:lineRule="auto"/>
+        <w:rPr>
+          <w:rFonts w:ascii="David" w:eastAsiaTheme="minorEastAsia" w:hAnsi="David" w:cs="David"/>
+          <w:i/>
+          <w:sz w:val="20"/>
+          <w:szCs w:val="20"/>
+        </w:rPr>
+      </w:pPr>
+      <m:oMathPara>
+        <m:oMath>
+          <m:r>
+            <w:rPr>
+              <w:rFonts w:ascii="Cambria Math" w:eastAsiaTheme="minorEastAsia" w:hAnsi="Cambria Math" w:cs="David"/>
+              <w:sz w:val="20"/>
+              <w:szCs w:val="20"/>
+            </w:rPr>
+            <m:t>reward</m:t>
+          </m:r>
+          <m:d>
+            <m:dPr>
+              <m:ctrlPr>
+                <w:rPr>
+                  <w:rFonts w:ascii="Cambria Math" w:eastAsiaTheme="minorEastAsia" w:hAnsi="Cambria Math" w:cs="David"/>
+                  <w:i/>
+                  <w:sz w:val="20"/>
+                  <w:szCs w:val="20"/>
+                </w:rPr>
+              </m:ctrlPr>
+            </m:dPr>
+            <m:e>
+              <m:r>
+                <w:rPr>
+                  <w:rFonts w:ascii="Cambria Math" w:eastAsiaTheme="minorEastAsia" w:hAnsi="Cambria Math" w:cs="David"/>
+                  <w:sz w:val="20"/>
+                  <w:szCs w:val="20"/>
+                </w:rPr>
+                <m:t>p</m:t>
+              </m:r>
+            </m:e>
+          </m:d>
+          <m:r>
+            <w:rPr>
+              <w:rFonts w:ascii="Cambria Math" w:eastAsiaTheme="minorEastAsia" w:hAnsi="Cambria Math" w:cs="David"/>
+              <w:sz w:val="20"/>
+              <w:szCs w:val="20"/>
+            </w:rPr>
+            <m:t>=2∙MD(p.position, p.destination)</m:t>
+          </m:r>
         </m:oMath>
       </m:oMathPara>
     </w:p>
@@ -4446,7 +5146,7 @@
         <w:bidi/>
         <w:spacing w:line="360" w:lineRule="auto"/>
         <w:rPr>
-          <w:rFonts w:ascii="David" w:eastAsiaTheme="minorEastAsia" w:hAnsi="David" w:cs="David"/>
+          <w:rFonts w:ascii="David" w:eastAsiaTheme="minorEastAsia" w:hAnsi="David" w:cs="David" w:hint="cs"/>
           <w:i/>
           <w:sz w:val="18"/>
           <w:szCs w:val="18"/>
@@ -4487,7 +5187,39 @@
                       <w:sz w:val="18"/>
                       <w:szCs w:val="18"/>
                     </w:rPr>
-                    <m:t>R.battery∙100+R.credit-</m:t>
+                    <m:t>R.battery∙100</m:t>
+                  </m:r>
+                  <m:r>
+                    <w:rPr>
+                      <w:rFonts w:ascii="Cambria Math" w:hAnsi="Cambria Math" w:cs="David"/>
+                      <w:sz w:val="18"/>
+                      <w:szCs w:val="18"/>
+                    </w:rPr>
+                    <m:t>0</m:t>
+                  </m:r>
+                  <m:r>
+                    <w:rPr>
+                      <w:rFonts w:ascii="Cambria Math" w:hAnsi="Cambria Math" w:cs="David"/>
+                      <w:sz w:val="18"/>
+                      <w:szCs w:val="18"/>
+                    </w:rPr>
+                    <m:t>+R.credit</m:t>
+                  </m:r>
+                  <m:r>
+                    <w:rPr>
+                      <w:rFonts w:ascii="Cambria Math" w:hAnsi="Cambria Math" w:cs="David"/>
+                      <w:sz w:val="18"/>
+                      <w:szCs w:val="18"/>
+                    </w:rPr>
+                    <m:t>∙creditW</m:t>
+                  </m:r>
+                  <m:r>
+                    <w:rPr>
+                      <w:rFonts w:ascii="Cambria Math" w:hAnsi="Cambria Math" w:cs="David"/>
+                      <w:sz w:val="18"/>
+                      <w:szCs w:val="18"/>
+                    </w:rPr>
+                    <m:t>-</m:t>
                   </m:r>
                   <m:r>
                     <m:rPr>
@@ -4498,22 +5230,21 @@
                       <w:sz w:val="18"/>
                       <w:szCs w:val="18"/>
                     </w:rPr>
-                    <m:t>min⁡</m:t>
+                    <m:t>MD(</m:t>
                   </m:r>
                   <m:r>
                     <w:rPr>
-                      <w:rFonts w:ascii="Cambria Math" w:hAnsi="Cambria Math" w:cs="David"/>
+                      <w:rFonts w:ascii="Cambria Math" w:eastAsiaTheme="minorEastAsia" w:hAnsi="Cambria Math" w:cs="David"/>
                       <w:sz w:val="18"/>
                       <w:szCs w:val="18"/>
                     </w:rPr>
-                    <m:t>{MD</m:t>
+                    <m:t>charger</m:t>
                   </m:r>
                   <m:d>
                     <m:dPr>
-                      <m:endChr m:val="|"/>
                       <m:ctrlPr>
                         <w:rPr>
-                          <w:rFonts w:ascii="Cambria Math" w:hAnsi="Cambria Math" w:cs="David"/>
+                          <w:rFonts w:ascii="Cambria Math" w:eastAsiaTheme="minorEastAsia" w:hAnsi="Cambria Math" w:cs="David"/>
                           <w:i/>
                           <w:sz w:val="18"/>
                           <w:szCs w:val="18"/>
@@ -4523,93 +5254,21 @@
                     <m:e>
                       <m:r>
                         <w:rPr>
-                          <w:rFonts w:ascii="Cambria Math" w:hAnsi="Cambria Math" w:cs="David"/>
+                          <w:rFonts w:ascii="Cambria Math" w:eastAsiaTheme="minorEastAsia" w:hAnsi="Cambria Math" w:cs="David"/>
                           <w:sz w:val="18"/>
                           <w:szCs w:val="18"/>
                         </w:rPr>
-                        <m:t>R.position,</m:t>
-                      </m:r>
-                      <m:sSub>
-                        <m:sSubPr>
-                          <m:ctrlPr>
-                            <w:rPr>
-                              <w:rFonts w:ascii="Cambria Math" w:hAnsi="Cambria Math" w:cs="David"/>
-                              <w:i/>
-                              <w:sz w:val="18"/>
-                              <w:szCs w:val="18"/>
-                            </w:rPr>
-                          </m:ctrlPr>
-                        </m:sSubPr>
-                        <m:e>
-                          <m:r>
-                            <w:rPr>
-                              <w:rFonts w:ascii="Cambria Math" w:hAnsi="Cambria Math" w:cs="David"/>
-                              <w:sz w:val="18"/>
-                              <w:szCs w:val="18"/>
-                            </w:rPr>
-                            <m:t>c</m:t>
-                          </m:r>
-                        </m:e>
-                        <m:sub>
-                          <m:r>
-                            <w:rPr>
-                              <w:rFonts w:ascii="Cambria Math" w:hAnsi="Cambria Math" w:cs="David"/>
-                              <w:sz w:val="18"/>
-                              <w:szCs w:val="18"/>
-                            </w:rPr>
-                            <m:t>i</m:t>
-                          </m:r>
-                        </m:sub>
-                      </m:sSub>
-                      <m:r>
-                        <w:rPr>
-                          <w:rFonts w:ascii="Cambria Math" w:hAnsi="Cambria Math" w:cs="David"/>
-                          <w:sz w:val="18"/>
-                          <w:szCs w:val="18"/>
-                        </w:rPr>
-                        <m:t>)</m:t>
+                        <m:t>s</m:t>
                       </m:r>
                     </m:e>
                   </m:d>
                   <m:r>
                     <w:rPr>
-                      <w:rFonts w:ascii="Cambria Math" w:hAnsi="Cambria Math" w:cs="David"/>
+                      <w:rFonts w:ascii="Cambria Math" w:eastAsiaTheme="minorEastAsia" w:hAnsi="Cambria Math" w:cs="David"/>
                       <w:sz w:val="18"/>
                       <w:szCs w:val="18"/>
                     </w:rPr>
-                    <m:t>i∈</m:t>
-                  </m:r>
-                  <m:d>
-                    <m:dPr>
-                      <m:begChr m:val="{"/>
-                      <m:endChr m:val="}"/>
-                      <m:ctrlPr>
-                        <w:rPr>
-                          <w:rFonts w:ascii="Cambria Math" w:hAnsi="Cambria Math" w:cs="David"/>
-                          <w:i/>
-                          <w:sz w:val="18"/>
-                          <w:szCs w:val="18"/>
-                        </w:rPr>
-                      </m:ctrlPr>
-                    </m:dPr>
-                    <m:e>
-                      <m:r>
-                        <w:rPr>
-                          <w:rFonts w:ascii="Cambria Math" w:hAnsi="Cambria Math" w:cs="David"/>
-                          <w:sz w:val="18"/>
-                          <w:szCs w:val="18"/>
-                        </w:rPr>
-                        <m:t>0,1</m:t>
-                      </m:r>
-                    </m:e>
-                  </m:d>
-                  <m:r>
-                    <w:rPr>
-                      <w:rFonts w:ascii="Cambria Math" w:hAnsi="Cambria Math" w:cs="David"/>
-                      <w:sz w:val="18"/>
-                      <w:szCs w:val="18"/>
-                    </w:rPr>
-                    <m:t>},  &amp;MD(R.position,</m:t>
+                    <m:t>,R.position</m:t>
                   </m:r>
                   <m:r>
                     <w:rPr>
@@ -4617,7 +5276,33 @@
                       <w:sz w:val="18"/>
                       <w:szCs w:val="18"/>
                     </w:rPr>
-                    <m:t>target</m:t>
+                    <m:t>)</m:t>
+                  </m:r>
+                  <m:r>
+                    <w:rPr>
+                      <w:rFonts w:ascii="Cambria Math" w:hAnsi="Cambria Math" w:cs="David"/>
+                      <w:sz w:val="18"/>
+                      <w:szCs w:val="18"/>
+                    </w:rPr>
+                    <m:t>,  &amp;</m:t>
+                  </m:r>
+                  <m:r>
+                    <w:rPr>
+                      <w:rFonts w:ascii="Cambria Math" w:hAnsi="Cambria Math" w:cs="David"/>
+                      <w:sz w:val="18"/>
+                      <w:szCs w:val="18"/>
+                    </w:rPr>
+                    <m:t>needCharger(s)</m:t>
+                  </m:r>
+                </m:e>
+                <m:e>
+                  <m:r>
+                    <w:rPr>
+                      <w:rFonts w:ascii="Cambria Math" w:hAnsi="Cambria Math" w:cs="David"/>
+                      <w:sz w:val="18"/>
+                      <w:szCs w:val="18"/>
+                    </w:rPr>
+                    <m:t>reward</m:t>
                   </m:r>
                   <m:d>
                     <m:dPr>
@@ -4637,7 +5322,7 @@
                           <w:sz w:val="18"/>
                           <w:szCs w:val="18"/>
                         </w:rPr>
-                        <m:t>s</m:t>
+                        <m:t>p</m:t>
                       </m:r>
                     </m:e>
                   </m:d>
@@ -4647,36 +5332,7 @@
                       <w:sz w:val="18"/>
                       <w:szCs w:val="18"/>
                     </w:rPr>
-                    <m:t>)≥</m:t>
-                  </m:r>
-                  <m:r>
-                    <m:rPr>
-                      <m:lit/>
-                    </m:rPr>
-                    <w:rPr>
-                      <w:rFonts w:ascii="Cambria Math" w:hAnsi="Cambria Math" w:cs="David"/>
-                      <w:sz w:val="18"/>
-                      <w:szCs w:val="18"/>
-                    </w:rPr>
-                    <m:t xml:space="preserve"> </m:t>
-                  </m:r>
-                  <m:r>
-                    <w:rPr>
-                      <w:rFonts w:ascii="Cambria Math" w:hAnsi="Cambria Math" w:cs="David"/>
-                      <w:sz w:val="18"/>
-                      <w:szCs w:val="18"/>
-                    </w:rPr>
-                    <m:t>R.battery</m:t>
-                  </m:r>
-                </m:e>
-                <m:e>
-                  <m:r>
-                    <w:rPr>
-                      <w:rFonts w:ascii="Cambria Math" w:hAnsi="Cambria Math" w:cs="David"/>
-                      <w:sz w:val="18"/>
-                      <w:szCs w:val="18"/>
-                    </w:rPr>
-                    <m:t>2*MD(P(s).sorce,P(s).destination)-MD</m:t>
+                    <m:t>-MD</m:t>
                   </m:r>
                   <m:d>
                     <m:dPr>
@@ -4728,15 +5384,7 @@
                       <w:sz w:val="18"/>
                       <w:szCs w:val="18"/>
                     </w:rPr>
-                    <m:t>+R.credit,  &amp;MD(R.position,</m:t>
-                  </m:r>
-                  <m:r>
-                    <w:rPr>
-                      <w:rFonts w:ascii="Cambria Math" w:eastAsiaTheme="minorEastAsia" w:hAnsi="Cambria Math" w:cs="David"/>
-                      <w:sz w:val="18"/>
-                      <w:szCs w:val="18"/>
-                    </w:rPr>
-                    <m:t>target</m:t>
+                    <m:t>-addC</m:t>
                   </m:r>
                   <m:d>
                     <m:dPr>
@@ -4766,7 +5414,23 @@
                       <w:sz w:val="18"/>
                       <w:szCs w:val="18"/>
                     </w:rPr>
-                    <m:t>)&lt;R.battery</m:t>
+                    <m:t>+R.credit*creditW+R.battery.1000</m:t>
+                  </m:r>
+                  <m:r>
+                    <w:rPr>
+                      <w:rFonts w:ascii="Cambria Math" w:hAnsi="Cambria Math" w:cs="David"/>
+                      <w:sz w:val="18"/>
+                      <w:szCs w:val="18"/>
+                    </w:rPr>
+                    <m:t>,  &amp;</m:t>
+                  </m:r>
+                  <m:r>
+                    <w:rPr>
+                      <w:rFonts w:ascii="Cambria Math" w:hAnsi="Cambria Math" w:cs="David"/>
+                      <w:sz w:val="18"/>
+                      <w:szCs w:val="18"/>
+                    </w:rPr>
+                    <m:t>otherwise</m:t>
                   </m:r>
                 </m:e>
               </m:eqArr>
@@ -4813,7 +5477,7 @@
         <w:bidi/>
         <w:spacing w:line="360" w:lineRule="auto"/>
         <w:rPr>
-          <w:rFonts w:ascii="David" w:hAnsi="David" w:cs="David"/>
+          <w:rFonts w:ascii="David" w:hAnsi="David" w:cs="David" w:hint="cs"/>
           <w:color w:val="4472C4" w:themeColor="accent1"/>
           <w:sz w:val="32"/>
           <w:szCs w:val="32"/>
@@ -4875,6 +5539,7 @@
           <w:u w:val="single"/>
           <w:rtl/>
         </w:rPr>
+        <w:lastRenderedPageBreak/>
         <w:t xml:space="preserve">שאלה </w:t>
       </w:r>
       <w:r>
@@ -4993,7 +5658,6 @@
           <w:szCs w:val="24"/>
           <w:rtl/>
         </w:rPr>
-        <w:lastRenderedPageBreak/>
         <w:t>ייתכן ולדנה אין באג באלגוריתם. כתלות במימושה לאלגוריתם מינימקס, אין התחייבות של האלגוריתם לבחירת הניצחון המהיר ביותר, לכן אם יש לסוכן של דנה אפשרות לנצח בתור הנוכחי והיא לא נבחרת ייתכן וקיימת אפשרות לניצחון בהמשך המשחק והאלגוריתם בוחר בה.</w:t>
       </w:r>
     </w:p>
@@ -5278,7 +5942,6 @@
           <w:rFonts w:ascii="David" w:hAnsi="David" w:cs="David" w:hint="cs"/>
           <w:sz w:val="24"/>
           <w:szCs w:val="24"/>
-          <w:rtl/>
         </w:rPr>
       </w:pPr>
       <w:r>
@@ -5812,6 +6475,7 @@
           <w:sz w:val="24"/>
           <w:szCs w:val="24"/>
         </w:rPr>
+        <w:lastRenderedPageBreak/>
         <w:tab/>
         <w:t>CurMin</w:t>
       </w:r>

</xml_diff>

<commit_message>
adding the updated dry
</commit_message>
<xml_diff>
--- a/Dry.docx
+++ b/Dry.docx
@@ -3837,7 +3837,7 @@
         <w:bidi/>
         <w:spacing w:line="360" w:lineRule="auto"/>
         <w:rPr>
-          <w:rFonts w:ascii="David" w:eastAsiaTheme="minorEastAsia" w:hAnsi="David" w:cs="David"/>
+          <w:rFonts w:ascii="David" w:eastAsiaTheme="minorEastAsia" w:hAnsi="David" w:cs="David" w:hint="cs"/>
           <w:sz w:val="24"/>
           <w:szCs w:val="24"/>
           <w:rtl/>
@@ -4154,7 +4154,7 @@
               <w:sz w:val="20"/>
               <w:szCs w:val="20"/>
             </w:rPr>
-            <m:t>P</m:t>
+            <m:t>target</m:t>
           </m:r>
           <m:d>
             <m:dPr>
@@ -4218,52 +4218,36 @@
                       <w:sz w:val="20"/>
                       <w:szCs w:val="20"/>
                     </w:rPr>
-                    <m:t>R.package,  &amp;R.package</m:t>
+                    <m:t>R.package</m:t>
+                  </m:r>
+                  <m:r>
+                    <w:rPr>
+                      <w:rFonts w:ascii="Cambria Math" w:hAnsi="Cambria Math" w:cs="David"/>
+                      <w:sz w:val="20"/>
+                      <w:szCs w:val="20"/>
+                    </w:rPr>
+                    <m:t>.destination</m:t>
+                  </m:r>
+                  <m:r>
+                    <w:rPr>
+                      <w:rFonts w:ascii="Cambria Math" w:hAnsi="Cambria Math" w:cs="David"/>
+                      <w:sz w:val="20"/>
+                      <w:szCs w:val="20"/>
+                    </w:rPr>
+                    <m:t>,  &amp;R.package</m:t>
                   </m:r>
                 </m:e>
                 <m:e>
-                  <m:func>
-                    <m:funcPr>
-                      <m:ctrlPr>
-                        <w:rPr>
-                          <w:rFonts w:ascii="Cambria Math" w:hAnsi="Cambria Math" w:cs="David"/>
-                          <w:i/>
-                          <w:sz w:val="20"/>
-                          <w:szCs w:val="20"/>
-                        </w:rPr>
-                      </m:ctrlPr>
-                    </m:funcPr>
-                    <m:fName>
-                      <m:r>
-                        <m:rPr>
-                          <m:sty m:val="p"/>
-                        </m:rPr>
-                        <w:rPr>
-                          <w:rFonts w:ascii="Cambria Math" w:hAnsi="Cambria Math" w:cs="David"/>
-                          <w:sz w:val="20"/>
-                          <w:szCs w:val="20"/>
-                        </w:rPr>
-                        <m:t>arg</m:t>
-                      </m:r>
-                    </m:fName>
-                    <m:e>
-                      <m:r>
-                        <m:rPr>
-                          <m:sty m:val="p"/>
-                        </m:rPr>
-                        <w:rPr>
-                          <w:rFonts w:ascii="Cambria Math" w:hAnsi="Cambria Math" w:cs="David"/>
-                          <w:sz w:val="20"/>
-                          <w:szCs w:val="20"/>
-                        </w:rPr>
-                        <m:t>min</m:t>
-                      </m:r>
-                    </m:e>
-                  </m:func>
+                  <m:r>
+                    <w:rPr>
+                      <w:rFonts w:ascii="Cambria Math" w:hAnsi="Cambria Math" w:cs="David"/>
+                      <w:sz w:val="20"/>
+                      <w:szCs w:val="20"/>
+                    </w:rPr>
+                    <m:t>P</m:t>
+                  </m:r>
                   <m:d>
                     <m:dPr>
-                      <m:begChr m:val="{"/>
-                      <m:endChr m:val="}"/>
                       <m:ctrlPr>
                         <w:rPr>
                           <w:rFonts w:ascii="Cambria Math" w:hAnsi="Cambria Math" w:cs="David"/>
@@ -4280,98 +4264,18 @@
                           <w:sz w:val="20"/>
                           <w:szCs w:val="20"/>
                         </w:rPr>
-                        <m:t>MD</m:t>
+                        <m:t>s</m:t>
                       </m:r>
-                      <m:d>
-                        <m:dPr>
-                          <m:ctrlPr>
-                            <w:rPr>
-                              <w:rFonts w:ascii="Cambria Math" w:hAnsi="Cambria Math" w:cs="David"/>
-                              <w:i/>
-                              <w:sz w:val="20"/>
-                              <w:szCs w:val="20"/>
-                            </w:rPr>
-                          </m:ctrlPr>
-                        </m:dPr>
-                        <m:e>
-                          <m:r>
-                            <w:rPr>
-                              <w:rFonts w:ascii="Cambria Math" w:hAnsi="Cambria Math" w:cs="David"/>
-                              <w:sz w:val="20"/>
-                              <w:szCs w:val="20"/>
-                            </w:rPr>
-                            <m:t>R.position,</m:t>
-                          </m:r>
-                          <m:sSub>
-                            <m:sSubPr>
-                              <m:ctrlPr>
-                                <w:rPr>
-                                  <w:rFonts w:ascii="Cambria Math" w:hAnsi="Cambria Math" w:cs="David"/>
-                                  <w:i/>
-                                  <w:sz w:val="20"/>
-                                  <w:szCs w:val="20"/>
-                                </w:rPr>
-                              </m:ctrlPr>
-                            </m:sSubPr>
-                            <m:e>
-                              <m:r>
-                                <w:rPr>
-                                  <w:rFonts w:ascii="Cambria Math" w:hAnsi="Cambria Math" w:cs="David"/>
-                                  <w:sz w:val="20"/>
-                                  <w:szCs w:val="20"/>
-                                </w:rPr>
-                                <m:t>p</m:t>
-                              </m:r>
-                            </m:e>
-                            <m:sub>
-                              <m:r>
-                                <w:rPr>
-                                  <w:rFonts w:ascii="Cambria Math" w:hAnsi="Cambria Math" w:cs="David"/>
-                                  <w:sz w:val="20"/>
-                                  <w:szCs w:val="20"/>
-                                </w:rPr>
-                                <m:t>i</m:t>
-                              </m:r>
-                            </m:sub>
-                          </m:sSub>
-                        </m:e>
-                      </m:d>
-                    </m:e>
-                    <m:e>
-                      <m:r>
-                        <w:rPr>
-                          <w:rFonts w:ascii="Cambria Math" w:hAnsi="Cambria Math" w:cs="David"/>
-                          <w:sz w:val="20"/>
-                          <w:szCs w:val="20"/>
-                        </w:rPr>
-                        <m:t>i∈</m:t>
-                      </m:r>
-                      <m:d>
-                        <m:dPr>
-                          <m:begChr m:val="{"/>
-                          <m:endChr m:val="}"/>
-                          <m:ctrlPr>
-                            <w:rPr>
-                              <w:rFonts w:ascii="Cambria Math" w:hAnsi="Cambria Math" w:cs="David"/>
-                              <w:i/>
-                              <w:sz w:val="20"/>
-                              <w:szCs w:val="20"/>
-                            </w:rPr>
-                          </m:ctrlPr>
-                        </m:dPr>
-                        <m:e>
-                          <m:r>
-                            <w:rPr>
-                              <w:rFonts w:ascii="Cambria Math" w:hAnsi="Cambria Math" w:cs="David"/>
-                              <w:sz w:val="20"/>
-                              <w:szCs w:val="20"/>
-                            </w:rPr>
-                            <m:t>0,1</m:t>
-                          </m:r>
-                        </m:e>
-                      </m:d>
                     </m:e>
                   </m:d>
+                  <m:r>
+                    <w:rPr>
+                      <w:rFonts w:ascii="Cambria Math" w:hAnsi="Cambria Math" w:cs="David"/>
+                      <w:sz w:val="20"/>
+                      <w:szCs w:val="20"/>
+                    </w:rPr>
+                    <m:t>.position</m:t>
+                  </m:r>
                   <m:r>
                     <w:rPr>
                       <w:rFonts w:ascii="Cambria Math" w:hAnsi="Cambria Math" w:cs="David"/>
@@ -4384,6 +4288,802 @@
               </m:eqArr>
             </m:e>
           </m:d>
+        </m:oMath>
+      </m:oMathPara>
+    </w:p>
+    <w:p>
+      <w:pPr>
+        <w:bidi/>
+        <w:spacing w:line="360" w:lineRule="auto"/>
+        <w:rPr>
+          <w:rFonts w:ascii="David" w:eastAsiaTheme="minorEastAsia" w:hAnsi="David" w:cs="David"/>
+          <w:i/>
+          <w:sz w:val="20"/>
+          <w:szCs w:val="20"/>
+          <w:rtl/>
+        </w:rPr>
+      </w:pPr>
+      <m:oMathPara>
+        <m:oMath>
+          <m:r>
+            <w:rPr>
+              <w:rFonts w:ascii="Cambria Math" w:eastAsiaTheme="minorEastAsia" w:hAnsi="Cambria Math" w:cs="David"/>
+              <w:sz w:val="20"/>
+              <w:szCs w:val="20"/>
+            </w:rPr>
+            <m:t>creditW</m:t>
+          </m:r>
+          <m:d>
+            <m:dPr>
+              <m:ctrlPr>
+                <w:rPr>
+                  <w:rFonts w:ascii="Cambria Math" w:eastAsiaTheme="minorEastAsia" w:hAnsi="Cambria Math" w:cs="David"/>
+                  <w:i/>
+                  <w:sz w:val="20"/>
+                  <w:szCs w:val="20"/>
+                </w:rPr>
+              </m:ctrlPr>
+            </m:dPr>
+            <m:e>
+              <m:r>
+                <w:rPr>
+                  <w:rFonts w:ascii="Cambria Math" w:eastAsiaTheme="minorEastAsia" w:hAnsi="Cambria Math" w:cs="David"/>
+                  <w:sz w:val="20"/>
+                  <w:szCs w:val="20"/>
+                </w:rPr>
+                <m:t>s</m:t>
+              </m:r>
+            </m:e>
+          </m:d>
+          <m:r>
+            <w:rPr>
+              <w:rFonts w:ascii="Cambria Math" w:eastAsiaTheme="minorEastAsia" w:hAnsi="Cambria Math" w:cs="David"/>
+              <w:sz w:val="20"/>
+              <w:szCs w:val="20"/>
+            </w:rPr>
+            <m:t>=</m:t>
+          </m:r>
+          <m:d>
+            <m:dPr>
+              <m:begChr m:val="{"/>
+              <m:endChr m:val=""/>
+              <m:ctrlPr>
+                <w:rPr>
+                  <w:rFonts w:ascii="Cambria Math" w:eastAsiaTheme="minorEastAsia" w:hAnsi="Cambria Math" w:cs="David"/>
+                  <w:i/>
+                  <w:sz w:val="20"/>
+                  <w:szCs w:val="20"/>
+                </w:rPr>
+              </m:ctrlPr>
+            </m:dPr>
+            <m:e>
+              <m:eqArr>
+                <m:eqArrPr>
+                  <m:ctrlPr>
+                    <w:rPr>
+                      <w:rFonts w:ascii="Cambria Math" w:eastAsiaTheme="minorEastAsia" w:hAnsi="Cambria Math" w:cs="David"/>
+                      <w:i/>
+                      <w:sz w:val="20"/>
+                      <w:szCs w:val="20"/>
+                    </w:rPr>
+                  </m:ctrlPr>
+                </m:eqArrPr>
+                <m:e>
+                  <m:r>
+                    <w:rPr>
+                      <w:rFonts w:ascii="Cambria Math" w:hAnsi="Cambria Math" w:cs="David"/>
+                      <w:sz w:val="20"/>
+                      <w:szCs w:val="20"/>
+                    </w:rPr>
+                    <m:t>1000</m:t>
+                  </m:r>
+                  <m:r>
+                    <w:rPr>
+                      <w:rFonts w:ascii="Cambria Math" w:hAnsi="Cambria Math" w:cs="David"/>
+                      <w:sz w:val="20"/>
+                      <w:szCs w:val="20"/>
+                    </w:rPr>
+                    <m:t>,  &amp;R.package</m:t>
+                  </m:r>
+                </m:e>
+                <m:e>
+                  <m:r>
+                    <w:rPr>
+                      <w:rFonts w:ascii="Cambria Math" w:hAnsi="Cambria Math" w:cs="David"/>
+                      <w:sz w:val="20"/>
+                      <w:szCs w:val="20"/>
+                    </w:rPr>
+                    <m:t>100</m:t>
+                  </m:r>
+                  <m:r>
+                    <w:rPr>
+                      <w:rFonts w:ascii="Cambria Math" w:hAnsi="Cambria Math" w:cs="David"/>
+                      <w:sz w:val="20"/>
+                      <w:szCs w:val="20"/>
+                    </w:rPr>
+                    <m:t>,  &amp;otherwise</m:t>
+                  </m:r>
+                </m:e>
+              </m:eqArr>
+            </m:e>
+          </m:d>
+        </m:oMath>
+      </m:oMathPara>
+    </w:p>
+    <w:p>
+      <w:pPr>
+        <w:bidi/>
+        <w:spacing w:line="360" w:lineRule="auto"/>
+        <w:rPr>
+          <w:rFonts w:ascii="David" w:eastAsiaTheme="minorEastAsia" w:hAnsi="David" w:cs="David"/>
+          <w:i/>
+          <w:sz w:val="20"/>
+          <w:szCs w:val="20"/>
+          <w:rtl/>
+        </w:rPr>
+      </w:pPr>
+      <m:oMathPara>
+        <m:oMath>
+          <m:r>
+            <w:rPr>
+              <w:rFonts w:ascii="Cambria Math" w:eastAsiaTheme="minorEastAsia" w:hAnsi="Cambria Math" w:cs="David"/>
+              <w:sz w:val="20"/>
+              <w:szCs w:val="20"/>
+            </w:rPr>
+            <m:t>addC</m:t>
+          </m:r>
+          <m:d>
+            <m:dPr>
+              <m:ctrlPr>
+                <w:rPr>
+                  <w:rFonts w:ascii="Cambria Math" w:eastAsiaTheme="minorEastAsia" w:hAnsi="Cambria Math" w:cs="David"/>
+                  <w:i/>
+                  <w:sz w:val="20"/>
+                  <w:szCs w:val="20"/>
+                </w:rPr>
+              </m:ctrlPr>
+            </m:dPr>
+            <m:e>
+              <m:r>
+                <w:rPr>
+                  <w:rFonts w:ascii="Cambria Math" w:eastAsiaTheme="minorEastAsia" w:hAnsi="Cambria Math" w:cs="David"/>
+                  <w:sz w:val="20"/>
+                  <w:szCs w:val="20"/>
+                </w:rPr>
+                <m:t>s</m:t>
+              </m:r>
+            </m:e>
+          </m:d>
+          <m:r>
+            <w:rPr>
+              <w:rFonts w:ascii="Cambria Math" w:eastAsiaTheme="minorEastAsia" w:hAnsi="Cambria Math" w:cs="David"/>
+              <w:sz w:val="20"/>
+              <w:szCs w:val="20"/>
+            </w:rPr>
+            <m:t>=</m:t>
+          </m:r>
+          <m:d>
+            <m:dPr>
+              <m:begChr m:val="{"/>
+              <m:endChr m:val=""/>
+              <m:ctrlPr>
+                <w:rPr>
+                  <w:rFonts w:ascii="Cambria Math" w:eastAsiaTheme="minorEastAsia" w:hAnsi="Cambria Math" w:cs="David"/>
+                  <w:i/>
+                  <w:sz w:val="20"/>
+                  <w:szCs w:val="20"/>
+                </w:rPr>
+              </m:ctrlPr>
+            </m:dPr>
+            <m:e>
+              <m:eqArr>
+                <m:eqArrPr>
+                  <m:ctrlPr>
+                    <w:rPr>
+                      <w:rFonts w:ascii="Cambria Math" w:eastAsiaTheme="minorEastAsia" w:hAnsi="Cambria Math" w:cs="David"/>
+                      <w:i/>
+                      <w:sz w:val="20"/>
+                      <w:szCs w:val="20"/>
+                    </w:rPr>
+                  </m:ctrlPr>
+                </m:eqArrPr>
+                <m:e>
+                  <m:r>
+                    <w:rPr>
+                      <w:rFonts w:ascii="Cambria Math" w:hAnsi="Cambria Math" w:cs="David"/>
+                      <w:sz w:val="20"/>
+                      <w:szCs w:val="20"/>
+                    </w:rPr>
+                    <m:t>0</m:t>
+                  </m:r>
+                  <m:r>
+                    <w:rPr>
+                      <w:rFonts w:ascii="Cambria Math" w:hAnsi="Cambria Math" w:cs="David"/>
+                      <w:sz w:val="20"/>
+                      <w:szCs w:val="20"/>
+                    </w:rPr>
+                    <m:t>,  &amp;R.package</m:t>
+                  </m:r>
+                </m:e>
+                <m:e>
+                  <m:r>
+                    <w:rPr>
+                      <w:rFonts w:ascii="Cambria Math" w:hAnsi="Cambria Math" w:cs="David"/>
+                      <w:sz w:val="20"/>
+                      <w:szCs w:val="20"/>
+                    </w:rPr>
+                    <m:t>MD(P</m:t>
+                  </m:r>
+                  <m:d>
+                    <m:dPr>
+                      <m:ctrlPr>
+                        <w:rPr>
+                          <w:rFonts w:ascii="Cambria Math" w:hAnsi="Cambria Math" w:cs="David"/>
+                          <w:i/>
+                          <w:sz w:val="20"/>
+                          <w:szCs w:val="20"/>
+                        </w:rPr>
+                      </m:ctrlPr>
+                    </m:dPr>
+                    <m:e>
+                      <m:r>
+                        <w:rPr>
+                          <w:rFonts w:ascii="Cambria Math" w:hAnsi="Cambria Math" w:cs="David"/>
+                          <w:sz w:val="20"/>
+                          <w:szCs w:val="20"/>
+                        </w:rPr>
+                        <m:t>s</m:t>
+                      </m:r>
+                    </m:e>
+                  </m:d>
+                  <m:r>
+                    <w:rPr>
+                      <w:rFonts w:ascii="Cambria Math" w:hAnsi="Cambria Math" w:cs="David"/>
+                      <w:sz w:val="20"/>
+                      <w:szCs w:val="20"/>
+                    </w:rPr>
+                    <m:t>.position,P</m:t>
+                  </m:r>
+                  <m:d>
+                    <m:dPr>
+                      <m:ctrlPr>
+                        <w:rPr>
+                          <w:rFonts w:ascii="Cambria Math" w:hAnsi="Cambria Math" w:cs="David"/>
+                          <w:i/>
+                          <w:sz w:val="20"/>
+                          <w:szCs w:val="20"/>
+                        </w:rPr>
+                      </m:ctrlPr>
+                    </m:dPr>
+                    <m:e>
+                      <m:r>
+                        <w:rPr>
+                          <w:rFonts w:ascii="Cambria Math" w:hAnsi="Cambria Math" w:cs="David"/>
+                          <w:sz w:val="20"/>
+                          <w:szCs w:val="20"/>
+                        </w:rPr>
+                        <m:t>s</m:t>
+                      </m:r>
+                    </m:e>
+                  </m:d>
+                  <m:r>
+                    <w:rPr>
+                      <w:rFonts w:ascii="Cambria Math" w:hAnsi="Cambria Math" w:cs="David"/>
+                      <w:sz w:val="20"/>
+                      <w:szCs w:val="20"/>
+                    </w:rPr>
+                    <m:t>.destination)</m:t>
+                  </m:r>
+                  <m:r>
+                    <w:rPr>
+                      <w:rFonts w:ascii="Cambria Math" w:hAnsi="Cambria Math" w:cs="David"/>
+                      <w:sz w:val="20"/>
+                      <w:szCs w:val="20"/>
+                    </w:rPr>
+                    <m:t>,  &amp;otherwise</m:t>
+                  </m:r>
+                </m:e>
+              </m:eqArr>
+            </m:e>
+          </m:d>
+        </m:oMath>
+      </m:oMathPara>
+    </w:p>
+    <w:p>
+      <w:pPr>
+        <w:bidi/>
+        <w:spacing w:line="360" w:lineRule="auto"/>
+        <w:rPr>
+          <w:rFonts w:ascii="David" w:eastAsiaTheme="minorEastAsia" w:hAnsi="David" w:cs="David"/>
+          <w:i/>
+          <w:sz w:val="20"/>
+          <w:szCs w:val="20"/>
+          <w:rtl/>
+        </w:rPr>
+      </w:pPr>
+      <m:oMathPara>
+        <m:oMath>
+          <m:r>
+            <w:rPr>
+              <w:rFonts w:ascii="Cambria Math" w:eastAsiaTheme="minorEastAsia" w:hAnsi="Cambria Math" w:cs="David"/>
+              <w:sz w:val="20"/>
+              <w:szCs w:val="20"/>
+            </w:rPr>
+            <m:t>charger</m:t>
+          </m:r>
+          <m:d>
+            <m:dPr>
+              <m:ctrlPr>
+                <w:rPr>
+                  <w:rFonts w:ascii="Cambria Math" w:eastAsiaTheme="minorEastAsia" w:hAnsi="Cambria Math" w:cs="David"/>
+                  <w:i/>
+                  <w:sz w:val="20"/>
+                  <w:szCs w:val="20"/>
+                </w:rPr>
+              </m:ctrlPr>
+            </m:dPr>
+            <m:e>
+              <m:r>
+                <w:rPr>
+                  <w:rFonts w:ascii="Cambria Math" w:eastAsiaTheme="minorEastAsia" w:hAnsi="Cambria Math" w:cs="David"/>
+                  <w:sz w:val="20"/>
+                  <w:szCs w:val="20"/>
+                </w:rPr>
+                <m:t>s</m:t>
+              </m:r>
+            </m:e>
+          </m:d>
+          <m:r>
+            <w:rPr>
+              <w:rFonts w:ascii="Cambria Math" w:eastAsiaTheme="minorEastAsia" w:hAnsi="Cambria Math" w:cs="David"/>
+              <w:sz w:val="20"/>
+              <w:szCs w:val="20"/>
+            </w:rPr>
+            <m:t>=</m:t>
+          </m:r>
+          <m:func>
+            <m:funcPr>
+              <m:ctrlPr>
+                <w:rPr>
+                  <w:rFonts w:ascii="Cambria Math" w:eastAsiaTheme="minorEastAsia" w:hAnsi="Cambria Math" w:cs="David"/>
+                  <w:i/>
+                  <w:sz w:val="20"/>
+                  <w:szCs w:val="20"/>
+                </w:rPr>
+              </m:ctrlPr>
+            </m:funcPr>
+            <m:fName>
+              <m:r>
+                <m:rPr>
+                  <m:sty m:val="p"/>
+                </m:rPr>
+                <w:rPr>
+                  <w:rFonts w:ascii="Cambria Math" w:eastAsiaTheme="minorEastAsia" w:hAnsi="Cambria Math" w:cs="David"/>
+                  <w:sz w:val="20"/>
+                  <w:szCs w:val="20"/>
+                </w:rPr>
+                <m:t>arg</m:t>
+              </m:r>
+            </m:fName>
+            <m:e>
+              <m:func>
+                <m:funcPr>
+                  <m:ctrlPr>
+                    <w:rPr>
+                      <w:rFonts w:ascii="Cambria Math" w:eastAsiaTheme="minorEastAsia" w:hAnsi="Cambria Math" w:cs="David"/>
+                      <w:i/>
+                      <w:sz w:val="20"/>
+                      <w:szCs w:val="20"/>
+                    </w:rPr>
+                  </m:ctrlPr>
+                </m:funcPr>
+                <m:fName>
+                  <m:r>
+                    <m:rPr>
+                      <m:sty m:val="p"/>
+                    </m:rPr>
+                    <w:rPr>
+                      <w:rFonts w:ascii="Cambria Math" w:eastAsiaTheme="minorEastAsia" w:hAnsi="Cambria Math" w:cs="David"/>
+                      <w:sz w:val="20"/>
+                      <w:szCs w:val="20"/>
+                    </w:rPr>
+                    <m:t>min</m:t>
+                  </m:r>
+                </m:fName>
+                <m:e>
+                  <m:r>
+                    <w:rPr>
+                      <w:rFonts w:ascii="Cambria Math" w:eastAsiaTheme="minorEastAsia" w:hAnsi="Cambria Math" w:cs="David"/>
+                      <w:sz w:val="20"/>
+                      <w:szCs w:val="20"/>
+                    </w:rPr>
+                    <m:t>{MD(R.position,</m:t>
+                  </m:r>
+                  <m:sSub>
+                    <m:sSubPr>
+                      <m:ctrlPr>
+                        <w:rPr>
+                          <w:rFonts w:ascii="Cambria Math" w:eastAsiaTheme="minorEastAsia" w:hAnsi="Cambria Math" w:cs="David"/>
+                          <w:i/>
+                          <w:sz w:val="20"/>
+                          <w:szCs w:val="20"/>
+                        </w:rPr>
+                      </m:ctrlPr>
+                    </m:sSubPr>
+                    <m:e>
+                      <m:r>
+                        <w:rPr>
+                          <w:rFonts w:ascii="Cambria Math" w:eastAsiaTheme="minorEastAsia" w:hAnsi="Cambria Math" w:cs="David"/>
+                          <w:sz w:val="20"/>
+                          <w:szCs w:val="20"/>
+                        </w:rPr>
+                        <m:t>C</m:t>
+                      </m:r>
+                    </m:e>
+                    <m:sub>
+                      <m:r>
+                        <w:rPr>
+                          <w:rFonts w:ascii="Cambria Math" w:eastAsiaTheme="minorEastAsia" w:hAnsi="Cambria Math" w:cs="David"/>
+                          <w:sz w:val="20"/>
+                          <w:szCs w:val="20"/>
+                        </w:rPr>
+                        <m:t>i</m:t>
+                      </m:r>
+                    </m:sub>
+                  </m:sSub>
+                  <m:r>
+                    <w:rPr>
+                      <w:rFonts w:ascii="Cambria Math" w:eastAsiaTheme="minorEastAsia" w:hAnsi="Cambria Math" w:cs="David"/>
+                      <w:sz w:val="20"/>
+                      <w:szCs w:val="20"/>
+                    </w:rPr>
+                    <m:t>)|i∈</m:t>
+                  </m:r>
+                  <m:d>
+                    <m:dPr>
+                      <m:begChr m:val="{"/>
+                      <m:endChr m:val="}"/>
+                      <m:ctrlPr>
+                        <w:rPr>
+                          <w:rFonts w:ascii="Cambria Math" w:eastAsiaTheme="minorEastAsia" w:hAnsi="Cambria Math" w:cs="David"/>
+                          <w:i/>
+                          <w:sz w:val="20"/>
+                          <w:szCs w:val="20"/>
+                        </w:rPr>
+                      </m:ctrlPr>
+                    </m:dPr>
+                    <m:e>
+                      <m:r>
+                        <w:rPr>
+                          <w:rFonts w:ascii="Cambria Math" w:eastAsiaTheme="minorEastAsia" w:hAnsi="Cambria Math" w:cs="David"/>
+                          <w:sz w:val="20"/>
+                          <w:szCs w:val="20"/>
+                        </w:rPr>
+                        <m:t>0,1</m:t>
+                      </m:r>
+                    </m:e>
+                  </m:d>
+                  <m:r>
+                    <w:rPr>
+                      <w:rFonts w:ascii="Cambria Math" w:eastAsiaTheme="minorEastAsia" w:hAnsi="Cambria Math" w:cs="David"/>
+                      <w:sz w:val="20"/>
+                      <w:szCs w:val="20"/>
+                    </w:rPr>
+                    <m:t>)</m:t>
+                  </m:r>
+                </m:e>
+              </m:func>
+            </m:e>
+          </m:func>
+        </m:oMath>
+      </m:oMathPara>
+    </w:p>
+    <w:p>
+      <w:pPr>
+        <w:bidi/>
+        <w:spacing w:line="360" w:lineRule="auto"/>
+        <w:rPr>
+          <w:rFonts w:ascii="David" w:eastAsiaTheme="minorEastAsia" w:hAnsi="David" w:cs="David" w:hint="cs"/>
+          <w:i/>
+          <w:sz w:val="18"/>
+          <w:szCs w:val="18"/>
+          <w:rtl/>
+        </w:rPr>
+      </w:pPr>
+      <m:oMathPara>
+        <m:oMath>
+          <m:r>
+            <w:rPr>
+              <w:rFonts w:ascii="Cambria Math" w:eastAsiaTheme="minorEastAsia" w:hAnsi="Cambria Math" w:cs="David"/>
+              <w:sz w:val="18"/>
+              <w:szCs w:val="18"/>
+            </w:rPr>
+            <m:t>needCharger</m:t>
+          </m:r>
+          <m:d>
+            <m:dPr>
+              <m:ctrlPr>
+                <w:rPr>
+                  <w:rFonts w:ascii="Cambria Math" w:eastAsiaTheme="minorEastAsia" w:hAnsi="Cambria Math" w:cs="David"/>
+                  <w:i/>
+                  <w:sz w:val="18"/>
+                  <w:szCs w:val="18"/>
+                </w:rPr>
+              </m:ctrlPr>
+            </m:dPr>
+            <m:e>
+              <m:r>
+                <w:rPr>
+                  <w:rFonts w:ascii="Cambria Math" w:eastAsiaTheme="minorEastAsia" w:hAnsi="Cambria Math" w:cs="David"/>
+                  <w:sz w:val="18"/>
+                  <w:szCs w:val="18"/>
+                </w:rPr>
+                <m:t>s</m:t>
+              </m:r>
+            </m:e>
+          </m:d>
+          <m:r>
+            <w:rPr>
+              <w:rFonts w:ascii="Cambria Math" w:eastAsiaTheme="minorEastAsia" w:hAnsi="Cambria Math" w:cs="David"/>
+              <w:sz w:val="18"/>
+              <w:szCs w:val="18"/>
+            </w:rPr>
+            <m:t>=</m:t>
+          </m:r>
+          <m:d>
+            <m:dPr>
+              <m:begChr m:val="{"/>
+              <m:endChr m:val=""/>
+              <m:ctrlPr>
+                <w:rPr>
+                  <w:rFonts w:ascii="Cambria Math" w:eastAsiaTheme="minorEastAsia" w:hAnsi="Cambria Math" w:cs="David"/>
+                  <w:i/>
+                  <w:sz w:val="18"/>
+                  <w:szCs w:val="18"/>
+                </w:rPr>
+              </m:ctrlPr>
+            </m:dPr>
+            <m:e>
+              <m:eqArr>
+                <m:eqArrPr>
+                  <m:ctrlPr>
+                    <w:rPr>
+                      <w:rFonts w:ascii="Cambria Math" w:eastAsiaTheme="minorEastAsia" w:hAnsi="Cambria Math" w:cs="David"/>
+                      <w:i/>
+                      <w:sz w:val="18"/>
+                      <w:szCs w:val="18"/>
+                    </w:rPr>
+                  </m:ctrlPr>
+                </m:eqArrPr>
+                <m:e>
+                  <m:r>
+                    <w:rPr>
+                      <w:rFonts w:ascii="Cambria Math" w:hAnsi="Cambria Math" w:cs="David"/>
+                      <w:sz w:val="18"/>
+                      <w:szCs w:val="18"/>
+                    </w:rPr>
+                    <m:t>TRUE</m:t>
+                  </m:r>
+                  <m:r>
+                    <w:rPr>
+                      <w:rFonts w:ascii="Cambria Math" w:hAnsi="Cambria Math" w:cs="David"/>
+                      <w:sz w:val="18"/>
+                      <w:szCs w:val="18"/>
+                    </w:rPr>
+                    <m:t>,  &amp;</m:t>
+                  </m:r>
+                  <m:r>
+                    <w:rPr>
+                      <w:rFonts w:ascii="Cambria Math" w:hAnsi="Cambria Math" w:cs="David"/>
+                      <w:sz w:val="16"/>
+                      <w:szCs w:val="16"/>
+                    </w:rPr>
+                    <m:t>MD</m:t>
+                  </m:r>
+                  <m:d>
+                    <m:dPr>
+                      <m:ctrlPr>
+                        <w:rPr>
+                          <w:rFonts w:ascii="Cambria Math" w:hAnsi="Cambria Math" w:cs="David"/>
+                          <w:i/>
+                          <w:sz w:val="16"/>
+                          <w:szCs w:val="16"/>
+                        </w:rPr>
+                      </m:ctrlPr>
+                    </m:dPr>
+                    <m:e>
+                      <m:r>
+                        <w:rPr>
+                          <w:rFonts w:ascii="Cambria Math" w:hAnsi="Cambria Math" w:cs="David"/>
+                          <w:sz w:val="16"/>
+                          <w:szCs w:val="16"/>
+                        </w:rPr>
+                        <m:t>R.position,</m:t>
+                      </m:r>
+                      <m:r>
+                        <w:rPr>
+                          <w:rFonts w:ascii="Cambria Math" w:eastAsiaTheme="minorEastAsia" w:hAnsi="Cambria Math" w:cs="David"/>
+                          <w:sz w:val="16"/>
+                          <w:szCs w:val="16"/>
+                        </w:rPr>
+                        <m:t>target</m:t>
+                      </m:r>
+                      <m:d>
+                        <m:dPr>
+                          <m:ctrlPr>
+                            <w:rPr>
+                              <w:rFonts w:ascii="Cambria Math" w:eastAsiaTheme="minorEastAsia" w:hAnsi="Cambria Math" w:cs="David"/>
+                              <w:i/>
+                              <w:sz w:val="16"/>
+                              <w:szCs w:val="16"/>
+                            </w:rPr>
+                          </m:ctrlPr>
+                        </m:dPr>
+                        <m:e>
+                          <m:r>
+                            <w:rPr>
+                              <w:rFonts w:ascii="Cambria Math" w:eastAsiaTheme="minorEastAsia" w:hAnsi="Cambria Math" w:cs="David"/>
+                              <w:sz w:val="16"/>
+                              <w:szCs w:val="16"/>
+                            </w:rPr>
+                            <m:t>s</m:t>
+                          </m:r>
+                        </m:e>
+                      </m:d>
+                      <m:ctrlPr>
+                        <w:rPr>
+                          <w:rFonts w:ascii="Cambria Math" w:eastAsiaTheme="minorEastAsia" w:hAnsi="Cambria Math" w:cs="David"/>
+                          <w:i/>
+                          <w:sz w:val="16"/>
+                          <w:szCs w:val="16"/>
+                        </w:rPr>
+                      </m:ctrlPr>
+                    </m:e>
+                  </m:d>
+                  <m:r>
+                    <w:rPr>
+                      <w:rFonts w:ascii="Cambria Math" w:eastAsiaTheme="minorEastAsia" w:hAnsi="Cambria Math" w:cs="David"/>
+                      <w:sz w:val="16"/>
+                      <w:szCs w:val="16"/>
+                    </w:rPr>
+                    <m:t>+MD</m:t>
+                  </m:r>
+                  <m:d>
+                    <m:dPr>
+                      <m:ctrlPr>
+                        <w:rPr>
+                          <w:rFonts w:ascii="Cambria Math" w:eastAsiaTheme="minorEastAsia" w:hAnsi="Cambria Math" w:cs="David"/>
+                          <w:i/>
+                          <w:sz w:val="16"/>
+                          <w:szCs w:val="16"/>
+                        </w:rPr>
+                      </m:ctrlPr>
+                    </m:dPr>
+                    <m:e>
+                      <m:r>
+                        <w:rPr>
+                          <w:rFonts w:ascii="Cambria Math" w:eastAsiaTheme="minorEastAsia" w:hAnsi="Cambria Math" w:cs="David"/>
+                          <w:sz w:val="16"/>
+                          <w:szCs w:val="16"/>
+                        </w:rPr>
+                        <m:t>charger</m:t>
+                      </m:r>
+                      <m:d>
+                        <m:dPr>
+                          <m:ctrlPr>
+                            <w:rPr>
+                              <w:rFonts w:ascii="Cambria Math" w:eastAsiaTheme="minorEastAsia" w:hAnsi="Cambria Math" w:cs="David"/>
+                              <w:i/>
+                              <w:sz w:val="16"/>
+                              <w:szCs w:val="16"/>
+                            </w:rPr>
+                          </m:ctrlPr>
+                        </m:dPr>
+                        <m:e>
+                          <m:r>
+                            <w:rPr>
+                              <w:rFonts w:ascii="Cambria Math" w:eastAsiaTheme="minorEastAsia" w:hAnsi="Cambria Math" w:cs="David"/>
+                              <w:sz w:val="16"/>
+                              <w:szCs w:val="16"/>
+                            </w:rPr>
+                            <m:t>s</m:t>
+                          </m:r>
+                        </m:e>
+                      </m:d>
+                      <m:r>
+                        <w:rPr>
+                          <w:rFonts w:ascii="Cambria Math" w:eastAsiaTheme="minorEastAsia" w:hAnsi="Cambria Math" w:cs="David"/>
+                          <w:sz w:val="16"/>
+                          <w:szCs w:val="16"/>
+                        </w:rPr>
+                        <m:t>,R.position</m:t>
+                      </m:r>
+                    </m:e>
+                  </m:d>
+                  <m:r>
+                    <w:rPr>
+                      <w:rFonts w:ascii="Cambria Math" w:eastAsiaTheme="minorEastAsia" w:hAnsi="Cambria Math" w:cs="David"/>
+                      <w:sz w:val="16"/>
+                      <w:szCs w:val="16"/>
+                    </w:rPr>
+                    <m:t xml:space="preserve">≥R.battery∧R.credit&gt;0 </m:t>
+                  </m:r>
+                </m:e>
+                <m:e>
+                  <m:r>
+                    <w:rPr>
+                      <w:rFonts w:ascii="Cambria Math" w:hAnsi="Cambria Math" w:cs="David"/>
+                      <w:sz w:val="18"/>
+                      <w:szCs w:val="18"/>
+                    </w:rPr>
+                    <m:t>FALSE</m:t>
+                  </m:r>
+                  <m:r>
+                    <w:rPr>
+                      <w:rFonts w:ascii="Cambria Math" w:hAnsi="Cambria Math" w:cs="David"/>
+                      <w:sz w:val="18"/>
+                      <w:szCs w:val="18"/>
+                    </w:rPr>
+                    <m:t>,  &amp;otherwise</m:t>
+                  </m:r>
+                </m:e>
+              </m:eqArr>
+            </m:e>
+          </m:d>
+        </m:oMath>
+      </m:oMathPara>
+    </w:p>
+    <w:p>
+      <w:pPr>
+        <w:bidi/>
+        <w:spacing w:line="360" w:lineRule="auto"/>
+        <w:rPr>
+          <w:rFonts w:ascii="David" w:eastAsiaTheme="minorEastAsia" w:hAnsi="David" w:cs="David"/>
+          <w:i/>
+          <w:sz w:val="20"/>
+          <w:szCs w:val="20"/>
+        </w:rPr>
+      </w:pPr>
+      <m:oMathPara>
+        <m:oMath>
+          <m:r>
+            <w:rPr>
+              <w:rFonts w:ascii="Cambria Math" w:eastAsiaTheme="minorEastAsia" w:hAnsi="Cambria Math" w:cs="David"/>
+              <w:sz w:val="20"/>
+              <w:szCs w:val="20"/>
+            </w:rPr>
+            <m:t>reward</m:t>
+          </m:r>
+          <m:d>
+            <m:dPr>
+              <m:ctrlPr>
+                <w:rPr>
+                  <w:rFonts w:ascii="Cambria Math" w:eastAsiaTheme="minorEastAsia" w:hAnsi="Cambria Math" w:cs="David"/>
+                  <w:i/>
+                  <w:sz w:val="20"/>
+                  <w:szCs w:val="20"/>
+                </w:rPr>
+              </m:ctrlPr>
+            </m:dPr>
+            <m:e>
+              <m:r>
+                <w:rPr>
+                  <w:rFonts w:ascii="Cambria Math" w:eastAsiaTheme="minorEastAsia" w:hAnsi="Cambria Math" w:cs="David"/>
+                  <w:sz w:val="20"/>
+                  <w:szCs w:val="20"/>
+                </w:rPr>
+                <m:t>p</m:t>
+              </m:r>
+            </m:e>
+          </m:d>
+          <m:r>
+            <w:rPr>
+              <w:rFonts w:ascii="Cambria Math" w:eastAsiaTheme="minorEastAsia" w:hAnsi="Cambria Math" w:cs="David"/>
+              <w:sz w:val="20"/>
+              <w:szCs w:val="20"/>
+            </w:rPr>
+            <m:t>=2∙MD(p.position, p.destination)</m:t>
+          </m:r>
         </m:oMath>
       </m:oMathPara>
     </w:p>
@@ -4446,7 +5146,7 @@
         <w:bidi/>
         <w:spacing w:line="360" w:lineRule="auto"/>
         <w:rPr>
-          <w:rFonts w:ascii="David" w:eastAsiaTheme="minorEastAsia" w:hAnsi="David" w:cs="David"/>
+          <w:rFonts w:ascii="David" w:eastAsiaTheme="minorEastAsia" w:hAnsi="David" w:cs="David" w:hint="cs"/>
           <w:i/>
           <w:sz w:val="18"/>
           <w:szCs w:val="18"/>
@@ -4487,7 +5187,39 @@
                       <w:sz w:val="18"/>
                       <w:szCs w:val="18"/>
                     </w:rPr>
-                    <m:t>R.battery∙100+R.credit-</m:t>
+                    <m:t>R.battery∙100</m:t>
+                  </m:r>
+                  <m:r>
+                    <w:rPr>
+                      <w:rFonts w:ascii="Cambria Math" w:hAnsi="Cambria Math" w:cs="David"/>
+                      <w:sz w:val="18"/>
+                      <w:szCs w:val="18"/>
+                    </w:rPr>
+                    <m:t>0</m:t>
+                  </m:r>
+                  <m:r>
+                    <w:rPr>
+                      <w:rFonts w:ascii="Cambria Math" w:hAnsi="Cambria Math" w:cs="David"/>
+                      <w:sz w:val="18"/>
+                      <w:szCs w:val="18"/>
+                    </w:rPr>
+                    <m:t>+R.credit</m:t>
+                  </m:r>
+                  <m:r>
+                    <w:rPr>
+                      <w:rFonts w:ascii="Cambria Math" w:hAnsi="Cambria Math" w:cs="David"/>
+                      <w:sz w:val="18"/>
+                      <w:szCs w:val="18"/>
+                    </w:rPr>
+                    <m:t>∙creditW</m:t>
+                  </m:r>
+                  <m:r>
+                    <w:rPr>
+                      <w:rFonts w:ascii="Cambria Math" w:hAnsi="Cambria Math" w:cs="David"/>
+                      <w:sz w:val="18"/>
+                      <w:szCs w:val="18"/>
+                    </w:rPr>
+                    <m:t>-</m:t>
                   </m:r>
                   <m:r>
                     <m:rPr>
@@ -4498,22 +5230,21 @@
                       <w:sz w:val="18"/>
                       <w:szCs w:val="18"/>
                     </w:rPr>
-                    <m:t>min⁡</m:t>
+                    <m:t>MD(</m:t>
                   </m:r>
                   <m:r>
                     <w:rPr>
-                      <w:rFonts w:ascii="Cambria Math" w:hAnsi="Cambria Math" w:cs="David"/>
+                      <w:rFonts w:ascii="Cambria Math" w:eastAsiaTheme="minorEastAsia" w:hAnsi="Cambria Math" w:cs="David"/>
                       <w:sz w:val="18"/>
                       <w:szCs w:val="18"/>
                     </w:rPr>
-                    <m:t>{MD</m:t>
+                    <m:t>charger</m:t>
                   </m:r>
                   <m:d>
                     <m:dPr>
-                      <m:endChr m:val="|"/>
                       <m:ctrlPr>
                         <w:rPr>
-                          <w:rFonts w:ascii="Cambria Math" w:hAnsi="Cambria Math" w:cs="David"/>
+                          <w:rFonts w:ascii="Cambria Math" w:eastAsiaTheme="minorEastAsia" w:hAnsi="Cambria Math" w:cs="David"/>
                           <w:i/>
                           <w:sz w:val="18"/>
                           <w:szCs w:val="18"/>
@@ -4523,93 +5254,21 @@
                     <m:e>
                       <m:r>
                         <w:rPr>
-                          <w:rFonts w:ascii="Cambria Math" w:hAnsi="Cambria Math" w:cs="David"/>
+                          <w:rFonts w:ascii="Cambria Math" w:eastAsiaTheme="minorEastAsia" w:hAnsi="Cambria Math" w:cs="David"/>
                           <w:sz w:val="18"/>
                           <w:szCs w:val="18"/>
                         </w:rPr>
-                        <m:t>R.position,</m:t>
-                      </m:r>
-                      <m:sSub>
-                        <m:sSubPr>
-                          <m:ctrlPr>
-                            <w:rPr>
-                              <w:rFonts w:ascii="Cambria Math" w:hAnsi="Cambria Math" w:cs="David"/>
-                              <w:i/>
-                              <w:sz w:val="18"/>
-                              <w:szCs w:val="18"/>
-                            </w:rPr>
-                          </m:ctrlPr>
-                        </m:sSubPr>
-                        <m:e>
-                          <m:r>
-                            <w:rPr>
-                              <w:rFonts w:ascii="Cambria Math" w:hAnsi="Cambria Math" w:cs="David"/>
-                              <w:sz w:val="18"/>
-                              <w:szCs w:val="18"/>
-                            </w:rPr>
-                            <m:t>c</m:t>
-                          </m:r>
-                        </m:e>
-                        <m:sub>
-                          <m:r>
-                            <w:rPr>
-                              <w:rFonts w:ascii="Cambria Math" w:hAnsi="Cambria Math" w:cs="David"/>
-                              <w:sz w:val="18"/>
-                              <w:szCs w:val="18"/>
-                            </w:rPr>
-                            <m:t>i</m:t>
-                          </m:r>
-                        </m:sub>
-                      </m:sSub>
-                      <m:r>
-                        <w:rPr>
-                          <w:rFonts w:ascii="Cambria Math" w:hAnsi="Cambria Math" w:cs="David"/>
-                          <w:sz w:val="18"/>
-                          <w:szCs w:val="18"/>
-                        </w:rPr>
-                        <m:t>)</m:t>
+                        <m:t>s</m:t>
                       </m:r>
                     </m:e>
                   </m:d>
                   <m:r>
                     <w:rPr>
-                      <w:rFonts w:ascii="Cambria Math" w:hAnsi="Cambria Math" w:cs="David"/>
+                      <w:rFonts w:ascii="Cambria Math" w:eastAsiaTheme="minorEastAsia" w:hAnsi="Cambria Math" w:cs="David"/>
                       <w:sz w:val="18"/>
                       <w:szCs w:val="18"/>
                     </w:rPr>
-                    <m:t>i∈</m:t>
-                  </m:r>
-                  <m:d>
-                    <m:dPr>
-                      <m:begChr m:val="{"/>
-                      <m:endChr m:val="}"/>
-                      <m:ctrlPr>
-                        <w:rPr>
-                          <w:rFonts w:ascii="Cambria Math" w:hAnsi="Cambria Math" w:cs="David"/>
-                          <w:i/>
-                          <w:sz w:val="18"/>
-                          <w:szCs w:val="18"/>
-                        </w:rPr>
-                      </m:ctrlPr>
-                    </m:dPr>
-                    <m:e>
-                      <m:r>
-                        <w:rPr>
-                          <w:rFonts w:ascii="Cambria Math" w:hAnsi="Cambria Math" w:cs="David"/>
-                          <w:sz w:val="18"/>
-                          <w:szCs w:val="18"/>
-                        </w:rPr>
-                        <m:t>0,1</m:t>
-                      </m:r>
-                    </m:e>
-                  </m:d>
-                  <m:r>
-                    <w:rPr>
-                      <w:rFonts w:ascii="Cambria Math" w:hAnsi="Cambria Math" w:cs="David"/>
-                      <w:sz w:val="18"/>
-                      <w:szCs w:val="18"/>
-                    </w:rPr>
-                    <m:t>},  &amp;MD(R.position,</m:t>
+                    <m:t>,R.position</m:t>
                   </m:r>
                   <m:r>
                     <w:rPr>
@@ -4617,7 +5276,33 @@
                       <w:sz w:val="18"/>
                       <w:szCs w:val="18"/>
                     </w:rPr>
-                    <m:t>target</m:t>
+                    <m:t>)</m:t>
+                  </m:r>
+                  <m:r>
+                    <w:rPr>
+                      <w:rFonts w:ascii="Cambria Math" w:hAnsi="Cambria Math" w:cs="David"/>
+                      <w:sz w:val="18"/>
+                      <w:szCs w:val="18"/>
+                    </w:rPr>
+                    <m:t>,  &amp;</m:t>
+                  </m:r>
+                  <m:r>
+                    <w:rPr>
+                      <w:rFonts w:ascii="Cambria Math" w:hAnsi="Cambria Math" w:cs="David"/>
+                      <w:sz w:val="18"/>
+                      <w:szCs w:val="18"/>
+                    </w:rPr>
+                    <m:t>needCharger(s)</m:t>
+                  </m:r>
+                </m:e>
+                <m:e>
+                  <m:r>
+                    <w:rPr>
+                      <w:rFonts w:ascii="Cambria Math" w:hAnsi="Cambria Math" w:cs="David"/>
+                      <w:sz w:val="18"/>
+                      <w:szCs w:val="18"/>
+                    </w:rPr>
+                    <m:t>reward</m:t>
                   </m:r>
                   <m:d>
                     <m:dPr>
@@ -4637,7 +5322,7 @@
                           <w:sz w:val="18"/>
                           <w:szCs w:val="18"/>
                         </w:rPr>
-                        <m:t>s</m:t>
+                        <m:t>p</m:t>
                       </m:r>
                     </m:e>
                   </m:d>
@@ -4647,36 +5332,7 @@
                       <w:sz w:val="18"/>
                       <w:szCs w:val="18"/>
                     </w:rPr>
-                    <m:t>)≥</m:t>
-                  </m:r>
-                  <m:r>
-                    <m:rPr>
-                      <m:lit/>
-                    </m:rPr>
-                    <w:rPr>
-                      <w:rFonts w:ascii="Cambria Math" w:hAnsi="Cambria Math" w:cs="David"/>
-                      <w:sz w:val="18"/>
-                      <w:szCs w:val="18"/>
-                    </w:rPr>
-                    <m:t xml:space="preserve"> </m:t>
-                  </m:r>
-                  <m:r>
-                    <w:rPr>
-                      <w:rFonts w:ascii="Cambria Math" w:hAnsi="Cambria Math" w:cs="David"/>
-                      <w:sz w:val="18"/>
-                      <w:szCs w:val="18"/>
-                    </w:rPr>
-                    <m:t>R.battery</m:t>
-                  </m:r>
-                </m:e>
-                <m:e>
-                  <m:r>
-                    <w:rPr>
-                      <w:rFonts w:ascii="Cambria Math" w:hAnsi="Cambria Math" w:cs="David"/>
-                      <w:sz w:val="18"/>
-                      <w:szCs w:val="18"/>
-                    </w:rPr>
-                    <m:t>2*MD(P(s).sorce,P(s).destination)-MD</m:t>
+                    <m:t>-MD</m:t>
                   </m:r>
                   <m:d>
                     <m:dPr>
@@ -4728,15 +5384,7 @@
                       <w:sz w:val="18"/>
                       <w:szCs w:val="18"/>
                     </w:rPr>
-                    <m:t>+R.credit,  &amp;MD(R.position,</m:t>
-                  </m:r>
-                  <m:r>
-                    <w:rPr>
-                      <w:rFonts w:ascii="Cambria Math" w:eastAsiaTheme="minorEastAsia" w:hAnsi="Cambria Math" w:cs="David"/>
-                      <w:sz w:val="18"/>
-                      <w:szCs w:val="18"/>
-                    </w:rPr>
-                    <m:t>target</m:t>
+                    <m:t>-addC</m:t>
                   </m:r>
                   <m:d>
                     <m:dPr>
@@ -4766,7 +5414,23 @@
                       <w:sz w:val="18"/>
                       <w:szCs w:val="18"/>
                     </w:rPr>
-                    <m:t>)&lt;R.battery</m:t>
+                    <m:t>+R.credit*creditW+R.battery.1000</m:t>
+                  </m:r>
+                  <m:r>
+                    <w:rPr>
+                      <w:rFonts w:ascii="Cambria Math" w:hAnsi="Cambria Math" w:cs="David"/>
+                      <w:sz w:val="18"/>
+                      <w:szCs w:val="18"/>
+                    </w:rPr>
+                    <m:t>,  &amp;</m:t>
+                  </m:r>
+                  <m:r>
+                    <w:rPr>
+                      <w:rFonts w:ascii="Cambria Math" w:hAnsi="Cambria Math" w:cs="David"/>
+                      <w:sz w:val="18"/>
+                      <w:szCs w:val="18"/>
+                    </w:rPr>
+                    <m:t>otherwise</m:t>
                   </m:r>
                 </m:e>
               </m:eqArr>
@@ -4813,29 +5477,6 @@
         <w:bidi/>
         <w:spacing w:line="360" w:lineRule="auto"/>
         <w:rPr>
-          <w:rFonts w:ascii="David" w:hAnsi="David" w:cs="David"/>
-          <w:color w:val="4472C4" w:themeColor="accent1"/>
-          <w:sz w:val="32"/>
-          <w:szCs w:val="32"/>
-          <w:u w:val="single"/>
-          <w:rtl/>
-        </w:rPr>
-      </w:pPr>
-      <w:r>
-        <w:rPr>
-          <w:rFonts w:ascii="David" w:hAnsi="David" w:cs="David" w:hint="cs"/>
-          <w:sz w:val="24"/>
-          <w:szCs w:val="24"/>
-          <w:rtl/>
-        </w:rPr>
-        <w:t>מימוש בקוד.</w:t>
-      </w:r>
-    </w:p>
-    <w:p>
-      <w:pPr>
-        <w:bidi/>
-        <w:spacing w:line="360" w:lineRule="auto"/>
-        <w:rPr>
           <w:rFonts w:ascii="David" w:hAnsi="David" w:cs="David" w:hint="cs"/>
           <w:color w:val="4472C4" w:themeColor="accent1"/>
           <w:sz w:val="32"/>
@@ -4846,11 +5487,34 @@
       </w:pPr>
       <w:r>
         <w:rPr>
+          <w:rFonts w:ascii="David" w:hAnsi="David" w:cs="David" w:hint="cs"/>
+          <w:sz w:val="24"/>
+          <w:szCs w:val="24"/>
+          <w:rtl/>
+        </w:rPr>
+        <w:t>מימוש בקוד.</w:t>
+      </w:r>
+    </w:p>
+    <w:p>
+      <w:pPr>
+        <w:bidi/>
+        <w:spacing w:line="360" w:lineRule="auto"/>
+        <w:rPr>
           <w:rFonts w:ascii="David" w:hAnsi="David" w:cs="David"/>
           <w:color w:val="4472C4" w:themeColor="accent1"/>
           <w:sz w:val="32"/>
           <w:szCs w:val="32"/>
           <w:u w:val="single"/>
+          <w:rtl/>
+        </w:rPr>
+      </w:pPr>
+      <w:r>
+        <w:rPr>
+          <w:rFonts w:ascii="David" w:hAnsi="David" w:cs="David"/>
+          <w:color w:val="4472C4" w:themeColor="accent1"/>
+          <w:sz w:val="32"/>
+          <w:szCs w:val="32"/>
+          <w:u w:val="single"/>
         </w:rPr>
         <w:t>RB-Minimax</w:t>
       </w:r>
@@ -4875,6 +5539,7 @@
           <w:u w:val="single"/>
           <w:rtl/>
         </w:rPr>
+        <w:lastRenderedPageBreak/>
         <w:t xml:space="preserve">שאלה </w:t>
       </w:r>
       <w:r>
@@ -4993,7 +5658,6 @@
           <w:szCs w:val="24"/>
           <w:rtl/>
         </w:rPr>
-        <w:lastRenderedPageBreak/>
         <w:t>ייתכן ולדנה אין באג באלגוריתם. כתלות במימושה לאלגוריתם מינימקס, אין התחייבות של האלגוריתם לבחירת הניצחון המהיר ביותר, לכן אם יש לסוכן של דנה אפשרות לנצח בתור הנוכחי והיא לא נבחרת ייתכן וקיימת אפשרות לניצחון בהמשך המשחק והאלגוריתם בוחר בה.</w:t>
       </w:r>
     </w:p>
@@ -5206,9 +5870,33 @@
         <w:spacing w:line="360" w:lineRule="auto"/>
         <w:contextualSpacing/>
         <w:rPr>
+          <w:rFonts w:ascii="David" w:hAnsi="David" w:cs="David"/>
+          <w:sz w:val="24"/>
+          <w:szCs w:val="24"/>
+          <w:u w:val="single"/>
+          <w:rtl/>
+        </w:rPr>
+      </w:pPr>
+      <w:r>
+        <w:rPr>
           <w:rFonts w:ascii="David" w:hAnsi="David" w:cs="David" w:hint="cs"/>
           <w:sz w:val="24"/>
           <w:szCs w:val="24"/>
+          <w:u w:val="single"/>
+          <w:rtl/>
+        </w:rPr>
+        <w:t>שאלה 4</w:t>
+      </w:r>
+    </w:p>
+    <w:p>
+      <w:pPr>
+        <w:bidi/>
+        <w:spacing w:line="360" w:lineRule="auto"/>
+        <w:contextualSpacing/>
+        <w:rPr>
+          <w:rFonts w:ascii="David" w:hAnsi="David" w:cs="David"/>
+          <w:sz w:val="24"/>
+          <w:szCs w:val="24"/>
           <w:rtl/>
         </w:rPr>
       </w:pPr>
@@ -5217,11 +5905,629 @@
           <w:rFonts w:ascii="David" w:hAnsi="David" w:cs="David" w:hint="cs"/>
           <w:sz w:val="24"/>
           <w:szCs w:val="24"/>
+          <w:rtl/>
+        </w:rPr>
+        <w:t>מימוש בקוד.</w:t>
+      </w:r>
+    </w:p>
+    <w:p>
+      <w:pPr>
+        <w:bidi/>
+        <w:spacing w:line="360" w:lineRule="auto"/>
+        <w:contextualSpacing/>
+        <w:rPr>
+          <w:rFonts w:ascii="David" w:hAnsi="David" w:cs="David"/>
+          <w:sz w:val="24"/>
+          <w:szCs w:val="24"/>
+          <w:rtl/>
+        </w:rPr>
+      </w:pPr>
+      <w:r>
+        <w:rPr>
+          <w:rFonts w:ascii="David" w:hAnsi="David" w:cs="David" w:hint="cs"/>
+          <w:sz w:val="24"/>
+          <w:szCs w:val="24"/>
           <w:u w:val="single"/>
           <w:rtl/>
         </w:rPr>
-        <w:t>שאלה 4</w:t>
-      </w:r>
+        <w:t>שאלה 5</w:t>
+      </w:r>
+    </w:p>
+    <w:p>
+      <w:pPr>
+        <w:bidi/>
+        <w:spacing w:line="360" w:lineRule="auto"/>
+        <w:contextualSpacing/>
+        <w:rPr>
+          <w:rFonts w:ascii="David" w:hAnsi="David" w:cs="David" w:hint="cs"/>
+          <w:sz w:val="24"/>
+          <w:szCs w:val="24"/>
+        </w:rPr>
+      </w:pPr>
+      <w:r>
+        <w:rPr>
+          <w:rFonts w:ascii="David" w:hAnsi="David" w:cs="David" w:hint="cs"/>
+          <w:sz w:val="24"/>
+          <w:szCs w:val="24"/>
+          <w:rtl/>
+        </w:rPr>
+        <w:t xml:space="preserve">במשחק מרובה משתתפים (שהוא משחק סכום אפס) יש יותר שחקנים שרוצים להרע לי, כלומר יותר צמתי </w:t>
+      </w:r>
+      <w:r>
+        <w:rPr>
+          <w:rFonts w:ascii="David" w:hAnsi="David" w:cs="David"/>
+          <w:sz w:val="24"/>
+          <w:szCs w:val="24"/>
+        </w:rPr>
+        <w:t>OR</w:t>
+      </w:r>
+      <w:r>
+        <w:rPr>
+          <w:rFonts w:ascii="David" w:hAnsi="David" w:cs="David" w:hint="cs"/>
+          <w:sz w:val="24"/>
+          <w:szCs w:val="24"/>
+          <w:rtl/>
+        </w:rPr>
+        <w:t xml:space="preserve"> בעץ, כתלות במספר השחקנים (</w:t>
+      </w:r>
+      <w:r>
+        <w:rPr>
+          <w:rFonts w:ascii="David" w:hAnsi="David" w:cs="David"/>
+          <w:sz w:val="24"/>
+          <w:szCs w:val="24"/>
+        </w:rPr>
+        <w:t>NUM_OF_PLAYERS</w:t>
+      </w:r>
+      <w:r>
+        <w:rPr>
+          <w:rFonts w:ascii="David" w:hAnsi="David" w:cs="David" w:hint="cs"/>
+          <w:sz w:val="24"/>
+          <w:szCs w:val="24"/>
+          <w:rtl/>
+        </w:rPr>
+        <w:t>) ולכן נעשה התאמה לפסודו-קוד מהתרגול:</w:t>
+      </w:r>
+    </w:p>
+    <w:p>
+      <w:pPr>
+        <w:bidi/>
+        <w:spacing w:line="360" w:lineRule="auto"/>
+        <w:contextualSpacing/>
+        <w:rPr>
+          <w:rFonts w:ascii="David" w:hAnsi="David" w:cs="David" w:hint="cs"/>
+          <w:sz w:val="24"/>
+          <w:szCs w:val="24"/>
+          <w:rtl/>
+        </w:rPr>
+      </w:pPr>
+    </w:p>
+    <w:p>
+      <w:pPr>
+        <w:spacing w:line="360" w:lineRule="auto"/>
+        <w:contextualSpacing/>
+        <w:rPr>
+          <w:rFonts w:ascii="David" w:hAnsi="David" w:cs="David"/>
+          <w:sz w:val="24"/>
+          <w:szCs w:val="24"/>
+        </w:rPr>
+      </w:pPr>
+      <w:r>
+        <w:rPr>
+          <w:rFonts w:ascii="David" w:hAnsi="David" w:cs="David"/>
+          <w:sz w:val="24"/>
+          <w:szCs w:val="24"/>
+        </w:rPr>
+        <w:t xml:space="preserve">Function RB-Minimax-Multiple-Players (State, Agent, </w:t>
+      </w:r>
+      <w:r>
+        <w:rPr>
+          <w:rFonts w:ascii="David" w:hAnsi="David" w:cs="David"/>
+          <w:sz w:val="24"/>
+          <w:szCs w:val="24"/>
+        </w:rPr>
+        <w:t>depth, turn_count = 0</w:t>
+      </w:r>
+      <w:r>
+        <w:rPr>
+          <w:rFonts w:ascii="David" w:hAnsi="David" w:cs="David"/>
+          <w:sz w:val="24"/>
+          <w:szCs w:val="24"/>
+        </w:rPr>
+        <w:t>):</w:t>
+      </w:r>
+    </w:p>
+    <w:p>
+      <w:pPr>
+        <w:spacing w:line="360" w:lineRule="auto"/>
+        <w:contextualSpacing/>
+        <w:rPr>
+          <w:rFonts w:ascii="David" w:hAnsi="David" w:cs="David"/>
+          <w:sz w:val="24"/>
+          <w:szCs w:val="24"/>
+        </w:rPr>
+      </w:pPr>
+      <w:r>
+        <w:rPr>
+          <w:rFonts w:ascii="David" w:hAnsi="David" w:cs="David"/>
+          <w:sz w:val="24"/>
+          <w:szCs w:val="24"/>
+        </w:rPr>
+        <w:tab/>
+        <w:t xml:space="preserve">If G(State) OR </w:t>
+      </w:r>
+      <w:r>
+        <w:rPr>
+          <w:rFonts w:ascii="David" w:hAnsi="David" w:cs="David"/>
+          <w:sz w:val="24"/>
+          <w:szCs w:val="24"/>
+        </w:rPr>
+        <w:t>depth</w:t>
+      </w:r>
+      <w:r>
+        <w:rPr>
+          <w:rFonts w:ascii="David" w:hAnsi="David" w:cs="David"/>
+          <w:sz w:val="24"/>
+          <w:szCs w:val="24"/>
+        </w:rPr>
+        <w:t>=0 then return h(State,Agent)</w:t>
+      </w:r>
+    </w:p>
+    <w:p>
+      <w:pPr>
+        <w:spacing w:line="360" w:lineRule="auto"/>
+        <w:contextualSpacing/>
+        <w:rPr>
+          <w:rFonts w:ascii="David" w:hAnsi="David" w:cs="David"/>
+          <w:sz w:val="24"/>
+          <w:szCs w:val="24"/>
+        </w:rPr>
+      </w:pPr>
+      <w:r>
+        <w:rPr>
+          <w:rFonts w:ascii="David" w:eastAsiaTheme="minorEastAsia" w:hAnsi="David" w:cs="David"/>
+          <w:sz w:val="24"/>
+          <w:szCs w:val="24"/>
+        </w:rPr>
+        <w:tab/>
+        <w:t>Children</w:t>
+      </w:r>
+      <m:oMath>
+        <m:r>
+          <w:rPr>
+            <w:rFonts w:ascii="Cambria Math" w:eastAsiaTheme="minorEastAsia" w:hAnsi="Cambria Math" w:cs="David"/>
+            <w:sz w:val="24"/>
+            <w:szCs w:val="24"/>
+          </w:rPr>
+          <m:t>←</m:t>
+        </m:r>
+      </m:oMath>
+      <w:r>
+        <w:rPr>
+          <w:rFonts w:ascii="David" w:eastAsiaTheme="minorEastAsia" w:hAnsi="David" w:cs="David"/>
+          <w:sz w:val="24"/>
+          <w:szCs w:val="24"/>
+        </w:rPr>
+        <w:t>Succ(State)</w:t>
+      </w:r>
+    </w:p>
+    <w:p>
+      <w:pPr>
+        <w:spacing w:line="360" w:lineRule="auto"/>
+        <w:contextualSpacing/>
+        <w:rPr>
+          <w:rFonts w:ascii="David" w:hAnsi="David" w:cs="David"/>
+          <w:sz w:val="24"/>
+          <w:szCs w:val="24"/>
+        </w:rPr>
+      </w:pPr>
+      <w:r>
+        <w:rPr>
+          <w:rFonts w:ascii="David" w:hAnsi="David" w:cs="David"/>
+          <w:sz w:val="24"/>
+          <w:szCs w:val="24"/>
+        </w:rPr>
+        <w:tab/>
+        <w:t>if turn_count % NUM_OF_PLAYERS == 0: // the turn is mine, choose max</w:t>
+      </w:r>
+    </w:p>
+    <w:p>
+      <w:pPr>
+        <w:spacing w:line="360" w:lineRule="auto"/>
+        <w:contextualSpacing/>
+        <w:rPr>
+          <w:rFonts w:ascii="David" w:eastAsiaTheme="minorEastAsia" w:hAnsi="David" w:cs="David"/>
+          <w:sz w:val="24"/>
+          <w:szCs w:val="24"/>
+        </w:rPr>
+      </w:pPr>
+      <w:r>
+        <w:rPr>
+          <w:rFonts w:ascii="David" w:hAnsi="David" w:cs="David"/>
+          <w:sz w:val="24"/>
+          <w:szCs w:val="24"/>
+        </w:rPr>
+        <w:tab/>
+      </w:r>
+      <w:r>
+        <w:rPr>
+          <w:rFonts w:ascii="David" w:hAnsi="David" w:cs="David"/>
+          <w:sz w:val="24"/>
+          <w:szCs w:val="24"/>
+        </w:rPr>
+        <w:tab/>
+        <w:t>CurMax</w:t>
+      </w:r>
+      <m:oMath>
+        <m:r>
+          <w:rPr>
+            <w:rFonts w:ascii="Cambria Math" w:hAnsi="Cambria Math" w:cs="David"/>
+            <w:sz w:val="24"/>
+            <w:szCs w:val="24"/>
+          </w:rPr>
+          <m:t>←</m:t>
+        </m:r>
+        <m:r>
+          <w:rPr>
+            <w:rFonts w:ascii="Cambria Math" w:eastAsiaTheme="minorEastAsia" w:hAnsi="Cambria Math" w:cs="David"/>
+            <w:sz w:val="24"/>
+            <w:szCs w:val="24"/>
+          </w:rPr>
+          <m:t>-\∞</m:t>
+        </m:r>
+      </m:oMath>
+    </w:p>
+    <w:p>
+      <w:pPr>
+        <w:spacing w:line="360" w:lineRule="auto"/>
+        <w:contextualSpacing/>
+        <w:rPr>
+          <w:rFonts w:ascii="David" w:eastAsiaTheme="minorEastAsia" w:hAnsi="David" w:cs="David"/>
+          <w:sz w:val="24"/>
+          <w:szCs w:val="24"/>
+        </w:rPr>
+      </w:pPr>
+      <w:r>
+        <w:rPr>
+          <w:rFonts w:ascii="David" w:eastAsiaTheme="minorEastAsia" w:hAnsi="David" w:cs="David"/>
+          <w:sz w:val="24"/>
+          <w:szCs w:val="24"/>
+        </w:rPr>
+        <w:tab/>
+      </w:r>
+      <w:r>
+        <w:rPr>
+          <w:rFonts w:ascii="David" w:eastAsiaTheme="minorEastAsia" w:hAnsi="David" w:cs="David"/>
+          <w:sz w:val="24"/>
+          <w:szCs w:val="24"/>
+        </w:rPr>
+        <w:tab/>
+        <w:t>Loop for c in Children:</w:t>
+      </w:r>
+    </w:p>
+    <w:p>
+      <w:pPr>
+        <w:spacing w:line="360" w:lineRule="auto"/>
+        <w:ind w:left="720" w:firstLine="720"/>
+        <w:contextualSpacing/>
+        <w:rPr>
+          <w:rFonts w:ascii="David" w:hAnsi="David" w:cs="David"/>
+          <w:sz w:val="24"/>
+          <w:szCs w:val="24"/>
+        </w:rPr>
+      </w:pPr>
+      <w:r>
+        <w:rPr>
+          <w:rFonts w:ascii="David" w:eastAsiaTheme="minorEastAsia" w:hAnsi="David" w:cs="David"/>
+          <w:sz w:val="24"/>
+          <w:szCs w:val="24"/>
+        </w:rPr>
+        <w:tab/>
+        <w:t>v</w:t>
+      </w:r>
+      <m:oMath>
+        <m:r>
+          <w:rPr>
+            <w:rFonts w:ascii="Cambria Math" w:eastAsiaTheme="minorEastAsia" w:hAnsi="Cambria Math" w:cs="David"/>
+            <w:sz w:val="24"/>
+            <w:szCs w:val="24"/>
+          </w:rPr>
+          <m:t>←</m:t>
+        </m:r>
+      </m:oMath>
+      <w:r>
+        <w:rPr>
+          <w:rFonts w:ascii="David" w:hAnsi="David" w:cs="David"/>
+          <w:sz w:val="24"/>
+          <w:szCs w:val="24"/>
+        </w:rPr>
+        <w:t xml:space="preserve"> </w:t>
+      </w:r>
+      <w:r>
+        <w:rPr>
+          <w:rFonts w:ascii="David" w:hAnsi="David" w:cs="David"/>
+          <w:sz w:val="24"/>
+          <w:szCs w:val="24"/>
+        </w:rPr>
+        <w:t>RB-Minimax-Multiple-Players</w:t>
+      </w:r>
+      <w:r>
+        <w:rPr>
+          <w:rFonts w:ascii="David" w:hAnsi="David" w:cs="David"/>
+          <w:sz w:val="24"/>
+          <w:szCs w:val="24"/>
+        </w:rPr>
+        <w:t>(c, Agent, depth-1, turn_count+1)</w:t>
+      </w:r>
+    </w:p>
+    <w:p>
+      <w:pPr>
+        <w:spacing w:line="360" w:lineRule="auto"/>
+        <w:ind w:left="720" w:firstLine="720"/>
+        <w:contextualSpacing/>
+        <w:rPr>
+          <w:rFonts w:ascii="David" w:eastAsiaTheme="minorEastAsia" w:hAnsi="David" w:cs="David"/>
+          <w:sz w:val="24"/>
+          <w:szCs w:val="24"/>
+        </w:rPr>
+      </w:pPr>
+      <w:r>
+        <w:rPr>
+          <w:rFonts w:ascii="David" w:hAnsi="David" w:cs="David"/>
+          <w:sz w:val="24"/>
+          <w:szCs w:val="24"/>
+        </w:rPr>
+        <w:tab/>
+        <w:t>CurMax</w:t>
+      </w:r>
+      <m:oMath>
+        <m:r>
+          <w:rPr>
+            <w:rFonts w:ascii="Cambria Math" w:hAnsi="Cambria Math" w:cs="David"/>
+            <w:sz w:val="24"/>
+            <w:szCs w:val="24"/>
+          </w:rPr>
+          <m:t>←</m:t>
+        </m:r>
+      </m:oMath>
+      <w:r>
+        <w:rPr>
+          <w:rFonts w:ascii="David" w:eastAsiaTheme="minorEastAsia" w:hAnsi="David" w:cs="David"/>
+          <w:sz w:val="24"/>
+          <w:szCs w:val="24"/>
+        </w:rPr>
+        <w:t>Max(v, CurMax)</w:t>
+      </w:r>
+    </w:p>
+    <w:p>
+      <w:pPr>
+        <w:spacing w:line="360" w:lineRule="auto"/>
+        <w:ind w:left="720" w:firstLine="720"/>
+        <w:contextualSpacing/>
+        <w:rPr>
+          <w:rFonts w:ascii="David" w:eastAsiaTheme="minorEastAsia" w:hAnsi="David" w:cs="David"/>
+          <w:sz w:val="24"/>
+          <w:szCs w:val="24"/>
+        </w:rPr>
+      </w:pPr>
+      <w:r>
+        <w:rPr>
+          <w:rFonts w:ascii="David" w:eastAsiaTheme="minorEastAsia" w:hAnsi="David" w:cs="David"/>
+          <w:sz w:val="24"/>
+          <w:szCs w:val="24"/>
+        </w:rPr>
+        <w:t>Return CurMax</w:t>
+      </w:r>
+    </w:p>
+    <w:p>
+      <w:pPr>
+        <w:spacing w:line="360" w:lineRule="auto"/>
+        <w:contextualSpacing/>
+        <w:rPr>
+          <w:rFonts w:ascii="David" w:eastAsiaTheme="minorEastAsia" w:hAnsi="David" w:cs="David"/>
+          <w:sz w:val="24"/>
+          <w:szCs w:val="24"/>
+        </w:rPr>
+      </w:pPr>
+      <w:r>
+        <w:rPr>
+          <w:rFonts w:ascii="David" w:eastAsiaTheme="minorEastAsia" w:hAnsi="David" w:cs="David"/>
+          <w:sz w:val="24"/>
+          <w:szCs w:val="24"/>
+        </w:rPr>
+        <w:tab/>
+        <w:t>else: //the turn is not mine, choose min</w:t>
+      </w:r>
+    </w:p>
+    <w:p>
+      <w:pPr>
+        <w:spacing w:line="360" w:lineRule="auto"/>
+        <w:contextualSpacing/>
+        <w:rPr>
+          <w:rFonts w:ascii="David" w:eastAsiaTheme="minorEastAsia" w:hAnsi="David" w:cs="David"/>
+          <w:sz w:val="24"/>
+          <w:szCs w:val="24"/>
+        </w:rPr>
+      </w:pPr>
+      <w:r>
+        <w:rPr>
+          <w:rFonts w:ascii="David" w:eastAsiaTheme="minorEastAsia" w:hAnsi="David" w:cs="David"/>
+          <w:sz w:val="24"/>
+          <w:szCs w:val="24"/>
+        </w:rPr>
+        <w:tab/>
+      </w:r>
+      <w:r>
+        <w:rPr>
+          <w:rFonts w:ascii="David" w:eastAsiaTheme="minorEastAsia" w:hAnsi="David" w:cs="David"/>
+          <w:sz w:val="24"/>
+          <w:szCs w:val="24"/>
+        </w:rPr>
+        <w:tab/>
+        <w:t>CurMin</w:t>
+      </w:r>
+      <m:oMath>
+        <m:r>
+          <w:rPr>
+            <w:rFonts w:ascii="Cambria Math" w:eastAsiaTheme="minorEastAsia" w:hAnsi="Cambria Math" w:cs="David"/>
+            <w:sz w:val="24"/>
+            <w:szCs w:val="24"/>
+          </w:rPr>
+          <m:t>←∞</m:t>
+        </m:r>
+      </m:oMath>
+    </w:p>
+    <w:p>
+      <w:pPr>
+        <w:spacing w:line="360" w:lineRule="auto"/>
+        <w:contextualSpacing/>
+        <w:rPr>
+          <w:rFonts w:ascii="David" w:eastAsiaTheme="minorEastAsia" w:hAnsi="David" w:cs="David"/>
+          <w:sz w:val="24"/>
+          <w:szCs w:val="24"/>
+        </w:rPr>
+      </w:pPr>
+      <w:r>
+        <w:rPr>
+          <w:rFonts w:ascii="David" w:eastAsiaTheme="minorEastAsia" w:hAnsi="David" w:cs="David"/>
+          <w:sz w:val="24"/>
+          <w:szCs w:val="24"/>
+        </w:rPr>
+        <w:tab/>
+      </w:r>
+      <w:r>
+        <w:rPr>
+          <w:rFonts w:ascii="David" w:eastAsiaTheme="minorEastAsia" w:hAnsi="David" w:cs="David"/>
+          <w:sz w:val="24"/>
+          <w:szCs w:val="24"/>
+        </w:rPr>
+        <w:tab/>
+        <w:t>Loop for c in children:</w:t>
+      </w:r>
+    </w:p>
+    <w:p>
+      <w:pPr>
+        <w:spacing w:line="360" w:lineRule="auto"/>
+        <w:ind w:left="720" w:firstLine="720"/>
+        <w:contextualSpacing/>
+        <w:rPr>
+          <w:rFonts w:ascii="David" w:hAnsi="David" w:cs="David"/>
+          <w:sz w:val="24"/>
+          <w:szCs w:val="24"/>
+        </w:rPr>
+      </w:pPr>
+      <w:r>
+        <w:rPr>
+          <w:rFonts w:ascii="David" w:eastAsiaTheme="minorEastAsia" w:hAnsi="David" w:cs="David"/>
+          <w:sz w:val="24"/>
+          <w:szCs w:val="24"/>
+        </w:rPr>
+        <w:tab/>
+      </w:r>
+      <w:r>
+        <w:rPr>
+          <w:rFonts w:ascii="David" w:eastAsiaTheme="minorEastAsia" w:hAnsi="David" w:cs="David"/>
+          <w:sz w:val="24"/>
+          <w:szCs w:val="24"/>
+        </w:rPr>
+        <w:t>v</w:t>
+      </w:r>
+      <m:oMath>
+        <m:r>
+          <w:rPr>
+            <w:rFonts w:ascii="Cambria Math" w:eastAsiaTheme="minorEastAsia" w:hAnsi="Cambria Math" w:cs="David"/>
+            <w:sz w:val="24"/>
+            <w:szCs w:val="24"/>
+          </w:rPr>
+          <m:t>←</m:t>
+        </m:r>
+      </m:oMath>
+      <w:r>
+        <w:rPr>
+          <w:rFonts w:ascii="David" w:hAnsi="David" w:cs="David"/>
+          <w:sz w:val="24"/>
+          <w:szCs w:val="24"/>
+        </w:rPr>
+        <w:t xml:space="preserve"> </w:t>
+      </w:r>
+      <w:r>
+        <w:rPr>
+          <w:rFonts w:ascii="David" w:hAnsi="David" w:cs="David"/>
+          <w:sz w:val="24"/>
+          <w:szCs w:val="24"/>
+        </w:rPr>
+        <w:t>RB-Minimax-Multiple-Players(c, Agent, depth-1, turn_count+1)</w:t>
+      </w:r>
+    </w:p>
+    <w:p>
+      <w:pPr>
+        <w:spacing w:line="360" w:lineRule="auto"/>
+        <w:ind w:left="720" w:firstLine="720"/>
+        <w:contextualSpacing/>
+        <w:rPr>
+          <w:rFonts w:ascii="David" w:eastAsiaTheme="minorEastAsia" w:hAnsi="David" w:cs="David"/>
+          <w:sz w:val="24"/>
+          <w:szCs w:val="24"/>
+        </w:rPr>
+      </w:pPr>
+      <w:r>
+        <w:rPr>
+          <w:rFonts w:ascii="David" w:hAnsi="David" w:cs="David"/>
+          <w:sz w:val="24"/>
+          <w:szCs w:val="24"/>
+        </w:rPr>
+        <w:lastRenderedPageBreak/>
+        <w:tab/>
+        <w:t>CurMin</w:t>
+      </w:r>
+      <m:oMath>
+        <m:r>
+          <w:rPr>
+            <w:rFonts w:ascii="Cambria Math" w:hAnsi="Cambria Math" w:cs="David"/>
+            <w:sz w:val="24"/>
+            <w:szCs w:val="24"/>
+          </w:rPr>
+          <m:t>←</m:t>
+        </m:r>
+      </m:oMath>
+      <w:r>
+        <w:rPr>
+          <w:rFonts w:ascii="David" w:eastAsiaTheme="minorEastAsia" w:hAnsi="David" w:cs="David"/>
+          <w:sz w:val="24"/>
+          <w:szCs w:val="24"/>
+        </w:rPr>
+        <w:t>Min(c, CurMin)</w:t>
+      </w:r>
+    </w:p>
+    <w:p>
+      <w:pPr>
+        <w:spacing w:line="360" w:lineRule="auto"/>
+        <w:ind w:left="720" w:firstLine="720"/>
+        <w:contextualSpacing/>
+        <w:rPr>
+          <w:rFonts w:ascii="David" w:hAnsi="David" w:cs="David"/>
+          <w:sz w:val="24"/>
+          <w:szCs w:val="24"/>
+        </w:rPr>
+      </w:pPr>
+      <w:r>
+        <w:rPr>
+          <w:rFonts w:ascii="David" w:eastAsiaTheme="minorEastAsia" w:hAnsi="David" w:cs="David"/>
+          <w:sz w:val="24"/>
+          <w:szCs w:val="24"/>
+        </w:rPr>
+        <w:t>return CurMin</w:t>
+      </w:r>
+    </w:p>
+    <w:p>
+      <w:pPr>
+        <w:spacing w:line="360" w:lineRule="auto"/>
+        <w:contextualSpacing/>
+        <w:rPr>
+          <w:rFonts w:ascii="David" w:hAnsi="David" w:cs="David"/>
+          <w:sz w:val="24"/>
+          <w:szCs w:val="24"/>
+        </w:rPr>
+      </w:pPr>
     </w:p>
     <w:p>
       <w:pPr>
@@ -5242,7 +6548,7 @@
         <w:bidi/>
         <w:spacing w:line="360" w:lineRule="auto"/>
         <w:rPr>
-          <w:rFonts w:ascii="David" w:eastAsiaTheme="minorEastAsia" w:hAnsi="David" w:cs="David" w:hint="cs"/>
+          <w:rFonts w:ascii="David" w:eastAsiaTheme="minorEastAsia" w:hAnsi="David" w:cs="David"/>
           <w:i/>
           <w:sz w:val="20"/>
           <w:szCs w:val="20"/>

</xml_diff>

<commit_message>
first try alpha beta
</commit_message>
<xml_diff>
--- a/Dry.docx
+++ b/Dry.docx
@@ -3837,7 +3837,7 @@
         <w:bidi/>
         <w:spacing w:line="360" w:lineRule="auto"/>
         <w:rPr>
-          <w:rFonts w:ascii="David" w:eastAsiaTheme="minorEastAsia" w:hAnsi="David" w:cs="David" w:hint="cs"/>
+          <w:rFonts w:ascii="David" w:eastAsiaTheme="minorEastAsia" w:hAnsi="David" w:cs="David"/>
           <w:sz w:val="24"/>
           <w:szCs w:val="24"/>
           <w:rtl/>
@@ -4218,23 +4218,7 @@
                       <w:sz w:val="20"/>
                       <w:szCs w:val="20"/>
                     </w:rPr>
-                    <m:t>R.package</m:t>
-                  </m:r>
-                  <m:r>
-                    <w:rPr>
-                      <w:rFonts w:ascii="Cambria Math" w:hAnsi="Cambria Math" w:cs="David"/>
-                      <w:sz w:val="20"/>
-                      <w:szCs w:val="20"/>
-                    </w:rPr>
-                    <m:t>.destination</m:t>
-                  </m:r>
-                  <m:r>
-                    <w:rPr>
-                      <w:rFonts w:ascii="Cambria Math" w:hAnsi="Cambria Math" w:cs="David"/>
-                      <w:sz w:val="20"/>
-                      <w:szCs w:val="20"/>
-                    </w:rPr>
-                    <m:t>,  &amp;R.package</m:t>
+                    <m:t>R.package.destination,  &amp;R.package</m:t>
                   </m:r>
                 </m:e>
                 <m:e>
@@ -4274,15 +4258,7 @@
                       <w:sz w:val="20"/>
                       <w:szCs w:val="20"/>
                     </w:rPr>
-                    <m:t>.position</m:t>
-                  </m:r>
-                  <m:r>
-                    <w:rPr>
-                      <w:rFonts w:ascii="Cambria Math" w:hAnsi="Cambria Math" w:cs="David"/>
-                      <w:sz w:val="20"/>
-                      <w:szCs w:val="20"/>
-                    </w:rPr>
-                    <m:t>,  &amp;otherwise</m:t>
+                    <m:t>.position,  &amp;otherwise</m:t>
                   </m:r>
                 </m:e>
               </m:eqArr>
@@ -4375,15 +4351,7 @@
                       <w:sz w:val="20"/>
                       <w:szCs w:val="20"/>
                     </w:rPr>
-                    <m:t>1000</m:t>
-                  </m:r>
-                  <m:r>
-                    <w:rPr>
-                      <w:rFonts w:ascii="Cambria Math" w:hAnsi="Cambria Math" w:cs="David"/>
-                      <w:sz w:val="20"/>
-                      <w:szCs w:val="20"/>
-                    </w:rPr>
-                    <m:t>,  &amp;R.package</m:t>
+                    <m:t>1000,  &amp;R.package</m:t>
                   </m:r>
                 </m:e>
                 <m:e>
@@ -4393,15 +4361,7 @@
                       <w:sz w:val="20"/>
                       <w:szCs w:val="20"/>
                     </w:rPr>
-                    <m:t>100</m:t>
-                  </m:r>
-                  <m:r>
-                    <w:rPr>
-                      <w:rFonts w:ascii="Cambria Math" w:hAnsi="Cambria Math" w:cs="David"/>
-                      <w:sz w:val="20"/>
-                      <w:szCs w:val="20"/>
-                    </w:rPr>
-                    <m:t>,  &amp;otherwise</m:t>
+                    <m:t>100,  &amp;otherwise</m:t>
                   </m:r>
                 </m:e>
               </m:eqArr>
@@ -4494,15 +4454,7 @@
                       <w:sz w:val="20"/>
                       <w:szCs w:val="20"/>
                     </w:rPr>
-                    <m:t>0</m:t>
-                  </m:r>
-                  <m:r>
-                    <w:rPr>
-                      <w:rFonts w:ascii="Cambria Math" w:hAnsi="Cambria Math" w:cs="David"/>
-                      <w:sz w:val="20"/>
-                      <w:szCs w:val="20"/>
-                    </w:rPr>
-                    <m:t>,  &amp;R.package</m:t>
+                    <m:t>0,  &amp;R.package</m:t>
                   </m:r>
                 </m:e>
                 <m:e>
@@ -4572,15 +4524,7 @@
                       <w:sz w:val="20"/>
                       <w:szCs w:val="20"/>
                     </w:rPr>
-                    <m:t>.destination)</m:t>
-                  </m:r>
-                  <m:r>
-                    <w:rPr>
-                      <w:rFonts w:ascii="Cambria Math" w:hAnsi="Cambria Math" w:cs="David"/>
-                      <w:sz w:val="20"/>
-                      <w:szCs w:val="20"/>
-                    </w:rPr>
-                    <m:t>,  &amp;otherwise</m:t>
+                    <m:t>.destination),  &amp;otherwise</m:t>
                   </m:r>
                 </m:e>
               </m:eqArr>
@@ -4783,7 +4727,7 @@
         <w:bidi/>
         <w:spacing w:line="360" w:lineRule="auto"/>
         <w:rPr>
-          <w:rFonts w:ascii="David" w:eastAsiaTheme="minorEastAsia" w:hAnsi="David" w:cs="David" w:hint="cs"/>
+          <w:rFonts w:ascii="David" w:eastAsiaTheme="minorEastAsia" w:hAnsi="David" w:cs="David"/>
           <w:i/>
           <w:sz w:val="18"/>
           <w:szCs w:val="18"/>
@@ -4862,15 +4806,7 @@
                       <w:sz w:val="18"/>
                       <w:szCs w:val="18"/>
                     </w:rPr>
-                    <m:t>TRUE</m:t>
-                  </m:r>
-                  <m:r>
-                    <w:rPr>
-                      <w:rFonts w:ascii="Cambria Math" w:hAnsi="Cambria Math" w:cs="David"/>
-                      <w:sz w:val="18"/>
-                      <w:szCs w:val="18"/>
-                    </w:rPr>
-                    <m:t>,  &amp;</m:t>
+                    <m:t>TRUE,  &amp;</m:t>
                   </m:r>
                   <m:r>
                     <w:rPr>
@@ -5016,15 +4952,7 @@
                       <w:sz w:val="18"/>
                       <w:szCs w:val="18"/>
                     </w:rPr>
-                    <m:t>FALSE</m:t>
-                  </m:r>
-                  <m:r>
-                    <w:rPr>
-                      <w:rFonts w:ascii="Cambria Math" w:hAnsi="Cambria Math" w:cs="David"/>
-                      <w:sz w:val="18"/>
-                      <w:szCs w:val="18"/>
-                    </w:rPr>
-                    <m:t>,  &amp;otherwise</m:t>
+                    <m:t>FALSE,  &amp;otherwise</m:t>
                   </m:r>
                 </m:e>
               </m:eqArr>
@@ -5146,7 +5074,7 @@
         <w:bidi/>
         <w:spacing w:line="360" w:lineRule="auto"/>
         <w:rPr>
-          <w:rFonts w:ascii="David" w:eastAsiaTheme="minorEastAsia" w:hAnsi="David" w:cs="David" w:hint="cs"/>
+          <w:rFonts w:ascii="David" w:eastAsiaTheme="minorEastAsia" w:hAnsi="David" w:cs="David"/>
           <w:i/>
           <w:sz w:val="18"/>
           <w:szCs w:val="18"/>
@@ -5187,39 +5115,7 @@
                       <w:sz w:val="18"/>
                       <w:szCs w:val="18"/>
                     </w:rPr>
-                    <m:t>R.battery∙100</m:t>
-                  </m:r>
-                  <m:r>
-                    <w:rPr>
-                      <w:rFonts w:ascii="Cambria Math" w:hAnsi="Cambria Math" w:cs="David"/>
-                      <w:sz w:val="18"/>
-                      <w:szCs w:val="18"/>
-                    </w:rPr>
-                    <m:t>0</m:t>
-                  </m:r>
-                  <m:r>
-                    <w:rPr>
-                      <w:rFonts w:ascii="Cambria Math" w:hAnsi="Cambria Math" w:cs="David"/>
-                      <w:sz w:val="18"/>
-                      <w:szCs w:val="18"/>
-                    </w:rPr>
-                    <m:t>+R.credit</m:t>
-                  </m:r>
-                  <m:r>
-                    <w:rPr>
-                      <w:rFonts w:ascii="Cambria Math" w:hAnsi="Cambria Math" w:cs="David"/>
-                      <w:sz w:val="18"/>
-                      <w:szCs w:val="18"/>
-                    </w:rPr>
-                    <m:t>∙creditW</m:t>
-                  </m:r>
-                  <m:r>
-                    <w:rPr>
-                      <w:rFonts w:ascii="Cambria Math" w:hAnsi="Cambria Math" w:cs="David"/>
-                      <w:sz w:val="18"/>
-                      <w:szCs w:val="18"/>
-                    </w:rPr>
-                    <m:t>-</m:t>
+                    <m:t>R.battery∙1000+R.credit∙creditW-</m:t>
                   </m:r>
                   <m:r>
                     <m:rPr>
@@ -5268,15 +5164,7 @@
                       <w:sz w:val="18"/>
                       <w:szCs w:val="18"/>
                     </w:rPr>
-                    <m:t>,R.position</m:t>
-                  </m:r>
-                  <m:r>
-                    <w:rPr>
-                      <w:rFonts w:ascii="Cambria Math" w:eastAsiaTheme="minorEastAsia" w:hAnsi="Cambria Math" w:cs="David"/>
-                      <w:sz w:val="18"/>
-                      <w:szCs w:val="18"/>
-                    </w:rPr>
-                    <m:t>)</m:t>
+                    <m:t>,R.position)</m:t>
                   </m:r>
                   <m:r>
                     <w:rPr>
@@ -5284,15 +5172,7 @@
                       <w:sz w:val="18"/>
                       <w:szCs w:val="18"/>
                     </w:rPr>
-                    <m:t>,  &amp;</m:t>
-                  </m:r>
-                  <m:r>
-                    <w:rPr>
-                      <w:rFonts w:ascii="Cambria Math" w:hAnsi="Cambria Math" w:cs="David"/>
-                      <w:sz w:val="18"/>
-                      <w:szCs w:val="18"/>
-                    </w:rPr>
-                    <m:t>needCharger(s)</m:t>
+                    <m:t>,  &amp;needCharger(s)</m:t>
                   </m:r>
                 </m:e>
                 <m:e>
@@ -5414,23 +5294,7 @@
                       <w:sz w:val="18"/>
                       <w:szCs w:val="18"/>
                     </w:rPr>
-                    <m:t>+R.credit*creditW+R.battery.1000</m:t>
-                  </m:r>
-                  <m:r>
-                    <w:rPr>
-                      <w:rFonts w:ascii="Cambria Math" w:hAnsi="Cambria Math" w:cs="David"/>
-                      <w:sz w:val="18"/>
-                      <w:szCs w:val="18"/>
-                    </w:rPr>
-                    <m:t>,  &amp;</m:t>
-                  </m:r>
-                  <m:r>
-                    <w:rPr>
-                      <w:rFonts w:ascii="Cambria Math" w:hAnsi="Cambria Math" w:cs="David"/>
-                      <w:sz w:val="18"/>
-                      <w:szCs w:val="18"/>
-                    </w:rPr>
-                    <m:t>otherwise</m:t>
+                    <m:t>+R.credit*creditW+R.battery.1000,  &amp;otherwise</m:t>
                   </m:r>
                 </m:e>
               </m:eqArr>
@@ -5477,7 +5341,7 @@
         <w:bidi/>
         <w:spacing w:line="360" w:lineRule="auto"/>
         <w:rPr>
-          <w:rFonts w:ascii="David" w:hAnsi="David" w:cs="David" w:hint="cs"/>
+          <w:rFonts w:ascii="David" w:hAnsi="David" w:cs="David"/>
           <w:color w:val="4472C4" w:themeColor="accent1"/>
           <w:sz w:val="32"/>
           <w:szCs w:val="32"/>
@@ -5508,14 +5372,29 @@
           <w:rtl/>
         </w:rPr>
       </w:pPr>
-      <w:r>
+    </w:p>
+    <w:p>
+      <w:pPr>
+        <w:bidi/>
+        <w:spacing w:line="360" w:lineRule="auto"/>
         <w:rPr>
           <w:rFonts w:ascii="David" w:hAnsi="David" w:cs="David"/>
           <w:color w:val="4472C4" w:themeColor="accent1"/>
           <w:sz w:val="32"/>
           <w:szCs w:val="32"/>
           <w:u w:val="single"/>
-        </w:rPr>
+          <w:rtl/>
+        </w:rPr>
+      </w:pPr>
+      <w:r>
+        <w:rPr>
+          <w:rFonts w:ascii="David" w:hAnsi="David" w:cs="David"/>
+          <w:color w:val="4472C4" w:themeColor="accent1"/>
+          <w:sz w:val="32"/>
+          <w:szCs w:val="32"/>
+          <w:u w:val="single"/>
+        </w:rPr>
+        <w:lastRenderedPageBreak/>
         <w:t>RB-Minimax</w:t>
       </w:r>
     </w:p>
@@ -5539,7 +5418,6 @@
           <w:u w:val="single"/>
           <w:rtl/>
         </w:rPr>
-        <w:lastRenderedPageBreak/>
         <w:t xml:space="preserve">שאלה </w:t>
       </w:r>
       <w:r>
@@ -5939,7 +5817,7 @@
         <w:spacing w:line="360" w:lineRule="auto"/>
         <w:contextualSpacing/>
         <w:rPr>
-          <w:rFonts w:ascii="David" w:hAnsi="David" w:cs="David" w:hint="cs"/>
+          <w:rFonts w:ascii="David" w:hAnsi="David" w:cs="David"/>
           <w:sz w:val="24"/>
           <w:szCs w:val="24"/>
         </w:rPr>
@@ -5994,7 +5872,7 @@
         <w:spacing w:line="360" w:lineRule="auto"/>
         <w:contextualSpacing/>
         <w:rPr>
-          <w:rFonts w:ascii="David" w:hAnsi="David" w:cs="David" w:hint="cs"/>
+          <w:rFonts w:ascii="David" w:hAnsi="David" w:cs="David"/>
           <w:sz w:val="24"/>
           <w:szCs w:val="24"/>
           <w:rtl/>
@@ -6248,15 +6126,7 @@
           <w:sz w:val="24"/>
           <w:szCs w:val="24"/>
         </w:rPr>
-        <w:t>RB-Minimax-Multiple-Players</w:t>
-      </w:r>
-      <w:r>
-        <w:rPr>
-          <w:rFonts w:ascii="David" w:hAnsi="David" w:cs="David"/>
-          <w:sz w:val="24"/>
-          <w:szCs w:val="24"/>
-        </w:rPr>
-        <w:t>(c, Agent, depth-1, turn_count+1)</w:t>
+        <w:t>RB-Minimax-Multiple-Players(c, Agent, depth-1, turn_count+1)</w:t>
       </w:r>
     </w:p>
     <w:p>
@@ -6421,14 +6291,8 @@
           <w:sz w:val="24"/>
           <w:szCs w:val="24"/>
         </w:rPr>
+        <w:lastRenderedPageBreak/>
         <w:tab/>
-      </w:r>
-      <w:r>
-        <w:rPr>
-          <w:rFonts w:ascii="David" w:eastAsiaTheme="minorEastAsia" w:hAnsi="David" w:cs="David"/>
-          <w:sz w:val="24"/>
-          <w:szCs w:val="24"/>
-        </w:rPr>
         <w:t>v</w:t>
       </w:r>
       <m:oMath>
@@ -6475,7 +6339,6 @@
           <w:sz w:val="24"/>
           <w:szCs w:val="24"/>
         </w:rPr>
-        <w:lastRenderedPageBreak/>
         <w:tab/>
         <w:t>CurMin</w:t>
       </w:r>
@@ -6534,7 +6397,7 @@
         <w:bidi/>
         <w:spacing w:line="360" w:lineRule="auto"/>
         <w:rPr>
-          <w:rFonts w:ascii="David" w:hAnsi="David" w:cs="David" w:hint="cs"/>
+          <w:rFonts w:ascii="David" w:hAnsi="David" w:cs="David"/>
           <w:color w:val="4472C4" w:themeColor="accent1"/>
           <w:sz w:val="32"/>
           <w:szCs w:val="32"/>
@@ -6548,13 +6411,162 @@
         <w:bidi/>
         <w:spacing w:line="360" w:lineRule="auto"/>
         <w:rPr>
+          <w:rFonts w:ascii="David" w:hAnsi="David" w:cs="David"/>
+          <w:color w:val="4472C4" w:themeColor="accent1"/>
+          <w:sz w:val="32"/>
+          <w:szCs w:val="32"/>
+          <w:u w:val="single"/>
+        </w:rPr>
+      </w:pPr>
+      <w:r>
+        <w:rPr>
+          <w:rFonts w:ascii="David" w:hAnsi="David" w:cs="David"/>
+          <w:color w:val="4472C4" w:themeColor="accent1"/>
+          <w:sz w:val="32"/>
+          <w:szCs w:val="32"/>
+          <w:u w:val="single"/>
+        </w:rPr>
+        <w:t>Alpha-Beta</w:t>
+      </w:r>
+    </w:p>
+    <w:p>
+      <w:pPr>
+        <w:bidi/>
+        <w:spacing w:line="360" w:lineRule="auto"/>
+        <w:rPr>
           <w:rFonts w:ascii="David" w:eastAsiaTheme="minorEastAsia" w:hAnsi="David" w:cs="David"/>
           <w:i/>
           <w:sz w:val="20"/>
           <w:szCs w:val="20"/>
-          <w:rtl/>
-        </w:rPr>
-      </w:pPr>
+          <w:u w:val="single"/>
+          <w:rtl/>
+        </w:rPr>
+      </w:pPr>
+      <w:r>
+        <w:rPr>
+          <w:rFonts w:ascii="David" w:hAnsi="David" w:cs="David" w:hint="cs"/>
+          <w:sz w:val="24"/>
+          <w:szCs w:val="24"/>
+          <w:u w:val="single"/>
+          <w:rtl/>
+        </w:rPr>
+        <w:t>שאלה</w:t>
+      </w:r>
+      <w:r>
+        <w:rPr>
+          <w:rFonts w:ascii="David" w:eastAsiaTheme="minorEastAsia" w:hAnsi="David" w:cs="David" w:hint="cs"/>
+          <w:i/>
+          <w:sz w:val="20"/>
+          <w:szCs w:val="20"/>
+          <w:u w:val="single"/>
+          <w:rtl/>
+        </w:rPr>
+        <w:t xml:space="preserve"> 1</w:t>
+      </w:r>
+    </w:p>
+    <w:p>
+      <w:pPr>
+        <w:bidi/>
+        <w:spacing w:line="360" w:lineRule="auto"/>
+        <w:rPr>
+          <w:rFonts w:ascii="David" w:eastAsiaTheme="minorEastAsia" w:hAnsi="David" w:cs="David"/>
+          <w:i/>
+          <w:sz w:val="24"/>
+          <w:szCs w:val="24"/>
+          <w:rtl/>
+        </w:rPr>
+      </w:pPr>
+      <w:r>
+        <w:rPr>
+          <w:rFonts w:ascii="David" w:eastAsiaTheme="minorEastAsia" w:hAnsi="David" w:cs="David" w:hint="cs"/>
+          <w:i/>
+          <w:sz w:val="24"/>
+          <w:szCs w:val="24"/>
+          <w:rtl/>
+        </w:rPr>
+        <w:t>מימוש בקוד.</w:t>
+      </w:r>
+    </w:p>
+    <w:p>
+      <w:pPr>
+        <w:bidi/>
+        <w:spacing w:line="360" w:lineRule="auto"/>
+        <w:rPr>
+          <w:rFonts w:ascii="David" w:eastAsiaTheme="minorEastAsia" w:hAnsi="David" w:cs="David"/>
+          <w:i/>
+          <w:sz w:val="24"/>
+          <w:szCs w:val="24"/>
+          <w:u w:val="single"/>
+          <w:rtl/>
+        </w:rPr>
+      </w:pPr>
+      <w:r>
+        <w:rPr>
+          <w:rFonts w:ascii="David" w:eastAsiaTheme="minorEastAsia" w:hAnsi="David" w:cs="David" w:hint="cs"/>
+          <w:i/>
+          <w:sz w:val="24"/>
+          <w:szCs w:val="24"/>
+          <w:u w:val="single"/>
+          <w:rtl/>
+        </w:rPr>
+        <w:t>שאלה 2</w:t>
+      </w:r>
+    </w:p>
+    <w:p>
+      <w:pPr>
+        <w:bidi/>
+        <w:spacing w:line="360" w:lineRule="auto"/>
+        <w:rPr>
+          <w:rFonts w:ascii="David" w:eastAsiaTheme="minorEastAsia" w:hAnsi="David" w:cs="David"/>
+          <w:i/>
+          <w:sz w:val="24"/>
+          <w:szCs w:val="24"/>
+          <w:rtl/>
+        </w:rPr>
+      </w:pPr>
+      <w:r>
+        <w:rPr>
+          <w:rFonts w:ascii="David" w:eastAsiaTheme="minorEastAsia" w:hAnsi="David" w:cs="David" w:hint="cs"/>
+          <w:i/>
+          <w:sz w:val="24"/>
+          <w:szCs w:val="24"/>
+          <w:rtl/>
+        </w:rPr>
+        <w:t>מבחינת</w:t>
+      </w:r>
+      <w:r>
+        <w:rPr>
+          <w:rFonts w:ascii="David" w:eastAsiaTheme="minorEastAsia" w:hAnsi="David" w:cs="David" w:hint="cs"/>
+          <w:i/>
+          <w:sz w:val="24"/>
+          <w:szCs w:val="24"/>
+          <w:rtl/>
+        </w:rPr>
+        <w:t xml:space="preserve"> זמן ריצה, גם הסוכן הזה וגם הסוכן הקודם מוגבלים ע"י אותו חסם ולכן הם עתידים להתנהג בצורה דומה. נציין כי במקרה שבו סוף המשחק (מצב שבו לשני השחקנים אין בטרייה) קרוב, סוכן אלפא-בתא יכול להגיע לפיתוח המצבים האלה מהר יותר ולכן גם לסיים את הריצה מהר יותר.</w:t>
+      </w:r>
+    </w:p>
+    <w:p>
+      <w:pPr>
+        <w:bidi/>
+        <w:spacing w:line="360" w:lineRule="auto"/>
+        <w:rPr>
+          <w:rFonts w:ascii="David" w:eastAsiaTheme="minorEastAsia" w:hAnsi="David" w:cs="David" w:hint="cs"/>
+          <w:i/>
+          <w:sz w:val="24"/>
+          <w:szCs w:val="24"/>
+          <w:rtl/>
+        </w:rPr>
+      </w:pPr>
+      <w:r>
+        <w:rPr>
+          <w:rFonts w:ascii="David" w:eastAsiaTheme="minorEastAsia" w:hAnsi="David" w:cs="David" w:hint="cs"/>
+          <w:i/>
+          <w:sz w:val="24"/>
+          <w:szCs w:val="24"/>
+          <w:rtl/>
+        </w:rPr>
+        <w:t>מבחינת בחירת המהלכים, סוכן אלפא-בטא מצליח באותו זמן לפתח עץ עמוק יותר ולכן בחירת המהלכים שלו הינה מושכלת יותר. כלומר, בהחלט ייתכן כי יבחר לבצע מהלכים שונים מאשר הסוכן הקודם.</w:t>
+      </w:r>
     </w:p>
     <w:sectPr>
       <w:pgSz w:w="11906" w:h="16838"/>

</xml_diff>

<commit_message>
Updated dry & expectimax
</commit_message>
<xml_diff>
--- a/Dry.docx
+++ b/Dry.docx
@@ -7,7 +7,7 @@
         <w:spacing w:line="360" w:lineRule="auto"/>
         <w:jc w:val="center"/>
         <w:rPr>
-          <w:rFonts w:ascii="David" w:hAnsi="David" w:cs="David"/>
+          <w:rFonts w:ascii="David" w:hAnsi="David" w:cs="David" w:hint="cs"/>
           <w:b/>
           <w:bCs/>
           <w:sz w:val="44"/>
@@ -9809,23 +9809,7 @@
             <w:sz w:val="24"/>
             <w:szCs w:val="24"/>
           </w:rPr>
-          <m:t>C</m:t>
-        </m:r>
-        <m:r>
-          <w:rPr>
-            <w:rFonts w:ascii="Cambria Math" w:eastAsiaTheme="minorEastAsia" w:hAnsi="Cambria Math" w:cs="David"/>
-            <w:sz w:val="24"/>
-            <w:szCs w:val="24"/>
-          </w:rPr>
-          <m:t>=</m:t>
-        </m:r>
-        <m:r>
-          <w:rPr>
-            <w:rFonts w:ascii="Cambria Math" w:eastAsiaTheme="minorEastAsia" w:hAnsi="Cambria Math" w:cs="David"/>
-            <w:sz w:val="24"/>
-            <w:szCs w:val="24"/>
-          </w:rPr>
-          <m:t>0</m:t>
+          <m:t>C=0</m:t>
         </m:r>
       </m:oMath>
       <w:r>
@@ -10045,27 +10029,7 @@
           <w:szCs w:val="24"/>
           <w:rtl/>
         </w:rPr>
-        <w:t xml:space="preserve">  </w:t>
-      </w:r>
-      <w:r>
-        <w:rPr>
-          <w:rFonts w:ascii="David" w:eastAsiaTheme="minorEastAsia" w:hAnsi="David" w:cs="David" w:hint="cs"/>
-          <w:i/>
-          <w:sz w:val="24"/>
-          <w:szCs w:val="24"/>
-          <w:rtl/>
-        </w:rPr>
-        <w:t xml:space="preserve">מספיק נקבל שערך </w:t>
-      </w:r>
-      <w:r>
-        <w:rPr>
-          <w:rFonts w:ascii="David" w:eastAsiaTheme="minorEastAsia" w:hAnsi="David" w:cs="David" w:hint="cs"/>
-          <w:i/>
-          <w:sz w:val="24"/>
-          <w:szCs w:val="24"/>
-          <w:rtl/>
-        </w:rPr>
-        <w:t>ה-</w:t>
+        <w:t xml:space="preserve">  מספיק נקבל שערך ה-</w:t>
       </w:r>
       <w:r>
         <w:rPr>
@@ -10168,27 +10132,7 @@
           <w:szCs w:val="24"/>
           <w:rtl/>
         </w:rPr>
-        <w:t xml:space="preserve"> אזי </w:t>
-      </w:r>
-      <w:r>
-        <w:rPr>
-          <w:rFonts w:ascii="David" w:eastAsiaTheme="minorEastAsia" w:hAnsi="David" w:cs="David" w:hint="cs"/>
-          <w:i/>
-          <w:sz w:val="24"/>
-          <w:szCs w:val="24"/>
-          <w:rtl/>
-        </w:rPr>
-        <w:t>שערך ה</w:t>
-      </w:r>
-      <w:r>
-        <w:rPr>
-          <w:rFonts w:ascii="David" w:eastAsiaTheme="minorEastAsia" w:hAnsi="David" w:cs="David" w:hint="cs"/>
-          <w:i/>
-          <w:sz w:val="24"/>
-          <w:szCs w:val="24"/>
-          <w:rtl/>
-        </w:rPr>
-        <w:t>-</w:t>
+        <w:t xml:space="preserve"> אזי שערך ה-</w:t>
       </w:r>
       <w:r>
         <w:rPr>
@@ -10245,17 +10189,7 @@
           <w:szCs w:val="24"/>
           <w:rtl/>
         </w:rPr>
-        <w:t>שהוא תמיד יעדיף א</w:t>
-      </w:r>
-      <w:r>
-        <w:rPr>
-          <w:rFonts w:ascii="David" w:eastAsiaTheme="minorEastAsia" w:hAnsi="David" w:cs="David" w:hint="cs"/>
-          <w:i/>
-          <w:sz w:val="24"/>
-          <w:szCs w:val="24"/>
-          <w:rtl/>
-        </w:rPr>
-        <w:t xml:space="preserve">ת </w:t>
+        <w:t xml:space="preserve">שהוא תמיד יעדיף את </w:t>
       </w:r>
       <m:oMath>
         <m:sSub>
@@ -10299,27 +10233,7 @@
           <w:szCs w:val="24"/>
           <w:rtl/>
         </w:rPr>
-        <w:t xml:space="preserve">  </w:t>
-      </w:r>
-      <w:r>
-        <w:rPr>
-          <w:rFonts w:ascii="David" w:eastAsiaTheme="minorEastAsia" w:hAnsi="David" w:cs="David" w:hint="cs"/>
-          <w:i/>
-          <w:sz w:val="24"/>
-          <w:szCs w:val="24"/>
-          <w:rtl/>
-        </w:rPr>
-        <w:t>(בעל ערך 1 לעומת 0 של</w:t>
-      </w:r>
-      <w:r>
-        <w:rPr>
-          <w:rFonts w:ascii="David" w:eastAsiaTheme="minorEastAsia" w:hAnsi="David" w:cs="David" w:hint="cs"/>
-          <w:i/>
-          <w:sz w:val="24"/>
-          <w:szCs w:val="24"/>
-          <w:rtl/>
-        </w:rPr>
-        <w:t xml:space="preserve"> </w:t>
+        <w:t xml:space="preserve">  (בעל ערך 1 לעומת 0 של </w:t>
       </w:r>
       <m:oMath>
         <m:sSub>
@@ -10363,17 +10277,7 @@
           <w:szCs w:val="24"/>
           <w:rtl/>
         </w:rPr>
-        <w:t xml:space="preserve"> </w:t>
-      </w:r>
-      <w:r>
-        <w:rPr>
-          <w:rFonts w:ascii="David" w:eastAsiaTheme="minorEastAsia" w:hAnsi="David" w:cs="David" w:hint="cs"/>
-          <w:i/>
-          <w:sz w:val="24"/>
-          <w:szCs w:val="24"/>
-          <w:rtl/>
-        </w:rPr>
-        <w:t>).</w:t>
+        <w:t xml:space="preserve"> ).</w:t>
       </w:r>
       <w:r>
         <w:rPr>
@@ -10415,15 +10319,7 @@
               <w:sz w:val="24"/>
               <w:szCs w:val="24"/>
             </w:rPr>
-            <m:t>1</m:t>
-          </m:r>
-          <m:r>
-            <w:rPr>
-              <w:rFonts w:ascii="Cambria Math" w:eastAsiaTheme="minorEastAsia" w:hAnsi="Cambria Math" w:cs="David"/>
-              <w:sz w:val="24"/>
-              <w:szCs w:val="24"/>
-            </w:rPr>
-            <m:t>+C∙</m:t>
+            <m:t>1+C∙</m:t>
           </m:r>
           <m:rad>
             <m:radPr>
@@ -10603,15 +10499,7 @@
               <w:sz w:val="24"/>
               <w:szCs w:val="24"/>
             </w:rPr>
-            <m:t>&lt;0</m:t>
-          </m:r>
-          <m:r>
-            <w:rPr>
-              <w:rFonts w:ascii="Cambria Math" w:eastAsiaTheme="minorEastAsia" w:hAnsi="Cambria Math" w:cs="David"/>
-              <w:sz w:val="24"/>
-              <w:szCs w:val="24"/>
-            </w:rPr>
-            <m:t>+C∙</m:t>
+            <m:t>&lt;0+C∙</m:t>
           </m:r>
           <m:rad>
             <m:radPr>
@@ -11907,18 +11795,7 @@
           <w:u w:val="single"/>
           <w:rtl/>
         </w:rPr>
-        <w:t xml:space="preserve"> </w:t>
-      </w:r>
-      <w:r>
-        <w:rPr>
-          <w:rFonts w:ascii="David" w:hAnsi="David" w:cs="David" w:hint="cs"/>
-          <w:color w:val="4472C4" w:themeColor="accent1"/>
-          <w:sz w:val="32"/>
-          <w:szCs w:val="32"/>
-          <w:u w:val="single"/>
-          <w:rtl/>
-        </w:rPr>
-        <w:t>אלגוריתם מונטה קרלו למשחקי אינפורמציה חלקית</w:t>
+        <w:t xml:space="preserve"> אלגוריתם מונטה קרלו למשחקי אינפורמציה חלקית</w:t>
       </w:r>
     </w:p>
     <w:p>
@@ -12210,98 +12087,27 @@
         </w:rPr>
         <w:t>3</w:t>
       </w:r>
+      <w:r>
+        <w:rPr>
+          <w:rFonts w:ascii="David" w:hAnsi="David" w:cs="David" w:hint="cs"/>
+          <w:sz w:val="24"/>
+          <w:szCs w:val="24"/>
+          <w:u w:val="single"/>
+          <w:rtl/>
+        </w:rPr>
+        <w:t xml:space="preserve"> </w:t>
+      </w:r>
     </w:p>
     <w:p>
       <w:pPr>
         <w:bidi/>
         <w:spacing w:line="360" w:lineRule="auto"/>
         <w:rPr>
-          <w:rFonts w:ascii="David" w:eastAsiaTheme="minorEastAsia" w:hAnsi="David" w:cs="David"/>
-          <w:i/>
-          <w:sz w:val="24"/>
-          <w:szCs w:val="24"/>
-          <w:rtl/>
-        </w:rPr>
-      </w:pPr>
-      <w:r>
-        <w:rPr>
-          <w:rFonts w:ascii="David" w:eastAsiaTheme="minorEastAsia" w:hAnsi="David" w:cs="David"/>
-          <w:i/>
-          <w:sz w:val="24"/>
-          <w:szCs w:val="24"/>
-          <w:rtl/>
-        </w:rPr>
-        <w:drawing>
-          <wp:anchor distT="0" distB="0" distL="114300" distR="114300" simplePos="0" relativeHeight="251660288" behindDoc="1" locked="0" layoutInCell="1" allowOverlap="1" wp14:anchorId="5EE12671" wp14:editId="47822943">
-            <wp:simplePos x="0" y="0"/>
-            <wp:positionH relativeFrom="margin">
-              <wp:align>center</wp:align>
-            </wp:positionH>
-            <wp:positionV relativeFrom="paragraph">
-              <wp:posOffset>2124284</wp:posOffset>
-            </wp:positionV>
-            <wp:extent cx="5175889" cy="2545391"/>
-            <wp:effectExtent l="0" t="0" r="5715" b="7620"/>
-            <wp:wrapTight wrapText="bothSides">
-              <wp:wrapPolygon edited="0">
-                <wp:start x="0" y="0"/>
-                <wp:lineTo x="0" y="21503"/>
-                <wp:lineTo x="21544" y="21503"/>
-                <wp:lineTo x="21544" y="0"/>
-                <wp:lineTo x="0" y="0"/>
-              </wp:wrapPolygon>
-            </wp:wrapTight>
-            <wp:docPr id="179869485" name="Picture 1"/>
-            <wp:cNvGraphicFramePr>
-              <a:graphicFrameLocks xmlns:a="http://schemas.openxmlformats.org/drawingml/2006/main" noChangeAspect="1"/>
-            </wp:cNvGraphicFramePr>
-            <a:graphic xmlns:a="http://schemas.openxmlformats.org/drawingml/2006/main">
-              <a:graphicData uri="http://schemas.openxmlformats.org/drawingml/2006/picture">
-                <pic:pic xmlns:pic="http://schemas.openxmlformats.org/drawingml/2006/picture">
-                  <pic:nvPicPr>
-                    <pic:cNvPr id="179869485" name=""/>
-                    <pic:cNvPicPr/>
-                  </pic:nvPicPr>
-                  <pic:blipFill rotWithShape="1">
-                    <a:blip r:embed="rId8">
-                      <a:extLst>
-                        <a:ext uri="{28A0092B-C50C-407E-A947-70E740481C1C}">
-                          <a14:useLocalDpi xmlns:a14="http://schemas.microsoft.com/office/drawing/2010/main" val="0"/>
-                        </a:ext>
-                      </a:extLst>
-                    </a:blip>
-                    <a:srcRect b="27643"/>
-                    <a:stretch/>
-                  </pic:blipFill>
-                  <pic:spPr bwMode="auto">
-                    <a:xfrm>
-                      <a:off x="0" y="0"/>
-                      <a:ext cx="5175889" cy="2545391"/>
-                    </a:xfrm>
-                    <a:prstGeom prst="rect">
-                      <a:avLst/>
-                    </a:prstGeom>
-                    <a:ln>
-                      <a:noFill/>
-                    </a:ln>
-                    <a:extLst>
-                      <a:ext uri="{53640926-AAD7-44D8-BBD7-CCE9431645EC}">
-                        <a14:shadowObscured xmlns:a14="http://schemas.microsoft.com/office/drawing/2010/main"/>
-                      </a:ext>
-                    </a:extLst>
-                  </pic:spPr>
-                </pic:pic>
-              </a:graphicData>
-            </a:graphic>
-            <wp14:sizeRelH relativeFrom="margin">
-              <wp14:pctWidth>0</wp14:pctWidth>
-            </wp14:sizeRelH>
-            <wp14:sizeRelV relativeFrom="margin">
-              <wp14:pctHeight>0</wp14:pctHeight>
-            </wp14:sizeRelV>
-          </wp:anchor>
-        </w:drawing>
-      </w:r>
+          <w:rFonts w:hint="cs"/>
+          <w:i/>
+          <w:rtl/>
+        </w:rPr>
+      </w:pPr>
       <w:r>
         <w:rPr>
           <w:rFonts w:ascii="David" w:eastAsiaTheme="minorEastAsia" w:hAnsi="David" w:cs="David" w:hint="cs"/>
@@ -12329,7 +12135,7 @@
           <w:szCs w:val="24"/>
           <w:rtl/>
         </w:rPr>
-        <w:t xml:space="preserve">  </w:t>
+        <w:t xml:space="preserve"> </w:t>
       </w:r>
       <w:r>
         <w:rPr>
@@ -12339,7 +12145,7 @@
           <w:szCs w:val="24"/>
           <w:rtl/>
         </w:rPr>
-        <w:t xml:space="preserve">בכל צומת בחירה של השחקן שלי יש </w:t>
+        <w:t xml:space="preserve">יש מרחב אי וודאות שמבוטא בצמתים עם הסתברות </w:t>
       </w:r>
       <w:r>
         <w:rPr>
@@ -12348,7 +12154,7 @@
           <w:sz w:val="24"/>
           <w:szCs w:val="24"/>
         </w:rPr>
-        <w:t>N</w:t>
+        <w:t>P</w:t>
       </w:r>
       <w:r>
         <w:rPr>
@@ -12358,17 +12164,7 @@
           <w:szCs w:val="24"/>
           <w:rtl/>
         </w:rPr>
-        <w:t xml:space="preserve"> אופציות ליריב לשחק ולכל אחת מהן הסתברות מסויימת עם ערך מתאים לה</w:t>
-      </w:r>
-      <w:r>
-        <w:rPr>
-          <w:rFonts w:ascii="David" w:eastAsiaTheme="minorEastAsia" w:hAnsi="David" w:cs="David" w:hint="cs"/>
-          <w:i/>
-          <w:sz w:val="24"/>
-          <w:szCs w:val="24"/>
-          <w:rtl/>
-        </w:rPr>
-        <w:t>, כאשר האלגוריתם בוחר את האופציה עם ערך התוחלת הגבוה ביותר. נציע מודל שמשתש ב-</w:t>
+        <w:t xml:space="preserve">. נבנה את עץ ההחלטה כך שתחת שורש העץ (המצב) יהיו </w:t>
       </w:r>
       <w:r>
         <w:rPr>
@@ -12377,166 +12173,17 @@
           <w:sz w:val="24"/>
           <w:szCs w:val="24"/>
         </w:rPr>
-        <w:t>Expectimax</w:t>
+        <w:t>K</w:t>
       </w:r>
       <w:r>
         <w:rPr>
           <w:rFonts w:ascii="David" w:eastAsiaTheme="minorEastAsia" w:hAnsi="David" w:cs="David" w:hint="cs"/>
-          <w:iCs/>
-          <w:sz w:val="24"/>
-          <w:szCs w:val="24"/>
-          <w:rtl/>
-        </w:rPr>
-        <w:t xml:space="preserve"> </w:t>
-      </w:r>
-      <w:r>
-        <w:rPr>
-          <w:rFonts w:ascii="David" w:eastAsiaTheme="minorEastAsia" w:hAnsi="David" w:cs="David" w:hint="cs"/>
-          <w:i/>
-          <w:sz w:val="24"/>
-          <w:szCs w:val="24"/>
-          <w:rtl/>
-        </w:rPr>
-        <w:t xml:space="preserve">באופן הבא: </w:t>
-      </w:r>
-      <w:r>
-        <w:rPr>
-          <w:rFonts w:ascii="David" w:eastAsiaTheme="minorEastAsia" w:hAnsi="David" w:cs="David"/>
-          <w:i/>
-          <w:sz w:val="24"/>
-          <w:szCs w:val="24"/>
-          <w:rtl/>
-        </w:rPr>
-        <w:br/>
-      </w:r>
-      <w:r>
-        <w:rPr>
-          <w:rFonts w:ascii="David" w:eastAsiaTheme="minorEastAsia" w:hAnsi="David" w:cs="David" w:hint="cs"/>
-          <w:i/>
-          <w:sz w:val="24"/>
-          <w:szCs w:val="24"/>
-          <w:rtl/>
-        </w:rPr>
-        <w:t xml:space="preserve">מצומת המצב הלא ידוע נבנה </w:t>
-      </w:r>
-      <w:r>
-        <w:rPr>
-          <w:rFonts w:ascii="David" w:eastAsiaTheme="minorEastAsia" w:hAnsi="David" w:cs="David"/>
-          <w:iCs/>
-          <w:sz w:val="24"/>
-          <w:szCs w:val="24"/>
-        </w:rPr>
-        <w:t>k</w:t>
-      </w:r>
-      <w:r>
-        <w:rPr>
-          <w:rFonts w:ascii="David" w:eastAsiaTheme="minorEastAsia" w:hAnsi="David" w:cs="David" w:hint="cs"/>
-          <w:iCs/>
-          <w:sz w:val="24"/>
-          <w:szCs w:val="24"/>
-          <w:rtl/>
-        </w:rPr>
-        <w:t xml:space="preserve"> </w:t>
-      </w:r>
-      <w:r>
-        <w:rPr>
-          <w:rFonts w:ascii="David" w:eastAsiaTheme="minorEastAsia" w:hAnsi="David" w:cs="David" w:hint="cs"/>
-          <w:i/>
-          <w:sz w:val="24"/>
-          <w:szCs w:val="24"/>
-          <w:rtl/>
-        </w:rPr>
-        <w:t>בנים</w:t>
-      </w:r>
-      <w:r>
-        <w:rPr>
-          <w:rFonts w:ascii="David" w:eastAsiaTheme="minorEastAsia" w:hAnsi="David" w:cs="David" w:hint="cs"/>
-          <w:iCs/>
-          <w:sz w:val="24"/>
-          <w:szCs w:val="24"/>
-          <w:rtl/>
-        </w:rPr>
-        <w:t xml:space="preserve"> </w:t>
-      </w:r>
-      <w:r>
-        <w:rPr>
-          <w:rFonts w:ascii="David" w:eastAsiaTheme="minorEastAsia" w:hAnsi="David" w:cs="David" w:hint="cs"/>
-          <w:i/>
-          <w:sz w:val="24"/>
-          <w:szCs w:val="24"/>
-          <w:rtl/>
-        </w:rPr>
-        <w:t>עבור</w:t>
-      </w:r>
-      <w:r>
-        <w:rPr>
-          <w:rFonts w:ascii="David" w:eastAsiaTheme="minorEastAsia" w:hAnsi="David" w:cs="David" w:hint="cs"/>
-          <w:i/>
-          <w:sz w:val="24"/>
-          <w:szCs w:val="24"/>
-          <w:rtl/>
-        </w:rPr>
-        <w:t xml:space="preserve"> כל ניחוש של מצב אפשרי. לכל בן כזה נבנה בנים עבור כל פעולה אפשרית של היריב ונחשב את ההסתברות עבור כל פעולה. נחשב עבור כל הפעולות </w:t>
-      </w:r>
-      <w:r>
-        <w:rPr>
-          <w:rFonts w:ascii="David" w:eastAsiaTheme="minorEastAsia" w:hAnsi="David" w:cs="David" w:hint="cs"/>
-          <w:i/>
-          <w:sz w:val="24"/>
-          <w:szCs w:val="24"/>
-          <w:u w:val="single"/>
-          <w:rtl/>
-        </w:rPr>
-        <w:t>בענף</w:t>
-      </w:r>
-      <w:r>
-        <w:rPr>
-          <w:rFonts w:ascii="David" w:eastAsiaTheme="minorEastAsia" w:hAnsi="David" w:cs="David" w:hint="cs"/>
-          <w:i/>
-          <w:sz w:val="24"/>
-          <w:szCs w:val="24"/>
-          <w:rtl/>
-        </w:rPr>
-        <w:t xml:space="preserve"> את הפעולה עם התוחלת הגבוהה ביותר (כאשר לכל פעולה עם</w:t>
-      </w:r>
-      <w:r>
-        <w:rPr>
-          <w:rFonts w:ascii="David" w:eastAsiaTheme="minorEastAsia" w:hAnsi="David" w:cs="David" w:hint="cs"/>
-          <w:i/>
-          <w:sz w:val="24"/>
-          <w:szCs w:val="24"/>
-          <w:rtl/>
-        </w:rPr>
-        <w:t xml:space="preserve"> הסתברות</w:t>
-      </w:r>
-      <w:r>
-        <w:rPr>
-          <w:rFonts w:ascii="David" w:eastAsiaTheme="minorEastAsia" w:hAnsi="David" w:cs="David" w:hint="cs"/>
-          <w:iCs/>
-          <w:sz w:val="24"/>
-          <w:szCs w:val="24"/>
-          <w:rtl/>
-        </w:rPr>
-        <w:t xml:space="preserve"> </w:t>
-      </w:r>
-      <w:r>
-        <w:rPr>
-          <w:rFonts w:ascii="David" w:eastAsiaTheme="minorEastAsia" w:hAnsi="David" w:cs="David"/>
-          <w:iCs/>
-          <w:sz w:val="24"/>
-          <w:szCs w:val="24"/>
-        </w:rPr>
-        <w:t>p(x)</w:t>
-      </w:r>
-      <w:r>
-        <w:rPr>
-          <w:rFonts w:ascii="David" w:eastAsiaTheme="minorEastAsia" w:hAnsi="David" w:cs="David" w:hint="cs"/>
-          <w:i/>
-          <w:sz w:val="24"/>
-          <w:szCs w:val="24"/>
-          <w:rtl/>
-        </w:rPr>
-        <w:t xml:space="preserve"> תהיה הסתברות </w:t>
+          <w:i/>
+          <w:sz w:val="24"/>
+          <w:szCs w:val="24"/>
+          <w:rtl/>
+        </w:rPr>
+        <w:t xml:space="preserve"> צמתים עם ניחוש למצב משחק כאשר ההסתברות שלהם יוניפורמית: </w:t>
       </w:r>
       <m:oMath>
         <m:f>
@@ -12557,30 +12204,8 @@
                 <w:sz w:val="24"/>
                 <w:szCs w:val="24"/>
               </w:rPr>
-              <m:t>p</m:t>
+              <m:t>1</m:t>
             </m:r>
-            <m:d>
-              <m:dPr>
-                <m:ctrlPr>
-                  <w:rPr>
-                    <w:rFonts w:ascii="Cambria Math" w:eastAsiaTheme="minorEastAsia" w:hAnsi="Cambria Math" w:cs="David"/>
-                    <w:i/>
-                    <w:sz w:val="24"/>
-                    <w:szCs w:val="24"/>
-                  </w:rPr>
-                </m:ctrlPr>
-              </m:dPr>
-              <m:e>
-                <m:r>
-                  <w:rPr>
-                    <w:rFonts w:ascii="Cambria Math" w:eastAsiaTheme="minorEastAsia" w:hAnsi="Cambria Math" w:cs="David"/>
-                    <w:sz w:val="24"/>
-                    <w:szCs w:val="24"/>
-                  </w:rPr>
-                  <m:t>x</m:t>
-                </m:r>
-              </m:e>
-            </m:d>
           </m:num>
           <m:den>
             <m:r>
@@ -12596,31 +12221,13 @@
       </m:oMath>
       <w:r>
         <w:rPr>
-          <w:rFonts w:ascii="David" w:eastAsiaTheme="minorEastAsia" w:hAnsi="David" w:cs="David"/>
-          <w:i/>
-          <w:sz w:val="24"/>
-          <w:szCs w:val="24"/>
-        </w:rPr>
-        <w:t xml:space="preserve"> </w:t>
-      </w:r>
-      <w:r>
-        <w:rPr>
           <w:rFonts w:ascii="David" w:eastAsiaTheme="minorEastAsia" w:hAnsi="David" w:cs="David" w:hint="cs"/>
-          <w:i/>
-          <w:sz w:val="24"/>
-          <w:szCs w:val="24"/>
-          <w:rtl/>
-        </w:rPr>
-        <w:t xml:space="preserve">כשמסתכלים על כל </w:t>
-      </w:r>
-      <w:r>
-        <w:rPr>
-          <w:rFonts w:ascii="David" w:eastAsiaTheme="minorEastAsia" w:hAnsi="David" w:cs="David"/>
-          <w:i/>
-          <w:sz w:val="24"/>
-          <w:szCs w:val="24"/>
-        </w:rPr>
-        <w:t xml:space="preserve"> </w:t>
+          <w:iCs/>
+          <w:sz w:val="24"/>
+          <w:szCs w:val="24"/>
+          <w:rtl/>
+        </w:rPr>
+        <w:t xml:space="preserve">. </w:t>
       </w:r>
       <w:r>
         <w:rPr>
@@ -12630,17 +12237,7 @@
           <w:szCs w:val="24"/>
           <w:rtl/>
         </w:rPr>
-        <w:t>הענף)</w:t>
-      </w:r>
-      <w:r>
-        <w:rPr>
-          <w:rFonts w:ascii="David" w:eastAsiaTheme="minorEastAsia" w:hAnsi="David" w:cs="David" w:hint="cs"/>
-          <w:i/>
-          <w:sz w:val="24"/>
-          <w:szCs w:val="24"/>
-          <w:rtl/>
-        </w:rPr>
-        <w:t>, נסמנה ב-</w:t>
+        <w:t xml:space="preserve">תחת כל ניחוש כזה, המשחק הוא דטרמינסטי ואין אינפורמציה חלקית לכן נוכל לשחק עם אלגוריתם </w:t>
       </w:r>
       <w:r>
         <w:rPr>
@@ -12649,7 +12246,7 @@
           <w:sz w:val="24"/>
           <w:szCs w:val="24"/>
         </w:rPr>
-        <w:t>x*</w:t>
+        <w:t>minimax</w:t>
       </w:r>
       <w:r>
         <w:rPr>
@@ -12659,7 +12256,37 @@
           <w:szCs w:val="24"/>
           <w:rtl/>
         </w:rPr>
-        <w:t>.</w:t>
+        <w:t xml:space="preserve"> </w:t>
+      </w:r>
+      <w:r>
+        <w:rPr>
+          <w:rFonts w:ascii="David" w:eastAsiaTheme="minorEastAsia" w:hAnsi="David" w:cs="David" w:hint="cs"/>
+          <w:i/>
+          <w:sz w:val="24"/>
+          <w:szCs w:val="24"/>
+          <w:rtl/>
+        </w:rPr>
+        <w:t xml:space="preserve">(אנחנו מניחים שהיריב רוצה למקסם על ניצחון). בסיום ריצות כל עצי המינימקס (סיום המשחק או עד עומק מוגבל) נוכל לסכום את הערך שניתן ע"י הפעולה (בכל הניחושים) ולחלק בכמות הניחושים </w:t>
+      </w:r>
+      <w:r>
+        <w:rPr>
+          <w:rFonts w:ascii="David" w:eastAsiaTheme="minorEastAsia" w:hAnsi="David" w:cs="David" w:hint="cs"/>
+          <w:i/>
+          <w:sz w:val="24"/>
+          <w:szCs w:val="24"/>
+          <w:rtl/>
+        </w:rPr>
+        <w:t>(</w:t>
+      </w:r>
+      <w:r>
+        <w:rPr>
+          <w:rFonts w:ascii="David" w:eastAsiaTheme="minorEastAsia" w:hAnsi="David" w:cs="David" w:hint="cs"/>
+          <w:i/>
+          <w:sz w:val="24"/>
+          <w:szCs w:val="24"/>
+          <w:rtl/>
+        </w:rPr>
+        <w:t xml:space="preserve"> </w:t>
       </w:r>
       <w:r>
         <w:rPr>
@@ -12667,6 +12294,45 @@
           <w:i/>
           <w:sz w:val="24"/>
           <w:szCs w:val="24"/>
+        </w:rPr>
+        <w:t>k</w:t>
+      </w:r>
+      <w:r>
+        <w:rPr>
+          <w:rFonts w:ascii="David" w:eastAsiaTheme="minorEastAsia" w:hAnsi="David" w:cs="David" w:hint="cs"/>
+          <w:i/>
+          <w:sz w:val="24"/>
+          <w:szCs w:val="24"/>
+          <w:rtl/>
+        </w:rPr>
+        <w:t>)</w:t>
+      </w:r>
+      <w:r>
+        <w:rPr>
+          <w:rFonts w:ascii="David" w:eastAsiaTheme="minorEastAsia" w:hAnsi="David" w:cs="David" w:hint="cs"/>
+          <w:i/>
+          <w:sz w:val="24"/>
+          <w:szCs w:val="24"/>
+          <w:rtl/>
+        </w:rPr>
+        <w:t xml:space="preserve">. </w:t>
+      </w:r>
+      <w:r>
+        <w:rPr>
+          <w:rFonts w:ascii="David" w:eastAsiaTheme="minorEastAsia" w:hAnsi="David" w:cs="David" w:hint="cs"/>
+          <w:i/>
+          <w:sz w:val="24"/>
+          <w:szCs w:val="24"/>
+          <w:rtl/>
+        </w:rPr>
+        <w:t>נדגיש כי אם פעולה לא אפשרית בניחוש מסוים הערך שהיא תקבל יהיה 0.</w:t>
+      </w:r>
+      <w:r>
+        <w:rPr>
+          <w:rFonts w:ascii="David" w:eastAsiaTheme="minorEastAsia" w:hAnsi="David" w:cs="David"/>
+          <w:i/>
+          <w:sz w:val="24"/>
+          <w:szCs w:val="24"/>
           <w:rtl/>
         </w:rPr>
         <w:br/>
@@ -12679,7 +12345,17 @@
           <w:szCs w:val="24"/>
           <w:rtl/>
         </w:rPr>
-        <w:t xml:space="preserve">כעת, </w:t>
+        <w:t xml:space="preserve">כלומר, נחשב את התוחלת של כל פעולה ונבחר את הפעולה עם התוחלת הגבוהה ביותר </w:t>
+      </w:r>
+      <w:r>
+        <w:rPr>
+          <w:rFonts w:ascii="David" w:eastAsiaTheme="minorEastAsia" w:hAnsi="David" w:cs="David"/>
+          <w:i/>
+          <w:sz w:val="24"/>
+          <w:szCs w:val="24"/>
+          <w:rtl/>
+        </w:rPr>
+        <w:t>–</w:t>
       </w:r>
       <w:r>
         <w:rPr>
@@ -12689,116 +12365,7 @@
           <w:szCs w:val="24"/>
           <w:rtl/>
         </w:rPr>
-        <w:t>ל</w:t>
-      </w:r>
-      <w:r>
-        <w:rPr>
-          <w:rFonts w:ascii="David" w:eastAsiaTheme="minorEastAsia" w:hAnsi="David" w:cs="David" w:hint="cs"/>
-          <w:i/>
-          <w:sz w:val="24"/>
-          <w:szCs w:val="24"/>
-          <w:rtl/>
-        </w:rPr>
-        <w:t>כל ניחוש אפשרי</w:t>
-      </w:r>
-      <w:r>
-        <w:rPr>
-          <w:rFonts w:ascii="David" w:eastAsiaTheme="minorEastAsia" w:hAnsi="David" w:cs="David" w:hint="cs"/>
-          <w:i/>
-          <w:sz w:val="24"/>
-          <w:szCs w:val="24"/>
-          <w:rtl/>
-        </w:rPr>
-        <w:t xml:space="preserve"> </w:t>
-      </w:r>
-      <w:r>
-        <w:rPr>
-          <w:rFonts w:ascii="David" w:eastAsiaTheme="minorEastAsia" w:hAnsi="David" w:cs="David" w:hint="cs"/>
-          <w:i/>
-          <w:sz w:val="24"/>
-          <w:szCs w:val="24"/>
-          <w:rtl/>
-        </w:rPr>
-        <w:t>יש ערך</w:t>
-      </w:r>
-      <w:r>
-        <w:rPr>
-          <w:rFonts w:ascii="David" w:eastAsiaTheme="minorEastAsia" w:hAnsi="David" w:cs="David" w:hint="cs"/>
-          <w:i/>
-          <w:sz w:val="24"/>
-          <w:szCs w:val="24"/>
-          <w:rtl/>
-        </w:rPr>
-        <w:t xml:space="preserve"> </w:t>
-      </w:r>
-      <w:r>
-        <w:rPr>
-          <w:rFonts w:ascii="David" w:eastAsiaTheme="minorEastAsia" w:hAnsi="David" w:cs="David" w:hint="cs"/>
-          <w:i/>
-          <w:sz w:val="24"/>
-          <w:szCs w:val="24"/>
-          <w:rtl/>
-        </w:rPr>
-        <w:t>הסתברות</w:t>
-      </w:r>
-      <w:r>
-        <w:rPr>
-          <w:rFonts w:ascii="David" w:eastAsiaTheme="minorEastAsia" w:hAnsi="David" w:cs="David" w:hint="cs"/>
-          <w:i/>
-          <w:sz w:val="24"/>
-          <w:szCs w:val="24"/>
-          <w:rtl/>
-        </w:rPr>
-        <w:t xml:space="preserve"> </w:t>
-      </w:r>
-      <w:r>
-        <w:rPr>
-          <w:rFonts w:ascii="David" w:eastAsiaTheme="minorEastAsia" w:hAnsi="David" w:cs="David" w:hint="cs"/>
-          <w:i/>
-          <w:sz w:val="24"/>
-          <w:szCs w:val="24"/>
-          <w:rtl/>
-        </w:rPr>
-        <w:t xml:space="preserve">של </w:t>
-      </w:r>
-      <w:r>
-        <w:rPr>
-          <w:rFonts w:ascii="David" w:eastAsiaTheme="minorEastAsia" w:hAnsi="David" w:cs="David" w:hint="cs"/>
-          <w:i/>
-          <w:sz w:val="24"/>
-          <w:szCs w:val="24"/>
-          <w:rtl/>
-        </w:rPr>
-        <w:t>הפעולה הנבחרת</w:t>
-      </w:r>
-      <w:r>
-        <w:rPr>
-          <w:rFonts w:ascii="David" w:eastAsiaTheme="minorEastAsia" w:hAnsi="David" w:cs="David" w:hint="cs"/>
-          <w:i/>
-          <w:sz w:val="24"/>
-          <w:szCs w:val="24"/>
-          <w:rtl/>
-        </w:rPr>
-        <w:t xml:space="preserve">, </w:t>
-      </w:r>
-      <w:r>
-        <w:rPr>
-          <w:rFonts w:ascii="David" w:eastAsiaTheme="minorEastAsia" w:hAnsi="David" w:cs="David"/>
-          <w:i/>
-          <w:sz w:val="24"/>
-          <w:szCs w:val="24"/>
-        </w:rPr>
-        <w:t>p(x*)</w:t>
-      </w:r>
-      <w:r>
-        <w:rPr>
-          <w:rFonts w:ascii="David" w:eastAsiaTheme="minorEastAsia" w:hAnsi="David" w:cs="David" w:hint="cs"/>
-          <w:i/>
-          <w:sz w:val="24"/>
-          <w:szCs w:val="24"/>
-          <w:rtl/>
-        </w:rPr>
-        <w:t xml:space="preserve"> תחת הניחוש הנוכחי, נתייחס לכל בן עם הפעולה כצומת בעץ ה-</w:t>
+        <w:t xml:space="preserve"> כמו בהרצת </w:t>
       </w:r>
       <w:r>
         <w:rPr>
@@ -12827,7 +12394,7 @@
           <w:szCs w:val="24"/>
           <w:rtl/>
         </w:rPr>
-        <w:t xml:space="preserve">ונבחר את הבן עם </w:t>
+        <w:t>רגילה.</w:t>
       </w:r>
       <w:r>
         <w:rPr>
@@ -12837,7 +12404,7 @@
           <w:szCs w:val="24"/>
           <w:rtl/>
         </w:rPr>
-        <w:t>ההסתברות</w:t>
+        <w:t xml:space="preserve"> </w:t>
       </w:r>
       <w:r>
         <w:rPr>
@@ -12847,17 +12414,149 @@
           <w:szCs w:val="24"/>
           <w:rtl/>
         </w:rPr>
-        <w:t xml:space="preserve"> הגבוהה ביותר</w:t>
+        <w:t xml:space="preserve">בצורה זו, שבה כל צומת </w:t>
+      </w:r>
+      <w:r>
+        <w:rPr>
+          <w:rFonts w:ascii="David" w:eastAsiaTheme="minorEastAsia" w:hAnsi="David" w:cs="David"/>
+          <w:iCs/>
+          <w:sz w:val="24"/>
+          <w:szCs w:val="24"/>
+        </w:rPr>
+        <w:t>Expectimax</w:t>
       </w:r>
       <w:r>
         <w:rPr>
           <w:rFonts w:ascii="David" w:eastAsiaTheme="minorEastAsia" w:hAnsi="David" w:cs="David" w:hint="cs"/>
-          <w:i/>
-          <w:sz w:val="24"/>
-          <w:szCs w:val="24"/>
-          <w:rtl/>
-        </w:rPr>
-        <w:t>.</w:t>
+          <w:iCs/>
+          <w:sz w:val="24"/>
+          <w:szCs w:val="24"/>
+          <w:rtl/>
+        </w:rPr>
+        <w:t xml:space="preserve"> </w:t>
+      </w:r>
+      <w:r>
+        <w:rPr>
+          <w:rFonts w:ascii="David" w:eastAsiaTheme="minorEastAsia" w:hAnsi="David" w:cs="David" w:hint="cs"/>
+          <w:i/>
+          <w:sz w:val="24"/>
+          <w:szCs w:val="24"/>
+          <w:rtl/>
+        </w:rPr>
+        <w:t xml:space="preserve">מכיל </w:t>
+      </w:r>
+      <w:r>
+        <w:rPr>
+          <w:rFonts w:ascii="David" w:eastAsiaTheme="minorEastAsia" w:hAnsi="David" w:cs="David"/>
+          <w:iCs/>
+          <w:sz w:val="24"/>
+          <w:szCs w:val="24"/>
+        </w:rPr>
+        <w:t>K</w:t>
+      </w:r>
+      <w:r>
+        <w:rPr>
+          <w:rFonts w:ascii="David" w:eastAsiaTheme="minorEastAsia" w:hAnsi="David" w:cs="David" w:hint="cs"/>
+          <w:i/>
+          <w:sz w:val="24"/>
+          <w:szCs w:val="24"/>
+          <w:rtl/>
+        </w:rPr>
+        <w:t xml:space="preserve"> עצי </w:t>
+      </w:r>
+      <w:r>
+        <w:rPr>
+          <w:rFonts w:ascii="David" w:eastAsiaTheme="minorEastAsia" w:hAnsi="David" w:cs="David"/>
+          <w:i/>
+          <w:sz w:val="24"/>
+          <w:szCs w:val="24"/>
+        </w:rPr>
+        <w:t xml:space="preserve"> </w:t>
+      </w:r>
+      <w:r>
+        <w:rPr>
+          <w:rFonts w:ascii="David" w:eastAsiaTheme="minorEastAsia" w:hAnsi="David" w:cs="David"/>
+          <w:iCs/>
+          <w:sz w:val="24"/>
+          <w:szCs w:val="24"/>
+        </w:rPr>
+        <w:t>minimax</w:t>
+      </w:r>
+      <w:r>
+        <w:rPr>
+          <w:rFonts w:ascii="David" w:eastAsiaTheme="minorEastAsia" w:hAnsi="David" w:cs="David" w:hint="cs"/>
+          <w:i/>
+          <w:sz w:val="24"/>
+          <w:szCs w:val="24"/>
+          <w:rtl/>
+        </w:rPr>
+        <w:t xml:space="preserve"> עבור </w:t>
+      </w:r>
+      <w:r>
+        <w:rPr>
+          <w:rFonts w:ascii="David" w:eastAsiaTheme="minorEastAsia" w:hAnsi="David" w:cs="David"/>
+          <w:iCs/>
+          <w:sz w:val="24"/>
+          <w:szCs w:val="24"/>
+        </w:rPr>
+        <w:t>K</w:t>
+      </w:r>
+      <w:r>
+        <w:rPr>
+          <w:rFonts w:ascii="David" w:eastAsiaTheme="minorEastAsia" w:hAnsi="David" w:cs="David" w:hint="cs"/>
+          <w:i/>
+          <w:sz w:val="24"/>
+          <w:szCs w:val="24"/>
+          <w:rtl/>
+        </w:rPr>
+        <w:t xml:space="preserve"> ניחושים נקבל למעשה ריצת שקולה לריצת </w:t>
+      </w:r>
+      <w:r>
+        <w:rPr>
+          <w:rFonts w:ascii="David" w:eastAsiaTheme="minorEastAsia" w:hAnsi="David" w:cs="David"/>
+          <w:iCs/>
+          <w:sz w:val="24"/>
+          <w:szCs w:val="24"/>
+        </w:rPr>
+        <w:t>M</w:t>
+      </w:r>
+      <w:r>
+        <w:rPr>
+          <w:rFonts w:ascii="David" w:eastAsiaTheme="minorEastAsia" w:hAnsi="David" w:cs="David"/>
+          <w:iCs/>
+          <w:sz w:val="24"/>
+          <w:szCs w:val="24"/>
+        </w:rPr>
+        <w:t>C</w:t>
+      </w:r>
+      <w:r>
+        <w:rPr>
+          <w:rFonts w:ascii="David" w:eastAsiaTheme="minorEastAsia" w:hAnsi="David" w:cs="David"/>
+          <w:iCs/>
+          <w:sz w:val="24"/>
+          <w:szCs w:val="24"/>
+        </w:rPr>
+        <w:t>TS</w:t>
+      </w:r>
+      <w:r>
+        <w:rPr>
+          <w:rFonts w:ascii="David" w:eastAsiaTheme="minorEastAsia" w:hAnsi="David" w:cs="David" w:hint="cs"/>
+          <w:iCs/>
+          <w:sz w:val="24"/>
+          <w:szCs w:val="24"/>
+          <w:rtl/>
+        </w:rPr>
+        <w:t xml:space="preserve"> </w:t>
+      </w:r>
+      <w:r>
+        <w:rPr>
+          <w:rFonts w:ascii="David" w:eastAsiaTheme="minorEastAsia" w:hAnsi="David" w:cs="David" w:hint="cs"/>
+          <w:i/>
+          <w:sz w:val="24"/>
+          <w:szCs w:val="24"/>
+          <w:rtl/>
+        </w:rPr>
+        <w:t>על משחק אינפורמציה חלקית.</w:t>
       </w:r>
     </w:p>
     <w:p>
@@ -12869,50 +12568,194 @@
           <w:i/>
           <w:sz w:val="24"/>
           <w:szCs w:val="24"/>
-          <w:rtl/>
+        </w:rPr>
+      </w:pPr>
+      <w:r>
+        <w:rPr>
+          <w:rFonts w:ascii="David" w:eastAsiaTheme="minorEastAsia" w:hAnsi="David" w:cs="David"/>
+          <w:i/>
+          <w:sz w:val="24"/>
+          <w:szCs w:val="24"/>
+          <w:rtl/>
+        </w:rPr>
+        <w:drawing>
+          <wp:anchor distT="0" distB="0" distL="114300" distR="114300" simplePos="0" relativeHeight="251660288" behindDoc="0" locked="0" layoutInCell="1" allowOverlap="1" wp14:anchorId="0ED148A3" wp14:editId="2B0F6060">
+            <wp:simplePos x="0" y="0"/>
+            <wp:positionH relativeFrom="margin">
+              <wp:align>center</wp:align>
+            </wp:positionH>
+            <wp:positionV relativeFrom="paragraph">
+              <wp:posOffset>5080</wp:posOffset>
+            </wp:positionV>
+            <wp:extent cx="4994031" cy="2428561"/>
+            <wp:effectExtent l="0" t="0" r="0" b="0"/>
+            <wp:wrapNone/>
+            <wp:docPr id="1726206267" name="Picture 1"/>
+            <wp:cNvGraphicFramePr>
+              <a:graphicFrameLocks xmlns:a="http://schemas.openxmlformats.org/drawingml/2006/main" noChangeAspect="1"/>
+            </wp:cNvGraphicFramePr>
+            <a:graphic xmlns:a="http://schemas.openxmlformats.org/drawingml/2006/main">
+              <a:graphicData uri="http://schemas.openxmlformats.org/drawingml/2006/picture">
+                <pic:pic xmlns:pic="http://schemas.openxmlformats.org/drawingml/2006/picture">
+                  <pic:nvPicPr>
+                    <pic:cNvPr id="1726206267" name=""/>
+                    <pic:cNvPicPr/>
+                  </pic:nvPicPr>
+                  <pic:blipFill>
+                    <a:blip r:embed="rId8">
+                      <a:extLst>
+                        <a:ext uri="{28A0092B-C50C-407E-A947-70E740481C1C}">
+                          <a14:useLocalDpi xmlns:a14="http://schemas.microsoft.com/office/drawing/2010/main" val="0"/>
+                        </a:ext>
+                      </a:extLst>
+                    </a:blip>
+                    <a:stretch>
+                      <a:fillRect/>
+                    </a:stretch>
+                  </pic:blipFill>
+                  <pic:spPr>
+                    <a:xfrm>
+                      <a:off x="0" y="0"/>
+                      <a:ext cx="4994031" cy="2428561"/>
+                    </a:xfrm>
+                    <a:prstGeom prst="rect">
+                      <a:avLst/>
+                    </a:prstGeom>
+                  </pic:spPr>
+                </pic:pic>
+              </a:graphicData>
+            </a:graphic>
+            <wp14:sizeRelH relativeFrom="margin">
+              <wp14:pctWidth>0</wp14:pctWidth>
+            </wp14:sizeRelH>
+            <wp14:sizeRelV relativeFrom="margin">
+              <wp14:pctHeight>0</wp14:pctHeight>
+            </wp14:sizeRelV>
+          </wp:anchor>
+        </w:drawing>
+      </w:r>
+    </w:p>
+    <w:p>
+      <w:pPr>
+        <w:bidi/>
+        <w:spacing w:line="360" w:lineRule="auto"/>
+        <w:rPr>
+          <w:rFonts w:ascii="David" w:eastAsiaTheme="minorEastAsia" w:hAnsi="David" w:cs="David"/>
+          <w:i/>
+          <w:sz w:val="24"/>
+          <w:szCs w:val="24"/>
+        </w:rPr>
+      </w:pPr>
+    </w:p>
+    <w:p>
+      <w:pPr>
+        <w:bidi/>
+        <w:spacing w:line="360" w:lineRule="auto"/>
+        <w:rPr>
+          <w:rFonts w:ascii="David" w:eastAsiaTheme="minorEastAsia" w:hAnsi="David" w:cs="David"/>
+          <w:i/>
+          <w:sz w:val="24"/>
+          <w:szCs w:val="24"/>
+        </w:rPr>
+      </w:pPr>
+    </w:p>
+    <w:p>
+      <w:pPr>
+        <w:bidi/>
+        <w:spacing w:line="360" w:lineRule="auto"/>
+        <w:rPr>
+          <w:rFonts w:ascii="David" w:eastAsiaTheme="minorEastAsia" w:hAnsi="David" w:cs="David"/>
+          <w:i/>
+          <w:sz w:val="24"/>
+          <w:szCs w:val="24"/>
+        </w:rPr>
+      </w:pPr>
+    </w:p>
+    <w:p>
+      <w:pPr>
+        <w:bidi/>
+        <w:spacing w:line="360" w:lineRule="auto"/>
+        <w:rPr>
+          <w:rFonts w:ascii="David" w:eastAsiaTheme="minorEastAsia" w:hAnsi="David" w:cs="David"/>
+          <w:i/>
+          <w:sz w:val="24"/>
+          <w:szCs w:val="24"/>
+        </w:rPr>
+      </w:pPr>
+    </w:p>
+    <w:p>
+      <w:pPr>
+        <w:bidi/>
+        <w:spacing w:line="360" w:lineRule="auto"/>
+        <w:rPr>
+          <w:rFonts w:ascii="David" w:eastAsiaTheme="minorEastAsia" w:hAnsi="David" w:cs="David"/>
+          <w:i/>
+          <w:sz w:val="24"/>
+          <w:szCs w:val="24"/>
+        </w:rPr>
+      </w:pPr>
+    </w:p>
+    <w:p>
+      <w:pPr>
+        <w:bidi/>
+        <w:spacing w:line="360" w:lineRule="auto"/>
+        <w:rPr>
+          <w:rFonts w:ascii="David" w:eastAsiaTheme="minorEastAsia" w:hAnsi="David" w:cs="David"/>
+          <w:i/>
+          <w:sz w:val="24"/>
+          <w:szCs w:val="24"/>
+        </w:rPr>
+      </w:pPr>
+    </w:p>
+    <w:p>
+      <w:pPr>
+        <w:bidi/>
+        <w:spacing w:line="360" w:lineRule="auto"/>
+        <w:rPr>
+          <w:rFonts w:ascii="David" w:eastAsiaTheme="minorEastAsia" w:hAnsi="David" w:cs="David"/>
+          <w:i/>
+          <w:sz w:val="24"/>
+          <w:szCs w:val="24"/>
+          <w:rtl/>
+        </w:rPr>
+      </w:pPr>
+    </w:p>
+    <w:p>
+      <w:pPr>
+        <w:bidi/>
+        <w:spacing w:line="360" w:lineRule="auto"/>
+        <w:rPr>
+          <w:rFonts w:ascii="David" w:eastAsiaTheme="minorEastAsia" w:hAnsi="David" w:cs="David"/>
+          <w:i/>
+          <w:sz w:val="24"/>
+          <w:szCs w:val="24"/>
         </w:rPr>
       </w:pPr>
       <m:oMathPara>
         <m:oMath>
-          <m:sSup>
-            <m:sSupPr>
-              <m:ctrlPr>
-                <w:rPr>
-                  <w:rFonts w:ascii="Cambria Math" w:eastAsiaTheme="minorEastAsia" w:hAnsi="Cambria Math" w:cs="David"/>
-                  <w:i/>
-                  <w:sz w:val="24"/>
-                  <w:szCs w:val="24"/>
-                </w:rPr>
-              </m:ctrlPr>
-            </m:sSupPr>
-            <m:e>
-              <m:r>
-                <w:rPr>
-                  <w:rFonts w:ascii="Cambria Math" w:eastAsiaTheme="minorEastAsia" w:hAnsi="Cambria Math" w:cs="David"/>
-                  <w:sz w:val="24"/>
-                  <w:szCs w:val="24"/>
-                </w:rPr>
-                <m:t>x</m:t>
-              </m:r>
-            </m:e>
-            <m:sup>
-              <m:r>
-                <w:rPr>
-                  <w:rFonts w:ascii="Cambria Math" w:eastAsiaTheme="minorEastAsia" w:hAnsi="Cambria Math" w:cs="David"/>
-                  <w:sz w:val="24"/>
-                  <w:szCs w:val="24"/>
-                </w:rPr>
-                <m:t>*</m:t>
-              </m:r>
-            </m:sup>
-          </m:sSup>
           <m:r>
             <w:rPr>
               <w:rFonts w:ascii="Cambria Math" w:eastAsiaTheme="minorEastAsia" w:hAnsi="Cambria Math" w:cs="David"/>
               <w:sz w:val="24"/>
               <w:szCs w:val="24"/>
             </w:rPr>
-            <m:t>=argmax</m:t>
+            <m:t>op</m:t>
+          </m:r>
+          <m:r>
+            <w:rPr>
+              <w:rFonts w:ascii="Cambria Math" w:eastAsiaTheme="minorEastAsia" w:hAnsi="Cambria Math" w:cs="David"/>
+              <w:sz w:val="24"/>
+              <w:szCs w:val="24"/>
+            </w:rPr>
+            <m:t>=</m:t>
+          </m:r>
+          <m:r>
+            <w:rPr>
+              <w:rFonts w:ascii="Cambria Math" w:eastAsiaTheme="minorEastAsia" w:hAnsi="Cambria Math" w:cs="David"/>
+              <w:sz w:val="24"/>
+              <w:szCs w:val="24"/>
+            </w:rPr>
+            <m:t>maxarg</m:t>
           </m:r>
           <m:d>
             <m:dPr>
@@ -12928,11 +12771,8 @@
               </m:ctrlPr>
             </m:dPr>
             <m:e>
-              <m:nary>
-                <m:naryPr>
-                  <m:chr m:val="∑"/>
-                  <m:limLoc m:val="subSup"/>
-                  <m:supHide m:val="1"/>
+              <m:f>
+                <m:fPr>
                   <m:ctrlPr>
                     <w:rPr>
                       <w:rFonts w:ascii="Cambria Math" w:eastAsiaTheme="minorEastAsia" w:hAnsi="Cambria Math" w:cs="David"/>
@@ -12941,21 +12781,12 @@
                       <w:szCs w:val="24"/>
                     </w:rPr>
                   </m:ctrlPr>
-                </m:naryPr>
-                <m:sub>
-                  <m:r>
-                    <w:rPr>
-                      <w:rFonts w:ascii="Cambria Math" w:eastAsiaTheme="minorEastAsia" w:hAnsi="Cambria Math" w:cs="David"/>
-                      <w:sz w:val="24"/>
-                      <w:szCs w:val="24"/>
-                    </w:rPr>
-                    <m:t>x=y</m:t>
-                  </m:r>
-                </m:sub>
-                <m:sup/>
-                <m:e>
-                  <m:f>
-                    <m:fPr>
+                </m:fPr>
+                <m:num>
+                  <m:nary>
+                    <m:naryPr>
+                      <m:chr m:val="∑"/>
+                      <m:limLoc m:val="undOvr"/>
                       <m:ctrlPr>
                         <w:rPr>
                           <w:rFonts w:ascii="Cambria Math" w:eastAsiaTheme="minorEastAsia" w:hAnsi="Cambria Math" w:cs="David"/>
@@ -12964,15 +12795,75 @@
                           <w:szCs w:val="24"/>
                         </w:rPr>
                       </m:ctrlPr>
-                    </m:fPr>
-                    <m:num>
+                    </m:naryPr>
+                    <m:sub>
                       <m:r>
                         <w:rPr>
                           <w:rFonts w:ascii="Cambria Math" w:eastAsiaTheme="minorEastAsia" w:hAnsi="Cambria Math" w:cs="David"/>
                           <w:sz w:val="24"/>
                           <w:szCs w:val="24"/>
                         </w:rPr>
-                        <m:t>p</m:t>
+                        <m:t>i=1</m:t>
+                      </m:r>
+                    </m:sub>
+                    <m:sup>
+                      <m:r>
+                        <w:rPr>
+                          <w:rFonts w:ascii="Cambria Math" w:eastAsiaTheme="minorEastAsia" w:hAnsi="Cambria Math" w:cs="David"/>
+                          <w:sz w:val="24"/>
+                          <w:szCs w:val="24"/>
+                        </w:rPr>
+                        <m:t>k</m:t>
+                      </m:r>
+                    </m:sup>
+                    <m:e>
+                      <m:r>
+                        <w:rPr>
+                          <w:rFonts w:ascii="Cambria Math" w:eastAsiaTheme="minorEastAsia" w:hAnsi="Cambria Math" w:cs="David"/>
+                          <w:sz w:val="24"/>
+                          <w:szCs w:val="24"/>
+                        </w:rPr>
+                        <m:t>gues</m:t>
+                      </m:r>
+                      <m:sSub>
+                        <m:sSubPr>
+                          <m:ctrlPr>
+                            <w:rPr>
+                              <w:rFonts w:ascii="Cambria Math" w:eastAsiaTheme="minorEastAsia" w:hAnsi="Cambria Math" w:cs="David"/>
+                              <w:i/>
+                              <w:sz w:val="24"/>
+                              <w:szCs w:val="24"/>
+                            </w:rPr>
+                          </m:ctrlPr>
+                        </m:sSubPr>
+                        <m:e>
+                          <m:r>
+                            <w:rPr>
+                              <w:rFonts w:ascii="Cambria Math" w:eastAsiaTheme="minorEastAsia" w:hAnsi="Cambria Math" w:cs="David"/>
+                              <w:sz w:val="24"/>
+                              <w:szCs w:val="24"/>
+                            </w:rPr>
+                            <m:t>s</m:t>
+                          </m:r>
+                        </m:e>
+                        <m:sub>
+                          <m:r>
+                            <w:rPr>
+                              <w:rFonts w:ascii="Cambria Math" w:eastAsiaTheme="minorEastAsia" w:hAnsi="Cambria Math" w:cs="David"/>
+                              <w:sz w:val="24"/>
+                              <w:szCs w:val="24"/>
+                            </w:rPr>
+                            <m:t>i</m:t>
+                          </m:r>
+                        </m:sub>
+                      </m:sSub>
+                      <m:r>
+                        <w:rPr>
+                          <w:rFonts w:ascii="Cambria Math" w:eastAsiaTheme="minorEastAsia" w:hAnsi="Cambria Math" w:cs="David"/>
+                          <w:sz w:val="24"/>
+                          <w:szCs w:val="24"/>
+                        </w:rPr>
+                        <m:t>(val</m:t>
                       </m:r>
                       <m:d>
                         <m:dPr>
@@ -12992,96 +12883,22 @@
                               <w:sz w:val="24"/>
                               <w:szCs w:val="24"/>
                             </w:rPr>
-                            <m:t>x</m:t>
+                            <m:t>op</m:t>
                           </m:r>
                         </m:e>
                       </m:d>
-                    </m:num>
-                    <m:den>
                       <m:r>
                         <w:rPr>
                           <w:rFonts w:ascii="Cambria Math" w:eastAsiaTheme="minorEastAsia" w:hAnsi="Cambria Math" w:cs="David"/>
                           <w:sz w:val="24"/>
                           <w:szCs w:val="24"/>
                         </w:rPr>
-                        <m:t>k</m:t>
-                      </m:r>
-                    </m:den>
-                  </m:f>
-                  <m:r>
-                    <w:rPr>
-                      <w:rFonts w:ascii="Cambria Math" w:eastAsiaTheme="minorEastAsia" w:hAnsi="Cambria Math" w:cs="David"/>
-                      <w:sz w:val="24"/>
-                      <w:szCs w:val="24"/>
-                    </w:rPr>
-                    <m:t>∙</m:t>
-                  </m:r>
-                  <m:r>
-                    <w:rPr>
-                      <w:rFonts w:ascii="Cambria Math" w:eastAsiaTheme="minorEastAsia" w:hAnsi="Cambria Math" w:cs="David"/>
-                      <w:sz w:val="24"/>
-                      <w:szCs w:val="24"/>
-                    </w:rPr>
-                    <m:t>x</m:t>
-                  </m:r>
-                </m:e>
-              </m:nary>
-              <m:r>
-                <w:rPr>
-                  <w:rFonts w:ascii="Cambria Math" w:eastAsiaTheme="minorEastAsia" w:hAnsi="Cambria Math" w:cs="David"/>
-                  <w:sz w:val="24"/>
-                  <w:szCs w:val="24"/>
-                </w:rPr>
-                <m:t>|y∈</m:t>
-              </m:r>
-              <m:sSubSup>
-                <m:sSubSupPr>
-                  <m:ctrlPr>
-                    <w:rPr>
-                      <w:rFonts w:ascii="Cambria Math" w:eastAsiaTheme="minorEastAsia" w:hAnsi="Cambria Math" w:cs="David"/>
-                      <w:i/>
-                      <w:sz w:val="24"/>
-                      <w:szCs w:val="24"/>
-                    </w:rPr>
-                  </m:ctrlPr>
-                </m:sSubSupPr>
-                <m:e>
-                  <m:d>
-                    <m:dPr>
-                      <m:begChr m:val="{"/>
-                      <m:endChr m:val="}"/>
-                      <m:ctrlPr>
-                        <w:rPr>
-                          <w:rFonts w:ascii="Cambria Math" w:eastAsiaTheme="minorEastAsia" w:hAnsi="Cambria Math" w:cs="David"/>
-                          <w:i/>
-                          <w:sz w:val="24"/>
-                          <w:szCs w:val="24"/>
-                        </w:rPr>
-                      </m:ctrlPr>
-                    </m:dPr>
-                    <m:e>
-                      <m:r>
-                        <w:rPr>
-                          <w:rFonts w:ascii="Cambria Math" w:eastAsiaTheme="minorEastAsia" w:hAnsi="Cambria Math" w:cs="David"/>
-                          <w:sz w:val="24"/>
-                          <w:szCs w:val="24"/>
-                        </w:rPr>
-                        <m:t>x</m:t>
+                        <m:t>)</m:t>
                       </m:r>
                     </m:e>
-                  </m:d>
-                </m:e>
-                <m:sub>
-                  <m:r>
-                    <w:rPr>
-                      <w:rFonts w:ascii="Cambria Math" w:eastAsiaTheme="minorEastAsia" w:hAnsi="Cambria Math" w:cs="David"/>
-                      <w:sz w:val="24"/>
-                      <w:szCs w:val="24"/>
-                    </w:rPr>
-                    <m:t>n</m:t>
-                  </m:r>
-                </m:sub>
-                <m:sup>
+                  </m:nary>
+                </m:num>
+                <m:den>
                   <m:r>
                     <w:rPr>
                       <w:rFonts w:ascii="Cambria Math" w:eastAsiaTheme="minorEastAsia" w:hAnsi="Cambria Math" w:cs="David"/>
@@ -13090,8 +12907,16 @@
                     </w:rPr>
                     <m:t>k</m:t>
                   </m:r>
-                </m:sup>
-              </m:sSubSup>
+                </m:den>
+              </m:f>
+              <m:r>
+                <w:rPr>
+                  <w:rFonts w:ascii="Cambria Math" w:eastAsiaTheme="minorEastAsia" w:hAnsi="Cambria Math" w:cs="David"/>
+                  <w:sz w:val="24"/>
+                  <w:szCs w:val="24"/>
+                </w:rPr>
+                <m:t>| op∈operations</m:t>
+              </m:r>
             </m:e>
           </m:d>
         </m:oMath>
@@ -13102,75 +12927,22 @@
         <w:bidi/>
         <w:spacing w:line="360" w:lineRule="auto"/>
         <w:rPr>
-          <w:rFonts w:ascii="David" w:eastAsiaTheme="minorEastAsia" w:hAnsi="David" w:cs="David"/>
-          <w:i/>
-          <w:sz w:val="24"/>
-          <w:szCs w:val="24"/>
-          <w:rtl/>
-        </w:rPr>
-      </w:pPr>
-      <w:r>
-        <w:rPr>
-          <w:rFonts w:ascii="David" w:eastAsiaTheme="minorEastAsia" w:hAnsi="David" w:cs="David" w:hint="cs"/>
-          <w:i/>
-          <w:sz w:val="24"/>
-          <w:szCs w:val="24"/>
+          <w:rFonts w:ascii="David" w:hAnsi="David" w:cs="David"/>
+          <w:sz w:val="24"/>
+          <w:szCs w:val="24"/>
+          <w:u w:val="single"/>
+          <w:rtl/>
+        </w:rPr>
+      </w:pPr>
+      <w:r>
+        <w:rPr>
+          <w:rFonts w:ascii="David" w:hAnsi="David" w:cs="David" w:hint="cs"/>
+          <w:sz w:val="24"/>
+          <w:szCs w:val="24"/>
+          <w:u w:val="single"/>
           <w:rtl/>
         </w:rPr>
         <w:lastRenderedPageBreak/>
-        <w:t>אלגוריתם מונטה קרלו ייבחר את הפעולה עם ערך הגבוה ביותר</w:t>
-      </w:r>
-      <w:r>
-        <w:rPr>
-          <w:rFonts w:ascii="David" w:eastAsiaTheme="minorEastAsia" w:hAnsi="David" w:cs="David" w:hint="cs"/>
-          <w:i/>
-          <w:sz w:val="24"/>
-          <w:szCs w:val="24"/>
-          <w:rtl/>
-        </w:rPr>
-        <w:t xml:space="preserve"> בנוסחת מונטה קרלו</w:t>
-      </w:r>
-      <w:r>
-        <w:rPr>
-          <w:rFonts w:ascii="David" w:eastAsiaTheme="minorEastAsia" w:hAnsi="David" w:cs="David" w:hint="cs"/>
-          <w:i/>
-          <w:sz w:val="24"/>
-          <w:szCs w:val="24"/>
-          <w:rtl/>
-        </w:rPr>
-        <w:t>, כאשר במודל המוצע נבחרת הפעולה עם ערך התוחלת הגבוה ביותר שבסבירות גבוהה תקרה</w:t>
-      </w:r>
-      <w:r>
-        <w:rPr>
-          <w:rFonts w:ascii="David" w:eastAsiaTheme="minorEastAsia" w:hAnsi="David" w:cs="David" w:hint="cs"/>
-          <w:i/>
-          <w:sz w:val="24"/>
-          <w:szCs w:val="24"/>
-          <w:rtl/>
-        </w:rPr>
-        <w:t>. משקילות הנוסחאות (פעולה נבחרת תחת מונטה קרלו אמ"מ היא נבחרת תחת ערך תוחלת גבוה) נקבל שקילות בין האלגוריתמים.</w:t>
-      </w:r>
-    </w:p>
-    <w:p>
-      <w:pPr>
-        <w:bidi/>
-        <w:spacing w:line="360" w:lineRule="auto"/>
-        <w:rPr>
-          <w:rFonts w:ascii="David" w:hAnsi="David" w:cs="David"/>
-          <w:sz w:val="24"/>
-          <w:szCs w:val="24"/>
-          <w:u w:val="single"/>
-          <w:rtl/>
-        </w:rPr>
-      </w:pPr>
-      <w:r>
-        <w:rPr>
-          <w:rFonts w:ascii="David" w:hAnsi="David" w:cs="David" w:hint="cs"/>
-          <w:sz w:val="24"/>
-          <w:szCs w:val="24"/>
-          <w:u w:val="single"/>
-          <w:rtl/>
-        </w:rPr>
         <w:t xml:space="preserve">שאלה </w:t>
       </w:r>
       <w:r>
@@ -13690,19 +13462,19 @@
         <w:bidi/>
         <w:spacing w:line="360" w:lineRule="auto"/>
         <w:rPr>
+          <w:rFonts w:ascii="David" w:hAnsi="David" w:cs="David"/>
+          <w:sz w:val="24"/>
+          <w:szCs w:val="24"/>
+          <w:rtl/>
+        </w:rPr>
+      </w:pPr>
+      <w:r>
+        <w:rPr>
           <w:rFonts w:ascii="David" w:hAnsi="David" w:cs="David" w:hint="cs"/>
           <w:sz w:val="24"/>
           <w:szCs w:val="24"/>
           <w:rtl/>
         </w:rPr>
-      </w:pPr>
-      <w:r>
-        <w:rPr>
-          <w:rFonts w:ascii="David" w:hAnsi="David" w:cs="David" w:hint="cs"/>
-          <w:sz w:val="24"/>
-          <w:szCs w:val="24"/>
-          <w:rtl/>
-        </w:rPr>
         <w:t>העברנו את ה-</w:t>
       </w:r>
       <w:r>
@@ -13712,16 +13484,7 @@
           <w:szCs w:val="24"/>
           <w:lang w:val="en-IL"/>
         </w:rPr>
-        <w:t xml:space="preserve"> </w:t>
-      </w:r>
-      <w:r>
-        <w:rPr>
-          <w:rFonts w:ascii="David" w:hAnsi="David" w:cs="David"/>
-          <w:sz w:val="24"/>
-          <w:szCs w:val="24"/>
-          <w:lang w:val="en-IL"/>
-        </w:rPr>
-        <w:t>TIME_ LIMITATION</w:t>
+        <w:t xml:space="preserve"> TIME_ LIMITATION</w:t>
       </w:r>
       <w:r>
         <w:rPr>
@@ -13765,7 +13528,7 @@
         <w:bidi/>
         <w:spacing w:line="360" w:lineRule="auto"/>
         <w:rPr>
-          <w:rFonts w:ascii="David" w:eastAsiaTheme="minorEastAsia" w:hAnsi="David" w:cs="David" w:hint="cs"/>
+          <w:rFonts w:ascii="David" w:eastAsiaTheme="minorEastAsia" w:hAnsi="David" w:cs="David"/>
           <w:i/>
           <w:sz w:val="24"/>
           <w:szCs w:val="24"/>

</xml_diff>

<commit_message>
To delete - Bad minimax
</commit_message>
<xml_diff>
--- a/Dry.docx
+++ b/Dry.docx
@@ -7,7 +7,7 @@
         <w:spacing w:line="360" w:lineRule="auto"/>
         <w:jc w:val="center"/>
         <w:rPr>
-          <w:rFonts w:ascii="David" w:hAnsi="David" w:cs="David" w:hint="cs"/>
+          <w:rFonts w:ascii="David" w:hAnsi="David" w:cs="David"/>
           <w:b/>
           <w:bCs/>
           <w:sz w:val="44"/>
@@ -5289,6 +5289,94 @@
     </w:p>
     <w:p>
       <w:pPr>
+        <w:pStyle w:val="ListParagraph"/>
+        <w:numPr>
+          <w:ilvl w:val="0"/>
+          <w:numId w:val="8"/>
+        </w:numPr>
+        <w:bidi/>
+        <w:spacing w:line="360" w:lineRule="auto"/>
+        <w:rPr>
+          <w:rFonts w:ascii="David" w:eastAsia="Calibri" w:hAnsi="David" w:cs="David"/>
+          <w:sz w:val="24"/>
+          <w:szCs w:val="24"/>
+          <w:rtl/>
+        </w:rPr>
+      </w:pPr>
+      <w:r>
+        <w:rPr>
+          <w:rFonts w:ascii="David" w:eastAsia="Calibri" w:hAnsi="David" w:cs="David"/>
+          <w:sz w:val="24"/>
+          <w:szCs w:val="24"/>
+          <w:rtl/>
+        </w:rPr>
+        <w:t xml:space="preserve">במשחק מרובה משתתפים יש יותר שחקנים שרוצים </w:t>
+      </w:r>
+      <w:r>
+        <w:rPr>
+          <w:rFonts w:ascii="David" w:eastAsia="Calibri" w:hAnsi="David" w:cs="David" w:hint="cs"/>
+          <w:sz w:val="24"/>
+          <w:szCs w:val="24"/>
+          <w:rtl/>
+        </w:rPr>
+        <w:t>לנצח (למקסם את ערך הניצחון שלהם ללא התייחסות להרעת שחקנים אחרים)</w:t>
+      </w:r>
+      <w:r>
+        <w:rPr>
+          <w:rFonts w:ascii="David" w:eastAsia="Calibri" w:hAnsi="David" w:cs="David" w:hint="cs"/>
+          <w:sz w:val="24"/>
+          <w:szCs w:val="24"/>
+          <w:rtl/>
+        </w:rPr>
+        <w:t>.</w:t>
+      </w:r>
+      <w:r>
+        <w:rPr>
+          <w:rFonts w:ascii="David" w:eastAsia="Calibri" w:hAnsi="David" w:cs="David"/>
+          <w:sz w:val="24"/>
+          <w:szCs w:val="24"/>
+          <w:rtl/>
+        </w:rPr>
+        <w:t xml:space="preserve"> כלומר </w:t>
+      </w:r>
+      <w:r>
+        <w:rPr>
+          <w:rFonts w:ascii="David" w:eastAsia="Calibri" w:hAnsi="David" w:cs="David" w:hint="cs"/>
+          <w:sz w:val="24"/>
+          <w:szCs w:val="24"/>
+          <w:rtl/>
+        </w:rPr>
+        <w:t xml:space="preserve">בחירה בצומת עם הערך המקסימלי עבורי תמיד. </w:t>
+      </w:r>
+      <w:r>
+        <w:rPr>
+          <w:rFonts w:ascii="David" w:eastAsia="Calibri" w:hAnsi="David" w:cs="David"/>
+          <w:sz w:val="24"/>
+          <w:szCs w:val="24"/>
+          <w:rtl/>
+        </w:rPr>
+        <w:t>כתלות במספר השחקנים (</w:t>
+      </w:r>
+      <w:r>
+        <w:rPr>
+          <w:rFonts w:ascii="David" w:eastAsia="Calibri" w:hAnsi="David" w:cs="David"/>
+          <w:sz w:val="24"/>
+          <w:szCs w:val="24"/>
+        </w:rPr>
+        <w:t>NUM_OF_PLAYERS</w:t>
+      </w:r>
+      <w:r>
+        <w:rPr>
+          <w:rFonts w:ascii="David" w:eastAsia="Calibri" w:hAnsi="David" w:cs="David"/>
+          <w:sz w:val="24"/>
+          <w:szCs w:val="24"/>
+          <w:rtl/>
+        </w:rPr>
+        <w:t>) ולכן נעשה התאמה לפסודו-קוד מהתרגול:</w:t>
+      </w:r>
+    </w:p>
+    <w:p>
+      <w:pPr>
         <w:bidi/>
         <w:spacing w:line="360" w:lineRule="auto"/>
         <w:contextualSpacing/>
@@ -5296,64 +5384,44 @@
           <w:rFonts w:ascii="David" w:eastAsia="Calibri" w:hAnsi="David" w:cs="David"/>
           <w:sz w:val="24"/>
           <w:szCs w:val="24"/>
-          <w:rtl/>
-        </w:rPr>
-      </w:pPr>
-      <w:r>
-        <w:rPr>
-          <w:rFonts w:ascii="David" w:eastAsia="Calibri" w:hAnsi="David" w:cs="David"/>
-          <w:sz w:val="24"/>
-          <w:szCs w:val="24"/>
-          <w:rtl/>
-        </w:rPr>
-        <w:t xml:space="preserve">במשחק מרובה משתתפים (שהוא משחק סכום אפס) יש יותר שחקנים שרוצים להרע לי, כלומר יותר צמתי </w:t>
-      </w:r>
-      <w:r>
-        <w:rPr>
-          <w:rFonts w:ascii="David" w:eastAsia="Calibri" w:hAnsi="David" w:cs="David"/>
-          <w:sz w:val="24"/>
-          <w:szCs w:val="24"/>
-        </w:rPr>
-        <w:t>OR</w:t>
-      </w:r>
-      <w:r>
-        <w:rPr>
-          <w:rFonts w:ascii="David" w:eastAsia="Calibri" w:hAnsi="David" w:cs="David"/>
-          <w:sz w:val="24"/>
-          <w:szCs w:val="24"/>
-          <w:rtl/>
-        </w:rPr>
-        <w:t xml:space="preserve"> בעץ, כתלות במספר השחקנים (</w:t>
-      </w:r>
-      <w:r>
-        <w:rPr>
-          <w:rFonts w:ascii="David" w:eastAsia="Calibri" w:hAnsi="David" w:cs="David"/>
-          <w:sz w:val="24"/>
-          <w:szCs w:val="24"/>
-        </w:rPr>
-        <w:t>NUM_OF_PLAYERS</w:t>
-      </w:r>
-      <w:r>
-        <w:rPr>
-          <w:rFonts w:ascii="David" w:eastAsia="Calibri" w:hAnsi="David" w:cs="David"/>
-          <w:sz w:val="24"/>
-          <w:szCs w:val="24"/>
-          <w:rtl/>
-        </w:rPr>
-        <w:t>) ולכן נעשה התאמה לפסודו-קוד מהתרגול:</w:t>
-      </w:r>
+        </w:rPr>
+      </w:pPr>
     </w:p>
     <w:p>
       <w:pPr>
-        <w:bidi/>
         <w:spacing w:line="360" w:lineRule="auto"/>
         <w:contextualSpacing/>
         <w:rPr>
           <w:rFonts w:ascii="David" w:eastAsia="Calibri" w:hAnsi="David" w:cs="David"/>
           <w:sz w:val="24"/>
           <w:szCs w:val="24"/>
-        </w:rPr>
-      </w:pPr>
+          <w:rtl/>
+        </w:rPr>
+      </w:pPr>
+      <w:r>
+        <w:rPr>
+          <w:rFonts w:ascii="David" w:eastAsia="Calibri" w:hAnsi="David" w:cs="David"/>
+          <w:sz w:val="24"/>
+          <w:szCs w:val="24"/>
+        </w:rPr>
+        <w:t xml:space="preserve">Function RB-Minimax-Multiple-Players (State, </w:t>
+      </w:r>
+      <w:r>
+        <w:rPr>
+          <w:rFonts w:ascii="David" w:eastAsia="Times New Roman" w:hAnsi="David" w:cs="David"/>
+          <w:sz w:val="24"/>
+          <w:szCs w:val="24"/>
+        </w:rPr>
+        <w:t>Turn</w:t>
+      </w:r>
+      <w:r>
+        <w:rPr>
+          <w:rFonts w:ascii="David" w:eastAsia="Calibri" w:hAnsi="David" w:cs="David"/>
+          <w:sz w:val="24"/>
+          <w:szCs w:val="24"/>
+        </w:rPr>
+        <w:t>, depth):</w:t>
+      </w:r>
     </w:p>
     <w:p>
       <w:pPr>
@@ -5363,7 +5431,6 @@
           <w:rFonts w:ascii="David" w:eastAsia="Calibri" w:hAnsi="David" w:cs="David"/>
           <w:sz w:val="24"/>
           <w:szCs w:val="24"/>
-          <w:rtl/>
         </w:rPr>
       </w:pPr>
       <w:r>
@@ -5372,7 +5439,32 @@
           <w:sz w:val="24"/>
           <w:szCs w:val="24"/>
         </w:rPr>
-        <w:t>Function RB-Minimax-Multiple-Players (State, Agent, depth, turn_count = 0):</w:t>
+        <w:tab/>
+        <w:t>If G(State) OR depth=0 then return h(State,</w:t>
+      </w:r>
+      <w:r>
+        <w:rPr>
+          <w:rFonts w:ascii="David" w:eastAsia="Times New Roman" w:hAnsi="David" w:cs="David"/>
+          <w:sz w:val="24"/>
+          <w:szCs w:val="24"/>
+        </w:rPr>
+        <w:t xml:space="preserve"> </w:t>
+      </w:r>
+      <w:r>
+        <w:rPr>
+          <w:rFonts w:ascii="David" w:eastAsia="Times New Roman" w:hAnsi="David" w:cs="David"/>
+          <w:sz w:val="24"/>
+          <w:szCs w:val="24"/>
+        </w:rPr>
+        <w:t>Turn</w:t>
+      </w:r>
+      <w:r>
+        <w:rPr>
+          <w:rFonts w:ascii="David" w:eastAsia="Calibri" w:hAnsi="David" w:cs="David"/>
+          <w:sz w:val="24"/>
+          <w:szCs w:val="24"/>
+        </w:rPr>
+        <w:t>)</w:t>
       </w:r>
     </w:p>
     <w:p>
@@ -5380,29 +5472,10 @@
         <w:spacing w:line="360" w:lineRule="auto"/>
         <w:contextualSpacing/>
         <w:rPr>
-          <w:rFonts w:ascii="David" w:eastAsia="Calibri" w:hAnsi="David" w:cs="David"/>
-          <w:sz w:val="24"/>
-          <w:szCs w:val="24"/>
-        </w:rPr>
-      </w:pPr>
-      <w:r>
-        <w:rPr>
-          <w:rFonts w:ascii="David" w:eastAsia="Calibri" w:hAnsi="David" w:cs="David"/>
-          <w:sz w:val="24"/>
-          <w:szCs w:val="24"/>
-        </w:rPr>
-        <w:tab/>
-        <w:t>If G(State) OR depth=0 then return h(State,Agent)</w:t>
-      </w:r>
-    </w:p>
-    <w:p>
-      <w:pPr>
-        <w:spacing w:line="360" w:lineRule="auto"/>
-        <w:contextualSpacing/>
-        <w:rPr>
-          <w:rFonts w:ascii="David" w:eastAsia="Calibri" w:hAnsi="David" w:cs="David"/>
-          <w:sz w:val="24"/>
-          <w:szCs w:val="24"/>
+          <w:rFonts w:ascii="David" w:eastAsia="Times New Roman" w:hAnsi="David" w:cs="David"/>
+          <w:sz w:val="24"/>
+          <w:szCs w:val="24"/>
+          <w:rtl/>
         </w:rPr>
       </w:pPr>
       <w:r>
@@ -5445,12 +5518,38 @@
       </w:pPr>
       <w:r>
         <w:rPr>
-          <w:rFonts w:ascii="David" w:eastAsia="Calibri" w:hAnsi="David" w:cs="David"/>
-          <w:sz w:val="24"/>
-          <w:szCs w:val="24"/>
+          <w:rFonts w:ascii="David" w:eastAsia="Times New Roman" w:hAnsi="David" w:cs="David"/>
+          <w:sz w:val="24"/>
+          <w:szCs w:val="24"/>
+          <w:rtl/>
         </w:rPr>
         <w:tab/>
-        <w:t>if turn_count % NUM_OF_PLAYERS == 0: // the turn is mine, choose max</w:t>
+      </w:r>
+      <w:r>
+        <w:rPr>
+          <w:rFonts w:ascii="David" w:eastAsia="Times New Roman" w:hAnsi="David" w:cs="David"/>
+          <w:sz w:val="24"/>
+          <w:szCs w:val="24"/>
+        </w:rPr>
+        <w:t xml:space="preserve">Turn </w:t>
+      </w:r>
+      <m:oMath>
+        <m:r>
+          <w:rPr>
+            <w:rFonts w:ascii="Cambria Math" w:eastAsia="Times New Roman" w:hAnsi="Cambria Math" w:cs="David"/>
+            <w:sz w:val="24"/>
+            <w:szCs w:val="24"/>
+          </w:rPr>
+          <m:t>←</m:t>
+        </m:r>
+      </m:oMath>
+      <w:r>
+        <w:rPr>
+          <w:rFonts w:ascii="David" w:eastAsia="Times New Roman" w:hAnsi="David" w:cs="David"/>
+          <w:sz w:val="24"/>
+          <w:szCs w:val="24"/>
+        </w:rPr>
+        <w:t xml:space="preserve"> Turn(state)</w:t>
       </w:r>
     </w:p>
     <w:p>
@@ -5463,14 +5562,6 @@
           <w:szCs w:val="24"/>
         </w:rPr>
       </w:pPr>
-      <w:r>
-        <w:rPr>
-          <w:rFonts w:ascii="David" w:eastAsia="Calibri" w:hAnsi="David" w:cs="David"/>
-          <w:sz w:val="24"/>
-          <w:szCs w:val="24"/>
-        </w:rPr>
-        <w:tab/>
-      </w:r>
       <w:r>
         <w:rPr>
           <w:rFonts w:ascii="David" w:eastAsia="Calibri" w:hAnsi="David" w:cs="David"/>
@@ -5495,7 +5586,7 @@
             <w:sz w:val="24"/>
             <w:szCs w:val="24"/>
           </w:rPr>
-          <m:t>-\∞</m:t>
+          <m:t>-∞</m:t>
         </m:r>
       </m:oMath>
     </w:p>
@@ -5516,14 +5607,6 @@
           <w:szCs w:val="24"/>
         </w:rPr>
         <w:tab/>
-      </w:r>
-      <w:r>
-        <w:rPr>
-          <w:rFonts w:ascii="David" w:eastAsia="Times New Roman" w:hAnsi="David" w:cs="David"/>
-          <w:sz w:val="24"/>
-          <w:szCs w:val="24"/>
-        </w:rPr>
-        <w:tab/>
         <w:t>Loop for c in Children:</w:t>
       </w:r>
     </w:p>
@@ -5544,7 +5627,6 @@
           <w:sz w:val="24"/>
           <w:szCs w:val="24"/>
         </w:rPr>
-        <w:tab/>
         <w:t>v</w:t>
       </w:r>
       <m:oMath>
@@ -5563,7 +5645,23 @@
           <w:sz w:val="24"/>
           <w:szCs w:val="24"/>
         </w:rPr>
-        <w:t xml:space="preserve"> RB-Minimax-Multiple-Players(c, Agent, depth-1, turn_count+1)</w:t>
+        <w:t xml:space="preserve"> RB-Minimax-Multiple-Players(c, </w:t>
+      </w:r>
+      <w:r>
+        <w:rPr>
+          <w:rFonts w:ascii="David" w:eastAsia="Times New Roman" w:hAnsi="David" w:cs="David"/>
+          <w:sz w:val="24"/>
+          <w:szCs w:val="24"/>
+        </w:rPr>
+        <w:t>Turn</w:t>
+      </w:r>
+      <w:r>
+        <w:rPr>
+          <w:rFonts w:ascii="David" w:eastAsia="Calibri" w:hAnsi="David" w:cs="David"/>
+          <w:sz w:val="24"/>
+          <w:szCs w:val="24"/>
+        </w:rPr>
+        <w:t>, depth-1)</w:t>
       </w:r>
     </w:p>
     <w:p>
@@ -5583,7 +5681,6 @@
           <w:sz w:val="24"/>
           <w:szCs w:val="24"/>
         </w:rPr>
-        <w:tab/>
         <w:t>CurMax</w:t>
       </w:r>
       <m:oMath>
@@ -5608,7 +5705,7 @@
     <w:p>
       <w:pPr>
         <w:spacing w:after="0" w:line="360" w:lineRule="auto"/>
-        <w:ind w:left="720" w:firstLine="720"/>
+        <w:ind w:firstLine="720"/>
         <w:contextualSpacing/>
         <w:rPr>
           <w:rFonts w:ascii="David" w:eastAsia="Times New Roman" w:hAnsi="David" w:cs="David"/>
@@ -5635,87 +5732,96 @@
           <w:szCs w:val="24"/>
         </w:rPr>
       </w:pPr>
-      <w:r>
-        <w:rPr>
-          <w:rFonts w:ascii="David" w:eastAsia="Times New Roman" w:hAnsi="David" w:cs="David"/>
-          <w:sz w:val="24"/>
-          <w:szCs w:val="24"/>
-        </w:rPr>
-        <w:tab/>
-        <w:t>else: //the turn is not mine, choose min</w:t>
-      </w:r>
     </w:p>
     <w:p>
       <w:pPr>
+        <w:pStyle w:val="ListParagraph"/>
+        <w:numPr>
+          <w:ilvl w:val="0"/>
+          <w:numId w:val="8"/>
+        </w:numPr>
+        <w:bidi/>
         <w:spacing w:line="360" w:lineRule="auto"/>
-        <w:contextualSpacing/>
-        <w:rPr>
-          <w:rFonts w:ascii="David" w:eastAsia="Times New Roman" w:hAnsi="David" w:cs="David"/>
-          <w:sz w:val="24"/>
-          <w:szCs w:val="24"/>
-        </w:rPr>
-      </w:pPr>
-      <w:r>
-        <w:rPr>
-          <w:rFonts w:ascii="David" w:eastAsia="Times New Roman" w:hAnsi="David" w:cs="David"/>
-          <w:sz w:val="24"/>
-          <w:szCs w:val="24"/>
-        </w:rPr>
-        <w:tab/>
-      </w:r>
-      <w:r>
-        <w:rPr>
-          <w:rFonts w:ascii="David" w:eastAsia="Times New Roman" w:hAnsi="David" w:cs="David"/>
-          <w:sz w:val="24"/>
-          <w:szCs w:val="24"/>
-        </w:rPr>
-        <w:tab/>
-        <w:t>CurMin</w:t>
-      </w:r>
-      <m:oMath>
-        <m:r>
-          <w:rPr>
-            <w:rFonts w:ascii="Cambria Math" w:eastAsia="Times New Roman" w:hAnsi="Cambria Math" w:cs="David"/>
-            <w:sz w:val="24"/>
-            <w:szCs w:val="24"/>
-          </w:rPr>
-          <m:t>←∞</m:t>
-        </m:r>
-      </m:oMath>
+        <w:rPr>
+          <w:rFonts w:ascii="David" w:eastAsia="Calibri" w:hAnsi="David" w:cs="David"/>
+          <w:sz w:val="24"/>
+          <w:szCs w:val="24"/>
+        </w:rPr>
+      </w:pPr>
+      <w:r>
+        <w:rPr>
+          <w:rFonts w:ascii="David" w:eastAsia="Calibri" w:hAnsi="David" w:cs="David" w:hint="cs"/>
+          <w:sz w:val="24"/>
+          <w:szCs w:val="24"/>
+          <w:rtl/>
+        </w:rPr>
+        <w:lastRenderedPageBreak/>
+        <w:t xml:space="preserve">במידה וכל שאר השחקנים רוצים להרע לאחרים, כל סוכן יבחר עבורו את הערך המקסימלי ועבור שאר הסוכנים יבחר את הערך המינימלי. </w:t>
+      </w:r>
+      <w:r>
+        <w:rPr>
+          <w:rFonts w:ascii="David" w:eastAsia="Calibri" w:hAnsi="David" w:cs="David"/>
+          <w:sz w:val="24"/>
+          <w:szCs w:val="24"/>
+          <w:rtl/>
+        </w:rPr>
+        <w:t>לכן נעשה התאמה לפסודו-קוד מהתרגול:</w:t>
+      </w:r>
     </w:p>
     <w:p>
       <w:pPr>
         <w:spacing w:line="360" w:lineRule="auto"/>
-        <w:contextualSpacing/>
+        <w:rPr>
+          <w:rFonts w:ascii="David" w:eastAsia="Calibri" w:hAnsi="David" w:cs="David"/>
+          <w:sz w:val="24"/>
+          <w:szCs w:val="24"/>
+          <w:rtl/>
+        </w:rPr>
+      </w:pPr>
+      <w:r>
+        <w:rPr>
+          <w:rFonts w:ascii="David" w:eastAsia="Calibri" w:hAnsi="David" w:cs="David"/>
+          <w:sz w:val="24"/>
+          <w:szCs w:val="24"/>
+        </w:rPr>
+        <w:t>Function RB-Minimax-Multiple-Players (State,</w:t>
+      </w:r>
+      <w:r>
+        <w:rPr>
+          <w:rFonts w:ascii="David" w:eastAsia="Calibri" w:hAnsi="David" w:cs="David"/>
+          <w:sz w:val="24"/>
+          <w:szCs w:val="24"/>
+        </w:rPr>
+        <w:t>Agent,</w:t>
+      </w:r>
+      <w:r>
+        <w:rPr>
+          <w:rFonts w:ascii="David" w:eastAsia="Calibri" w:hAnsi="David" w:cs="David"/>
+          <w:sz w:val="24"/>
+          <w:szCs w:val="24"/>
+        </w:rPr>
+        <w:t xml:space="preserve"> </w:t>
+      </w:r>
+      <w:r>
         <w:rPr>
           <w:rFonts w:ascii="David" w:eastAsia="Times New Roman" w:hAnsi="David" w:cs="David"/>
           <w:sz w:val="24"/>
           <w:szCs w:val="24"/>
         </w:rPr>
-      </w:pPr>
-      <w:r>
-        <w:rPr>
-          <w:rFonts w:ascii="David" w:eastAsia="Times New Roman" w:hAnsi="David" w:cs="David"/>
-          <w:sz w:val="24"/>
-          <w:szCs w:val="24"/>
-        </w:rPr>
-        <w:tab/>
-      </w:r>
-      <w:r>
-        <w:rPr>
-          <w:rFonts w:ascii="David" w:eastAsia="Times New Roman" w:hAnsi="David" w:cs="David"/>
-          <w:sz w:val="24"/>
-          <w:szCs w:val="24"/>
-        </w:rPr>
-        <w:tab/>
-        <w:t>Loop for c in children:</w:t>
+        <w:t>Turn</w:t>
+      </w:r>
+      <w:r>
+        <w:rPr>
+          <w:rFonts w:ascii="David" w:eastAsia="Calibri" w:hAnsi="David" w:cs="David"/>
+          <w:sz w:val="24"/>
+          <w:szCs w:val="24"/>
+        </w:rPr>
+        <w:t>, depth):</w:t>
       </w:r>
     </w:p>
     <w:p>
       <w:pPr>
-        <w:spacing w:after="0" w:line="360" w:lineRule="auto"/>
-        <w:ind w:left="720" w:firstLine="720"/>
-        <w:contextualSpacing/>
+        <w:spacing w:line="360" w:lineRule="auto"/>
         <w:rPr>
           <w:rFonts w:ascii="David" w:eastAsia="Calibri" w:hAnsi="David" w:cs="David"/>
           <w:sz w:val="24"/>
@@ -5724,13 +5830,48 @@
       </w:pPr>
       <w:r>
         <w:rPr>
+          <w:rFonts w:ascii="David" w:eastAsia="Calibri" w:hAnsi="David" w:cs="David"/>
+          <w:sz w:val="24"/>
+          <w:szCs w:val="24"/>
+        </w:rPr>
+        <w:tab/>
+        <w:t>If G(State) OR depth=0 then return h(State,</w:t>
+      </w:r>
+      <w:r>
+        <w:rPr>
           <w:rFonts w:ascii="David" w:eastAsia="Times New Roman" w:hAnsi="David" w:cs="David"/>
           <w:sz w:val="24"/>
           <w:szCs w:val="24"/>
         </w:rPr>
-        <w:lastRenderedPageBreak/>
+        <w:t xml:space="preserve"> Turn</w:t>
+      </w:r>
+      <w:r>
+        <w:rPr>
+          <w:rFonts w:ascii="David" w:eastAsia="Calibri" w:hAnsi="David" w:cs="David"/>
+          <w:sz w:val="24"/>
+          <w:szCs w:val="24"/>
+        </w:rPr>
+        <w:t>)</w:t>
+      </w:r>
+    </w:p>
+    <w:p>
+      <w:pPr>
+        <w:spacing w:line="360" w:lineRule="auto"/>
+        <w:rPr>
+          <w:rFonts w:ascii="David" w:eastAsia="Times New Roman" w:hAnsi="David" w:cs="David"/>
+          <w:sz w:val="24"/>
+          <w:szCs w:val="24"/>
+          <w:rtl/>
+        </w:rPr>
+      </w:pPr>
+      <w:r>
+        <w:rPr>
+          <w:rFonts w:ascii="David" w:eastAsia="Times New Roman" w:hAnsi="David" w:cs="David"/>
+          <w:sz w:val="24"/>
+          <w:szCs w:val="24"/>
+        </w:rPr>
         <w:tab/>
-        <w:t>v</w:t>
+        <w:t>Children</w:t>
       </w:r>
       <m:oMath>
         <m:r>
@@ -5744,32 +5885,222 @@
       </m:oMath>
       <w:r>
         <w:rPr>
-          <w:rFonts w:ascii="David" w:eastAsia="Calibri" w:hAnsi="David" w:cs="David"/>
-          <w:sz w:val="24"/>
-          <w:szCs w:val="24"/>
-        </w:rPr>
-        <w:t xml:space="preserve"> RB-Minimax-Multiple-Players(c, Agent, depth-1, turn_count+1)</w:t>
+          <w:rFonts w:ascii="David" w:eastAsia="Times New Roman" w:hAnsi="David" w:cs="David"/>
+          <w:sz w:val="24"/>
+          <w:szCs w:val="24"/>
+        </w:rPr>
+        <w:t>Succ(State)</w:t>
       </w:r>
     </w:p>
     <w:p>
       <w:pPr>
+        <w:spacing w:line="360" w:lineRule="auto"/>
+        <w:rPr>
+          <w:rFonts w:ascii="David" w:eastAsia="Times New Roman" w:hAnsi="David" w:cs="David"/>
+          <w:sz w:val="24"/>
+          <w:szCs w:val="24"/>
+        </w:rPr>
+      </w:pPr>
+      <w:r>
+        <w:rPr>
+          <w:rFonts w:ascii="David" w:eastAsia="Times New Roman" w:hAnsi="David" w:cs="David"/>
+          <w:sz w:val="24"/>
+          <w:szCs w:val="24"/>
+          <w:rtl/>
+        </w:rPr>
+        <w:tab/>
+      </w:r>
+      <w:r>
+        <w:rPr>
+          <w:rFonts w:ascii="David" w:eastAsia="Times New Roman" w:hAnsi="David" w:cs="David"/>
+          <w:sz w:val="24"/>
+          <w:szCs w:val="24"/>
+        </w:rPr>
+        <w:t xml:space="preserve">Turn </w:t>
+      </w:r>
+      <m:oMath>
+        <m:r>
+          <w:rPr>
+            <w:rFonts w:ascii="Cambria Math" w:eastAsia="Times New Roman" w:hAnsi="Cambria Math" w:cs="David"/>
+            <w:sz w:val="24"/>
+            <w:szCs w:val="24"/>
+          </w:rPr>
+          <m:t>←</m:t>
+        </m:r>
+      </m:oMath>
+      <w:r>
+        <w:rPr>
+          <w:rFonts w:ascii="David" w:eastAsia="Times New Roman" w:hAnsi="David" w:cs="David"/>
+          <w:sz w:val="24"/>
+          <w:szCs w:val="24"/>
+        </w:rPr>
+        <w:t xml:space="preserve"> Turn(state)</w:t>
+      </w:r>
+    </w:p>
+    <w:p>
+      <w:pPr>
+        <w:spacing w:line="360" w:lineRule="auto"/>
+        <w:rPr>
+          <w:rFonts w:ascii="David" w:eastAsia="Times New Roman" w:hAnsi="David" w:cs="David"/>
+          <w:sz w:val="24"/>
+          <w:szCs w:val="24"/>
+        </w:rPr>
+      </w:pPr>
+      <w:r>
+        <w:rPr>
+          <w:rFonts w:ascii="David" w:eastAsia="Times New Roman" w:hAnsi="David" w:cs="David"/>
+          <w:sz w:val="24"/>
+          <w:szCs w:val="24"/>
+        </w:rPr>
+        <w:tab/>
+        <w:t xml:space="preserve">If turn.getAgent == Agent: </w:t>
+      </w:r>
+      <w:r>
+        <w:rPr>
+          <w:rFonts w:ascii="David" w:eastAsia="Times New Roman" w:hAnsi="David" w:cs="David"/>
+          <w:sz w:val="24"/>
+          <w:szCs w:val="24"/>
+        </w:rPr>
+        <w:tab/>
+        <w:t xml:space="preserve">#My Turn </w:t>
+      </w:r>
+    </w:p>
+    <w:p>
+      <w:pPr>
+        <w:spacing w:line="360" w:lineRule="auto"/>
+        <w:ind w:left="720"/>
+        <w:rPr>
+          <w:rFonts w:ascii="David" w:eastAsia="Times New Roman" w:hAnsi="David" w:cs="David"/>
+          <w:sz w:val="24"/>
+          <w:szCs w:val="24"/>
+        </w:rPr>
+      </w:pPr>
+      <w:r>
+        <w:rPr>
+          <w:rFonts w:ascii="David" w:eastAsia="Calibri" w:hAnsi="David" w:cs="David"/>
+          <w:sz w:val="24"/>
+          <w:szCs w:val="24"/>
+        </w:rPr>
+        <w:tab/>
+        <w:t>CurMax</w:t>
+      </w:r>
+      <m:oMath>
+        <m:r>
+          <w:rPr>
+            <w:rFonts w:ascii="Cambria Math" w:eastAsia="Calibri" w:hAnsi="Cambria Math" w:cs="David"/>
+            <w:sz w:val="24"/>
+            <w:szCs w:val="24"/>
+          </w:rPr>
+          <m:t>←</m:t>
+        </m:r>
+        <m:r>
+          <w:rPr>
+            <w:rFonts w:ascii="Cambria Math" w:eastAsia="Times New Roman" w:hAnsi="Cambria Math" w:cs="David"/>
+            <w:sz w:val="24"/>
+            <w:szCs w:val="24"/>
+          </w:rPr>
+          <m:t>-∞</m:t>
+        </m:r>
+      </m:oMath>
+    </w:p>
+    <w:p>
+      <w:pPr>
+        <w:spacing w:line="360" w:lineRule="auto"/>
+        <w:ind w:left="720"/>
+        <w:rPr>
+          <w:rFonts w:ascii="David" w:eastAsia="Times New Roman" w:hAnsi="David" w:cs="David"/>
+          <w:sz w:val="24"/>
+          <w:szCs w:val="24"/>
+        </w:rPr>
+      </w:pPr>
+      <w:r>
+        <w:rPr>
+          <w:rFonts w:ascii="David" w:eastAsia="Times New Roman" w:hAnsi="David" w:cs="David"/>
+          <w:sz w:val="24"/>
+          <w:szCs w:val="24"/>
+        </w:rPr>
+        <w:tab/>
+        <w:t>Loop for c in Children:</w:t>
+      </w:r>
+    </w:p>
+    <w:p>
+      <w:pPr>
         <w:spacing w:after="0" w:line="360" w:lineRule="auto"/>
-        <w:ind w:left="720" w:firstLine="720"/>
-        <w:contextualSpacing/>
+        <w:ind w:left="2160"/>
+        <w:rPr>
+          <w:rFonts w:ascii="David" w:eastAsia="Calibri" w:hAnsi="David" w:cs="David"/>
+          <w:sz w:val="24"/>
+          <w:szCs w:val="24"/>
+        </w:rPr>
+      </w:pPr>
+      <w:r>
         <w:rPr>
           <w:rFonts w:ascii="David" w:eastAsia="Times New Roman" w:hAnsi="David" w:cs="David"/>
           <w:sz w:val="24"/>
           <w:szCs w:val="24"/>
         </w:rPr>
-      </w:pPr>
+        <w:t>v</w:t>
+      </w:r>
+      <m:oMath>
+        <m:r>
+          <w:rPr>
+            <w:rFonts w:ascii="Cambria Math" w:eastAsia="Times New Roman" w:hAnsi="Cambria Math" w:cs="David"/>
+            <w:sz w:val="24"/>
+            <w:szCs w:val="24"/>
+          </w:rPr>
+          <m:t>←</m:t>
+        </m:r>
+      </m:oMath>
       <w:r>
         <w:rPr>
           <w:rFonts w:ascii="David" w:eastAsia="Calibri" w:hAnsi="David" w:cs="David"/>
           <w:sz w:val="24"/>
           <w:szCs w:val="24"/>
         </w:rPr>
-        <w:tab/>
-        <w:t>CurMin</w:t>
+        <w:t xml:space="preserve"> RB-Minimax-Multiple-Players(c, </w:t>
+      </w:r>
+      <w:r>
+        <w:rPr>
+          <w:rFonts w:ascii="David" w:eastAsia="Calibri" w:hAnsi="David" w:cs="David"/>
+          <w:sz w:val="24"/>
+          <w:szCs w:val="24"/>
+        </w:rPr>
+        <w:t xml:space="preserve">Agent, </w:t>
+      </w:r>
+      <w:r>
+        <w:rPr>
+          <w:rFonts w:ascii="David" w:eastAsia="Times New Roman" w:hAnsi="David" w:cs="David"/>
+          <w:sz w:val="24"/>
+          <w:szCs w:val="24"/>
+        </w:rPr>
+        <w:t>Turn</w:t>
+      </w:r>
+      <w:r>
+        <w:rPr>
+          <w:rFonts w:ascii="David" w:eastAsia="Calibri" w:hAnsi="David" w:cs="David"/>
+          <w:sz w:val="24"/>
+          <w:szCs w:val="24"/>
+        </w:rPr>
+        <w:t>, depth-1)</w:t>
+      </w:r>
+    </w:p>
+    <w:p>
+      <w:pPr>
+        <w:spacing w:after="0" w:line="360" w:lineRule="auto"/>
+        <w:ind w:left="2160"/>
+        <w:rPr>
+          <w:rFonts w:ascii="David" w:eastAsia="Times New Roman" w:hAnsi="David" w:cs="David"/>
+          <w:sz w:val="24"/>
+          <w:szCs w:val="24"/>
+        </w:rPr>
+      </w:pPr>
+      <w:r>
+        <w:rPr>
+          <w:rFonts w:ascii="David" w:eastAsia="Calibri" w:hAnsi="David" w:cs="David"/>
+          <w:sz w:val="24"/>
+          <w:szCs w:val="24"/>
+        </w:rPr>
+        <w:t>CurMax</w:t>
       </w:r>
       <m:oMath>
         <m:r>
@@ -5787,7 +6118,574 @@
           <w:sz w:val="24"/>
           <w:szCs w:val="24"/>
         </w:rPr>
-        <w:t>Min(c, CurMin)</w:t>
+        <w:t>Max(v, CurMax)</w:t>
+      </w:r>
+    </w:p>
+    <w:p>
+      <w:pPr>
+        <w:spacing w:after="0" w:line="360" w:lineRule="auto"/>
+        <w:ind w:left="720" w:firstLine="720"/>
+        <w:rPr>
+          <w:rFonts w:ascii="David" w:eastAsia="Times New Roman" w:hAnsi="David" w:cs="David"/>
+          <w:sz w:val="24"/>
+          <w:szCs w:val="24"/>
+        </w:rPr>
+      </w:pPr>
+      <w:r>
+        <w:rPr>
+          <w:rFonts w:ascii="David" w:eastAsia="Times New Roman" w:hAnsi="David" w:cs="David"/>
+          <w:sz w:val="24"/>
+          <w:szCs w:val="24"/>
+        </w:rPr>
+        <w:t>Return CurMax</w:t>
+      </w:r>
+    </w:p>
+    <w:p>
+      <w:pPr>
+        <w:spacing w:after="0" w:line="360" w:lineRule="auto"/>
+        <w:rPr>
+          <w:rFonts w:ascii="David" w:eastAsia="Times New Roman" w:hAnsi="David" w:cs="David"/>
+          <w:sz w:val="24"/>
+          <w:szCs w:val="24"/>
+        </w:rPr>
+      </w:pPr>
+      <w:r>
+        <w:rPr>
+          <w:rFonts w:ascii="David" w:eastAsia="Times New Roman" w:hAnsi="David" w:cs="David"/>
+          <w:sz w:val="24"/>
+          <w:szCs w:val="24"/>
+        </w:rPr>
+        <w:tab/>
+        <w:t>Else:</w:t>
+      </w:r>
+    </w:p>
+    <w:p>
+      <w:pPr>
+        <w:spacing w:line="360" w:lineRule="auto"/>
+        <w:ind w:left="720"/>
+        <w:rPr>
+          <w:rFonts w:ascii="David" w:eastAsia="Times New Roman" w:hAnsi="David" w:cs="David"/>
+          <w:sz w:val="24"/>
+          <w:szCs w:val="24"/>
+        </w:rPr>
+      </w:pPr>
+      <w:r>
+        <w:rPr>
+          <w:rFonts w:ascii="David" w:eastAsia="Times New Roman" w:hAnsi="David" w:cs="David"/>
+          <w:sz w:val="24"/>
+          <w:szCs w:val="24"/>
+        </w:rPr>
+        <w:tab/>
+      </w:r>
+      <w:r>
+        <w:rPr>
+          <w:rFonts w:ascii="David" w:eastAsia="Calibri" w:hAnsi="David" w:cs="David"/>
+          <w:sz w:val="24"/>
+          <w:szCs w:val="24"/>
+        </w:rPr>
+        <w:t>CurM</w:t>
+      </w:r>
+      <w:r>
+        <w:rPr>
+          <w:rFonts w:ascii="David" w:eastAsia="Calibri" w:hAnsi="David" w:cs="David"/>
+          <w:sz w:val="24"/>
+          <w:szCs w:val="24"/>
+        </w:rPr>
+        <w:t>in</w:t>
+      </w:r>
+      <m:oMath>
+        <m:r>
+          <w:rPr>
+            <w:rFonts w:ascii="Cambria Math" w:eastAsia="Calibri" w:hAnsi="Cambria Math" w:cs="David"/>
+            <w:sz w:val="24"/>
+            <w:szCs w:val="24"/>
+          </w:rPr>
+          <m:t>←</m:t>
+        </m:r>
+        <m:r>
+          <w:rPr>
+            <w:rFonts w:ascii="Cambria Math" w:eastAsia="Times New Roman" w:hAnsi="Cambria Math" w:cs="David"/>
+            <w:sz w:val="24"/>
+            <w:szCs w:val="24"/>
+          </w:rPr>
+          <m:t>∞</m:t>
+        </m:r>
+      </m:oMath>
+    </w:p>
+    <w:p>
+      <w:pPr>
+        <w:spacing w:line="360" w:lineRule="auto"/>
+        <w:ind w:left="720"/>
+        <w:rPr>
+          <w:rFonts w:ascii="David" w:eastAsia="Times New Roman" w:hAnsi="David" w:cs="David"/>
+          <w:sz w:val="24"/>
+          <w:szCs w:val="24"/>
+        </w:rPr>
+      </w:pPr>
+      <w:r>
+        <w:rPr>
+          <w:rFonts w:ascii="David" w:eastAsia="Times New Roman" w:hAnsi="David" w:cs="David"/>
+          <w:sz w:val="24"/>
+          <w:szCs w:val="24"/>
+        </w:rPr>
+        <w:tab/>
+        <w:t>Loop for c in Children:</w:t>
+      </w:r>
+    </w:p>
+    <w:p>
+      <w:pPr>
+        <w:spacing w:after="0" w:line="360" w:lineRule="auto"/>
+        <w:ind w:left="2160"/>
+        <w:rPr>
+          <w:rFonts w:ascii="David" w:eastAsia="Calibri" w:hAnsi="David" w:cs="David"/>
+          <w:sz w:val="24"/>
+          <w:szCs w:val="24"/>
+        </w:rPr>
+      </w:pPr>
+      <w:r>
+        <w:rPr>
+          <w:rFonts w:ascii="David" w:eastAsia="Times New Roman" w:hAnsi="David" w:cs="David"/>
+          <w:sz w:val="24"/>
+          <w:szCs w:val="24"/>
+        </w:rPr>
+        <w:t>v</w:t>
+      </w:r>
+      <m:oMath>
+        <m:r>
+          <w:rPr>
+            <w:rFonts w:ascii="Cambria Math" w:eastAsia="Times New Roman" w:hAnsi="Cambria Math" w:cs="David"/>
+            <w:sz w:val="24"/>
+            <w:szCs w:val="24"/>
+          </w:rPr>
+          <m:t>←</m:t>
+        </m:r>
+      </m:oMath>
+      <w:r>
+        <w:rPr>
+          <w:rFonts w:ascii="David" w:eastAsia="Calibri" w:hAnsi="David" w:cs="David"/>
+          <w:sz w:val="24"/>
+          <w:szCs w:val="24"/>
+        </w:rPr>
+        <w:t xml:space="preserve"> RB-Minimax-Multiple-Players(c, </w:t>
+      </w:r>
+      <w:r>
+        <w:rPr>
+          <w:rFonts w:ascii="David" w:eastAsia="Calibri" w:hAnsi="David" w:cs="David"/>
+          <w:sz w:val="24"/>
+          <w:szCs w:val="24"/>
+        </w:rPr>
+        <w:t xml:space="preserve">Agent, </w:t>
+      </w:r>
+      <w:r>
+        <w:rPr>
+          <w:rFonts w:ascii="David" w:eastAsia="Times New Roman" w:hAnsi="David" w:cs="David"/>
+          <w:sz w:val="24"/>
+          <w:szCs w:val="24"/>
+        </w:rPr>
+        <w:t>Turn</w:t>
+      </w:r>
+      <w:r>
+        <w:rPr>
+          <w:rFonts w:ascii="David" w:eastAsia="Calibri" w:hAnsi="David" w:cs="David"/>
+          <w:sz w:val="24"/>
+          <w:szCs w:val="24"/>
+        </w:rPr>
+        <w:t>, depth-1)</w:t>
+      </w:r>
+    </w:p>
+    <w:p>
+      <w:pPr>
+        <w:spacing w:after="0" w:line="360" w:lineRule="auto"/>
+        <w:ind w:left="2160"/>
+        <w:rPr>
+          <w:rFonts w:ascii="David" w:eastAsia="Times New Roman" w:hAnsi="David" w:cs="David"/>
+          <w:sz w:val="24"/>
+          <w:szCs w:val="24"/>
+        </w:rPr>
+      </w:pPr>
+      <w:r>
+        <w:rPr>
+          <w:rFonts w:ascii="David" w:eastAsia="Calibri" w:hAnsi="David" w:cs="David"/>
+          <w:sz w:val="24"/>
+          <w:szCs w:val="24"/>
+        </w:rPr>
+        <w:t>CurM</w:t>
+      </w:r>
+      <w:r>
+        <w:rPr>
+          <w:rFonts w:ascii="David" w:eastAsia="Calibri" w:hAnsi="David" w:cs="David"/>
+          <w:sz w:val="24"/>
+          <w:szCs w:val="24"/>
+        </w:rPr>
+        <w:t>in</w:t>
+      </w:r>
+      <m:oMath>
+        <m:r>
+          <w:rPr>
+            <w:rFonts w:ascii="Cambria Math" w:eastAsia="Calibri" w:hAnsi="Cambria Math" w:cs="David"/>
+            <w:sz w:val="24"/>
+            <w:szCs w:val="24"/>
+          </w:rPr>
+          <m:t>←</m:t>
+        </m:r>
+      </m:oMath>
+      <w:r>
+        <w:rPr>
+          <w:rFonts w:ascii="David" w:eastAsia="Times New Roman" w:hAnsi="David" w:cs="David"/>
+          <w:sz w:val="24"/>
+          <w:szCs w:val="24"/>
+        </w:rPr>
+        <w:t>M</w:t>
+      </w:r>
+      <w:r>
+        <w:rPr>
+          <w:rFonts w:ascii="David" w:eastAsia="Times New Roman" w:hAnsi="David" w:cs="David"/>
+          <w:sz w:val="24"/>
+          <w:szCs w:val="24"/>
+        </w:rPr>
+        <w:t>in</w:t>
+      </w:r>
+      <w:r>
+        <w:rPr>
+          <w:rFonts w:ascii="David" w:eastAsia="Times New Roman" w:hAnsi="David" w:cs="David"/>
+          <w:sz w:val="24"/>
+          <w:szCs w:val="24"/>
+        </w:rPr>
+        <w:t xml:space="preserve">(v, </w:t>
+      </w:r>
+      <w:r>
+        <w:rPr>
+          <w:rFonts w:ascii="David" w:eastAsia="Calibri" w:hAnsi="David" w:cs="David"/>
+          <w:sz w:val="24"/>
+          <w:szCs w:val="24"/>
+        </w:rPr>
+        <w:t>CurM</w:t>
+      </w:r>
+      <w:r>
+        <w:rPr>
+          <w:rFonts w:ascii="David" w:eastAsia="Calibri" w:hAnsi="David" w:cs="David"/>
+          <w:sz w:val="24"/>
+          <w:szCs w:val="24"/>
+        </w:rPr>
+        <w:t>in</w:t>
+      </w:r>
+      <w:r>
+        <w:rPr>
+          <w:rFonts w:ascii="David" w:eastAsia="Times New Roman" w:hAnsi="David" w:cs="David"/>
+          <w:sz w:val="24"/>
+          <w:szCs w:val="24"/>
+        </w:rPr>
+        <w:t>)</w:t>
+      </w:r>
+    </w:p>
+    <w:p>
+      <w:pPr>
+        <w:spacing w:after="0" w:line="360" w:lineRule="auto"/>
+        <w:ind w:left="720" w:firstLine="720"/>
+        <w:rPr>
+          <w:rFonts w:ascii="David" w:eastAsia="Times New Roman" w:hAnsi="David" w:cs="David"/>
+          <w:sz w:val="24"/>
+          <w:szCs w:val="24"/>
+        </w:rPr>
+      </w:pPr>
+      <w:r>
+        <w:rPr>
+          <w:rFonts w:ascii="David" w:eastAsia="Times New Roman" w:hAnsi="David" w:cs="David"/>
+          <w:sz w:val="24"/>
+          <w:szCs w:val="24"/>
+        </w:rPr>
+        <w:t xml:space="preserve">Return </w:t>
+      </w:r>
+      <w:r>
+        <w:rPr>
+          <w:rFonts w:ascii="David" w:eastAsia="Calibri" w:hAnsi="David" w:cs="David"/>
+          <w:sz w:val="24"/>
+          <w:szCs w:val="24"/>
+        </w:rPr>
+        <w:t>CurM</w:t>
+      </w:r>
+      <w:r>
+        <w:rPr>
+          <w:rFonts w:ascii="David" w:eastAsia="Calibri" w:hAnsi="David" w:cs="David"/>
+          <w:sz w:val="24"/>
+          <w:szCs w:val="24"/>
+        </w:rPr>
+        <w:t>in</w:t>
+      </w:r>
+    </w:p>
+    <w:p>
+      <w:pPr>
+        <w:spacing w:after="0" w:line="360" w:lineRule="auto"/>
+        <w:rPr>
+          <w:rFonts w:ascii="David" w:eastAsia="Times New Roman" w:hAnsi="David" w:cs="David"/>
+          <w:sz w:val="24"/>
+          <w:szCs w:val="24"/>
+        </w:rPr>
+      </w:pPr>
+      <w:r>
+        <w:rPr>
+          <w:rFonts w:ascii="David" w:eastAsia="Times New Roman" w:hAnsi="David" w:cs="David"/>
+          <w:sz w:val="24"/>
+          <w:szCs w:val="24"/>
+        </w:rPr>
+        <w:tab/>
+      </w:r>
+    </w:p>
+    <w:p>
+      <w:pPr>
+        <w:pStyle w:val="ListParagraph"/>
+        <w:numPr>
+          <w:ilvl w:val="0"/>
+          <w:numId w:val="8"/>
+        </w:numPr>
+        <w:bidi/>
+        <w:spacing w:line="360" w:lineRule="auto"/>
+        <w:rPr>
+          <w:rFonts w:ascii="David" w:eastAsia="Calibri" w:hAnsi="David" w:cs="David"/>
+          <w:sz w:val="24"/>
+          <w:szCs w:val="24"/>
+        </w:rPr>
+      </w:pPr>
+      <w:r>
+        <w:rPr>
+          <w:rFonts w:ascii="David" w:eastAsia="Calibri" w:hAnsi="David" w:cs="David" w:hint="cs"/>
+          <w:sz w:val="24"/>
+          <w:szCs w:val="24"/>
+          <w:rtl/>
+        </w:rPr>
+        <w:t xml:space="preserve">כעת כל שחקן רוצה להטיב את השחקן </w:t>
+      </w:r>
+      <w:r>
+        <w:rPr>
+          <w:rFonts w:ascii="David" w:eastAsia="Calibri" w:hAnsi="David" w:cs="David" w:hint="cs"/>
+          <w:sz w:val="24"/>
+          <w:szCs w:val="24"/>
+          <w:rtl/>
+        </w:rPr>
+        <w:t>שבא אחריו ולכן נחשב את היוריסטיקה עבור השחקן הבא ונבחר את הפעולה המקסימלית עבורו</w:t>
+      </w:r>
+      <w:r>
+        <w:rPr>
+          <w:rFonts w:ascii="David" w:eastAsia="Calibri" w:hAnsi="David" w:cs="David"/>
+          <w:sz w:val="24"/>
+          <w:szCs w:val="24"/>
+          <w:rtl/>
+        </w:rPr>
+        <w:t>:</w:t>
+      </w:r>
+    </w:p>
+    <w:p>
+      <w:pPr>
+        <w:spacing w:line="360" w:lineRule="auto"/>
+        <w:rPr>
+          <w:rFonts w:ascii="David" w:eastAsia="Calibri" w:hAnsi="David" w:cs="David"/>
+          <w:sz w:val="24"/>
+          <w:szCs w:val="24"/>
+        </w:rPr>
+      </w:pPr>
+      <w:r>
+        <w:rPr>
+          <w:rFonts w:ascii="David" w:eastAsia="Calibri" w:hAnsi="David" w:cs="David"/>
+          <w:sz w:val="24"/>
+          <w:szCs w:val="24"/>
+        </w:rPr>
+        <w:t xml:space="preserve">Function RB-Minimax-Multiple-Players (State, </w:t>
+      </w:r>
+      <w:r>
+        <w:rPr>
+          <w:rFonts w:ascii="David" w:eastAsia="Times New Roman" w:hAnsi="David" w:cs="David"/>
+          <w:sz w:val="24"/>
+          <w:szCs w:val="24"/>
+        </w:rPr>
+        <w:t>Turn</w:t>
+      </w:r>
+      <w:r>
+        <w:rPr>
+          <w:rFonts w:ascii="David" w:eastAsia="Calibri" w:hAnsi="David" w:cs="David"/>
+          <w:sz w:val="24"/>
+          <w:szCs w:val="24"/>
+        </w:rPr>
+        <w:t>, depth):</w:t>
+      </w:r>
+    </w:p>
+    <w:p>
+      <w:pPr>
+        <w:spacing w:line="360" w:lineRule="auto"/>
+        <w:ind w:firstLine="720"/>
+        <w:contextualSpacing/>
+        <w:rPr>
+          <w:rFonts w:ascii="David" w:eastAsia="Calibri" w:hAnsi="David" w:cs="David"/>
+          <w:sz w:val="24"/>
+          <w:szCs w:val="24"/>
+          <w:rtl/>
+        </w:rPr>
+      </w:pPr>
+      <w:r>
+        <w:rPr>
+          <w:rFonts w:ascii="David" w:eastAsia="Times New Roman" w:hAnsi="David" w:cs="David"/>
+          <w:sz w:val="24"/>
+          <w:szCs w:val="24"/>
+        </w:rPr>
+        <w:t xml:space="preserve">Turn </w:t>
+      </w:r>
+      <m:oMath>
+        <m:r>
+          <w:rPr>
+            <w:rFonts w:ascii="Cambria Math" w:eastAsia="Times New Roman" w:hAnsi="Cambria Math" w:cs="David"/>
+            <w:sz w:val="24"/>
+            <w:szCs w:val="24"/>
+          </w:rPr>
+          <m:t>←</m:t>
+        </m:r>
+      </m:oMath>
+      <w:r>
+        <w:rPr>
+          <w:rFonts w:ascii="David" w:eastAsia="Times New Roman" w:hAnsi="David" w:cs="David"/>
+          <w:sz w:val="24"/>
+          <w:szCs w:val="24"/>
+        </w:rPr>
+        <w:t xml:space="preserve"> Turn(state)</w:t>
+      </w:r>
+    </w:p>
+    <w:p>
+      <w:pPr>
+        <w:spacing w:line="360" w:lineRule="auto"/>
+        <w:contextualSpacing/>
+        <w:rPr>
+          <w:rFonts w:ascii="David" w:eastAsia="Calibri" w:hAnsi="David" w:cs="David"/>
+          <w:sz w:val="24"/>
+          <w:szCs w:val="24"/>
+        </w:rPr>
+      </w:pPr>
+      <w:r>
+        <w:rPr>
+          <w:rFonts w:ascii="David" w:eastAsia="Calibri" w:hAnsi="David" w:cs="David"/>
+          <w:sz w:val="24"/>
+          <w:szCs w:val="24"/>
+        </w:rPr>
+        <w:tab/>
+        <w:t>If G(State) OR depth=0 then return h(State,</w:t>
+      </w:r>
+      <w:r>
+        <w:rPr>
+          <w:rFonts w:ascii="David" w:eastAsia="Times New Roman" w:hAnsi="David" w:cs="David"/>
+          <w:sz w:val="24"/>
+          <w:szCs w:val="24"/>
+        </w:rPr>
+        <w:t xml:space="preserve"> </w:t>
+      </w:r>
+      <w:r>
+        <w:rPr>
+          <w:rFonts w:ascii="David" w:eastAsia="Times New Roman" w:hAnsi="David" w:cs="David"/>
+          <w:sz w:val="24"/>
+          <w:szCs w:val="24"/>
+        </w:rPr>
+        <w:t>Turn</w:t>
+      </w:r>
+      <w:r>
+        <w:rPr>
+          <w:rFonts w:ascii="David" w:eastAsia="Calibri" w:hAnsi="David" w:cs="David"/>
+          <w:sz w:val="24"/>
+          <w:szCs w:val="24"/>
+        </w:rPr>
+        <w:t>)</w:t>
+      </w:r>
+    </w:p>
+    <w:p>
+      <w:pPr>
+        <w:spacing w:line="360" w:lineRule="auto"/>
+        <w:contextualSpacing/>
+        <w:rPr>
+          <w:rFonts w:ascii="David" w:eastAsia="Times New Roman" w:hAnsi="David" w:cs="David"/>
+          <w:sz w:val="24"/>
+          <w:szCs w:val="24"/>
+        </w:rPr>
+      </w:pPr>
+      <w:r>
+        <w:rPr>
+          <w:rFonts w:ascii="David" w:eastAsia="Times New Roman" w:hAnsi="David" w:cs="David"/>
+          <w:sz w:val="24"/>
+          <w:szCs w:val="24"/>
+        </w:rPr>
+        <w:tab/>
+        <w:t>Children</w:t>
+      </w:r>
+      <m:oMath>
+        <m:r>
+          <w:rPr>
+            <w:rFonts w:ascii="Cambria Math" w:eastAsia="Times New Roman" w:hAnsi="Cambria Math" w:cs="David"/>
+            <w:sz w:val="24"/>
+            <w:szCs w:val="24"/>
+          </w:rPr>
+          <m:t>←</m:t>
+        </m:r>
+      </m:oMath>
+      <w:r>
+        <w:rPr>
+          <w:rFonts w:ascii="David" w:eastAsia="Times New Roman" w:hAnsi="David" w:cs="David"/>
+          <w:sz w:val="24"/>
+          <w:szCs w:val="24"/>
+        </w:rPr>
+        <w:t>Succ(State)</w:t>
+      </w:r>
+    </w:p>
+    <w:p>
+      <w:pPr>
+        <w:spacing w:line="360" w:lineRule="auto"/>
+        <w:contextualSpacing/>
+        <w:rPr>
+          <w:rFonts w:ascii="David" w:eastAsia="Times New Roman" w:hAnsi="David" w:cs="David"/>
+          <w:sz w:val="24"/>
+          <w:szCs w:val="24"/>
+        </w:rPr>
+      </w:pPr>
+      <w:r>
+        <w:rPr>
+          <w:rFonts w:ascii="David" w:eastAsia="Calibri" w:hAnsi="David" w:cs="David"/>
+          <w:sz w:val="24"/>
+          <w:szCs w:val="24"/>
+        </w:rPr>
+        <w:tab/>
+        <w:t>CurMax</w:t>
+      </w:r>
+      <m:oMath>
+        <m:r>
+          <w:rPr>
+            <w:rFonts w:ascii="Cambria Math" w:eastAsia="Calibri" w:hAnsi="Cambria Math" w:cs="David"/>
+            <w:sz w:val="24"/>
+            <w:szCs w:val="24"/>
+          </w:rPr>
+          <m:t>←</m:t>
+        </m:r>
+        <m:r>
+          <w:rPr>
+            <w:rFonts w:ascii="Cambria Math" w:eastAsia="Times New Roman" w:hAnsi="Cambria Math" w:cs="David"/>
+            <w:sz w:val="24"/>
+            <w:szCs w:val="24"/>
+          </w:rPr>
+          <m:t>-∞</m:t>
+        </m:r>
+      </m:oMath>
+    </w:p>
+    <w:p>
+      <w:pPr>
+        <w:spacing w:line="360" w:lineRule="auto"/>
+        <w:contextualSpacing/>
+        <w:rPr>
+          <w:rFonts w:ascii="David" w:eastAsia="Times New Roman" w:hAnsi="David" w:cs="David"/>
+          <w:sz w:val="24"/>
+          <w:szCs w:val="24"/>
+          <w:rtl/>
+        </w:rPr>
+      </w:pPr>
+      <w:r>
+        <w:rPr>
+          <w:rFonts w:ascii="David" w:eastAsia="Times New Roman" w:hAnsi="David" w:cs="David"/>
+          <w:sz w:val="24"/>
+          <w:szCs w:val="24"/>
+        </w:rPr>
+        <w:tab/>
+        <w:t>Loop for c in Children:</w:t>
       </w:r>
     </w:p>
     <w:p>
@@ -5807,17 +6705,134 @@
           <w:sz w:val="24"/>
           <w:szCs w:val="24"/>
         </w:rPr>
-        <w:t>return CurMin</w:t>
+        <w:t>v</w:t>
+      </w:r>
+      <m:oMath>
+        <m:r>
+          <w:rPr>
+            <w:rFonts w:ascii="Cambria Math" w:eastAsia="Times New Roman" w:hAnsi="Cambria Math" w:cs="David"/>
+            <w:sz w:val="24"/>
+            <w:szCs w:val="24"/>
+          </w:rPr>
+          <m:t>←</m:t>
+        </m:r>
+      </m:oMath>
+      <w:r>
+        <w:rPr>
+          <w:rFonts w:ascii="David" w:eastAsia="Calibri" w:hAnsi="David" w:cs="David"/>
+          <w:sz w:val="24"/>
+          <w:szCs w:val="24"/>
+        </w:rPr>
+        <w:t xml:space="preserve"> RB-Minimax-Multiple-Players(</w:t>
+      </w:r>
+      <w:r>
+        <w:rPr>
+          <w:rFonts w:ascii="David" w:eastAsia="Calibri" w:hAnsi="David" w:cs="David"/>
+          <w:sz w:val="24"/>
+          <w:szCs w:val="24"/>
+        </w:rPr>
+        <w:t>grandC</w:t>
+      </w:r>
+      <w:r>
+        <w:rPr>
+          <w:rFonts w:ascii="David" w:eastAsia="Calibri" w:hAnsi="David" w:cs="David"/>
+          <w:sz w:val="24"/>
+          <w:szCs w:val="24"/>
+        </w:rPr>
+        <w:t xml:space="preserve">, </w:t>
+      </w:r>
+      <w:r>
+        <w:rPr>
+          <w:rFonts w:ascii="David" w:eastAsia="Calibri" w:hAnsi="David" w:cs="David"/>
+          <w:sz w:val="24"/>
+          <w:szCs w:val="24"/>
+        </w:rPr>
+        <w:t>next</w:t>
+      </w:r>
+      <w:r>
+        <w:rPr>
+          <w:rFonts w:ascii="David" w:eastAsia="Times New Roman" w:hAnsi="David" w:cs="David"/>
+          <w:sz w:val="24"/>
+          <w:szCs w:val="24"/>
+        </w:rPr>
+        <w:t>Turn</w:t>
+      </w:r>
+      <w:r>
+        <w:rPr>
+          <w:rFonts w:ascii="David" w:eastAsia="Calibri" w:hAnsi="David" w:cs="David"/>
+          <w:sz w:val="24"/>
+          <w:szCs w:val="24"/>
+        </w:rPr>
+        <w:t>, depth-1)</w:t>
       </w:r>
     </w:p>
     <w:p>
       <w:pPr>
+        <w:spacing w:after="0" w:line="360" w:lineRule="auto"/>
+        <w:ind w:left="720" w:firstLine="720"/>
+        <w:contextualSpacing/>
+        <w:rPr>
+          <w:rFonts w:ascii="David" w:eastAsia="Times New Roman" w:hAnsi="David" w:cs="David"/>
+          <w:sz w:val="24"/>
+          <w:szCs w:val="24"/>
+        </w:rPr>
+      </w:pPr>
+      <w:r>
+        <w:rPr>
+          <w:rFonts w:ascii="David" w:eastAsia="Calibri" w:hAnsi="David" w:cs="David"/>
+          <w:sz w:val="24"/>
+          <w:szCs w:val="24"/>
+        </w:rPr>
+        <w:t>CurMax</w:t>
+      </w:r>
+      <m:oMath>
+        <m:r>
+          <w:rPr>
+            <w:rFonts w:ascii="Cambria Math" w:eastAsia="Calibri" w:hAnsi="Cambria Math" w:cs="David"/>
+            <w:sz w:val="24"/>
+            <w:szCs w:val="24"/>
+          </w:rPr>
+          <m:t>←</m:t>
+        </m:r>
+      </m:oMath>
+      <w:r>
+        <w:rPr>
+          <w:rFonts w:ascii="David" w:eastAsia="Times New Roman" w:hAnsi="David" w:cs="David"/>
+          <w:sz w:val="24"/>
+          <w:szCs w:val="24"/>
+        </w:rPr>
+        <w:t>Max(v, CurMax)</w:t>
+      </w:r>
+    </w:p>
+    <w:p>
+      <w:pPr>
+        <w:spacing w:after="0" w:line="360" w:lineRule="auto"/>
+        <w:ind w:firstLine="720"/>
+        <w:contextualSpacing/>
+        <w:rPr>
+          <w:rFonts w:ascii="David" w:eastAsia="Times New Roman" w:hAnsi="David" w:cs="David"/>
+          <w:sz w:val="24"/>
+          <w:szCs w:val="24"/>
+        </w:rPr>
+      </w:pPr>
+      <w:r>
+        <w:rPr>
+          <w:rFonts w:ascii="David" w:eastAsia="Times New Roman" w:hAnsi="David" w:cs="David"/>
+          <w:sz w:val="24"/>
+          <w:szCs w:val="24"/>
+        </w:rPr>
+        <w:t>Return CurMax</w:t>
+      </w:r>
+    </w:p>
+    <w:p>
+      <w:pPr>
+        <w:bidi/>
         <w:spacing w:line="360" w:lineRule="auto"/>
-        <w:contextualSpacing/>
         <w:rPr>
           <w:rFonts w:ascii="David" w:eastAsia="Calibri" w:hAnsi="David" w:cs="David"/>
-          <w:sz w:val="24"/>
-          <w:szCs w:val="24"/>
+          <w:color w:val="4472C4" w:themeColor="accent1"/>
+          <w:sz w:val="32"/>
+          <w:szCs w:val="32"/>
         </w:rPr>
       </w:pPr>
     </w:p>
@@ -5831,30 +6846,18 @@
           <w:sz w:val="32"/>
           <w:szCs w:val="32"/>
           <w:u w:val="single"/>
-        </w:rPr>
-      </w:pPr>
-    </w:p>
-    <w:p>
-      <w:pPr>
-        <w:bidi/>
-        <w:spacing w:line="360" w:lineRule="auto"/>
+          <w:rtl/>
+        </w:rPr>
+      </w:pPr>
+      <w:r>
         <w:rPr>
           <w:rFonts w:ascii="David" w:eastAsia="Calibri" w:hAnsi="David" w:cs="David"/>
           <w:color w:val="4472C4" w:themeColor="accent1"/>
           <w:sz w:val="32"/>
           <w:szCs w:val="32"/>
           <w:u w:val="single"/>
-          <w:rtl/>
-        </w:rPr>
-      </w:pPr>
-      <w:r>
-        <w:rPr>
-          <w:rFonts w:ascii="David" w:eastAsia="Calibri" w:hAnsi="David" w:cs="David"/>
-          <w:color w:val="4472C4" w:themeColor="accent1"/>
-          <w:sz w:val="32"/>
-          <w:szCs w:val="32"/>
-          <w:u w:val="single"/>
-        </w:rPr>
+        </w:rPr>
+        <w:lastRenderedPageBreak/>
         <w:t>Alpha-Beta</w:t>
       </w:r>
     </w:p>
@@ -12103,7 +13106,6 @@
         <w:bidi/>
         <w:spacing w:line="360" w:lineRule="auto"/>
         <w:rPr>
-          <w:rFonts w:hint="cs"/>
           <w:i/>
           <w:rtl/>
         </w:rPr>
@@ -12574,6 +13576,7 @@
         <w:rPr>
           <w:rFonts w:ascii="David" w:eastAsiaTheme="minorEastAsia" w:hAnsi="David" w:cs="David"/>
           <w:i/>
+          <w:noProof/>
           <w:sz w:val="24"/>
           <w:szCs w:val="24"/>
           <w:rtl/>
@@ -12739,23 +13742,7 @@
               <w:sz w:val="24"/>
               <w:szCs w:val="24"/>
             </w:rPr>
-            <m:t>op</m:t>
-          </m:r>
-          <m:r>
-            <w:rPr>
-              <w:rFonts w:ascii="Cambria Math" w:eastAsiaTheme="minorEastAsia" w:hAnsi="Cambria Math" w:cs="David"/>
-              <w:sz w:val="24"/>
-              <w:szCs w:val="24"/>
-            </w:rPr>
-            <m:t>=</m:t>
-          </m:r>
-          <m:r>
-            <w:rPr>
-              <w:rFonts w:ascii="Cambria Math" w:eastAsiaTheme="minorEastAsia" w:hAnsi="Cambria Math" w:cs="David"/>
-              <w:sz w:val="24"/>
-              <w:szCs w:val="24"/>
-            </w:rPr>
-            <m:t>maxarg</m:t>
+            <m:t>op=maxarg</m:t>
           </m:r>
           <m:d>
             <m:dPr>
@@ -13897,16 +14884,16 @@
     </w:lvl>
   </w:abstractNum>
   <w:abstractNum w:abstractNumId="3" w15:restartNumberingAfterBreak="0">
-    <w:nsid w:val="52FA05BE"/>
+    <w:nsid w:val="36BB6AC5"/>
     <w:multiLevelType w:val="hybridMultilevel"/>
-    <w:tmpl w:val="E7DCA27C"/>
-    <w:lvl w:ilvl="0" w:tplc="20000017">
+    <w:tmpl w:val="2676E432"/>
+    <w:lvl w:ilvl="0" w:tplc="20000019">
       <w:start w:val="1"/>
       <w:numFmt w:val="lowerLetter"/>
-      <w:lvlText w:val="%1)"/>
+      <w:lvlText w:val="%1."/>
       <w:lvlJc w:val="left"/>
       <w:pPr>
-        <w:ind w:left="720" w:hanging="360"/>
+        <w:ind w:left="360" w:hanging="360"/>
       </w:pPr>
       <w:rPr>
         <w:rFonts w:hint="default"/>
@@ -13918,7 +14905,7 @@
       <w:lvlText w:val="%2."/>
       <w:lvlJc w:val="left"/>
       <w:pPr>
-        <w:ind w:left="1440" w:hanging="360"/>
+        <w:ind w:left="1080" w:hanging="360"/>
       </w:pPr>
     </w:lvl>
     <w:lvl w:ilvl="2" w:tplc="2000001B" w:tentative="1">
@@ -13927,7 +14914,7 @@
       <w:lvlText w:val="%3."/>
       <w:lvlJc w:val="right"/>
       <w:pPr>
-        <w:ind w:left="2160" w:hanging="180"/>
+        <w:ind w:left="1800" w:hanging="180"/>
       </w:pPr>
     </w:lvl>
     <w:lvl w:ilvl="3" w:tplc="2000000F" w:tentative="1">
@@ -13936,7 +14923,7 @@
       <w:lvlText w:val="%4."/>
       <w:lvlJc w:val="left"/>
       <w:pPr>
-        <w:ind w:left="2880" w:hanging="360"/>
+        <w:ind w:left="2520" w:hanging="360"/>
       </w:pPr>
     </w:lvl>
     <w:lvl w:ilvl="4" w:tplc="20000019" w:tentative="1">
@@ -13945,7 +14932,7 @@
       <w:lvlText w:val="%5."/>
       <w:lvlJc w:val="left"/>
       <w:pPr>
-        <w:ind w:left="3600" w:hanging="360"/>
+        <w:ind w:left="3240" w:hanging="360"/>
       </w:pPr>
     </w:lvl>
     <w:lvl w:ilvl="5" w:tplc="2000001B" w:tentative="1">
@@ -13954,7 +14941,7 @@
       <w:lvlText w:val="%6."/>
       <w:lvlJc w:val="right"/>
       <w:pPr>
-        <w:ind w:left="4320" w:hanging="180"/>
+        <w:ind w:left="3960" w:hanging="180"/>
       </w:pPr>
     </w:lvl>
     <w:lvl w:ilvl="6" w:tplc="2000000F" w:tentative="1">
@@ -13963,7 +14950,7 @@
       <w:lvlText w:val="%7."/>
       <w:lvlJc w:val="left"/>
       <w:pPr>
-        <w:ind w:left="5040" w:hanging="360"/>
+        <w:ind w:left="4680" w:hanging="360"/>
       </w:pPr>
     </w:lvl>
     <w:lvl w:ilvl="7" w:tplc="20000019" w:tentative="1">
@@ -13972,7 +14959,7 @@
       <w:lvlText w:val="%8."/>
       <w:lvlJc w:val="left"/>
       <w:pPr>
-        <w:ind w:left="5760" w:hanging="360"/>
+        <w:ind w:left="5400" w:hanging="360"/>
       </w:pPr>
     </w:lvl>
     <w:lvl w:ilvl="8" w:tplc="2000001B" w:tentative="1">
@@ -13981,11 +14968,100 @@
       <w:lvlText w:val="%9."/>
       <w:lvlJc w:val="right"/>
       <w:pPr>
-        <w:ind w:left="6480" w:hanging="180"/>
+        <w:ind w:left="6120" w:hanging="180"/>
       </w:pPr>
     </w:lvl>
   </w:abstractNum>
   <w:abstractNum w:abstractNumId="4" w15:restartNumberingAfterBreak="0">
+    <w:nsid w:val="52FA05BE"/>
+    <w:multiLevelType w:val="hybridMultilevel"/>
+    <w:tmpl w:val="E7DCA27C"/>
+    <w:lvl w:ilvl="0" w:tplc="20000017">
+      <w:start w:val="1"/>
+      <w:numFmt w:val="lowerLetter"/>
+      <w:lvlText w:val="%1)"/>
+      <w:lvlJc w:val="left"/>
+      <w:pPr>
+        <w:ind w:left="720" w:hanging="360"/>
+      </w:pPr>
+      <w:rPr>
+        <w:rFonts w:hint="default"/>
+      </w:rPr>
+    </w:lvl>
+    <w:lvl w:ilvl="1" w:tplc="20000019" w:tentative="1">
+      <w:start w:val="1"/>
+      <w:numFmt w:val="lowerLetter"/>
+      <w:lvlText w:val="%2."/>
+      <w:lvlJc w:val="left"/>
+      <w:pPr>
+        <w:ind w:left="1440" w:hanging="360"/>
+      </w:pPr>
+    </w:lvl>
+    <w:lvl w:ilvl="2" w:tplc="2000001B" w:tentative="1">
+      <w:start w:val="1"/>
+      <w:numFmt w:val="lowerRoman"/>
+      <w:lvlText w:val="%3."/>
+      <w:lvlJc w:val="right"/>
+      <w:pPr>
+        <w:ind w:left="2160" w:hanging="180"/>
+      </w:pPr>
+    </w:lvl>
+    <w:lvl w:ilvl="3" w:tplc="2000000F" w:tentative="1">
+      <w:start w:val="1"/>
+      <w:numFmt w:val="decimal"/>
+      <w:lvlText w:val="%4."/>
+      <w:lvlJc w:val="left"/>
+      <w:pPr>
+        <w:ind w:left="2880" w:hanging="360"/>
+      </w:pPr>
+    </w:lvl>
+    <w:lvl w:ilvl="4" w:tplc="20000019" w:tentative="1">
+      <w:start w:val="1"/>
+      <w:numFmt w:val="lowerLetter"/>
+      <w:lvlText w:val="%5."/>
+      <w:lvlJc w:val="left"/>
+      <w:pPr>
+        <w:ind w:left="3600" w:hanging="360"/>
+      </w:pPr>
+    </w:lvl>
+    <w:lvl w:ilvl="5" w:tplc="2000001B" w:tentative="1">
+      <w:start w:val="1"/>
+      <w:numFmt w:val="lowerRoman"/>
+      <w:lvlText w:val="%6."/>
+      <w:lvlJc w:val="right"/>
+      <w:pPr>
+        <w:ind w:left="4320" w:hanging="180"/>
+      </w:pPr>
+    </w:lvl>
+    <w:lvl w:ilvl="6" w:tplc="2000000F" w:tentative="1">
+      <w:start w:val="1"/>
+      <w:numFmt w:val="decimal"/>
+      <w:lvlText w:val="%7."/>
+      <w:lvlJc w:val="left"/>
+      <w:pPr>
+        <w:ind w:left="5040" w:hanging="360"/>
+      </w:pPr>
+    </w:lvl>
+    <w:lvl w:ilvl="7" w:tplc="20000019" w:tentative="1">
+      <w:start w:val="1"/>
+      <w:numFmt w:val="lowerLetter"/>
+      <w:lvlText w:val="%8."/>
+      <w:lvlJc w:val="left"/>
+      <w:pPr>
+        <w:ind w:left="5760" w:hanging="360"/>
+      </w:pPr>
+    </w:lvl>
+    <w:lvl w:ilvl="8" w:tplc="2000001B" w:tentative="1">
+      <w:start w:val="1"/>
+      <w:numFmt w:val="lowerRoman"/>
+      <w:lvlText w:val="%9."/>
+      <w:lvlJc w:val="right"/>
+      <w:pPr>
+        <w:ind w:left="6480" w:hanging="180"/>
+      </w:pPr>
+    </w:lvl>
+  </w:abstractNum>
+  <w:abstractNum w:abstractNumId="5" w15:restartNumberingAfterBreak="0">
     <w:nsid w:val="66481AD7"/>
     <w:multiLevelType w:val="multilevel"/>
     <w:tmpl w:val="DADE147C"/>
@@ -14098,7 +15174,7 @@
       </w:rPr>
     </w:lvl>
   </w:abstractNum>
-  <w:abstractNum w:abstractNumId="5" w15:restartNumberingAfterBreak="0">
+  <w:abstractNum w:abstractNumId="6" w15:restartNumberingAfterBreak="0">
     <w:nsid w:val="668959EC"/>
     <w:multiLevelType w:val="hybridMultilevel"/>
     <w:tmpl w:val="E256C11E"/>
@@ -14211,7 +15287,7 @@
       </w:rPr>
     </w:lvl>
   </w:abstractNum>
-  <w:abstractNum w:abstractNumId="6" w15:restartNumberingAfterBreak="0">
+  <w:abstractNum w:abstractNumId="7" w15:restartNumberingAfterBreak="0">
     <w:nsid w:val="696B6B29"/>
     <w:multiLevelType w:val="hybridMultilevel"/>
     <w:tmpl w:val="C4B4CB86"/>
@@ -14298,25 +15374,28 @@
     </w:lvl>
   </w:abstractNum>
   <w:num w:numId="1" w16cid:durableId="556015988">
-    <w:abstractNumId w:val="4"/>
+    <w:abstractNumId w:val="5"/>
   </w:num>
   <w:num w:numId="2" w16cid:durableId="815148427">
-    <w:abstractNumId w:val="5"/>
+    <w:abstractNumId w:val="6"/>
   </w:num>
   <w:num w:numId="3" w16cid:durableId="806093901">
     <w:abstractNumId w:val="2"/>
   </w:num>
   <w:num w:numId="4" w16cid:durableId="1273904156">
-    <w:abstractNumId w:val="3"/>
+    <w:abstractNumId w:val="4"/>
   </w:num>
   <w:num w:numId="5" w16cid:durableId="1591966224">
     <w:abstractNumId w:val="0"/>
   </w:num>
   <w:num w:numId="6" w16cid:durableId="553085534">
-    <w:abstractNumId w:val="6"/>
+    <w:abstractNumId w:val="7"/>
   </w:num>
   <w:num w:numId="7" w16cid:durableId="1957441723">
     <w:abstractNumId w:val="1"/>
+  </w:num>
+  <w:num w:numId="8" w16cid:durableId="346634821">
+    <w:abstractNumId w:val="3"/>
   </w:num>
 </w:numbering>
 </file>
@@ -14721,11 +15800,12 @@
   <w:style w:type="paragraph" w:default="1" w:styleId="Normal">
     <w:name w:val="Normal"/>
     <w:qFormat/>
-    <w:rsid w:val="00343642"/>
+    <w:rsid w:val="00BB1433"/>
   </w:style>
   <w:style w:type="character" w:default="1" w:styleId="DefaultParagraphFont">
     <w:name w:val="Default Paragraph Font"/>
     <w:uiPriority w:val="1"/>
+    <w:semiHidden/>
     <w:unhideWhenUsed/>
   </w:style>
   <w:style w:type="table" w:default="1" w:styleId="TableNormal">

</xml_diff>